<commit_message>
First successful load into DB of rows from Elliot's summary spreadsheet Couldn't load into db with Task>Import Data>File Source=XLS So, used XLS to create SQL insert statements, and ran those.
Had to expand table with many new levels of "src" (Realm, SubRealm, etc) and some new dest ones (SubOrder, SubGenera)
</commit_message>
<xml_diff>
--- a/0.a.NOTEBOOK_ICTV_MSL35_2019.docx
+++ b/0.a.NOTEBOOK_ICTV_MSL35_2019.docx
@@ -1,6 +1,6 @@
 
 <file path=word/document.xml><?xml version="1.0" encoding="utf-8"?>
-<w:document xmlns:wpc="http://schemas.microsoft.com/office/word/2010/wordprocessingCanvas" xmlns:cx="http://schemas.microsoft.com/office/drawing/2014/chartex" xmlns:mc="http://schemas.openxmlformats.org/markup-compatibility/2006" xmlns:o="urn:schemas-microsoft-com:office:office" xmlns:r="http://schemas.openxmlformats.org/officeDocument/2006/relationships" xmlns:m="http://schemas.openxmlformats.org/officeDocument/2006/math" xmlns:v="urn:schemas-microsoft-com:vml" xmlns:wp14="http://schemas.microsoft.com/office/word/2010/wordprocessingDrawing" xmlns:wp="http://schemas.openxmlformats.org/drawingml/2006/wordprocessingDrawing" xmlns:w10="urn:schemas-microsoft-com:office:word" xmlns:w="http://schemas.openxmlformats.org/wordprocessingml/2006/main" xmlns:w14="http://schemas.microsoft.com/office/word/2010/wordml" xmlns:w15="http://schemas.microsoft.com/office/word/2012/wordml" xmlns:w16se="http://schemas.microsoft.com/office/word/2015/wordml/symex" xmlns:wpg="http://schemas.microsoft.com/office/word/2010/wordprocessingGroup" xmlns:wpi="http://schemas.microsoft.com/office/word/2010/wordprocessingInk" xmlns:wne="http://schemas.microsoft.com/office/word/2006/wordml" xmlns:wps="http://schemas.microsoft.com/office/word/2010/wordprocessingShape" mc:Ignorable="w14 w15 w16se wp14">
+<w:document xmlns:wpc="http://schemas.microsoft.com/office/word/2010/wordprocessingCanvas" xmlns:cx="http://schemas.microsoft.com/office/drawing/2014/chartex" xmlns:cx1="http://schemas.microsoft.com/office/drawing/2015/9/8/chartex" xmlns:mc="http://schemas.openxmlformats.org/markup-compatibility/2006" xmlns:o="urn:schemas-microsoft-com:office:office" xmlns:r="http://schemas.openxmlformats.org/officeDocument/2006/relationships" xmlns:m="http://schemas.openxmlformats.org/officeDocument/2006/math" xmlns:v="urn:schemas-microsoft-com:vml" xmlns:wp14="http://schemas.microsoft.com/office/word/2010/wordprocessingDrawing" xmlns:wp="http://schemas.openxmlformats.org/drawingml/2006/wordprocessingDrawing" xmlns:w10="urn:schemas-microsoft-com:office:word" xmlns:w="http://schemas.openxmlformats.org/wordprocessingml/2006/main" xmlns:w14="http://schemas.microsoft.com/office/word/2010/wordml" xmlns:w15="http://schemas.microsoft.com/office/word/2012/wordml" xmlns:w16se="http://schemas.microsoft.com/office/word/2015/wordml/symex" xmlns:wpg="http://schemas.microsoft.com/office/word/2010/wordprocessingGroup" xmlns:wpi="http://schemas.microsoft.com/office/word/2010/wordprocessingInk" xmlns:wne="http://schemas.microsoft.com/office/word/2006/wordml" xmlns:wps="http://schemas.microsoft.com/office/word/2010/wordprocessingShape" mc:Ignorable="w14 w15 w16se wp14">
   <w:body>
     <w:p>
       <w:pPr>
@@ -16,7 +16,7 @@
         <w:t>next MSL (#</w:t>
       </w:r>
       <w:r>
-        <w:t>32/2017</w:t>
+        <w:t>35/2019</w:t>
       </w:r>
       <w:r>
         <w:t>)</w:t>
@@ -30,26 +30,7 @@
         <w:rPr>
           <w:rFonts w:eastAsia="Times New Roman"/>
         </w:rPr>
-        <w:t xml:space="preserve">“EC 49, </w:t>
-      </w:r>
-      <w:r>
-        <w:rPr>
-          <w:rFonts w:eastAsia="Times New Roman"/>
-          <w:highlight w:val="yellow"/>
-        </w:rPr>
-        <w:t>Budapest, Hungary, August</w:t>
-      </w:r>
-      <w:r>
-        <w:rPr>
-          <w:rFonts w:eastAsia="Times New Roman"/>
-        </w:rPr>
-        <w:t xml:space="preserve"> 2017; Email ratification 2018</w:t>
-      </w:r>
-      <w:r>
-        <w:rPr>
-          <w:rFonts w:eastAsia="Times New Roman"/>
-        </w:rPr>
-        <w:t>”</w:t>
+        <w:t>“EC 51, Berlin, Germany, July 2019; Email ratification March 2020 (MSL #35)”</w:t>
       </w:r>
     </w:p>
     <w:p>
@@ -73,20 +54,90 @@
           <w:lang w:val="fr-FR"/>
         </w:rPr>
       </w:pPr>
+      <w:proofErr w:type="spellStart"/>
       <w:r>
         <w:rPr>
           <w:lang w:val="fr-FR"/>
         </w:rPr>
-        <w:t xml:space="preserve">Scripts, code and original </w:t>
-      </w:r>
-      <w:proofErr w:type="gramStart"/>
+        <w:t>Using</w:t>
+      </w:r>
+      <w:proofErr w:type="spellEnd"/>
       <w:r>
         <w:rPr>
           <w:lang w:val="fr-FR"/>
         </w:rPr>
-        <w:t>documents:</w:t>
-      </w:r>
-      <w:proofErr w:type="gramEnd"/>
+        <w:t xml:space="preserve"> Genome-ws-02 as ETL DB server</w:t>
+      </w:r>
+    </w:p>
+    <w:p>
+      <w:pPr>
+        <w:pStyle w:val="NoSpacing"/>
+        <w:rPr>
+          <w:rFonts w:ascii="Calibri" w:hAnsi="Calibri" w:cs="Calibri"/>
+        </w:rPr>
+      </w:pPr>
+      <w:r>
+        <w:rPr>
+          <w:rFonts w:ascii="Calibri" w:hAnsi="Calibri" w:cs="Calibri"/>
+        </w:rPr>
+        <w:t>ISO image from Elliot in Box.com:</w:t>
+      </w:r>
+      <w:r>
+        <w:rPr>
+          <w:rFonts w:ascii="Calibri" w:hAnsi="Calibri" w:cs="Calibri"/>
+        </w:rPr>
+        <w:tab/>
+      </w:r>
+      <w:hyperlink r:id="rId5" w:history="1">
+        <w:r>
+          <w:rPr>
+            <w:rStyle w:val="Hyperlink"/>
+            <w:rFonts w:ascii="Calibri" w:hAnsi="Calibri" w:cs="Calibri"/>
+          </w:rPr>
+          <w:t>SW_DVD9_NTRL_SQL_Svr_Standard_Edtn_2017_64Bit_English_OEM_VL_X21-56945.ISO</w:t>
+        </w:r>
+      </w:hyperlink>
+    </w:p>
+    <w:p>
+      <w:pPr>
+        <w:pStyle w:val="NoSpacing"/>
+        <w:rPr>
+          <w:rFonts w:ascii="Calibri" w:eastAsia="Times New Roman" w:hAnsi="Calibri" w:cs="Calibri"/>
+        </w:rPr>
+      </w:pPr>
+      <w:r>
+        <w:rPr>
+          <w:rFonts w:ascii="Calibri" w:hAnsi="Calibri" w:cs="Calibri"/>
+        </w:rPr>
+        <w:t>ICTVonline34prod backup:</w:t>
+      </w:r>
+      <w:r>
+        <w:rPr>
+          <w:rFonts w:ascii="Calibri" w:hAnsi="Calibri" w:cs="Calibri"/>
+        </w:rPr>
+        <w:tab/>
+      </w:r>
+      <w:r>
+        <w:rPr>
+          <w:rFonts w:ascii="Calibri" w:hAnsi="Calibri" w:cs="Calibri"/>
+        </w:rPr>
+        <w:tab/>
+        <w:t>box:/ICTVonline/taxonomy/ICTV_update/2019_updates/</w:t>
+      </w:r>
+      <w:r>
+        <w:rPr>
+          <w:rFonts w:ascii="Calibri" w:eastAsia="Times New Roman" w:hAnsi="Calibri" w:cs="Calibri"/>
+        </w:rPr>
+        <w:t>ICTVonline34_033120.bak.zip</w:t>
+      </w:r>
+    </w:p>
+    <w:p>
+      <w:pPr>
+        <w:pStyle w:val="NoSpacing"/>
+        <w:rPr>
+          <w:lang w:val="fr-FR"/>
+        </w:rPr>
+      </w:pPr>
     </w:p>
     <w:p>
       <w:pPr>
@@ -96,7 +147,6 @@
           <w:lang w:val="fr-FR"/>
         </w:rPr>
       </w:pPr>
-      <w:proofErr w:type="gramStart"/>
       <w:r>
         <w:rPr>
           <w:bCs/>
@@ -119,7 +169,6 @@
         </w:rPr>
         <w:t>.ad.uab.edu:</w:t>
       </w:r>
-      <w:proofErr w:type="gramEnd"/>
       <w:r>
         <w:rPr>
           <w:bCs/>
@@ -129,51 +178,124 @@
       </w:r>
       <w:r>
         <w:rPr>
+          <w:rFonts w:ascii="Calibri" w:hAnsi="Calibri" w:cs="Calibri"/>
+        </w:rPr>
+        <w:t>D:\client\github\ICTVonlineDbLoad</w:t>
+      </w:r>
+    </w:p>
+    <w:p>
+      <w:pPr>
+        <w:pStyle w:val="NoSpacing"/>
+      </w:pPr>
+      <w:r>
+        <w:rPr>
           <w:lang w:val="fr-FR"/>
         </w:rPr>
-        <w:t xml:space="preserve">D:\Box </w:t>
-      </w:r>
-      <w:proofErr w:type="spellStart"/>
+        <w:tab/>
+      </w:r>
       <w:r>
         <w:rPr>
           <w:lang w:val="fr-FR"/>
         </w:rPr>
-        <w:t>Sync</w:t>
-      </w:r>
-      <w:proofErr w:type="spellEnd"/>
+        <w:tab/>
+      </w:r>
       <w:r>
         <w:rPr>
           <w:lang w:val="fr-FR"/>
         </w:rPr>
-        <w:t>\</w:t>
-      </w:r>
-      <w:proofErr w:type="spellStart"/>
+        <w:tab/>
+      </w:r>
       <w:r>
         <w:rPr>
           <w:lang w:val="fr-FR"/>
         </w:rPr>
-        <w:t>ictvonline</w:t>
-      </w:r>
-      <w:proofErr w:type="spellEnd"/>
-      <w:r>
+        <w:tab/>
+      </w:r>
+      <w:hyperlink r:id="rId6" w:history="1">
+        <w:r>
+          <w:rPr>
+            <w:rStyle w:val="Hyperlink"/>
+          </w:rPr>
+          <w:t>https://github.com/rusalkaguy/ICTVonlineDbLoad</w:t>
+        </w:r>
+      </w:hyperlink>
+    </w:p>
+    <w:p>
+      <w:pPr>
+        <w:pStyle w:val="NoSpacing"/>
         <w:rPr>
           <w:lang w:val="fr-FR"/>
         </w:rPr>
-        <w:t>\</w:t>
-      </w:r>
-      <w:proofErr w:type="spellStart"/>
-      <w:r>
+      </w:pPr>
+    </w:p>
+    <w:p>
+      <w:pPr>
+        <w:pStyle w:val="NoSpacing"/>
         <w:rPr>
           <w:lang w:val="fr-FR"/>
         </w:rPr>
-        <w:t>ICTV_update</w:t>
-      </w:r>
-      <w:proofErr w:type="spellEnd"/>
+      </w:pPr>
       <w:r>
         <w:rPr>
           <w:lang w:val="fr-FR"/>
         </w:rPr>
-        <w:t>\2018_updates\2018 MSL32.ICTV2017</w:t>
+        <w:t xml:space="preserve">Final copy of scripts </w:t>
+      </w:r>
+      <w:proofErr w:type="spellStart"/>
+      <w:r>
+        <w:rPr>
+          <w:lang w:val="fr-FR"/>
+        </w:rPr>
+        <w:t>will</w:t>
+      </w:r>
+      <w:proofErr w:type="spellEnd"/>
+      <w:r>
+        <w:rPr>
+          <w:lang w:val="fr-FR"/>
+        </w:rPr>
+        <w:t xml:space="preserve"> </w:t>
+      </w:r>
+      <w:proofErr w:type="spellStart"/>
+      <w:r>
+        <w:rPr>
+          <w:lang w:val="fr-FR"/>
+        </w:rPr>
+        <w:t>also</w:t>
+      </w:r>
+      <w:proofErr w:type="spellEnd"/>
+      <w:r>
+        <w:rPr>
+          <w:lang w:val="fr-FR"/>
+        </w:rPr>
+        <w:t xml:space="preserve"> </w:t>
+      </w:r>
+      <w:proofErr w:type="spellStart"/>
+      <w:r>
+        <w:rPr>
+          <w:lang w:val="fr-FR"/>
+        </w:rPr>
+        <w:t>be</w:t>
+      </w:r>
+      <w:proofErr w:type="spellEnd"/>
+      <w:r>
+        <w:rPr>
+          <w:lang w:val="fr-FR"/>
+        </w:rPr>
+        <w:t xml:space="preserve"> </w:t>
+      </w:r>
+      <w:proofErr w:type="spellStart"/>
+      <w:r>
+        <w:rPr>
+          <w:lang w:val="fr-FR"/>
+        </w:rPr>
+        <w:t>copied</w:t>
+      </w:r>
+      <w:proofErr w:type="spellEnd"/>
+      <w:r>
+        <w:rPr>
+          <w:lang w:val="fr-FR"/>
+        </w:rPr>
+        <w:t xml:space="preserve"> to box :</w:t>
       </w:r>
     </w:p>
     <w:p>
@@ -183,11 +305,55 @@
           <w:lang w:val="fr-FR"/>
         </w:rPr>
       </w:pPr>
+      <w:r>
+        <w:rPr>
+          <w:lang w:val="fr-FR"/>
+        </w:rPr>
+        <w:tab/>
+      </w:r>
+      <w:r>
+        <w:rPr>
+          <w:lang w:val="fr-FR"/>
+        </w:rPr>
+        <w:tab/>
+      </w:r>
+      <w:r>
+        <w:rPr>
+          <w:lang w:val="fr-FR"/>
+        </w:rPr>
+        <w:tab/>
+      </w:r>
+      <w:r>
+        <w:rPr>
+          <w:lang w:val="fr-FR"/>
+        </w:rPr>
+        <w:tab/>
+      </w:r>
+      <w:r>
+        <w:rPr>
+          <w:lang w:val="fr-FR"/>
+        </w:rPr>
+        <w:t>C:\Users\curtish\Box\ictvonline\taxonomy\ICTV_update\2019_updates\</w:t>
+      </w:r>
+      <w:hyperlink r:id="rId7" w:history="1">
+        <w:r>
+          <w:rPr>
+            <w:rStyle w:val="Hyperlink"/>
+            <w:lang w:val="fr-FR"/>
+          </w:rPr>
+          <w:t>20200408_MSL35</w:t>
+        </w:r>
+      </w:hyperlink>
     </w:p>
     <w:p>
       <w:pPr>
         <w:pStyle w:val="NoSpacing"/>
       </w:pPr>
+    </w:p>
+    <w:p>
+      <w:pPr>
+        <w:pStyle w:val="NoSpacing"/>
+      </w:pPr>
       <w:r>
         <w:t>Server-local staging directory:</w:t>
       </w:r>
@@ -210,6 +376,11 @@
       </w:r>
       <w:r>
         <w:tab/>
+      </w:r>
+      <w:r>
+        <w:rPr>
+          <w:highlight w:val="lightGray"/>
+        </w:rPr>
         <w:t>D:\Data transfer\taxonomy</w:t>
       </w:r>
       <w:r>
@@ -225,19 +396,30 @@
         <w:pStyle w:val="NoSpacing"/>
       </w:pPr>
       <w:r>
-        <w:t>Genome-</w:t>
-      </w:r>
-      <w:r>
-        <w:rPr>
-          <w:b/>
-        </w:rPr>
-        <w:t>bmidb</w:t>
-      </w:r>
-      <w:r>
-        <w:t>.ad.uab.edu</w:t>
-      </w:r>
-      <w:r>
+        <w:rPr>
+          <w:rFonts w:ascii="Calibri" w:eastAsia="Times New Roman" w:hAnsi="Calibri" w:cs="Times New Roman"/>
+          <w:color w:val="000000"/>
+          <w:sz w:val="24"/>
+          <w:szCs w:val="24"/>
+        </w:rPr>
+        <w:t>dev.ictvonline.org</w:t>
+      </w:r>
+      <w:r>
+        <w:rPr>
+          <w:rFonts w:ascii="Calibri" w:eastAsia="Times New Roman" w:hAnsi="Calibri" w:cs="Times New Roman"/>
+          <w:color w:val="000000"/>
+          <w:sz w:val="24"/>
+          <w:szCs w:val="24"/>
+        </w:rPr>
         <w:tab/>
+      </w:r>
+      <w:r>
+        <w:tab/>
+      </w:r>
+      <w:r>
+        <w:rPr>
+          <w:highlight w:val="lightGray"/>
+        </w:rPr>
         <w:t>D:\DB Backup</w:t>
       </w:r>
       <w:r>
@@ -275,15 +457,21 @@
         <w:t>S</w:t>
       </w:r>
       <w:r>
-        <w:t>etup/Backup: create ICTVonline32</w:t>
-      </w:r>
-      <w:r>
-        <w:t>@genome-testdb</w:t>
-      </w:r>
-    </w:p>
-    <w:p>
-      <w:r>
-        <w:t>Production Server: genome-testdb.ad.uab.edu</w:t>
+        <w:t>etup/Backup: create ICTVonline35</w:t>
+      </w:r>
+      <w:r>
+        <w:t>@</w:t>
+      </w:r>
+      <w:r>
+        <w:t>genome-ws-02</w:t>
+      </w:r>
+    </w:p>
+    <w:p>
+      <w:r>
+        <w:t>Production Server</w:t>
+      </w:r>
+      <w:r>
+        <w:t>:</w:t>
       </w:r>
     </w:p>
     <w:p>
@@ -300,33 +488,49 @@
       </w:r>
       <w:r>
         <w:rPr>
+          <w:rFonts w:ascii="Calibri" w:hAnsi="Calibri" w:cs="Calibri"/>
+        </w:rPr>
+        <w:t>box:/ICTVonline/taxonomy/ICTV_update/2019_updates/</w:t>
+      </w:r>
+      <w:r>
+        <w:rPr>
+          <w:rFonts w:ascii="Calibri" w:eastAsia="Times New Roman" w:hAnsi="Calibri" w:cs="Calibri"/>
+        </w:rPr>
+        <w:t>ICTVonline34_033120.bak.zip</w:t>
+      </w:r>
+    </w:p>
+    <w:p>
+      <w:pPr>
+        <w:rPr>
           <w:sz w:val="18"/>
         </w:rPr>
-        <w:t xml:space="preserve">Backup to </w:t>
-      </w:r>
+      </w:pPr>
       <w:r>
         <w:rPr>
           <w:sz w:val="18"/>
         </w:rPr>
-        <w:t>D:\Microsoft SQL Server\MSSQL12.MSSQLSERVER\MSSQL\Backup</w:t>
-      </w:r>
+        <w:tab/>
+        <w:t xml:space="preserve">Restore that to ICTVonline35 </w:t>
+      </w:r>
+      <w:proofErr w:type="gramStart"/>
       <w:r>
         <w:rPr>
           <w:sz w:val="18"/>
         </w:rPr>
-        <w:t>\</w:t>
+        <w:t xml:space="preserve">for </w:t>
       </w:r>
       <w:r>
         <w:rPr>
           <w:sz w:val="18"/>
         </w:rPr>
-        <w:t>ICTVonline.20180204.1824.pre-msl32.</w:t>
-      </w:r>
+        <w:t xml:space="preserve"> development</w:t>
+      </w:r>
+      <w:proofErr w:type="gramEnd"/>
       <w:r>
         <w:rPr>
           <w:sz w:val="18"/>
         </w:rPr>
-        <w:t>bak</w:t>
+        <w:t>.</w:t>
       </w:r>
     </w:p>
     <w:p>
@@ -335,29 +539,10 @@
           <w:sz w:val="18"/>
         </w:rPr>
       </w:pPr>
-      <w:r>
-        <w:rPr>
-          <w:sz w:val="18"/>
-        </w:rPr>
-        <w:tab/>
-        <w:t>Restore that to ICTVonline32</w:t>
-      </w:r>
-      <w:r>
-        <w:rPr>
-          <w:sz w:val="18"/>
-        </w:rPr>
-        <w:t xml:space="preserve"> for development.</w:t>
-      </w:r>
-    </w:p>
-    <w:p>
-      <w:pPr>
-        <w:rPr>
-          <w:sz w:val="18"/>
-        </w:rPr>
-      </w:pPr>
-    </w:p>
-    <w:p>
-      <w:r>
+    </w:p>
+    <w:p>
+      <w:r>
+        <w:lastRenderedPageBreak/>
         <w:t>Backup Server: genome-ictv.ad.uab.edu</w:t>
       </w:r>
     </w:p>
@@ -385,46 +570,6 @@
     </w:p>
     <w:p>
       <w:pPr>
-        <w:rPr>
-          <w:b/>
-          <w:i/>
-        </w:rPr>
-      </w:pPr>
-      <w:r>
-        <w:rPr>
-          <w:b/>
-          <w:i/>
-        </w:rPr>
-        <w:t xml:space="preserve">Return to older </w:t>
-      </w:r>
-      <w:r>
-        <w:rPr>
-          <w:b/>
-          <w:i/>
-        </w:rPr>
-        <w:t>protocol!</w:t>
-      </w:r>
-    </w:p>
-    <w:p>
-      <w:pPr>
-        <w:rPr>
-          <w:i/>
-        </w:rPr>
-      </w:pPr>
-      <w:r>
-        <w:rPr>
-          <w:i/>
-        </w:rPr>
-        <w:lastRenderedPageBreak/>
-        <w:t>Elliot started with a dump of previous year that I prepared in excel, and entered all the deltas.</w:t>
-      </w:r>
-    </w:p>
-    <w:p>
-      <w:pPr>
-        <w:numPr>
-          <w:ilvl w:val="0"/>
-          <w:numId w:val="21"/>
-        </w:numPr>
         <w:pBdr>
           <w:top w:val="single" w:sz="4" w:space="1" w:color="auto"/>
           <w:left w:val="single" w:sz="4" w:space="4" w:color="auto"/>
@@ -432,6 +577,7 @@
           <w:right w:val="single" w:sz="4" w:space="4" w:color="auto"/>
         </w:pBdr>
         <w:spacing w:after="0" w:line="240" w:lineRule="auto"/>
+        <w:ind w:left="360"/>
         <w:rPr>
           <w:rFonts w:ascii="Calibri" w:eastAsia="Times New Roman" w:hAnsi="Calibri" w:cs="Times New Roman"/>
           <w:color w:val="000000"/>
@@ -443,48 +589,14 @@
         <w:rPr>
           <w:rFonts w:ascii="Calibri" w:eastAsia="Times New Roman" w:hAnsi="Calibri" w:cs="Times New Roman"/>
           <w:color w:val="000000"/>
-        </w:rPr>
-        <w:t xml:space="preserve">I have uploaded the </w:t>
-      </w:r>
-      <w:proofErr w:type="gramStart"/>
-      <w:r>
-        <w:rPr>
-          <w:rFonts w:ascii="Calibri" w:eastAsia="Times New Roman" w:hAnsi="Calibri" w:cs="Times New Roman"/>
-          <w:color w:val="000000"/>
-        </w:rPr>
-        <w:t>file  ICTV2017_MSL31_to_MSL32.v2.xlsx</w:t>
-      </w:r>
-      <w:proofErr w:type="gramEnd"/>
-      <w:r>
-        <w:rPr>
-          <w:rFonts w:ascii="Calibri" w:eastAsia="Times New Roman" w:hAnsi="Calibri" w:cs="Times New Roman"/>
-          <w:color w:val="000000"/>
-        </w:rPr>
-        <w:t xml:space="preserve"> that contains all of the MSL updates to the </w:t>
-      </w:r>
-      <w:proofErr w:type="spellStart"/>
-      <w:r>
-        <w:rPr>
-          <w:rFonts w:ascii="Calibri" w:eastAsia="Times New Roman" w:hAnsi="Calibri" w:cs="Times New Roman"/>
-          <w:color w:val="000000"/>
-        </w:rPr>
-        <w:t>ictvonline</w:t>
-      </w:r>
-      <w:proofErr w:type="spellEnd"/>
-      <w:r>
-        <w:rPr>
-          <w:rFonts w:ascii="Calibri" w:eastAsia="Times New Roman" w:hAnsi="Calibri" w:cs="Times New Roman"/>
-          <w:color w:val="000000"/>
-        </w:rPr>
-        <w:t xml:space="preserve"> share in the 2018 MSL32.ICTV2017 folder.</w:t>
-      </w:r>
-    </w:p>
-    <w:p>
-      <w:pPr>
-        <w:numPr>
-          <w:ilvl w:val="0"/>
-          <w:numId w:val="21"/>
-        </w:numPr>
+          <w:sz w:val="24"/>
+          <w:szCs w:val="24"/>
+        </w:rPr>
+        <w:t>On Mar 26, 2020, at 5:25 PM, Lefkowitz, Elliot J &lt;ElliotL@uab.edu&gt; wrote:</w:t>
+      </w:r>
+    </w:p>
+    <w:p>
+      <w:pPr>
         <w:pBdr>
           <w:top w:val="single" w:sz="4" w:space="1" w:color="auto"/>
           <w:left w:val="single" w:sz="4" w:space="4" w:color="auto"/>
@@ -492,6 +604,7 @@
           <w:right w:val="single" w:sz="4" w:space="4" w:color="auto"/>
         </w:pBdr>
         <w:spacing w:after="0" w:line="240" w:lineRule="auto"/>
+        <w:ind w:left="360"/>
         <w:rPr>
           <w:rFonts w:ascii="Calibri" w:eastAsia="Times New Roman" w:hAnsi="Calibri" w:cs="Times New Roman"/>
           <w:color w:val="000000"/>
@@ -499,20 +612,9 @@
           <w:szCs w:val="24"/>
         </w:rPr>
       </w:pPr>
-      <w:r>
-        <w:rPr>
-          <w:rFonts w:ascii="Calibri" w:eastAsia="Times New Roman" w:hAnsi="Calibri" w:cs="Times New Roman"/>
-          <w:color w:val="000000"/>
-        </w:rPr>
-        <w:t>The file ‘Ratification_TP_list_AMQ_v5.xlsx’ is in the _ICTV ratification 2018 documents folder. This is the original list of taxonomic changes compiled by Andrew King, with updates to correct errors that I have found.</w:t>
-      </w:r>
-    </w:p>
-    <w:p>
-      <w:pPr>
-        <w:numPr>
-          <w:ilvl w:val="0"/>
-          <w:numId w:val="21"/>
-        </w:numPr>
+    </w:p>
+    <w:p>
+      <w:pPr>
         <w:pBdr>
           <w:top w:val="single" w:sz="4" w:space="1" w:color="auto"/>
           <w:left w:val="single" w:sz="4" w:space="4" w:color="auto"/>
@@ -520,6 +622,7 @@
           <w:right w:val="single" w:sz="4" w:space="4" w:color="auto"/>
         </w:pBdr>
         <w:spacing w:after="0" w:line="240" w:lineRule="auto"/>
+        <w:ind w:left="360"/>
         <w:rPr>
           <w:rFonts w:ascii="Calibri" w:eastAsia="Times New Roman" w:hAnsi="Calibri" w:cs="Times New Roman"/>
           <w:color w:val="000000"/>
@@ -531,32 +634,14 @@
         <w:rPr>
           <w:rFonts w:ascii="Calibri" w:eastAsia="Times New Roman" w:hAnsi="Calibri" w:cs="Times New Roman"/>
           <w:color w:val="000000"/>
-        </w:rPr>
-        <w:t>I added an ‘in’ change: ‘</w:t>
-      </w:r>
-      <w:proofErr w:type="spellStart"/>
-      <w:r>
-        <w:rPr>
-          <w:rFonts w:ascii="Calibri" w:eastAsia="Times New Roman" w:hAnsi="Calibri" w:cs="Times New Roman"/>
-          <w:color w:val="000000"/>
-        </w:rPr>
-        <w:t>new_type</w:t>
-      </w:r>
-      <w:proofErr w:type="spellEnd"/>
-      <w:r>
-        <w:rPr>
-          <w:rFonts w:ascii="Calibri" w:eastAsia="Times New Roman" w:hAnsi="Calibri" w:cs="Times New Roman"/>
-          <w:color w:val="000000"/>
-        </w:rPr>
-        <w:t>’ for new species that are type species.</w:t>
-      </w:r>
-    </w:p>
-    <w:p>
-      <w:pPr>
-        <w:numPr>
-          <w:ilvl w:val="0"/>
-          <w:numId w:val="21"/>
-        </w:numPr>
+          <w:sz w:val="24"/>
+          <w:szCs w:val="24"/>
+        </w:rPr>
+        <w:t>Hi Curtis,</w:t>
+      </w:r>
+    </w:p>
+    <w:p>
+      <w:pPr>
         <w:pBdr>
           <w:top w:val="single" w:sz="4" w:space="1" w:color="auto"/>
           <w:left w:val="single" w:sz="4" w:space="4" w:color="auto"/>
@@ -564,6 +649,7 @@
           <w:right w:val="single" w:sz="4" w:space="4" w:color="auto"/>
         </w:pBdr>
         <w:spacing w:after="0" w:line="240" w:lineRule="auto"/>
+        <w:ind w:left="360"/>
         <w:rPr>
           <w:rFonts w:ascii="Calibri" w:eastAsia="Times New Roman" w:hAnsi="Calibri" w:cs="Times New Roman"/>
           <w:color w:val="000000"/>
@@ -575,32 +661,14 @@
         <w:rPr>
           <w:rFonts w:ascii="Calibri" w:eastAsia="Times New Roman" w:hAnsi="Calibri" w:cs="Times New Roman"/>
           <w:color w:val="000000"/>
-        </w:rPr>
-        <w:t xml:space="preserve">I have highlighted the duplicated row for the ‘split’ genus </w:t>
-      </w:r>
-      <w:proofErr w:type="spellStart"/>
-      <w:r>
-        <w:rPr>
-          <w:rFonts w:ascii="Calibri" w:eastAsia="Times New Roman" w:hAnsi="Calibri" w:cs="Times New Roman"/>
-          <w:color w:val="000000"/>
-        </w:rPr>
-        <w:t>Tectivirus</w:t>
-      </w:r>
-      <w:proofErr w:type="spellEnd"/>
-      <w:r>
-        <w:rPr>
-          <w:rFonts w:ascii="Calibri" w:eastAsia="Times New Roman" w:hAnsi="Calibri" w:cs="Times New Roman"/>
-          <w:color w:val="000000"/>
-        </w:rPr>
-        <w:t>.</w:t>
-      </w:r>
-    </w:p>
-    <w:p>
-      <w:pPr>
-        <w:numPr>
-          <w:ilvl w:val="0"/>
-          <w:numId w:val="21"/>
-        </w:numPr>
+          <w:sz w:val="24"/>
+          <w:szCs w:val="24"/>
+        </w:rPr>
+        <w:t xml:space="preserve"> </w:t>
+      </w:r>
+    </w:p>
+    <w:p>
+      <w:pPr>
         <w:pBdr>
           <w:top w:val="single" w:sz="4" w:space="1" w:color="auto"/>
           <w:left w:val="single" w:sz="4" w:space="4" w:color="auto"/>
@@ -608,6 +676,7 @@
           <w:right w:val="single" w:sz="4" w:space="4" w:color="auto"/>
         </w:pBdr>
         <w:spacing w:after="0" w:line="240" w:lineRule="auto"/>
+        <w:ind w:left="360"/>
         <w:rPr>
           <w:rFonts w:ascii="Calibri" w:eastAsia="Times New Roman" w:hAnsi="Calibri" w:cs="Times New Roman"/>
           <w:color w:val="000000"/>
@@ -619,32 +688,34 @@
         <w:rPr>
           <w:rFonts w:ascii="Calibri" w:eastAsia="Times New Roman" w:hAnsi="Calibri" w:cs="Times New Roman"/>
           <w:color w:val="000000"/>
-        </w:rPr>
-        <w:t xml:space="preserve">We will no longer be entering any metadata (accession numbers, virus name, abbreviation, etc.) into the taxonomy tables and MSL. In fact, at some point we should think about removing this data/columns from the table since it is outdated. But for now, just leave them blank. We are now using the </w:t>
-      </w:r>
-      <w:proofErr w:type="spellStart"/>
+          <w:sz w:val="24"/>
+          <w:szCs w:val="24"/>
+        </w:rPr>
+        <w:t>The next ICTV release is now in your hands. The necessary files are in Box</w:t>
+      </w:r>
+      <w:proofErr w:type="gramStart"/>
       <w:r>
         <w:rPr>
           <w:rFonts w:ascii="Calibri" w:eastAsia="Times New Roman" w:hAnsi="Calibri" w:cs="Times New Roman"/>
           <w:color w:val="000000"/>
-        </w:rPr>
-        <w:t>virus_isolates</w:t>
-      </w:r>
-      <w:proofErr w:type="spellEnd"/>
+          <w:sz w:val="24"/>
+          <w:szCs w:val="24"/>
+        </w:rPr>
+        <w:t>:ictvonline:Taxonomy:ICTV</w:t>
+      </w:r>
+      <w:proofErr w:type="gramEnd"/>
       <w:r>
         <w:rPr>
           <w:rFonts w:ascii="Calibri" w:eastAsia="Times New Roman" w:hAnsi="Calibri" w:cs="Times New Roman"/>
           <w:color w:val="000000"/>
-        </w:rPr>
-        <w:t xml:space="preserve"> table for this data.</w:t>
-      </w:r>
-    </w:p>
-    <w:p>
-      <w:pPr>
-        <w:numPr>
-          <w:ilvl w:val="0"/>
-          <w:numId w:val="21"/>
-        </w:numPr>
+          <w:sz w:val="24"/>
+          <w:szCs w:val="24"/>
+        </w:rPr>
+        <w:t>_update:2019_updates.</w:t>
+      </w:r>
+    </w:p>
+    <w:p>
+      <w:pPr>
         <w:pBdr>
           <w:top w:val="single" w:sz="4" w:space="1" w:color="auto"/>
           <w:left w:val="single" w:sz="4" w:space="4" w:color="auto"/>
@@ -652,6 +723,7 @@
           <w:right w:val="single" w:sz="4" w:space="4" w:color="auto"/>
         </w:pBdr>
         <w:spacing w:after="0" w:line="240" w:lineRule="auto"/>
+        <w:ind w:left="360"/>
         <w:rPr>
           <w:rFonts w:ascii="Calibri" w:eastAsia="Times New Roman" w:hAnsi="Calibri" w:cs="Times New Roman"/>
           <w:color w:val="000000"/>
@@ -663,32 +735,14 @@
         <w:rPr>
           <w:rFonts w:ascii="Calibri" w:eastAsia="Times New Roman" w:hAnsi="Calibri" w:cs="Times New Roman"/>
           <w:color w:val="000000"/>
-        </w:rPr>
-        <w:t xml:space="preserve">The new order </w:t>
-      </w:r>
-      <w:proofErr w:type="spellStart"/>
-      <w:r>
-        <w:rPr>
-          <w:rFonts w:ascii="Calibri" w:eastAsia="Times New Roman" w:hAnsi="Calibri" w:cs="Times New Roman"/>
-          <w:color w:val="000000"/>
-        </w:rPr>
-        <w:t>Ortervirales</w:t>
-      </w:r>
-      <w:proofErr w:type="spellEnd"/>
-      <w:r>
-        <w:rPr>
-          <w:rFonts w:ascii="Calibri" w:eastAsia="Times New Roman" w:hAnsi="Calibri" w:cs="Times New Roman"/>
-          <w:color w:val="000000"/>
-        </w:rPr>
-        <w:t xml:space="preserve"> does not get a molecule type, since that needs to be assigned on the family level (molecule type differs by family).</w:t>
-      </w:r>
-    </w:p>
-    <w:p>
-      <w:pPr>
-        <w:numPr>
-          <w:ilvl w:val="0"/>
-          <w:numId w:val="21"/>
-        </w:numPr>
+          <w:sz w:val="24"/>
+          <w:szCs w:val="24"/>
+        </w:rPr>
+        <w:t xml:space="preserve"> </w:t>
+      </w:r>
+    </w:p>
+    <w:p>
+      <w:pPr>
         <w:pBdr>
           <w:top w:val="single" w:sz="4" w:space="1" w:color="auto"/>
           <w:left w:val="single" w:sz="4" w:space="4" w:color="auto"/>
@@ -696,6 +750,7 @@
           <w:right w:val="single" w:sz="4" w:space="4" w:color="auto"/>
         </w:pBdr>
         <w:spacing w:after="0" w:line="240" w:lineRule="auto"/>
+        <w:ind w:left="360"/>
         <w:rPr>
           <w:rFonts w:ascii="Calibri" w:eastAsia="Times New Roman" w:hAnsi="Calibri" w:cs="Times New Roman"/>
           <w:color w:val="000000"/>
@@ -707,16 +762,14 @@
         <w:rPr>
           <w:rFonts w:ascii="Calibri" w:eastAsia="Times New Roman" w:hAnsi="Calibri" w:cs="Times New Roman"/>
           <w:color w:val="000000"/>
-        </w:rPr>
-        <w:t>Be sure to add the file extension to all existing filename records.</w:t>
-      </w:r>
-    </w:p>
-    <w:p>
-      <w:pPr>
-        <w:numPr>
-          <w:ilvl w:val="0"/>
-          <w:numId w:val="21"/>
-        </w:numPr>
+          <w:sz w:val="24"/>
+          <w:szCs w:val="24"/>
+        </w:rPr>
+        <w:t>The spreadsheet ‘ICTV MSL Release 35 2019 Changes.2.xlsx’ is the starting point and contains a row for each change from each one of the proposal spreadsheets in the folder ‘Proposals’.</w:t>
+      </w:r>
+    </w:p>
+    <w:p>
+      <w:pPr>
         <w:pBdr>
           <w:top w:val="single" w:sz="4" w:space="1" w:color="auto"/>
           <w:left w:val="single" w:sz="4" w:space="4" w:color="auto"/>
@@ -724,6 +777,7 @@
           <w:right w:val="single" w:sz="4" w:space="4" w:color="auto"/>
         </w:pBdr>
         <w:spacing w:after="0" w:line="240" w:lineRule="auto"/>
+        <w:ind w:left="360"/>
         <w:rPr>
           <w:rFonts w:ascii="Calibri" w:eastAsia="Times New Roman" w:hAnsi="Calibri" w:cs="Times New Roman"/>
           <w:color w:val="000000"/>
@@ -735,16 +789,14 @@
         <w:rPr>
           <w:rFonts w:ascii="Calibri" w:eastAsia="Times New Roman" w:hAnsi="Calibri" w:cs="Times New Roman"/>
           <w:color w:val="000000"/>
-        </w:rPr>
-        <w:t>Be sure to keep the extension of the .zip file filenames when loaded into the table. I have already uploaded all of these to the production web server.</w:t>
-      </w:r>
-    </w:p>
-    <w:p>
-      <w:pPr>
-        <w:numPr>
-          <w:ilvl w:val="0"/>
-          <w:numId w:val="21"/>
-        </w:numPr>
+          <w:sz w:val="24"/>
+          <w:szCs w:val="24"/>
+        </w:rPr>
+        <w:t xml:space="preserve"> </w:t>
+      </w:r>
+    </w:p>
+    <w:p>
+      <w:pPr>
         <w:pBdr>
           <w:top w:val="single" w:sz="4" w:space="1" w:color="auto"/>
           <w:left w:val="single" w:sz="4" w:space="4" w:color="auto"/>
@@ -752,6 +804,7 @@
           <w:right w:val="single" w:sz="4" w:space="4" w:color="auto"/>
         </w:pBdr>
         <w:spacing w:after="0" w:line="240" w:lineRule="auto"/>
+        <w:ind w:left="360"/>
         <w:rPr>
           <w:rFonts w:ascii="Calibri" w:eastAsia="Times New Roman" w:hAnsi="Calibri" w:cs="Times New Roman"/>
           <w:color w:val="000000"/>
@@ -763,24 +816,266 @@
         <w:rPr>
           <w:rFonts w:ascii="Calibri" w:eastAsia="Times New Roman" w:hAnsi="Calibri" w:cs="Times New Roman"/>
           <w:color w:val="000000"/>
-        </w:rPr>
-        <w:t xml:space="preserve">Don will be updating the web code to provide the filename including the extension when creating the </w:t>
-      </w:r>
-      <w:proofErr w:type="spellStart"/>
+          <w:sz w:val="24"/>
+          <w:szCs w:val="24"/>
+        </w:rPr>
+        <w:t xml:space="preserve">I created a copy of the current production database in dev.ictvonline.org. It is call ICTVonline34prod. This can be the starting point for ICTVonline35. (Note that this dev server is </w:t>
+      </w:r>
+      <w:proofErr w:type="gramStart"/>
       <w:r>
         <w:rPr>
           <w:rFonts w:ascii="Calibri" w:eastAsia="Times New Roman" w:hAnsi="Calibri" w:cs="Times New Roman"/>
           <w:color w:val="000000"/>
-        </w:rPr>
-        <w:t>url</w:t>
-      </w:r>
-      <w:proofErr w:type="spellEnd"/>
+          <w:sz w:val="24"/>
+          <w:szCs w:val="24"/>
+        </w:rPr>
+        <w:t>pretty slow</w:t>
+      </w:r>
+      <w:proofErr w:type="gramEnd"/>
       <w:r>
         <w:rPr>
           <w:rFonts w:ascii="Calibri" w:eastAsia="Times New Roman" w:hAnsi="Calibri" w:cs="Times New Roman"/>
           <w:color w:val="000000"/>
-        </w:rPr>
-        <w:t xml:space="preserve"> to download the proposal.</w:t>
+          <w:sz w:val="24"/>
+          <w:szCs w:val="24"/>
+        </w:rPr>
+        <w:t xml:space="preserve">. If you wanted to develop this on your local </w:t>
+      </w:r>
+      <w:proofErr w:type="gramStart"/>
+      <w:r>
+        <w:rPr>
+          <w:rFonts w:ascii="Calibri" w:eastAsia="Times New Roman" w:hAnsi="Calibri" w:cs="Times New Roman"/>
+          <w:color w:val="000000"/>
+          <w:sz w:val="24"/>
+          <w:szCs w:val="24"/>
+        </w:rPr>
+        <w:t>PC, that</w:t>
+      </w:r>
+      <w:proofErr w:type="gramEnd"/>
+      <w:r>
+        <w:rPr>
+          <w:rFonts w:ascii="Calibri" w:eastAsia="Times New Roman" w:hAnsi="Calibri" w:cs="Times New Roman"/>
+          <w:color w:val="000000"/>
+          <w:sz w:val="24"/>
+          <w:szCs w:val="24"/>
+        </w:rPr>
+        <w:t xml:space="preserve"> might work better.)</w:t>
+      </w:r>
+    </w:p>
+    <w:p>
+      <w:pPr>
+        <w:pBdr>
+          <w:top w:val="single" w:sz="4" w:space="1" w:color="auto"/>
+          <w:left w:val="single" w:sz="4" w:space="4" w:color="auto"/>
+          <w:bottom w:val="single" w:sz="4" w:space="1" w:color="auto"/>
+          <w:right w:val="single" w:sz="4" w:space="4" w:color="auto"/>
+        </w:pBdr>
+        <w:spacing w:after="0" w:line="240" w:lineRule="auto"/>
+        <w:ind w:left="360"/>
+        <w:rPr>
+          <w:rFonts w:ascii="Calibri" w:eastAsia="Times New Roman" w:hAnsi="Calibri" w:cs="Times New Roman"/>
+          <w:color w:val="000000"/>
+          <w:sz w:val="24"/>
+          <w:szCs w:val="24"/>
+        </w:rPr>
+      </w:pPr>
+      <w:r>
+        <w:rPr>
+          <w:rFonts w:ascii="Calibri" w:eastAsia="Times New Roman" w:hAnsi="Calibri" w:cs="Times New Roman"/>
+          <w:color w:val="000000"/>
+          <w:sz w:val="24"/>
+          <w:szCs w:val="24"/>
+        </w:rPr>
+        <w:t xml:space="preserve"> </w:t>
+      </w:r>
+    </w:p>
+    <w:p>
+      <w:pPr>
+        <w:pBdr>
+          <w:top w:val="single" w:sz="4" w:space="1" w:color="auto"/>
+          <w:left w:val="single" w:sz="4" w:space="4" w:color="auto"/>
+          <w:bottom w:val="single" w:sz="4" w:space="1" w:color="auto"/>
+          <w:right w:val="single" w:sz="4" w:space="4" w:color="auto"/>
+        </w:pBdr>
+        <w:spacing w:after="0" w:line="240" w:lineRule="auto"/>
+        <w:ind w:left="360"/>
+        <w:rPr>
+          <w:rFonts w:ascii="Calibri" w:eastAsia="Times New Roman" w:hAnsi="Calibri" w:cs="Times New Roman"/>
+          <w:color w:val="000000"/>
+          <w:sz w:val="24"/>
+          <w:szCs w:val="24"/>
+        </w:rPr>
+      </w:pPr>
+      <w:r>
+        <w:rPr>
+          <w:rFonts w:ascii="Calibri" w:eastAsia="Times New Roman" w:hAnsi="Calibri" w:cs="Times New Roman"/>
+          <w:color w:val="000000"/>
+          <w:sz w:val="24"/>
+          <w:szCs w:val="24"/>
+        </w:rPr>
+        <w:t>The description of this 2019 release is:</w:t>
+      </w:r>
+    </w:p>
+    <w:p>
+      <w:pPr>
+        <w:pBdr>
+          <w:top w:val="single" w:sz="4" w:space="1" w:color="auto"/>
+          <w:left w:val="single" w:sz="4" w:space="4" w:color="auto"/>
+          <w:bottom w:val="single" w:sz="4" w:space="1" w:color="auto"/>
+          <w:right w:val="single" w:sz="4" w:space="4" w:color="auto"/>
+        </w:pBdr>
+        <w:spacing w:after="0" w:line="240" w:lineRule="auto"/>
+        <w:ind w:left="360"/>
+        <w:rPr>
+          <w:rFonts w:ascii="Calibri" w:eastAsia="Times New Roman" w:hAnsi="Calibri" w:cs="Times New Roman"/>
+          <w:color w:val="000000"/>
+          <w:sz w:val="24"/>
+          <w:szCs w:val="24"/>
+        </w:rPr>
+      </w:pPr>
+      <w:r>
+        <w:rPr>
+          <w:rFonts w:ascii="Calibri" w:eastAsia="Times New Roman" w:hAnsi="Calibri" w:cs="Times New Roman"/>
+          <w:color w:val="000000"/>
+          <w:sz w:val="24"/>
+          <w:szCs w:val="24"/>
+        </w:rPr>
+        <w:t xml:space="preserve"> </w:t>
+      </w:r>
+    </w:p>
+    <w:p>
+      <w:pPr>
+        <w:pBdr>
+          <w:top w:val="single" w:sz="4" w:space="1" w:color="auto"/>
+          <w:left w:val="single" w:sz="4" w:space="4" w:color="auto"/>
+          <w:bottom w:val="single" w:sz="4" w:space="1" w:color="auto"/>
+          <w:right w:val="single" w:sz="4" w:space="4" w:color="auto"/>
+        </w:pBdr>
+        <w:spacing w:after="0" w:line="240" w:lineRule="auto"/>
+        <w:ind w:left="360"/>
+        <w:rPr>
+          <w:rFonts w:ascii="Calibri" w:eastAsia="Times New Roman" w:hAnsi="Calibri" w:cs="Times New Roman"/>
+          <w:color w:val="000000"/>
+          <w:sz w:val="24"/>
+          <w:szCs w:val="24"/>
+        </w:rPr>
+      </w:pPr>
+      <w:r>
+        <w:rPr>
+          <w:rFonts w:ascii="Calibri" w:eastAsia="Times New Roman" w:hAnsi="Calibri" w:cs="Times New Roman"/>
+          <w:color w:val="000000"/>
+          <w:sz w:val="24"/>
+          <w:szCs w:val="24"/>
+        </w:rPr>
+        <w:t>“EC 51, Berlin, Germany, July 2019; Email ratification March 2020 (MSL #35)”</w:t>
+      </w:r>
+    </w:p>
+    <w:p>
+      <w:pPr>
+        <w:pBdr>
+          <w:top w:val="single" w:sz="4" w:space="1" w:color="auto"/>
+          <w:left w:val="single" w:sz="4" w:space="4" w:color="auto"/>
+          <w:bottom w:val="single" w:sz="4" w:space="1" w:color="auto"/>
+          <w:right w:val="single" w:sz="4" w:space="4" w:color="auto"/>
+        </w:pBdr>
+        <w:spacing w:after="0" w:line="240" w:lineRule="auto"/>
+        <w:ind w:left="360"/>
+        <w:rPr>
+          <w:rFonts w:ascii="Calibri" w:eastAsia="Times New Roman" w:hAnsi="Calibri" w:cs="Times New Roman"/>
+          <w:color w:val="000000"/>
+          <w:sz w:val="24"/>
+          <w:szCs w:val="24"/>
+        </w:rPr>
+      </w:pPr>
+      <w:r>
+        <w:rPr>
+          <w:rFonts w:ascii="Calibri" w:eastAsia="Times New Roman" w:hAnsi="Calibri" w:cs="Times New Roman"/>
+          <w:color w:val="000000"/>
+          <w:sz w:val="24"/>
+          <w:szCs w:val="24"/>
+        </w:rPr>
+        <w:t xml:space="preserve"> </w:t>
+      </w:r>
+    </w:p>
+    <w:p>
+      <w:pPr>
+        <w:pBdr>
+          <w:top w:val="single" w:sz="4" w:space="1" w:color="auto"/>
+          <w:left w:val="single" w:sz="4" w:space="4" w:color="auto"/>
+          <w:bottom w:val="single" w:sz="4" w:space="1" w:color="auto"/>
+          <w:right w:val="single" w:sz="4" w:space="4" w:color="auto"/>
+        </w:pBdr>
+        <w:spacing w:after="0" w:line="240" w:lineRule="auto"/>
+        <w:ind w:left="360"/>
+        <w:rPr>
+          <w:rFonts w:ascii="Calibri" w:eastAsia="Times New Roman" w:hAnsi="Calibri" w:cs="Times New Roman"/>
+          <w:color w:val="000000"/>
+          <w:sz w:val="24"/>
+          <w:szCs w:val="24"/>
+        </w:rPr>
+      </w:pPr>
+      <w:r>
+        <w:rPr>
+          <w:rFonts w:ascii="Calibri" w:eastAsia="Times New Roman" w:hAnsi="Calibri" w:cs="Times New Roman"/>
+          <w:color w:val="000000"/>
+          <w:sz w:val="24"/>
+          <w:szCs w:val="24"/>
+        </w:rPr>
+        <w:t>Thanks!</w:t>
+      </w:r>
+    </w:p>
+    <w:p>
+      <w:pPr>
+        <w:pBdr>
+          <w:top w:val="single" w:sz="4" w:space="1" w:color="auto"/>
+          <w:left w:val="single" w:sz="4" w:space="4" w:color="auto"/>
+          <w:bottom w:val="single" w:sz="4" w:space="1" w:color="auto"/>
+          <w:right w:val="single" w:sz="4" w:space="4" w:color="auto"/>
+        </w:pBdr>
+        <w:spacing w:after="0" w:line="240" w:lineRule="auto"/>
+        <w:ind w:left="360"/>
+        <w:rPr>
+          <w:rFonts w:ascii="Calibri" w:eastAsia="Times New Roman" w:hAnsi="Calibri" w:cs="Times New Roman"/>
+          <w:color w:val="000000"/>
+          <w:sz w:val="24"/>
+          <w:szCs w:val="24"/>
+        </w:rPr>
+      </w:pPr>
+      <w:r>
+        <w:rPr>
+          <w:rFonts w:ascii="Calibri" w:eastAsia="Times New Roman" w:hAnsi="Calibri" w:cs="Times New Roman"/>
+          <w:color w:val="000000"/>
+          <w:sz w:val="24"/>
+          <w:szCs w:val="24"/>
+        </w:rPr>
+        <w:t xml:space="preserve"> </w:t>
+      </w:r>
+    </w:p>
+    <w:p>
+      <w:pPr>
+        <w:pBdr>
+          <w:top w:val="single" w:sz="4" w:space="1" w:color="auto"/>
+          <w:left w:val="single" w:sz="4" w:space="4" w:color="auto"/>
+          <w:bottom w:val="single" w:sz="4" w:space="1" w:color="auto"/>
+          <w:right w:val="single" w:sz="4" w:space="4" w:color="auto"/>
+        </w:pBdr>
+        <w:spacing w:after="0" w:line="240" w:lineRule="auto"/>
+        <w:ind w:left="360"/>
+        <w:rPr>
+          <w:rFonts w:ascii="Calibri" w:eastAsia="Times New Roman" w:hAnsi="Calibri" w:cs="Times New Roman"/>
+          <w:color w:val="000000"/>
+          <w:sz w:val="24"/>
+          <w:szCs w:val="24"/>
+        </w:rPr>
+      </w:pPr>
+      <w:r>
+        <w:rPr>
+          <w:rFonts w:ascii="Calibri" w:eastAsia="Times New Roman" w:hAnsi="Calibri" w:cs="Times New Roman"/>
+          <w:color w:val="000000"/>
+          <w:sz w:val="24"/>
+          <w:szCs w:val="24"/>
+        </w:rPr>
+        <w:t>Elliot</w:t>
       </w:r>
     </w:p>
     <w:p>
@@ -793,12 +1088,54 @@
     </w:p>
     <w:p>
       <w:r>
-        <w:t xml:space="preserve">In previous year we used an exceptional protocol of loading the spread sheet and extracting the changes. </w:t>
-      </w:r>
-    </w:p>
-    <w:p>
-      <w:r>
-        <w:t>This year we return to our previous protocol of entering changes into ICTVXXXX_MSLYY_to_MSLZZ.xlsx and loading that:</w:t>
+        <w:t xml:space="preserve">New protocol. </w:t>
+      </w:r>
+    </w:p>
+    <w:p>
+      <w:pPr>
+        <w:pStyle w:val="ListParagraph"/>
+        <w:numPr>
+          <w:ilvl w:val="0"/>
+          <w:numId w:val="22"/>
+        </w:numPr>
+      </w:pPr>
+      <w:r>
+        <w:t>In past years (MSL32</w:t>
+      </w:r>
+      <w:proofErr w:type="gramStart"/>
+      <w:r>
+        <w:t>)  we</w:t>
+      </w:r>
+      <w:proofErr w:type="gramEnd"/>
+      <w:r>
+        <w:t xml:space="preserve"> started with a dump of the previous year I would export, into which Elliot would  enter all the deltas. </w:t>
+      </w:r>
+    </w:p>
+    <w:p>
+      <w:pPr>
+        <w:pStyle w:val="ListParagraph"/>
+        <w:numPr>
+          <w:ilvl w:val="0"/>
+          <w:numId w:val="22"/>
+        </w:numPr>
+      </w:pPr>
+      <w:r>
+        <w:t xml:space="preserve">This year Elliot created a deltas-only spreadsheet from whole cloth, so all the column names will be different. </w:t>
+      </w:r>
+    </w:p>
+    <w:p>
+      <w:r>
+        <w:lastRenderedPageBreak/>
+        <w:t xml:space="preserve">The MSL32 </w:t>
+      </w:r>
+      <w:r>
+        <w:t xml:space="preserve">protocol of entering changes into ICTVXXXX_MSLYY_to_MSLZZ.xlsx and loading </w:t>
+      </w:r>
+      <w:r>
+        <w:t>was</w:t>
+      </w:r>
+      <w:r>
+        <w:t>:</w:t>
       </w:r>
     </w:p>
     <w:p>
@@ -862,13 +1199,8 @@
         <w:t xml:space="preserve">Re-imported final sheet into </w:t>
       </w:r>
       <w:proofErr w:type="spellStart"/>
-      <w:proofErr w:type="gramStart"/>
-      <w:r>
-        <w:t>dbo.load</w:t>
-      </w:r>
-      <w:proofErr w:type="gramEnd"/>
-      <w:r>
-        <w:t>_next_msl</w:t>
+      <w:r>
+        <w:t>dbo.load_next_msl</w:t>
       </w:r>
       <w:proofErr w:type="spellEnd"/>
     </w:p>
@@ -929,6 +1261,129 @@
       </w:r>
     </w:p>
     <w:p>
+      <w:r>
+        <w:t>However,</w:t>
+      </w:r>
+      <w:r>
+        <w:t xml:space="preserve"> MSL33, MSL34a and M</w:t>
+      </w:r>
+      <w:r>
+        <w:t xml:space="preserve">SL34b were all delta-only loads, for which I </w:t>
+      </w:r>
+      <w:proofErr w:type="gramStart"/>
+      <w:r>
+        <w:t>don’t</w:t>
+      </w:r>
+      <w:proofErr w:type="gramEnd"/>
+      <w:r>
+        <w:t xml:space="preserve"> have notebook/protocols. </w:t>
+      </w:r>
+    </w:p>
+    <w:p>
+      <w:pPr>
+        <w:ind w:firstLine="720"/>
+      </w:pPr>
+      <w:r>
+        <w:t>load_next_msl_32</w:t>
+      </w:r>
+      <w:r>
+        <w:tab/>
+        <w:t>6014</w:t>
+      </w:r>
+    </w:p>
+    <w:p>
+      <w:pPr>
+        <w:ind w:firstLine="720"/>
+      </w:pPr>
+      <w:r>
+        <w:t>load_next_msl_33</w:t>
+      </w:r>
+      <w:r>
+        <w:tab/>
+        <w:t>390</w:t>
+      </w:r>
+    </w:p>
+    <w:p>
+      <w:pPr>
+        <w:ind w:firstLine="720"/>
+      </w:pPr>
+      <w:r>
+        <w:t>load_next_msl_34a</w:t>
+      </w:r>
+      <w:r>
+        <w:tab/>
+        <w:t>1079</w:t>
+      </w:r>
+    </w:p>
+    <w:p>
+      <w:pPr>
+        <w:ind w:firstLine="720"/>
+      </w:pPr>
+      <w:r>
+        <w:t>load_next_msl_34b</w:t>
+      </w:r>
+      <w:r>
+        <w:tab/>
+        <w:t>53</w:t>
+      </w:r>
+    </w:p>
+    <w:p>
+      <w:r>
+        <w:t>Ad hoc MSL35 protocol (reconstructed from MSL33-34):</w:t>
+      </w:r>
+    </w:p>
+    <w:p>
+      <w:pPr>
+        <w:pStyle w:val="ListParagraph"/>
+        <w:numPr>
+          <w:ilvl w:val="0"/>
+          <w:numId w:val="18"/>
+        </w:numPr>
+      </w:pPr>
+      <w:r>
+        <w:t xml:space="preserve">Elliot </w:t>
+      </w:r>
+      <w:r>
+        <w:t>B</w:t>
+      </w:r>
+      <w:r>
+        <w:t>uilt</w:t>
+      </w:r>
+      <w:r>
+        <w:t xml:space="preserve"> spreadsheet “</w:t>
+      </w:r>
+      <w:r>
+        <w:rPr>
+          <w:rFonts w:ascii="Calibri" w:eastAsia="Times New Roman" w:hAnsi="Calibri" w:cs="Times New Roman"/>
+          <w:color w:val="000000"/>
+          <w:sz w:val="24"/>
+          <w:szCs w:val="24"/>
+        </w:rPr>
+        <w:t>ICTV MSL Release 35 2019 Changes.2.xlsx</w:t>
+      </w:r>
+      <w:r>
+        <w:rPr>
+          <w:rFonts w:ascii="Calibri" w:eastAsia="Times New Roman" w:hAnsi="Calibri" w:cs="Times New Roman"/>
+          <w:color w:val="000000"/>
+          <w:sz w:val="24"/>
+          <w:szCs w:val="24"/>
+        </w:rPr>
+        <w:t>” of just changed taxa</w:t>
+      </w:r>
+    </w:p>
+    <w:p>
+      <w:pPr>
+        <w:pStyle w:val="ListParagraph"/>
+        <w:numPr>
+          <w:ilvl w:val="0"/>
+          <w:numId w:val="18"/>
+        </w:numPr>
+      </w:pPr>
+      <w:r>
+        <w:t>Curtis renames columns by pasting in header row from “col_mapped.xls”</w:t>
+      </w:r>
+    </w:p>
+    <w:p>
       <w:pPr>
         <w:pStyle w:val="Heading2"/>
       </w:pPr>
@@ -947,26 +1402,22 @@
         <w:pStyle w:val="Heading3"/>
       </w:pPr>
       <w:r>
-        <w:lastRenderedPageBreak/>
         <w:t xml:space="preserve">SCRIPT: </w:t>
       </w:r>
       <w:r>
-        <w:t xml:space="preserve">1.0 create </w:t>
-      </w:r>
-      <w:proofErr w:type="spellStart"/>
-      <w:r>
-        <w:t>load_next_msl</w:t>
-      </w:r>
-      <w:proofErr w:type="spellEnd"/>
-      <w:r>
-        <w:t xml:space="preserve"> </w:t>
-      </w:r>
-      <w:proofErr w:type="spellStart"/>
-      <w:r>
-        <w:t>table</w:t>
-      </w:r>
-      <w:r>
-        <w:t>.sql</w:t>
+        <w:t xml:space="preserve">0.b1. </w:t>
+      </w:r>
+      <w:proofErr w:type="gramStart"/>
+      <w:r>
+        <w:t>rename</w:t>
+      </w:r>
+      <w:proofErr w:type="gramEnd"/>
+      <w:r>
+        <w:t xml:space="preserve"> old </w:t>
+      </w:r>
+      <w:proofErr w:type="spellStart"/>
+      <w:r>
+        <w:t>load_next_msl.sql</w:t>
       </w:r>
       <w:proofErr w:type="spellEnd"/>
     </w:p>
@@ -978,7 +1429,7 @@
         <w:t>(s)</w:t>
       </w:r>
       <w:r>
-        <w:t>.</w:t>
+        <w:t xml:space="preserve"> and their default constraints</w:t>
       </w:r>
     </w:p>
     <w:p>
@@ -997,6 +1448,7 @@
       <w:r>
         <w:tab/>
       </w:r>
+      <w:proofErr w:type="gramStart"/>
       <w:r>
         <w:rPr>
           <w:rFonts w:ascii="Consolas" w:hAnsi="Consolas" w:cs="Consolas"/>
@@ -1006,6 +1458,7 @@
         </w:rPr>
         <w:t>exec</w:t>
       </w:r>
+      <w:proofErr w:type="gramEnd"/>
       <w:r>
         <w:rPr>
           <w:rFonts w:ascii="Consolas" w:hAnsi="Consolas" w:cs="Consolas"/>
@@ -1097,7 +1550,7 @@
           <w:szCs w:val="19"/>
           <w:highlight w:val="yellow"/>
         </w:rPr>
-        <w:t>1</w:t>
+        <w:t>4b</w:t>
       </w:r>
       <w:r>
         <w:rPr>
@@ -1121,126 +1574,17 @@
           <w:szCs w:val="19"/>
         </w:rPr>
       </w:pPr>
-      <w:r>
-        <w:rPr>
-          <w:rFonts w:ascii="Consolas" w:hAnsi="Consolas" w:cs="Consolas"/>
-          <w:color w:val="FF0000"/>
-          <w:sz w:val="19"/>
-          <w:szCs w:val="19"/>
-        </w:rPr>
-        <w:tab/>
-      </w:r>
-      <w:r>
-        <w:rPr>
-          <w:rFonts w:ascii="Consolas" w:hAnsi="Consolas" w:cs="Consolas"/>
-          <w:color w:val="0000FF"/>
-          <w:sz w:val="19"/>
-          <w:szCs w:val="19"/>
-          <w:highlight w:val="yellow"/>
-        </w:rPr>
-        <w:t>exec</w:t>
-      </w:r>
-      <w:r>
-        <w:rPr>
-          <w:rFonts w:ascii="Consolas" w:hAnsi="Consolas" w:cs="Consolas"/>
-          <w:sz w:val="19"/>
-          <w:szCs w:val="19"/>
-          <w:highlight w:val="yellow"/>
-        </w:rPr>
-        <w:t xml:space="preserve"> </w:t>
-      </w:r>
-      <w:proofErr w:type="spellStart"/>
-      <w:r>
-        <w:rPr>
-          <w:rFonts w:ascii="Consolas" w:hAnsi="Consolas" w:cs="Consolas"/>
-          <w:color w:val="800000"/>
-          <w:sz w:val="19"/>
-          <w:szCs w:val="19"/>
-          <w:highlight w:val="yellow"/>
-        </w:rPr>
-        <w:t>sp_rename</w:t>
-      </w:r>
-      <w:proofErr w:type="spellEnd"/>
-      <w:r>
-        <w:rPr>
-          <w:rFonts w:ascii="Consolas" w:hAnsi="Consolas" w:cs="Consolas"/>
-          <w:color w:val="0000FF"/>
-          <w:sz w:val="19"/>
-          <w:szCs w:val="19"/>
-          <w:highlight w:val="yellow"/>
-        </w:rPr>
-        <w:t xml:space="preserve"> </w:t>
-      </w:r>
-      <w:r>
-        <w:rPr>
-          <w:rFonts w:ascii="Consolas" w:hAnsi="Consolas" w:cs="Consolas"/>
-          <w:color w:val="FF0000"/>
-          <w:sz w:val="19"/>
-          <w:szCs w:val="19"/>
-          <w:highlight w:val="yellow"/>
-        </w:rPr>
-        <w:t>'</w:t>
-      </w:r>
-      <w:proofErr w:type="spellStart"/>
-      <w:r>
-        <w:rPr>
-          <w:rFonts w:ascii="Consolas" w:hAnsi="Consolas" w:cs="Consolas"/>
-          <w:color w:val="FF0000"/>
-          <w:sz w:val="19"/>
-          <w:szCs w:val="19"/>
-          <w:highlight w:val="yellow"/>
-        </w:rPr>
-        <w:t>load_next_msl_taxonomy</w:t>
-      </w:r>
-      <w:proofErr w:type="spellEnd"/>
-      <w:r>
-        <w:rPr>
-          <w:rFonts w:ascii="Consolas" w:hAnsi="Consolas" w:cs="Consolas"/>
-          <w:color w:val="FF0000"/>
-          <w:sz w:val="19"/>
-          <w:szCs w:val="19"/>
-          <w:highlight w:val="yellow"/>
-        </w:rPr>
-        <w:t>'</w:t>
-      </w:r>
-      <w:r>
-        <w:rPr>
-          <w:rFonts w:ascii="Consolas" w:hAnsi="Consolas" w:cs="Consolas"/>
-          <w:color w:val="808080"/>
-          <w:sz w:val="19"/>
-          <w:szCs w:val="19"/>
-          <w:highlight w:val="yellow"/>
-        </w:rPr>
-        <w:t>,</w:t>
-      </w:r>
-      <w:r>
-        <w:rPr>
-          <w:rFonts w:ascii="Consolas" w:hAnsi="Consolas" w:cs="Consolas"/>
-          <w:sz w:val="19"/>
-          <w:szCs w:val="19"/>
-          <w:highlight w:val="yellow"/>
-        </w:rPr>
-        <w:t xml:space="preserve"> </w:t>
-      </w:r>
-      <w:r>
-        <w:rPr>
-          <w:rFonts w:ascii="Consolas" w:hAnsi="Consolas" w:cs="Consolas"/>
-          <w:color w:val="FF0000"/>
-          <w:sz w:val="19"/>
-          <w:szCs w:val="19"/>
-          <w:highlight w:val="yellow"/>
-        </w:rPr>
-        <w:t>'load_next_msl_taxonomy_31'</w:t>
-      </w:r>
-      <w:r>
-        <w:rPr>
-          <w:rFonts w:ascii="Consolas" w:hAnsi="Consolas" w:cs="Consolas"/>
-          <w:color w:val="FF0000"/>
-          <w:sz w:val="19"/>
-          <w:szCs w:val="19"/>
-          <w:highlight w:val="yellow"/>
-        </w:rPr>
-        <w:t xml:space="preserve"> -– only used for 31</w:t>
+    </w:p>
+    <w:p>
+      <w:pPr>
+        <w:pStyle w:val="Heading3"/>
+      </w:pPr>
+      <w:r>
+        <w:lastRenderedPageBreak/>
+        <w:t xml:space="preserve">SCRIPT: </w:t>
+      </w:r>
+      <w:r>
+        <w:t>0.b2.create_table-load_next_msl-delta.sql</w:t>
       </w:r>
     </w:p>
     <w:p>
@@ -1251,10 +1595,1236 @@
         <w:spacing w:after="0" w:line="240" w:lineRule="auto"/>
         <w:rPr>
           <w:rFonts w:ascii="Consolas" w:hAnsi="Consolas" w:cs="Consolas"/>
+          <w:color w:val="FF0000"/>
           <w:sz w:val="19"/>
           <w:szCs w:val="19"/>
         </w:rPr>
       </w:pPr>
+    </w:p>
+    <w:p>
+      <w:r>
+        <w:t xml:space="preserve">Edit MSL # in Default constraint at bottom. </w:t>
+      </w:r>
+    </w:p>
+    <w:p>
+      <w:r>
+        <w:t xml:space="preserve">Run script to </w:t>
+      </w:r>
+      <w:r>
+        <w:t xml:space="preserve">create this </w:t>
+      </w:r>
+      <w:proofErr w:type="spellStart"/>
+      <w:proofErr w:type="gramStart"/>
+      <w:r>
+        <w:t>years</w:t>
+      </w:r>
+      <w:proofErr w:type="spellEnd"/>
+      <w:proofErr w:type="gramEnd"/>
+      <w:r>
+        <w:t xml:space="preserve"> load table. </w:t>
+      </w:r>
+    </w:p>
+    <w:p>
+      <w:pPr>
+        <w:pStyle w:val="Heading3"/>
+      </w:pPr>
+      <w:r>
+        <w:t>XLS: map column names</w:t>
+      </w:r>
+    </w:p>
+    <w:p/>
+    <w:p>
+      <w:r>
+        <w:t xml:space="preserve">Load &amp; </w:t>
+      </w:r>
+      <w:proofErr w:type="gramStart"/>
+      <w:r>
+        <w:t>combine :</w:t>
+      </w:r>
+      <w:proofErr w:type="gramEnd"/>
+      <w:r>
+        <w:t xml:space="preserve"> </w:t>
+      </w:r>
+    </w:p>
+    <w:p>
+      <w:pPr>
+        <w:spacing w:after="0"/>
+        <w:ind w:firstLine="720"/>
+      </w:pPr>
+      <w:r>
+        <w:t>./</w:t>
+      </w:r>
+      <w:proofErr w:type="spellStart"/>
+      <w:r>
+        <w:t>excel_files</w:t>
+      </w:r>
+      <w:proofErr w:type="spellEnd"/>
+      <w:r>
+        <w:t>/</w:t>
+      </w:r>
+    </w:p>
+    <w:p>
+      <w:pPr>
+        <w:spacing w:after="0"/>
+        <w:ind w:left="720" w:firstLine="720"/>
+      </w:pPr>
+      <w:r>
+        <w:t>load_next_msl.col_map.xls</w:t>
+      </w:r>
+    </w:p>
+    <w:p>
+      <w:pPr>
+        <w:pStyle w:val="ListParagraph"/>
+        <w:numPr>
+          <w:ilvl w:val="2"/>
+          <w:numId w:val="18"/>
+        </w:numPr>
+      </w:pPr>
+      <w:r>
+        <w:t>Copy first row</w:t>
+      </w:r>
+    </w:p>
+    <w:p>
+      <w:pPr>
+        <w:spacing w:after="0"/>
+        <w:ind w:left="720" w:firstLine="720"/>
+      </w:pPr>
+      <w:r>
+        <w:t>ICTV MSL Release 35 2019 Changes.2.xlsx</w:t>
+      </w:r>
+    </w:p>
+    <w:p>
+      <w:pPr>
+        <w:spacing w:after="0"/>
+        <w:ind w:left="720" w:firstLine="720"/>
+      </w:pPr>
+    </w:p>
+    <w:p>
+      <w:pPr>
+        <w:pStyle w:val="ListParagraph"/>
+        <w:numPr>
+          <w:ilvl w:val="2"/>
+          <w:numId w:val="18"/>
+        </w:numPr>
+        <w:spacing w:after="0"/>
+      </w:pPr>
+      <w:r>
+        <w:t>Copy 1</w:t>
+      </w:r>
+      <w:r>
+        <w:rPr>
+          <w:vertAlign w:val="superscript"/>
+        </w:rPr>
+        <w:t>st</w:t>
+      </w:r>
+      <w:r>
+        <w:t xml:space="preserve"> row, insert as 2</w:t>
+      </w:r>
+      <w:r>
+        <w:rPr>
+          <w:vertAlign w:val="superscript"/>
+        </w:rPr>
+        <w:t>nd</w:t>
+      </w:r>
+    </w:p>
+    <w:p>
+      <w:pPr>
+        <w:pStyle w:val="ListParagraph"/>
+        <w:numPr>
+          <w:ilvl w:val="2"/>
+          <w:numId w:val="18"/>
+        </w:numPr>
+        <w:spacing w:after="0"/>
+      </w:pPr>
+      <w:r>
+        <w:t xml:space="preserve">Paste </w:t>
+      </w:r>
+      <w:proofErr w:type="gramStart"/>
+      <w:r>
+        <w:t>1</w:t>
+      </w:r>
+      <w:r>
+        <w:rPr>
+          <w:vertAlign w:val="superscript"/>
+        </w:rPr>
+        <w:t>st</w:t>
+      </w:r>
+      <w:proofErr w:type="gramEnd"/>
+      <w:r>
+        <w:t xml:space="preserve"> row of load_next_msl.col_map.xls over 1</w:t>
+      </w:r>
+      <w:r>
+        <w:rPr>
+          <w:vertAlign w:val="superscript"/>
+        </w:rPr>
+        <w:t>st</w:t>
+      </w:r>
+      <w:r>
+        <w:t xml:space="preserve"> row. </w:t>
+      </w:r>
+    </w:p>
+    <w:p>
+      <w:pPr>
+        <w:pStyle w:val="ListParagraph"/>
+        <w:numPr>
+          <w:ilvl w:val="2"/>
+          <w:numId w:val="18"/>
+        </w:numPr>
+        <w:spacing w:after="0"/>
+      </w:pPr>
+      <w:r>
+        <w:t xml:space="preserve">Add “filename” column in A: </w:t>
+      </w:r>
+    </w:p>
+    <w:p>
+      <w:pPr>
+        <w:spacing w:after="0"/>
+        <w:ind w:left="2520"/>
+      </w:pPr>
+      <w:r>
+        <w:rPr>
+          <w:rFonts w:ascii="Courier New" w:hAnsi="Courier New" w:cs="Courier New"/>
+          <w:sz w:val="14"/>
+        </w:rPr>
+        <w:t>=MID(CELL("filename",$A$1),FIND("[",CELL("filename",$A$1))+1,FIND("]", CELL("filename",$A$1))-FIND("[",CELL("filename",$A$1))-1)</w:t>
+      </w:r>
+    </w:p>
+    <w:p>
+      <w:pPr>
+        <w:pStyle w:val="ListParagraph"/>
+        <w:numPr>
+          <w:ilvl w:val="2"/>
+          <w:numId w:val="18"/>
+        </w:numPr>
+        <w:spacing w:after="0"/>
+      </w:pPr>
+      <w:r>
+        <w:t xml:space="preserve">Add </w:t>
+      </w:r>
+      <w:r>
+        <w:t xml:space="preserve">column C: </w:t>
+      </w:r>
+      <w:r>
+        <w:t xml:space="preserve"> “</w:t>
+      </w:r>
+      <w:proofErr w:type="spellStart"/>
+      <w:r>
+        <w:t>IsWrong</w:t>
+      </w:r>
+      <w:proofErr w:type="spellEnd"/>
+      <w:r>
+        <w:t>”</w:t>
+      </w:r>
+    </w:p>
+    <w:p>
+      <w:pPr>
+        <w:pStyle w:val="ListParagraph"/>
+        <w:numPr>
+          <w:ilvl w:val="2"/>
+          <w:numId w:val="18"/>
+        </w:numPr>
+        <w:spacing w:after="0"/>
+      </w:pPr>
+      <w:r>
+        <w:t>Elliot added column F “Spreadsheet”</w:t>
+      </w:r>
+    </w:p>
+    <w:p>
+      <w:pPr>
+        <w:pStyle w:val="ListParagraph"/>
+        <w:numPr>
+          <w:ilvl w:val="2"/>
+          <w:numId w:val="18"/>
+        </w:numPr>
+        <w:spacing w:after="0"/>
+      </w:pPr>
+      <w:r>
+        <w:t xml:space="preserve">Elliot added columns Realm, </w:t>
+      </w:r>
+      <w:proofErr w:type="spellStart"/>
+      <w:r>
+        <w:t>subRealm</w:t>
+      </w:r>
+      <w:proofErr w:type="spellEnd"/>
+      <w:r>
+        <w:t xml:space="preserve">, Kingdom, </w:t>
+      </w:r>
+      <w:proofErr w:type="spellStart"/>
+      <w:r>
+        <w:t>Subkingdom</w:t>
+      </w:r>
+      <w:proofErr w:type="gramStart"/>
+      <w:r>
+        <w:t>,Phylum,Subphylum</w:t>
+      </w:r>
+      <w:proofErr w:type="spellEnd"/>
+      <w:proofErr w:type="gramEnd"/>
+      <w:r>
+        <w:t xml:space="preserve">, </w:t>
+      </w:r>
+      <w:proofErr w:type="spellStart"/>
+      <w:r>
+        <w:t>etc</w:t>
+      </w:r>
+      <w:proofErr w:type="spellEnd"/>
+      <w:r>
+        <w:t xml:space="preserve"> – which map together to </w:t>
+      </w:r>
+      <w:r>
+        <w:t>[</w:t>
+      </w:r>
+      <w:proofErr w:type="spellStart"/>
+      <w:r>
+        <w:t>srcHigherTaxon</w:t>
+      </w:r>
+      <w:proofErr w:type="spellEnd"/>
+      <w:r>
+        <w:t>]. Add mapping names (</w:t>
+      </w:r>
+      <w:proofErr w:type="spellStart"/>
+      <w:r>
+        <w:t>srcRealm</w:t>
+      </w:r>
+      <w:proofErr w:type="spellEnd"/>
+      <w:r>
+        <w:t xml:space="preserve">, </w:t>
+      </w:r>
+      <w:proofErr w:type="spellStart"/>
+      <w:r>
+        <w:t>etc</w:t>
+      </w:r>
+      <w:proofErr w:type="spellEnd"/>
+      <w:r>
+        <w:t>), but do not add those to the table.</w:t>
+      </w:r>
+    </w:p>
+    <w:p>
+      <w:pPr>
+        <w:pStyle w:val="ListParagraph"/>
+        <w:numPr>
+          <w:ilvl w:val="2"/>
+          <w:numId w:val="18"/>
+        </w:numPr>
+        <w:spacing w:after="0"/>
+      </w:pPr>
+      <w:r>
+        <w:t>Add column G “</w:t>
+      </w:r>
+      <w:proofErr w:type="spellStart"/>
+      <w:r>
+        <w:t>srcHigherTaxon</w:t>
+      </w:r>
+      <w:proofErr w:type="spellEnd"/>
+      <w:r>
+        <w:t>”</w:t>
+      </w:r>
+    </w:p>
+    <w:p>
+      <w:pPr>
+        <w:pStyle w:val="ListParagraph"/>
+        <w:numPr>
+          <w:ilvl w:val="3"/>
+          <w:numId w:val="18"/>
+        </w:numPr>
+        <w:spacing w:after="0"/>
+      </w:pPr>
+      <w:r>
+        <w:t>Define as right most “higher taxa” [Realm…</w:t>
+      </w:r>
+      <w:proofErr w:type="spellStart"/>
+      <w:r>
+        <w:t>SubClass</w:t>
+      </w:r>
+      <w:proofErr w:type="spellEnd"/>
+      <w:r>
+        <w:t>]</w:t>
+      </w:r>
+    </w:p>
+    <w:p>
+      <w:pPr>
+        <w:pStyle w:val="ListParagraph"/>
+        <w:numPr>
+          <w:ilvl w:val="3"/>
+          <w:numId w:val="18"/>
+        </w:numPr>
+        <w:spacing w:after="0"/>
+      </w:pPr>
+      <w:r>
+        <w:t>=IF(O3&lt;&gt;"",O3,IF(N3&lt;&gt;"",N3,IF(M3&lt;&gt;"",M3,IF(L3&lt;&gt;"",L3,IF(K3&lt;&gt;"",K3,IF(J3&lt;&gt;"",J3,IF(I3&lt;&gt;"",I3,IF(H3&lt;&gt;"",H3,""))))))))</w:t>
+      </w:r>
+    </w:p>
+    <w:p>
+      <w:pPr>
+        <w:pStyle w:val="ListParagraph"/>
+        <w:numPr>
+          <w:ilvl w:val="2"/>
+          <w:numId w:val="18"/>
+        </w:numPr>
+        <w:spacing w:after="0"/>
+      </w:pPr>
+      <w:r>
+        <w:t>Add column W “</w:t>
+      </w:r>
+      <w:proofErr w:type="spellStart"/>
+      <w:r>
+        <w:t>srcIsType</w:t>
+      </w:r>
+      <w:proofErr w:type="spellEnd"/>
+      <w:r>
+        <w:t>”</w:t>
+      </w:r>
+    </w:p>
+    <w:p>
+      <w:pPr>
+        <w:pStyle w:val="ListParagraph"/>
+        <w:numPr>
+          <w:ilvl w:val="2"/>
+          <w:numId w:val="18"/>
+        </w:numPr>
+        <w:spacing w:after="0"/>
+      </w:pPr>
+      <w:r>
+        <w:t>Don’t map “</w:t>
+      </w:r>
+      <w:proofErr w:type="spellStart"/>
+      <w:r>
+        <w:t>srcAccessions</w:t>
+      </w:r>
+      <w:proofErr w:type="spellEnd"/>
+      <w:r>
+        <w:t>”</w:t>
+      </w:r>
+    </w:p>
+    <w:p>
+      <w:pPr>
+        <w:pStyle w:val="ListParagraph"/>
+        <w:numPr>
+          <w:ilvl w:val="2"/>
+          <w:numId w:val="18"/>
+        </w:numPr>
+        <w:spacing w:after="0"/>
+      </w:pPr>
+      <w:r>
+        <w:t xml:space="preserve">Add mappings for realm, </w:t>
+      </w:r>
+      <w:proofErr w:type="spellStart"/>
+      <w:r>
+        <w:t>subrealm</w:t>
+      </w:r>
+      <w:proofErr w:type="spellEnd"/>
+      <w:r>
+        <w:t>, kingdom, subkingdom, phylum, subphylum, class, subclass, suborder,</w:t>
+      </w:r>
+      <w:r>
+        <w:t xml:space="preserve"> </w:t>
+      </w:r>
+      <w:r>
+        <w:t>subgenus</w:t>
+      </w:r>
+    </w:p>
+    <w:p>
+      <w:pPr>
+        <w:pStyle w:val="ListParagraph"/>
+        <w:numPr>
+          <w:ilvl w:val="2"/>
+          <w:numId w:val="18"/>
+        </w:numPr>
+        <w:spacing w:after="0"/>
+      </w:pPr>
+      <w:r>
+        <w:lastRenderedPageBreak/>
+        <w:t>Don’t map “</w:t>
+      </w:r>
+      <w:proofErr w:type="spellStart"/>
+      <w:r>
+        <w:t>exemplarRefSeq</w:t>
+      </w:r>
+      <w:proofErr w:type="spellEnd"/>
+      <w:r>
+        <w:t>”</w:t>
+      </w:r>
+    </w:p>
+    <w:p>
+      <w:pPr>
+        <w:pStyle w:val="ListParagraph"/>
+        <w:numPr>
+          <w:ilvl w:val="2"/>
+          <w:numId w:val="18"/>
+        </w:numPr>
+        <w:spacing w:after="0"/>
+      </w:pPr>
+      <w:r>
+        <w:t>Copy rows 1:2 “database columns” and “original headers” back to load_next_msl.col_map.xls</w:t>
+      </w:r>
+    </w:p>
+    <w:p>
+      <w:pPr>
+        <w:pStyle w:val="ListParagraph"/>
+        <w:numPr>
+          <w:ilvl w:val="2"/>
+          <w:numId w:val="18"/>
+        </w:numPr>
+        <w:spacing w:after="0"/>
+      </w:pPr>
+      <w:r>
+        <w:t>Delete 2</w:t>
+      </w:r>
+      <w:r>
+        <w:rPr>
+          <w:vertAlign w:val="superscript"/>
+        </w:rPr>
+        <w:t>nd</w:t>
+      </w:r>
+      <w:r>
+        <w:t xml:space="preserve"> row (original headings)</w:t>
+      </w:r>
+    </w:p>
+    <w:p>
+      <w:pPr>
+        <w:pStyle w:val="ListParagraph"/>
+        <w:numPr>
+          <w:ilvl w:val="2"/>
+          <w:numId w:val="18"/>
+        </w:numPr>
+        <w:spacing w:after="0"/>
+      </w:pPr>
+      <w:r>
+        <w:t>Save to .</w:t>
+      </w:r>
+      <w:proofErr w:type="spellStart"/>
+      <w:r>
+        <w:t>xls</w:t>
+      </w:r>
+      <w:proofErr w:type="spellEnd"/>
+    </w:p>
+    <w:p>
+      <w:pPr>
+        <w:pStyle w:val="ListParagraph"/>
+        <w:numPr>
+          <w:ilvl w:val="2"/>
+          <w:numId w:val="18"/>
+        </w:numPr>
+        <w:spacing w:after="0"/>
+      </w:pPr>
+    </w:p>
+    <w:p>
+      <w:pPr>
+        <w:pStyle w:val="ListParagraph"/>
+        <w:spacing w:after="0"/>
+        <w:ind w:left="2520"/>
+      </w:pPr>
+    </w:p>
+    <w:p>
+      <w:pPr>
+        <w:spacing w:after="0"/>
+        <w:ind w:left="720" w:firstLine="720"/>
+      </w:pPr>
+      <w:r>
+        <w:t>load_next_msl.col_map.xls</w:t>
+      </w:r>
+    </w:p>
+    <w:p/>
+    <w:p>
+      <w:r>
+        <w:t xml:space="preserve">Modify table schema: </w:t>
+      </w:r>
+    </w:p>
+    <w:p>
+      <w:pPr>
+        <w:pStyle w:val="Heading3"/>
+        <w:spacing w:before="0"/>
+        <w:rPr>
+          <w:rFonts w:ascii="Consolas" w:hAnsi="Consolas" w:cs="Consolas"/>
+          <w:color w:val="008000"/>
+          <w:sz w:val="19"/>
+          <w:szCs w:val="19"/>
+        </w:rPr>
+      </w:pPr>
+      <w:r>
+        <w:rPr>
+          <w:rFonts w:ascii="Consolas" w:hAnsi="Consolas" w:cs="Consolas"/>
+          <w:color w:val="000000"/>
+          <w:sz w:val="19"/>
+          <w:szCs w:val="19"/>
+        </w:rPr>
+        <w:tab/>
+        <w:t>[</w:t>
+      </w:r>
+      <w:proofErr w:type="gramStart"/>
+      <w:r>
+        <w:rPr>
+          <w:rFonts w:ascii="Consolas" w:hAnsi="Consolas" w:cs="Consolas"/>
+          <w:color w:val="000000"/>
+          <w:sz w:val="19"/>
+          <w:szCs w:val="19"/>
+        </w:rPr>
+        <w:t>spreadsheet</w:t>
+      </w:r>
+      <w:proofErr w:type="gramEnd"/>
+      <w:r>
+        <w:rPr>
+          <w:rFonts w:ascii="Consolas" w:hAnsi="Consolas" w:cs="Consolas"/>
+          <w:color w:val="000000"/>
+          <w:sz w:val="19"/>
+          <w:szCs w:val="19"/>
+        </w:rPr>
+        <w:t>] [</w:t>
+      </w:r>
+      <w:proofErr w:type="gramStart"/>
+      <w:r>
+        <w:rPr>
+          <w:rFonts w:ascii="Consolas" w:hAnsi="Consolas" w:cs="Consolas"/>
+          <w:color w:val="000000"/>
+          <w:sz w:val="19"/>
+          <w:szCs w:val="19"/>
+        </w:rPr>
+        <w:t>varchar</w:t>
+      </w:r>
+      <w:proofErr w:type="gramEnd"/>
+      <w:r>
+        <w:rPr>
+          <w:rFonts w:ascii="Consolas" w:hAnsi="Consolas" w:cs="Consolas"/>
+          <w:color w:val="000000"/>
+          <w:sz w:val="19"/>
+          <w:szCs w:val="19"/>
+        </w:rPr>
+        <w:t>]</w:t>
+      </w:r>
+      <w:r>
+        <w:rPr>
+          <w:rFonts w:ascii="Consolas" w:hAnsi="Consolas" w:cs="Consolas"/>
+          <w:color w:val="808080"/>
+          <w:sz w:val="19"/>
+          <w:szCs w:val="19"/>
+        </w:rPr>
+        <w:t>(</w:t>
+      </w:r>
+      <w:r>
+        <w:rPr>
+          <w:rFonts w:ascii="Consolas" w:hAnsi="Consolas" w:cs="Consolas"/>
+          <w:color w:val="000000"/>
+          <w:sz w:val="19"/>
+          <w:szCs w:val="19"/>
+        </w:rPr>
+        <w:t>100</w:t>
+      </w:r>
+      <w:r>
+        <w:rPr>
+          <w:rFonts w:ascii="Consolas" w:hAnsi="Consolas" w:cs="Consolas"/>
+          <w:color w:val="808080"/>
+          <w:sz w:val="19"/>
+          <w:szCs w:val="19"/>
+        </w:rPr>
+        <w:t>)</w:t>
+      </w:r>
+      <w:r>
+        <w:rPr>
+          <w:rFonts w:ascii="Consolas" w:hAnsi="Consolas" w:cs="Consolas"/>
+          <w:color w:val="000000"/>
+          <w:sz w:val="19"/>
+          <w:szCs w:val="19"/>
+        </w:rPr>
+        <w:t xml:space="preserve"> </w:t>
+      </w:r>
+      <w:r>
+        <w:rPr>
+          <w:rFonts w:ascii="Consolas" w:hAnsi="Consolas" w:cs="Consolas"/>
+          <w:color w:val="808080"/>
+          <w:sz w:val="19"/>
+          <w:szCs w:val="19"/>
+        </w:rPr>
+        <w:t>NOT</w:t>
+      </w:r>
+      <w:r>
+        <w:rPr>
+          <w:rFonts w:ascii="Consolas" w:hAnsi="Consolas" w:cs="Consolas"/>
+          <w:color w:val="000000"/>
+          <w:sz w:val="19"/>
+          <w:szCs w:val="19"/>
+        </w:rPr>
+        <w:t xml:space="preserve"> </w:t>
+      </w:r>
+      <w:r>
+        <w:rPr>
+          <w:rFonts w:ascii="Consolas" w:hAnsi="Consolas" w:cs="Consolas"/>
+          <w:color w:val="808080"/>
+          <w:sz w:val="19"/>
+          <w:szCs w:val="19"/>
+        </w:rPr>
+        <w:t>NULL,</w:t>
+      </w:r>
+      <w:r>
+        <w:rPr>
+          <w:rFonts w:ascii="Consolas" w:hAnsi="Consolas" w:cs="Consolas"/>
+          <w:color w:val="000000"/>
+          <w:sz w:val="19"/>
+          <w:szCs w:val="19"/>
+        </w:rPr>
+        <w:t xml:space="preserve"> </w:t>
+      </w:r>
+      <w:r>
+        <w:rPr>
+          <w:rFonts w:ascii="Consolas" w:hAnsi="Consolas" w:cs="Consolas"/>
+          <w:color w:val="008000"/>
+          <w:sz w:val="19"/>
+          <w:szCs w:val="19"/>
+        </w:rPr>
+        <w:t>-- original (unzipped) spreadsheet filename</w:t>
+      </w:r>
+    </w:p>
+    <w:p>
+      <w:pPr>
+        <w:spacing w:after="0"/>
+        <w:ind w:firstLine="720"/>
+        <w:rPr>
+          <w:rFonts w:ascii="Consolas" w:hAnsi="Consolas" w:cs="Consolas"/>
+          <w:color w:val="008000"/>
+          <w:sz w:val="19"/>
+          <w:szCs w:val="19"/>
+        </w:rPr>
+      </w:pPr>
+      <w:r>
+        <w:rPr>
+          <w:rFonts w:ascii="Consolas" w:hAnsi="Consolas" w:cs="Consolas"/>
+          <w:color w:val="000000"/>
+          <w:sz w:val="19"/>
+          <w:szCs w:val="19"/>
+        </w:rPr>
+        <w:t>[</w:t>
+      </w:r>
+      <w:proofErr w:type="spellStart"/>
+      <w:proofErr w:type="gramStart"/>
+      <w:r>
+        <w:rPr>
+          <w:rFonts w:ascii="Consolas" w:hAnsi="Consolas" w:cs="Consolas"/>
+          <w:color w:val="000000"/>
+          <w:sz w:val="19"/>
+          <w:szCs w:val="19"/>
+        </w:rPr>
+        <w:t>srcRealm</w:t>
+      </w:r>
+      <w:proofErr w:type="spellEnd"/>
+      <w:proofErr w:type="gramEnd"/>
+      <w:r>
+        <w:rPr>
+          <w:rFonts w:ascii="Consolas" w:hAnsi="Consolas" w:cs="Consolas"/>
+          <w:color w:val="000000"/>
+          <w:sz w:val="19"/>
+          <w:szCs w:val="19"/>
+        </w:rPr>
+        <w:t>]...[</w:t>
+      </w:r>
+      <w:proofErr w:type="spellStart"/>
+      <w:r>
+        <w:rPr>
+          <w:rFonts w:ascii="Consolas" w:hAnsi="Consolas" w:cs="Consolas"/>
+          <w:color w:val="000000"/>
+          <w:sz w:val="19"/>
+          <w:szCs w:val="19"/>
+        </w:rPr>
+        <w:t>srcSubClass</w:t>
+      </w:r>
+      <w:proofErr w:type="spellEnd"/>
+      <w:r>
+        <w:rPr>
+          <w:rFonts w:ascii="Consolas" w:hAnsi="Consolas" w:cs="Consolas"/>
+          <w:color w:val="000000"/>
+          <w:sz w:val="19"/>
+          <w:szCs w:val="19"/>
+        </w:rPr>
+        <w:t xml:space="preserve">] &amp; </w:t>
+      </w:r>
+      <w:r>
+        <w:rPr>
+          <w:rFonts w:ascii="Consolas" w:hAnsi="Consolas" w:cs="Consolas"/>
+          <w:color w:val="000000"/>
+          <w:sz w:val="19"/>
+          <w:szCs w:val="19"/>
+        </w:rPr>
+        <w:t>[</w:t>
+      </w:r>
+      <w:proofErr w:type="spellStart"/>
+      <w:r>
+        <w:rPr>
+          <w:rFonts w:ascii="Consolas" w:hAnsi="Consolas" w:cs="Consolas"/>
+          <w:color w:val="000000"/>
+          <w:sz w:val="19"/>
+          <w:szCs w:val="19"/>
+        </w:rPr>
+        <w:t>srcSubOrder</w:t>
+      </w:r>
+      <w:proofErr w:type="spellEnd"/>
+      <w:r>
+        <w:rPr>
+          <w:rFonts w:ascii="Consolas" w:hAnsi="Consolas" w:cs="Consolas"/>
+          <w:color w:val="000000"/>
+          <w:sz w:val="19"/>
+          <w:szCs w:val="19"/>
+        </w:rPr>
+        <w:t xml:space="preserve">] </w:t>
+      </w:r>
+      <w:r>
+        <w:rPr>
+          <w:rFonts w:ascii="Consolas" w:hAnsi="Consolas" w:cs="Consolas"/>
+          <w:color w:val="000000"/>
+          <w:sz w:val="19"/>
+          <w:szCs w:val="19"/>
+        </w:rPr>
+        <w:t>&amp; [</w:t>
+      </w:r>
+      <w:proofErr w:type="spellStart"/>
+      <w:r>
+        <w:rPr>
+          <w:rFonts w:ascii="Consolas" w:hAnsi="Consolas" w:cs="Consolas"/>
+          <w:color w:val="000000"/>
+          <w:sz w:val="19"/>
+          <w:szCs w:val="19"/>
+        </w:rPr>
+        <w:t>srcSubGenus</w:t>
+      </w:r>
+      <w:proofErr w:type="spellEnd"/>
+      <w:r>
+        <w:rPr>
+          <w:rFonts w:ascii="Consolas" w:hAnsi="Consolas" w:cs="Consolas"/>
+          <w:color w:val="000000"/>
+          <w:sz w:val="19"/>
+          <w:szCs w:val="19"/>
+        </w:rPr>
+        <w:t xml:space="preserve">] </w:t>
+      </w:r>
+      <w:r>
+        <w:rPr>
+          <w:rFonts w:ascii="Consolas" w:hAnsi="Consolas" w:cs="Consolas"/>
+          <w:color w:val="000000"/>
+          <w:sz w:val="19"/>
+          <w:szCs w:val="19"/>
+        </w:rPr>
+        <w:t>[varchar]</w:t>
+      </w:r>
+      <w:r>
+        <w:rPr>
+          <w:rFonts w:ascii="Consolas" w:hAnsi="Consolas" w:cs="Consolas"/>
+          <w:color w:val="808080"/>
+          <w:sz w:val="19"/>
+          <w:szCs w:val="19"/>
+        </w:rPr>
+        <w:t>(</w:t>
+      </w:r>
+      <w:r>
+        <w:rPr>
+          <w:rFonts w:ascii="Consolas" w:hAnsi="Consolas" w:cs="Consolas"/>
+          <w:color w:val="000000"/>
+          <w:sz w:val="19"/>
+          <w:szCs w:val="19"/>
+        </w:rPr>
+        <w:t>100</w:t>
+      </w:r>
+      <w:r>
+        <w:rPr>
+          <w:rFonts w:ascii="Consolas" w:hAnsi="Consolas" w:cs="Consolas"/>
+          <w:color w:val="808080"/>
+          <w:sz w:val="19"/>
+          <w:szCs w:val="19"/>
+        </w:rPr>
+        <w:t>)</w:t>
+      </w:r>
+      <w:r>
+        <w:rPr>
+          <w:rFonts w:ascii="Consolas" w:hAnsi="Consolas" w:cs="Consolas"/>
+          <w:color w:val="000000"/>
+          <w:sz w:val="19"/>
+          <w:szCs w:val="19"/>
+        </w:rPr>
+        <w:t xml:space="preserve"> </w:t>
+      </w:r>
+      <w:r>
+        <w:rPr>
+          <w:rFonts w:ascii="Consolas" w:hAnsi="Consolas" w:cs="Consolas"/>
+          <w:color w:val="808080"/>
+          <w:sz w:val="19"/>
+          <w:szCs w:val="19"/>
+        </w:rPr>
+        <w:t>NULL,</w:t>
+      </w:r>
+      <w:r>
+        <w:rPr>
+          <w:rFonts w:ascii="Consolas" w:hAnsi="Consolas" w:cs="Consolas"/>
+          <w:color w:val="000000"/>
+          <w:sz w:val="19"/>
+          <w:szCs w:val="19"/>
+        </w:rPr>
+        <w:t xml:space="preserve"> </w:t>
+      </w:r>
+      <w:r>
+        <w:rPr>
+          <w:rFonts w:ascii="Consolas" w:hAnsi="Consolas" w:cs="Consolas"/>
+          <w:color w:val="008000"/>
+          <w:sz w:val="19"/>
+          <w:szCs w:val="19"/>
+        </w:rPr>
+        <w:t>-- MSL35: new</w:t>
+      </w:r>
+    </w:p>
+    <w:p>
+      <w:pPr>
+        <w:ind w:firstLine="720"/>
+      </w:pPr>
+      <w:r>
+        <w:rPr>
+          <w:rFonts w:ascii="Consolas" w:hAnsi="Consolas" w:cs="Consolas"/>
+          <w:color w:val="000000"/>
+          <w:sz w:val="19"/>
+          <w:szCs w:val="19"/>
+        </w:rPr>
+        <w:t xml:space="preserve">-- </w:t>
+      </w:r>
+      <w:proofErr w:type="gramStart"/>
+      <w:r>
+        <w:rPr>
+          <w:rFonts w:ascii="Consolas" w:hAnsi="Consolas" w:cs="Consolas"/>
+          <w:color w:val="000000"/>
+          <w:sz w:val="19"/>
+          <w:szCs w:val="19"/>
+        </w:rPr>
+        <w:t>Update  computed</w:t>
+      </w:r>
+      <w:proofErr w:type="gramEnd"/>
+      <w:r>
+        <w:rPr>
+          <w:rFonts w:ascii="Consolas" w:hAnsi="Consolas" w:cs="Consolas"/>
+          <w:color w:val="000000"/>
+          <w:sz w:val="19"/>
+          <w:szCs w:val="19"/>
+        </w:rPr>
+        <w:t xml:space="preserve"> columns for rank, lineage, name (both </w:t>
+      </w:r>
+      <w:proofErr w:type="spellStart"/>
+      <w:r>
+        <w:rPr>
+          <w:rFonts w:ascii="Consolas" w:hAnsi="Consolas" w:cs="Consolas"/>
+          <w:color w:val="000000"/>
+          <w:sz w:val="19"/>
+          <w:szCs w:val="19"/>
+        </w:rPr>
+        <w:t>src</w:t>
+      </w:r>
+      <w:proofErr w:type="spellEnd"/>
+      <w:r>
+        <w:rPr>
+          <w:rFonts w:ascii="Consolas" w:hAnsi="Consolas" w:cs="Consolas"/>
+          <w:color w:val="000000"/>
+          <w:sz w:val="19"/>
+          <w:szCs w:val="19"/>
+        </w:rPr>
+        <w:t xml:space="preserve"> and </w:t>
+      </w:r>
+      <w:proofErr w:type="spellStart"/>
+      <w:r>
+        <w:rPr>
+          <w:rFonts w:ascii="Consolas" w:hAnsi="Consolas" w:cs="Consolas"/>
+          <w:color w:val="000000"/>
+          <w:sz w:val="19"/>
+          <w:szCs w:val="19"/>
+        </w:rPr>
+        <w:t>dest</w:t>
+      </w:r>
+      <w:proofErr w:type="spellEnd"/>
+      <w:r>
+        <w:rPr>
+          <w:rFonts w:ascii="Consolas" w:hAnsi="Consolas" w:cs="Consolas"/>
+          <w:color w:val="000000"/>
+          <w:sz w:val="19"/>
+          <w:szCs w:val="19"/>
+        </w:rPr>
+        <w:t xml:space="preserve"> to add new levels)</w:t>
+      </w:r>
+    </w:p>
+    <w:p>
+      <w:pPr>
+        <w:pStyle w:val="Heading3"/>
+      </w:pPr>
+      <w:r>
+        <w:t xml:space="preserve">MSSQL: Tasks&gt;import Data… </w:t>
+      </w:r>
+      <w:r>
+        <w:t>(</w:t>
+      </w:r>
+      <w:proofErr w:type="gramStart"/>
+      <w:r>
+        <w:t>failed</w:t>
+      </w:r>
+      <w:proofErr w:type="gramEnd"/>
+      <w:r>
+        <w:t>; skip to SQL Insert)</w:t>
+      </w:r>
+    </w:p>
+    <w:p>
+      <w:pPr>
+        <w:pStyle w:val="NoSpacing"/>
+      </w:pPr>
+      <w:r>
+        <w:tab/>
+        <w:t xml:space="preserve">Data Source: </w:t>
+      </w:r>
+    </w:p>
+    <w:p>
+      <w:pPr>
+        <w:pStyle w:val="NoSpacing"/>
+        <w:ind w:left="720" w:firstLine="720"/>
+      </w:pPr>
+      <w:r>
+        <w:t>Type: XLS</w:t>
+      </w:r>
+    </w:p>
+    <w:p>
+      <w:pPr>
+        <w:pStyle w:val="NoSpacing"/>
+      </w:pPr>
+      <w:r>
+        <w:tab/>
+      </w:r>
+      <w:r>
+        <w:tab/>
+        <w:t xml:space="preserve">Filename: </w:t>
+      </w:r>
+      <w:r>
+        <w:t>D:\client\github\ICTVonlineDbLoad\excel_files\ICTV MSL Release 35 2019 Changes.2.col_mapped.xls</w:t>
+      </w:r>
+    </w:p>
+    <w:p>
+      <w:pPr>
+        <w:pStyle w:val="NoSpacing"/>
+      </w:pPr>
+    </w:p>
+    <w:p>
+      <w:pPr>
+        <w:pStyle w:val="NoSpacing"/>
+      </w:pPr>
+      <w:r>
+        <w:tab/>
+        <w:t xml:space="preserve">Destination: </w:t>
+      </w:r>
+    </w:p>
+    <w:p>
+      <w:pPr>
+        <w:pStyle w:val="NoSpacing"/>
+        <w:ind w:left="1440"/>
+      </w:pPr>
+      <w:r>
+        <w:t>Driver: SQL Server Native client 11</w:t>
+      </w:r>
+    </w:p>
+    <w:p>
+      <w:pPr>
+        <w:pStyle w:val="NoSpacing"/>
+      </w:pPr>
+      <w:r>
+        <w:tab/>
+      </w:r>
+      <w:r>
+        <w:tab/>
+        <w:t>Genome-ws-02</w:t>
+      </w:r>
+    </w:p>
+    <w:p>
+      <w:pPr>
+        <w:pStyle w:val="NoSpacing"/>
+        <w:ind w:left="720" w:firstLine="720"/>
+      </w:pPr>
+      <w:r>
+        <w:t>ICTVonline35</w:t>
+      </w:r>
+    </w:p>
+    <w:p>
+      <w:pPr>
+        <w:pStyle w:val="NoSpacing"/>
+      </w:pPr>
+      <w:r>
+        <w:tab/>
+      </w:r>
+    </w:p>
+    <w:p>
+      <w:pPr>
+        <w:pStyle w:val="NoSpacing"/>
+      </w:pPr>
+      <w:r>
+        <w:tab/>
+        <w:t>Map to table</w:t>
+      </w:r>
+    </w:p>
+    <w:p>
+      <w:pPr>
+        <w:pStyle w:val="NoSpacing"/>
+      </w:pPr>
+      <w:r>
+        <w:lastRenderedPageBreak/>
+        <w:tab/>
+      </w:r>
+      <w:r>
+        <w:tab/>
+      </w:r>
+      <w:r>
+        <w:rPr>
+          <w:noProof/>
+        </w:rPr>
+        <w:drawing>
+          <wp:inline distT="0" distB="0" distL="0" distR="0" wp14:anchorId="0B1BF6E3" wp14:editId="4ADB1A70">
+            <wp:extent cx="6000750" cy="1885950"/>
+            <wp:effectExtent l="0" t="0" r="0" b="0"/>
+            <wp:docPr id="2" name="Picture 2"/>
+            <wp:cNvGraphicFramePr>
+              <a:graphicFrameLocks xmlns:a="http://schemas.openxmlformats.org/drawingml/2006/main" noChangeAspect="1"/>
+            </wp:cNvGraphicFramePr>
+            <a:graphic xmlns:a="http://schemas.openxmlformats.org/drawingml/2006/main">
+              <a:graphicData uri="http://schemas.openxmlformats.org/drawingml/2006/picture">
+                <pic:pic xmlns:pic="http://schemas.openxmlformats.org/drawingml/2006/picture">
+                  <pic:nvPicPr>
+                    <pic:cNvPr id="1" name=""/>
+                    <pic:cNvPicPr/>
+                  </pic:nvPicPr>
+                  <pic:blipFill>
+                    <a:blip r:embed="rId8"/>
+                    <a:stretch>
+                      <a:fillRect/>
+                    </a:stretch>
+                  </pic:blipFill>
+                  <pic:spPr>
+                    <a:xfrm>
+                      <a:off x="0" y="0"/>
+                      <a:ext cx="6000750" cy="1885950"/>
+                    </a:xfrm>
+                    <a:prstGeom prst="rect">
+                      <a:avLst/>
+                    </a:prstGeom>
+                  </pic:spPr>
+                </pic:pic>
+              </a:graphicData>
+            </a:graphic>
+          </wp:inline>
+        </w:drawing>
+      </w:r>
+    </w:p>
+    <w:p>
+      <w:pPr>
+        <w:pStyle w:val="NoSpacing"/>
+      </w:pPr>
+      <w:r>
+        <w:tab/>
+      </w:r>
+      <w:r>
+        <w:tab/>
+        <w:t>“Edit mappings”</w:t>
+      </w:r>
+    </w:p>
+    <w:p>
+      <w:pPr>
+        <w:pStyle w:val="NoSpacing"/>
+      </w:pPr>
+    </w:p>
+    <w:p>
+      <w:pPr>
+        <w:pStyle w:val="Heading3"/>
+      </w:pPr>
+      <w:r>
+        <w:t xml:space="preserve">XSL-&gt;SCRIPT: </w:t>
+      </w:r>
+      <w:r>
+        <w:t>0.c.insert_into-load_next_msl-delta.sql</w:t>
+      </w:r>
+    </w:p>
+    <w:p/>
+    <w:p>
+      <w:r>
+        <w:t>Add worksheet “</w:t>
+      </w:r>
+      <w:proofErr w:type="spellStart"/>
+      <w:r>
+        <w:t>generateSQL</w:t>
+      </w:r>
+      <w:proofErr w:type="spellEnd"/>
+      <w:r>
+        <w:t>” and add columns AW</w:t>
+      </w:r>
+      <w:proofErr w:type="gramStart"/>
+      <w:r>
+        <w:t>:BB</w:t>
+      </w:r>
+      <w:proofErr w:type="gramEnd"/>
+      <w:r>
+        <w:t xml:space="preserve"> to generate SQL inserts for each row in column AW</w:t>
+      </w:r>
+    </w:p>
+    <w:p>
+      <w:r>
+        <w:t>Paste all of column AW into “</w:t>
+      </w:r>
+      <w:r>
+        <w:t>0.c.insert_into-load_next_msl-delta.sql</w:t>
+      </w:r>
+      <w:r>
+        <w:t xml:space="preserve">”, save and run. </w:t>
+      </w:r>
+    </w:p>
+    <w:p>
+      <w:pPr>
+        <w:pStyle w:val="Heading1"/>
+      </w:pPr>
+      <w:bookmarkStart w:id="0" w:name="_GoBack"/>
+      <w:bookmarkEnd w:id="0"/>
+      <w:r>
+        <w:t>XXXXXXXX</w:t>
+      </w:r>
+    </w:p>
+    <w:p>
+      <w:pPr>
+        <w:pStyle w:val="Heading3"/>
+      </w:pPr>
+    </w:p>
+    <w:p>
+      <w:pPr>
+        <w:pStyle w:val="Heading3"/>
+      </w:pPr>
+      <w:r>
+        <w:t xml:space="preserve">SCRIPT: </w:t>
+      </w:r>
+      <w:r>
+        <w:t xml:space="preserve">1.0 drop obsolete </w:t>
+      </w:r>
+      <w:proofErr w:type="spellStart"/>
+      <w:r>
+        <w:t>tables</w:t>
+      </w:r>
+      <w:r>
+        <w:t>.sql</w:t>
+      </w:r>
+      <w:proofErr w:type="spellEnd"/>
+    </w:p>
+    <w:p>
+      <w:r>
+        <w:t>Empty script this year</w:t>
+      </w:r>
+    </w:p>
+    <w:p/>
+    <w:p>
+      <w:pPr>
+        <w:pStyle w:val="Heading3"/>
+      </w:pPr>
+      <w:r>
+        <w:t xml:space="preserve">SCRIPT: </w:t>
+      </w:r>
+      <w:r>
+        <w:t>1.01 load status query</w:t>
+      </w:r>
+    </w:p>
+    <w:p>
+      <w:r>
+        <w:t xml:space="preserve">Update </w:t>
+      </w:r>
+      <w:proofErr w:type="spellStart"/>
+      <w:r>
+        <w:t>tree_ids</w:t>
+      </w:r>
+      <w:proofErr w:type="spellEnd"/>
     </w:p>
     <w:p>
       <w:pPr>
@@ -1264,30 +2834,157 @@
         <w:spacing w:after="0" w:line="240" w:lineRule="auto"/>
         <w:rPr>
           <w:rFonts w:ascii="Consolas" w:hAnsi="Consolas" w:cs="Consolas"/>
-          <w:color w:val="FF0000"/>
           <w:sz w:val="19"/>
           <w:szCs w:val="19"/>
         </w:rPr>
       </w:pPr>
-    </w:p>
-    <w:p>
-      <w:r>
-        <w:t xml:space="preserve">Edit create table to remove ID from </w:t>
-      </w:r>
-      <w:proofErr w:type="spellStart"/>
-      <w:r>
-        <w:t>dest_taxnode_id</w:t>
-      </w:r>
-      <w:proofErr w:type="spellEnd"/>
-      <w:r>
-        <w:t xml:space="preserve">, which was added last year for the other protocol. </w:t>
-      </w:r>
-    </w:p>
-    <w:p>
-      <w:r>
-        <w:t xml:space="preserve">Run script to re-create. </w:t>
-      </w:r>
-    </w:p>
+      <w:r>
+        <w:tab/>
+      </w:r>
+      <w:proofErr w:type="gramStart"/>
+      <w:r>
+        <w:rPr>
+          <w:rFonts w:ascii="Consolas" w:hAnsi="Consolas" w:cs="Consolas"/>
+          <w:color w:val="0000FF"/>
+          <w:sz w:val="19"/>
+          <w:szCs w:val="19"/>
+        </w:rPr>
+        <w:t>declare</w:t>
+      </w:r>
+      <w:r>
+        <w:rPr>
+          <w:rFonts w:ascii="Consolas" w:hAnsi="Consolas" w:cs="Consolas"/>
+          <w:sz w:val="19"/>
+          <w:szCs w:val="19"/>
+        </w:rPr>
+        <w:t xml:space="preserve">  @</w:t>
+      </w:r>
+      <w:proofErr w:type="spellStart"/>
+      <w:r>
+        <w:rPr>
+          <w:rFonts w:ascii="Consolas" w:hAnsi="Consolas" w:cs="Consolas"/>
+          <w:sz w:val="19"/>
+          <w:szCs w:val="19"/>
+        </w:rPr>
+        <w:t>new</w:t>
+      </w:r>
+      <w:proofErr w:type="gramEnd"/>
+      <w:r>
+        <w:rPr>
+          <w:rFonts w:ascii="Consolas" w:hAnsi="Consolas" w:cs="Consolas"/>
+          <w:sz w:val="19"/>
+          <w:szCs w:val="19"/>
+        </w:rPr>
+        <w:t>_tree</w:t>
+      </w:r>
+      <w:proofErr w:type="spellEnd"/>
+      <w:r>
+        <w:rPr>
+          <w:rFonts w:ascii="Consolas" w:hAnsi="Consolas" w:cs="Consolas"/>
+          <w:sz w:val="19"/>
+          <w:szCs w:val="19"/>
+        </w:rPr>
+        <w:t xml:space="preserve"> </w:t>
+      </w:r>
+      <w:proofErr w:type="spellStart"/>
+      <w:r>
+        <w:rPr>
+          <w:rFonts w:ascii="Consolas" w:hAnsi="Consolas" w:cs="Consolas"/>
+          <w:color w:val="0000FF"/>
+          <w:sz w:val="19"/>
+          <w:szCs w:val="19"/>
+        </w:rPr>
+        <w:t>int</w:t>
+      </w:r>
+      <w:proofErr w:type="spellEnd"/>
+      <w:r>
+        <w:rPr>
+          <w:rFonts w:ascii="Consolas" w:hAnsi="Consolas" w:cs="Consolas"/>
+          <w:color w:val="808080"/>
+          <w:sz w:val="19"/>
+          <w:szCs w:val="19"/>
+        </w:rPr>
+        <w:t>;</w:t>
+      </w:r>
+      <w:r>
+        <w:rPr>
+          <w:rFonts w:ascii="Consolas" w:hAnsi="Consolas" w:cs="Consolas"/>
+          <w:sz w:val="19"/>
+          <w:szCs w:val="19"/>
+        </w:rPr>
+        <w:t xml:space="preserve"> </w:t>
+      </w:r>
+      <w:r>
+        <w:rPr>
+          <w:rFonts w:ascii="Consolas" w:hAnsi="Consolas" w:cs="Consolas"/>
+          <w:color w:val="0000FF"/>
+          <w:sz w:val="19"/>
+          <w:szCs w:val="19"/>
+        </w:rPr>
+        <w:t>set</w:t>
+      </w:r>
+      <w:r>
+        <w:rPr>
+          <w:rFonts w:ascii="Consolas" w:hAnsi="Consolas" w:cs="Consolas"/>
+          <w:sz w:val="19"/>
+          <w:szCs w:val="19"/>
+        </w:rPr>
+        <w:t xml:space="preserve"> @</w:t>
+      </w:r>
+      <w:proofErr w:type="spellStart"/>
+      <w:r>
+        <w:rPr>
+          <w:rFonts w:ascii="Consolas" w:hAnsi="Consolas" w:cs="Consolas"/>
+          <w:sz w:val="19"/>
+          <w:szCs w:val="19"/>
+        </w:rPr>
+        <w:t>new_tree</w:t>
+      </w:r>
+      <w:proofErr w:type="spellEnd"/>
+      <w:r>
+        <w:rPr>
+          <w:rFonts w:ascii="Consolas" w:hAnsi="Consolas" w:cs="Consolas"/>
+          <w:sz w:val="19"/>
+          <w:szCs w:val="19"/>
+        </w:rPr>
+        <w:t xml:space="preserve"> </w:t>
+      </w:r>
+      <w:r>
+        <w:rPr>
+          <w:rFonts w:ascii="Consolas" w:hAnsi="Consolas" w:cs="Consolas"/>
+          <w:color w:val="808080"/>
+          <w:sz w:val="19"/>
+          <w:szCs w:val="19"/>
+        </w:rPr>
+        <w:t>=</w:t>
+      </w:r>
+      <w:r>
+        <w:rPr>
+          <w:rFonts w:ascii="Consolas" w:hAnsi="Consolas" w:cs="Consolas"/>
+          <w:sz w:val="19"/>
+          <w:szCs w:val="19"/>
+        </w:rPr>
+        <w:t xml:space="preserve"> 201</w:t>
+      </w:r>
+      <w:r>
+        <w:rPr>
+          <w:rFonts w:ascii="Consolas" w:hAnsi="Consolas" w:cs="Consolas"/>
+          <w:sz w:val="19"/>
+          <w:szCs w:val="19"/>
+          <w:highlight w:val="yellow"/>
+        </w:rPr>
+        <w:t>7</w:t>
+      </w:r>
+      <w:r>
+        <w:rPr>
+          <w:rFonts w:ascii="Consolas" w:hAnsi="Consolas" w:cs="Consolas"/>
+          <w:sz w:val="19"/>
+          <w:szCs w:val="19"/>
+        </w:rPr>
+        <w:t>0000</w:t>
+      </w:r>
+    </w:p>
+    <w:p/>
     <w:p>
       <w:pPr>
         <w:pStyle w:val="Heading3"/>
@@ -1296,40 +2993,14 @@
         <w:t xml:space="preserve">SCRIPT: </w:t>
       </w:r>
       <w:r>
-        <w:t xml:space="preserve">1.0 drop obsolete </w:t>
-      </w:r>
-      <w:proofErr w:type="spellStart"/>
-      <w:r>
-        <w:t>tables</w:t>
+        <w:t xml:space="preserve">1.1 </w:t>
+      </w:r>
+      <w:proofErr w:type="spellStart"/>
+      <w:r>
+        <w:t>load_next_msl</w:t>
       </w:r>
       <w:r>
         <w:t>.sql</w:t>
-      </w:r>
-      <w:proofErr w:type="spellEnd"/>
-    </w:p>
-    <w:p>
-      <w:r>
-        <w:t>Empty script this year</w:t>
-      </w:r>
-    </w:p>
-    <w:p>
-      <w:pPr>
-        <w:pStyle w:val="Heading3"/>
-      </w:pPr>
-      <w:r>
-        <w:t xml:space="preserve">SCRIPT: </w:t>
-      </w:r>
-      <w:r>
-        <w:t>1.01 load status query</w:t>
-      </w:r>
-    </w:p>
-    <w:p>
-      <w:r>
-        <w:t xml:space="preserve">Update </w:t>
-      </w:r>
-      <w:proofErr w:type="spellStart"/>
-      <w:r>
-        <w:t>tree_ids</w:t>
       </w:r>
       <w:proofErr w:type="spellEnd"/>
     </w:p>
@@ -1341,167 +3012,35 @@
         <w:spacing w:after="0" w:line="240" w:lineRule="auto"/>
         <w:rPr>
           <w:rFonts w:ascii="Consolas" w:hAnsi="Consolas" w:cs="Consolas"/>
-          <w:sz w:val="19"/>
-          <w:szCs w:val="19"/>
-        </w:rPr>
-      </w:pPr>
-      <w:r>
-        <w:tab/>
-      </w:r>
-      <w:proofErr w:type="gramStart"/>
-      <w:r>
-        <w:rPr>
-          <w:rFonts w:ascii="Consolas" w:hAnsi="Consolas" w:cs="Consolas"/>
-          <w:color w:val="0000FF"/>
-          <w:sz w:val="19"/>
-          <w:szCs w:val="19"/>
-        </w:rPr>
-        <w:t>declare</w:t>
-      </w:r>
-      <w:r>
-        <w:rPr>
-          <w:rFonts w:ascii="Consolas" w:hAnsi="Consolas" w:cs="Consolas"/>
-          <w:sz w:val="19"/>
-          <w:szCs w:val="19"/>
-        </w:rPr>
-        <w:t xml:space="preserve">  @</w:t>
-      </w:r>
-      <w:proofErr w:type="spellStart"/>
-      <w:proofErr w:type="gramEnd"/>
-      <w:r>
-        <w:rPr>
-          <w:rFonts w:ascii="Consolas" w:hAnsi="Consolas" w:cs="Consolas"/>
-          <w:sz w:val="19"/>
-          <w:szCs w:val="19"/>
-        </w:rPr>
-        <w:t>new_tree</w:t>
-      </w:r>
-      <w:proofErr w:type="spellEnd"/>
-      <w:r>
-        <w:rPr>
-          <w:rFonts w:ascii="Consolas" w:hAnsi="Consolas" w:cs="Consolas"/>
-          <w:sz w:val="19"/>
-          <w:szCs w:val="19"/>
-        </w:rPr>
-        <w:t xml:space="preserve"> </w:t>
-      </w:r>
-      <w:proofErr w:type="spellStart"/>
-      <w:r>
-        <w:rPr>
-          <w:rFonts w:ascii="Consolas" w:hAnsi="Consolas" w:cs="Consolas"/>
-          <w:color w:val="0000FF"/>
-          <w:sz w:val="19"/>
-          <w:szCs w:val="19"/>
-        </w:rPr>
-        <w:t>int</w:t>
-      </w:r>
-      <w:proofErr w:type="spellEnd"/>
-      <w:r>
-        <w:rPr>
-          <w:rFonts w:ascii="Consolas" w:hAnsi="Consolas" w:cs="Consolas"/>
-          <w:color w:val="808080"/>
-          <w:sz w:val="19"/>
-          <w:szCs w:val="19"/>
-        </w:rPr>
-        <w:t>;</w:t>
-      </w:r>
-      <w:r>
-        <w:rPr>
-          <w:rFonts w:ascii="Consolas" w:hAnsi="Consolas" w:cs="Consolas"/>
-          <w:sz w:val="19"/>
-          <w:szCs w:val="19"/>
-        </w:rPr>
-        <w:t xml:space="preserve"> </w:t>
-      </w:r>
-      <w:r>
-        <w:rPr>
-          <w:rFonts w:ascii="Consolas" w:hAnsi="Consolas" w:cs="Consolas"/>
-          <w:color w:val="0000FF"/>
-          <w:sz w:val="19"/>
-          <w:szCs w:val="19"/>
-        </w:rPr>
-        <w:t>set</w:t>
-      </w:r>
-      <w:r>
-        <w:rPr>
-          <w:rFonts w:ascii="Consolas" w:hAnsi="Consolas" w:cs="Consolas"/>
-          <w:sz w:val="19"/>
-          <w:szCs w:val="19"/>
-        </w:rPr>
-        <w:t xml:space="preserve"> @</w:t>
-      </w:r>
-      <w:proofErr w:type="spellStart"/>
-      <w:r>
-        <w:rPr>
-          <w:rFonts w:ascii="Consolas" w:hAnsi="Consolas" w:cs="Consolas"/>
-          <w:sz w:val="19"/>
-          <w:szCs w:val="19"/>
-        </w:rPr>
-        <w:t>new_tree</w:t>
-      </w:r>
-      <w:proofErr w:type="spellEnd"/>
-      <w:r>
-        <w:rPr>
-          <w:rFonts w:ascii="Consolas" w:hAnsi="Consolas" w:cs="Consolas"/>
-          <w:sz w:val="19"/>
-          <w:szCs w:val="19"/>
-        </w:rPr>
-        <w:t xml:space="preserve"> </w:t>
-      </w:r>
-      <w:r>
-        <w:rPr>
-          <w:rFonts w:ascii="Consolas" w:hAnsi="Consolas" w:cs="Consolas"/>
-          <w:color w:val="808080"/>
-          <w:sz w:val="19"/>
-          <w:szCs w:val="19"/>
-        </w:rPr>
-        <w:t>=</w:t>
-      </w:r>
-      <w:r>
-        <w:rPr>
-          <w:rFonts w:ascii="Consolas" w:hAnsi="Consolas" w:cs="Consolas"/>
-          <w:sz w:val="19"/>
-          <w:szCs w:val="19"/>
-        </w:rPr>
-        <w:t xml:space="preserve"> 201</w:t>
-      </w:r>
-      <w:r>
-        <w:rPr>
-          <w:rFonts w:ascii="Consolas" w:hAnsi="Consolas" w:cs="Consolas"/>
-          <w:sz w:val="19"/>
-          <w:szCs w:val="19"/>
-          <w:highlight w:val="yellow"/>
-        </w:rPr>
-        <w:t>7</w:t>
-      </w:r>
-      <w:r>
-        <w:rPr>
-          <w:rFonts w:ascii="Consolas" w:hAnsi="Consolas" w:cs="Consolas"/>
-          <w:sz w:val="19"/>
-          <w:szCs w:val="19"/>
-        </w:rPr>
-        <w:t>0000</w:t>
-      </w:r>
-    </w:p>
-    <w:p/>
-    <w:p>
-      <w:pPr>
-        <w:pStyle w:val="Heading3"/>
-      </w:pPr>
-      <w:r>
-        <w:t xml:space="preserve">SCRIPT: </w:t>
-      </w:r>
-      <w:r>
-        <w:t xml:space="preserve">1.1 </w:t>
-      </w:r>
-      <w:proofErr w:type="spellStart"/>
-      <w:r>
-        <w:t>load_next_msl</w:t>
-      </w:r>
-      <w:r>
-        <w:t>.sql</w:t>
-      </w:r>
-      <w:proofErr w:type="spellEnd"/>
+          <w:sz w:val="18"/>
+          <w:szCs w:val="18"/>
+        </w:rPr>
+      </w:pPr>
+      <w:r>
+        <w:rPr>
+          <w:rFonts w:ascii="Consolas" w:hAnsi="Consolas" w:cs="Consolas"/>
+          <w:sz w:val="18"/>
+          <w:szCs w:val="18"/>
+        </w:rPr>
+        <w:t xml:space="preserve">Excel: save sheet as </w:t>
+      </w:r>
+      <w:r>
+        <w:rPr>
+          <w:rFonts w:ascii="Consolas" w:hAnsi="Consolas" w:cs="Consolas"/>
+          <w:b/>
+          <w:sz w:val="18"/>
+          <w:szCs w:val="18"/>
+        </w:rPr>
+        <w:t xml:space="preserve">Unicode </w:t>
+      </w:r>
+      <w:r>
+        <w:rPr>
+          <w:rFonts w:ascii="Consolas" w:hAnsi="Consolas" w:cs="Consolas"/>
+          <w:sz w:val="18"/>
+          <w:szCs w:val="18"/>
+        </w:rPr>
+        <w:t>TXT</w:t>
+      </w:r>
     </w:p>
     <w:p>
       <w:pPr>
@@ -1521,24 +3060,7 @@
           <w:sz w:val="18"/>
           <w:szCs w:val="18"/>
         </w:rPr>
-        <w:t xml:space="preserve">Excel: save sheet as </w:t>
-      </w:r>
-      <w:r>
-        <w:rPr>
-          <w:rFonts w:ascii="Consolas" w:hAnsi="Consolas" w:cs="Consolas"/>
-          <w:b/>
-          <w:sz w:val="18"/>
-          <w:szCs w:val="18"/>
-        </w:rPr>
-        <w:t xml:space="preserve">Unicode </w:t>
-      </w:r>
-      <w:r>
-        <w:rPr>
-          <w:rFonts w:ascii="Consolas" w:hAnsi="Consolas" w:cs="Consolas"/>
-          <w:sz w:val="18"/>
-          <w:szCs w:val="18"/>
-        </w:rPr>
-        <w:t>TXT</w:t>
+        <w:t>SQL: import via GUI</w:t>
       </w:r>
     </w:p>
     <w:p>
@@ -1559,7 +3081,41 @@
           <w:sz w:val="18"/>
           <w:szCs w:val="18"/>
         </w:rPr>
-        <w:t>SQL: import via GUI</w:t>
+        <w:tab/>
+      </w:r>
+      <w:r>
+        <w:rPr>
+          <w:rFonts w:ascii="Consolas" w:hAnsi="Consolas" w:cs="Consolas"/>
+          <w:sz w:val="18"/>
+          <w:szCs w:val="18"/>
+        </w:rPr>
+        <w:t>Drop the [</w:t>
+      </w:r>
+      <w:proofErr w:type="spellStart"/>
+      <w:r>
+        <w:rPr>
+          <w:rFonts w:ascii="Consolas" w:hAnsi="Consolas" w:cs="Consolas"/>
+          <w:sz w:val="18"/>
+          <w:szCs w:val="18"/>
+        </w:rPr>
+        <w:t>load_next_msl_unicode</w:t>
+      </w:r>
+      <w:proofErr w:type="spellEnd"/>
+      <w:r>
+        <w:rPr>
+          <w:rFonts w:ascii="Consolas" w:hAnsi="Consolas" w:cs="Consolas"/>
+          <w:sz w:val="18"/>
+          <w:szCs w:val="18"/>
+        </w:rPr>
+        <w:t>]</w:t>
+      </w:r>
+      <w:r>
+        <w:rPr>
+          <w:rFonts w:ascii="Consolas" w:hAnsi="Consolas" w:cs="Consolas"/>
+          <w:sz w:val="18"/>
+          <w:szCs w:val="18"/>
+        </w:rPr>
+        <w:t xml:space="preserve"> first.</w:t>
       </w:r>
     </w:p>
     <w:p>
@@ -1588,33 +3144,7 @@
           <w:sz w:val="18"/>
           <w:szCs w:val="18"/>
         </w:rPr>
-        <w:t>Drop the [</w:t>
-      </w:r>
-      <w:proofErr w:type="spellStart"/>
-      <w:r>
-        <w:rPr>
-          <w:rFonts w:ascii="Consolas" w:hAnsi="Consolas" w:cs="Consolas"/>
-          <w:sz w:val="18"/>
-          <w:szCs w:val="18"/>
-        </w:rPr>
-        <w:t>load_next_msl_unicode</w:t>
-      </w:r>
-      <w:proofErr w:type="spellEnd"/>
-      <w:r>
-        <w:rPr>
-          <w:rFonts w:ascii="Consolas" w:hAnsi="Consolas" w:cs="Consolas"/>
-          <w:sz w:val="18"/>
-          <w:szCs w:val="18"/>
-        </w:rPr>
-        <w:t>]</w:t>
-      </w:r>
-      <w:r>
-        <w:rPr>
-          <w:rFonts w:ascii="Consolas" w:hAnsi="Consolas" w:cs="Consolas"/>
-          <w:sz w:val="18"/>
-          <w:szCs w:val="18"/>
-        </w:rPr>
-        <w:t xml:space="preserve"> first.</w:t>
+        <w:t xml:space="preserve">Database &gt; tasks &gt; import </w:t>
       </w:r>
     </w:p>
     <w:p>
@@ -1643,7 +3173,15 @@
           <w:sz w:val="18"/>
           <w:szCs w:val="18"/>
         </w:rPr>
-        <w:t xml:space="preserve">Database &gt; tasks &gt; import </w:t>
+        <w:tab/>
+      </w:r>
+      <w:r>
+        <w:rPr>
+          <w:rFonts w:ascii="Consolas" w:hAnsi="Consolas" w:cs="Consolas"/>
+          <w:sz w:val="18"/>
+          <w:szCs w:val="18"/>
+        </w:rPr>
+        <w:t xml:space="preserve">Source: Flat file </w:t>
       </w:r>
     </w:p>
     <w:p>
@@ -1680,7 +3218,8 @@
           <w:sz w:val="18"/>
           <w:szCs w:val="18"/>
         </w:rPr>
-        <w:t xml:space="preserve">Source: Flat file </w:t>
+        <w:tab/>
+        <w:t>Text qualifier: “</w:t>
       </w:r>
     </w:p>
     <w:p>
@@ -1691,10 +3230,18 @@
         <w:spacing w:after="0" w:line="240" w:lineRule="auto"/>
         <w:rPr>
           <w:rFonts w:ascii="Consolas" w:hAnsi="Consolas" w:cs="Consolas"/>
+          <w:sz w:val="19"/>
+          <w:szCs w:val="19"/>
+        </w:rPr>
+      </w:pPr>
+      <w:r>
+        <w:rPr>
+          <w:rFonts w:ascii="Consolas" w:hAnsi="Consolas" w:cs="Consolas"/>
           <w:sz w:val="18"/>
           <w:szCs w:val="18"/>
         </w:rPr>
-      </w:pPr>
+        <w:tab/>
+      </w:r>
       <w:r>
         <w:rPr>
           <w:rFonts w:ascii="Consolas" w:hAnsi="Consolas" w:cs="Consolas"/>
@@ -1710,6 +3257,7 @@
           <w:szCs w:val="18"/>
         </w:rPr>
         <w:tab/>
+        <w:t xml:space="preserve">Advanced &gt; </w:t>
       </w:r>
       <w:r>
         <w:rPr>
@@ -1717,8 +3265,25 @@
           <w:sz w:val="18"/>
           <w:szCs w:val="18"/>
         </w:rPr>
-        <w:tab/>
-        <w:t>Text qualifier: “</w:t>
+        <w:t>change all non-</w:t>
+      </w:r>
+      <w:proofErr w:type="spellStart"/>
+      <w:r>
+        <w:rPr>
+          <w:rFonts w:ascii="Consolas" w:hAnsi="Consolas" w:cs="Consolas"/>
+          <w:sz w:val="18"/>
+          <w:szCs w:val="18"/>
+        </w:rPr>
+        <w:t>int</w:t>
+      </w:r>
+      <w:proofErr w:type="spellEnd"/>
+      <w:r>
+        <w:rPr>
+          <w:rFonts w:ascii="Consolas" w:hAnsi="Consolas" w:cs="Consolas"/>
+          <w:sz w:val="18"/>
+          <w:szCs w:val="18"/>
+        </w:rPr>
+        <w:t xml:space="preserve"> col widths to 500 </w:t>
       </w:r>
     </w:p>
     <w:p>
@@ -1729,61 +3294,10 @@
         <w:spacing w:after="0" w:line="240" w:lineRule="auto"/>
         <w:rPr>
           <w:rFonts w:ascii="Consolas" w:hAnsi="Consolas" w:cs="Consolas"/>
-          <w:sz w:val="19"/>
-          <w:szCs w:val="19"/>
-        </w:rPr>
-      </w:pPr>
-      <w:r>
-        <w:rPr>
-          <w:rFonts w:ascii="Consolas" w:hAnsi="Consolas" w:cs="Consolas"/>
           <w:sz w:val="18"/>
           <w:szCs w:val="18"/>
         </w:rPr>
-        <w:tab/>
-      </w:r>
-      <w:r>
-        <w:rPr>
-          <w:rFonts w:ascii="Consolas" w:hAnsi="Consolas" w:cs="Consolas"/>
-          <w:sz w:val="18"/>
-          <w:szCs w:val="18"/>
-        </w:rPr>
-        <w:tab/>
-      </w:r>
-      <w:r>
-        <w:rPr>
-          <w:rFonts w:ascii="Consolas" w:hAnsi="Consolas" w:cs="Consolas"/>
-          <w:sz w:val="18"/>
-          <w:szCs w:val="18"/>
-        </w:rPr>
-        <w:tab/>
-        <w:t xml:space="preserve">Advanced &gt; </w:t>
-      </w:r>
-      <w:r>
-        <w:rPr>
-          <w:rFonts w:ascii="Consolas" w:hAnsi="Consolas" w:cs="Consolas"/>
-          <w:sz w:val="18"/>
-          <w:szCs w:val="18"/>
-        </w:rPr>
-        <w:t>change all non-</w:t>
-      </w:r>
-      <w:proofErr w:type="spellStart"/>
-      <w:r>
-        <w:rPr>
-          <w:rFonts w:ascii="Consolas" w:hAnsi="Consolas" w:cs="Consolas"/>
-          <w:sz w:val="18"/>
-          <w:szCs w:val="18"/>
-        </w:rPr>
-        <w:t>int</w:t>
-      </w:r>
-      <w:proofErr w:type="spellEnd"/>
-      <w:r>
-        <w:rPr>
-          <w:rFonts w:ascii="Consolas" w:hAnsi="Consolas" w:cs="Consolas"/>
-          <w:sz w:val="18"/>
-          <w:szCs w:val="18"/>
-        </w:rPr>
-        <w:t xml:space="preserve"> col widths to 500 </w:t>
-      </w:r>
+      </w:pPr>
     </w:p>
     <w:p>
       <w:pPr>
@@ -1797,26 +3311,12 @@
           <w:szCs w:val="18"/>
         </w:rPr>
       </w:pPr>
-    </w:p>
-    <w:p>
-      <w:pPr>
-        <w:autoSpaceDE w:val="0"/>
-        <w:autoSpaceDN w:val="0"/>
-        <w:adjustRightInd w:val="0"/>
-        <w:spacing w:after="0" w:line="240" w:lineRule="auto"/>
+      <w:r>
         <w:rPr>
           <w:rFonts w:ascii="Consolas" w:hAnsi="Consolas" w:cs="Consolas"/>
           <w:sz w:val="18"/>
           <w:szCs w:val="18"/>
         </w:rPr>
-      </w:pPr>
-      <w:r>
-        <w:rPr>
-          <w:rFonts w:ascii="Consolas" w:hAnsi="Consolas" w:cs="Consolas"/>
-          <w:sz w:val="18"/>
-          <w:szCs w:val="18"/>
-        </w:rPr>
-        <w:lastRenderedPageBreak/>
         <w:tab/>
       </w:r>
       <w:r>
@@ -1855,7 +3355,7 @@
                     <pic:cNvPicPr/>
                   </pic:nvPicPr>
                   <pic:blipFill>
-                    <a:blip r:embed="rId5"/>
+                    <a:blip r:embed="rId9"/>
                     <a:stretch>
                       <a:fillRect/>
                     </a:stretch>
@@ -2514,7 +4014,6 @@
         <w:rPr>
           <w:color w:val="FF0000"/>
         </w:rPr>
-        <w:lastRenderedPageBreak/>
         <w:t>Test 1.4.6 - "</w:t>
       </w:r>
       <w:r>
@@ -2597,8 +4096,13 @@
           <w:color w:val="000000"/>
         </w:rPr>
       </w:pPr>
-      <w:r>
-        <w:t xml:space="preserve">need to add </w:t>
+      <w:proofErr w:type="gramStart"/>
+      <w:r>
+        <w:t>need</w:t>
+      </w:r>
+      <w:proofErr w:type="gramEnd"/>
+      <w:r>
+        <w:t xml:space="preserve"> to add </w:t>
       </w:r>
       <w:proofErr w:type="spellStart"/>
       <w:r>
@@ -2609,7 +4113,6 @@
         <w:t xml:space="preserve"> </w:t>
       </w:r>
       <w:proofErr w:type="spellStart"/>
-      <w:proofErr w:type="gramStart"/>
       <w:r>
         <w:t>Caudovirales</w:t>
       </w:r>
@@ -2618,15 +4121,7 @@
           <w:rFonts w:ascii="Calibri" w:hAnsi="Calibri"/>
           <w:color w:val="000000"/>
         </w:rPr>
-        <w:t>;Siphoviridae</w:t>
-      </w:r>
-      <w:proofErr w:type="gramEnd"/>
-      <w:r>
-        <w:rPr>
-          <w:rFonts w:ascii="Calibri" w:hAnsi="Calibri"/>
-          <w:color w:val="000000"/>
-        </w:rPr>
-        <w:t>;Nymbaxtervirinae</w:t>
+        <w:t>;Siphoviridae;Nymbaxtervirinae</w:t>
       </w:r>
       <w:proofErr w:type="spellEnd"/>
       <w:r>
@@ -2688,13 +4183,8 @@
         <w:t xml:space="preserve">rename family: </w:t>
       </w:r>
       <w:proofErr w:type="spellStart"/>
-      <w:proofErr w:type="gramStart"/>
-      <w:r>
-        <w:t>Unassigned;Ophioviridae</w:t>
-      </w:r>
-      <w:proofErr w:type="gramEnd"/>
-      <w:r>
-        <w:t>;Unassigned;Ophiovirus</w:t>
+      <w:r>
+        <w:t>Unassigned;Ophioviridae;Unassigned;Ophiovirus</w:t>
       </w:r>
       <w:proofErr w:type="spellEnd"/>
       <w:r>
@@ -2970,7 +4460,6 @@
         </w:rPr>
       </w:pPr>
       <w:proofErr w:type="spellStart"/>
-      <w:proofErr w:type="gramStart"/>
       <w:r>
         <w:rPr>
           <w:color w:val="00B050"/>
@@ -2989,14 +4478,7 @@
         <w:rPr>
           <w:color w:val="00B050"/>
         </w:rPr>
-        <w:t>load</w:t>
-      </w:r>
-      <w:proofErr w:type="gramEnd"/>
-      <w:r>
-        <w:rPr>
-          <w:color w:val="00B050"/>
-        </w:rPr>
-        <w:t>_next_msl</w:t>
+        <w:t>load_next_msl</w:t>
       </w:r>
       <w:proofErr w:type="spellEnd"/>
       <w:r>
@@ -3093,6 +4575,7 @@
         </w:numPr>
       </w:pPr>
       <w:r>
+        <w:lastRenderedPageBreak/>
         <w:t xml:space="preserve"> stats</w:t>
       </w:r>
     </w:p>
@@ -3606,7 +5089,6 @@
               <w:pStyle w:val="NoSpacing"/>
             </w:pPr>
             <w:r>
-              <w:lastRenderedPageBreak/>
               <w:t>NULL</w:t>
             </w:r>
           </w:p>
@@ -4585,6 +6067,7 @@
         </w:numPr>
       </w:pPr>
       <w:r>
+        <w:lastRenderedPageBreak/>
         <w:t xml:space="preserve">5. </w:t>
       </w:r>
       <w:proofErr w:type="spellStart"/>
@@ -4784,7 +6267,6 @@
         <w:rPr>
           <w:lang w:val="fr-FR"/>
         </w:rPr>
-        <w:lastRenderedPageBreak/>
         <w:t xml:space="preserve">6c. </w:t>
       </w:r>
       <w:proofErr w:type="spellStart"/>
@@ -5665,6 +7147,7 @@
           </w:tcPr>
           <w:p>
             <w:r>
+              <w:lastRenderedPageBreak/>
               <w:t>29</w:t>
             </w:r>
           </w:p>
@@ -6859,7 +8342,7 @@
       <w:r>
         <w:t xml:space="preserve">test </w:t>
       </w:r>
-      <w:hyperlink r:id="rId6" w:history="1">
+      <w:hyperlink r:id="rId10" w:history="1">
         <w:r>
           <w:rPr>
             <w:rStyle w:val="Hyperlink"/>
@@ -6882,8 +8365,6 @@
       <w:r>
         <w:t>20180305</w:t>
       </w:r>
-      <w:bookmarkStart w:id="0" w:name="_GoBack"/>
-      <w:bookmarkEnd w:id="0"/>
       <w:r>
         <w:t xml:space="preserve">] </w:t>
       </w:r>
@@ -6963,6 +8444,7 @@
         </w:numPr>
       </w:pPr>
       <w:r>
+        <w:lastRenderedPageBreak/>
         <w:t>re-select the version tab</w:t>
       </w:r>
     </w:p>
@@ -7040,10 +8522,7 @@
         </w:numPr>
       </w:pPr>
       <w:r>
-        <w:t>open “</w:t>
-      </w:r>
-      <w:r>
-        <w:t>DeltaReport_MSL30</w:t>
+        <w:t>open “DeltaReport_MSL30</w:t>
       </w:r>
       <w:r>
         <w:t>.xlsx</w:t>
@@ -7073,7 +8552,6 @@
         </w:numPr>
       </w:pPr>
       <w:r>
-        <w:lastRenderedPageBreak/>
         <w:t>copy/paste data w/o headers</w:t>
       </w:r>
     </w:p>
@@ -7151,7 +8629,7 @@
 </file>
 
 <file path=word/numbering.xml><?xml version="1.0" encoding="utf-8"?>
-<w:numbering xmlns:wpc="http://schemas.microsoft.com/office/word/2010/wordprocessingCanvas" xmlns:cx="http://schemas.microsoft.com/office/drawing/2014/chartex" xmlns:mc="http://schemas.openxmlformats.org/markup-compatibility/2006" xmlns:o="urn:schemas-microsoft-com:office:office" xmlns:r="http://schemas.openxmlformats.org/officeDocument/2006/relationships" xmlns:m="http://schemas.openxmlformats.org/officeDocument/2006/math" xmlns:v="urn:schemas-microsoft-com:vml" xmlns:wp14="http://schemas.microsoft.com/office/word/2010/wordprocessingDrawing" xmlns:wp="http://schemas.openxmlformats.org/drawingml/2006/wordprocessingDrawing" xmlns:w10="urn:schemas-microsoft-com:office:word" xmlns:w="http://schemas.openxmlformats.org/wordprocessingml/2006/main" xmlns:w14="http://schemas.microsoft.com/office/word/2010/wordml" xmlns:w15="http://schemas.microsoft.com/office/word/2012/wordml" xmlns:w16se="http://schemas.microsoft.com/office/word/2015/wordml/symex" xmlns:wpg="http://schemas.microsoft.com/office/word/2010/wordprocessingGroup" xmlns:wpi="http://schemas.microsoft.com/office/word/2010/wordprocessingInk" xmlns:wne="http://schemas.microsoft.com/office/word/2006/wordml" xmlns:wps="http://schemas.microsoft.com/office/word/2010/wordprocessingShape" mc:Ignorable="w14 w15 w16se wp14">
+<w:numbering xmlns:wpc="http://schemas.microsoft.com/office/word/2010/wordprocessingCanvas" xmlns:cx="http://schemas.microsoft.com/office/drawing/2014/chartex" xmlns:cx1="http://schemas.microsoft.com/office/drawing/2015/9/8/chartex" xmlns:mc="http://schemas.openxmlformats.org/markup-compatibility/2006" xmlns:o="urn:schemas-microsoft-com:office:office" xmlns:r="http://schemas.openxmlformats.org/officeDocument/2006/relationships" xmlns:m="http://schemas.openxmlformats.org/officeDocument/2006/math" xmlns:v="urn:schemas-microsoft-com:vml" xmlns:wp14="http://schemas.microsoft.com/office/word/2010/wordprocessingDrawing" xmlns:wp="http://schemas.openxmlformats.org/drawingml/2006/wordprocessingDrawing" xmlns:w10="urn:schemas-microsoft-com:office:word" xmlns:w="http://schemas.openxmlformats.org/wordprocessingml/2006/main" xmlns:w14="http://schemas.microsoft.com/office/word/2010/wordml" xmlns:w15="http://schemas.microsoft.com/office/word/2012/wordml" xmlns:w16se="http://schemas.microsoft.com/office/word/2015/wordml/symex" xmlns:wpg="http://schemas.microsoft.com/office/word/2010/wordprocessingGroup" xmlns:wpi="http://schemas.microsoft.com/office/word/2010/wordprocessingInk" xmlns:wne="http://schemas.microsoft.com/office/word/2006/wordml" xmlns:wps="http://schemas.microsoft.com/office/word/2010/wordprocessingShape" mc:Ignorable="w14 w15 w16se wp14">
   <w:abstractNum w:abstractNumId="0" w15:restartNumberingAfterBreak="0">
     <w:nsid w:val="0548440C"/>
     <w:multiLevelType w:val="hybridMultilevel"/>
@@ -7467,6 +8945,118 @@
     </w:lvl>
   </w:abstractNum>
   <w:abstractNum w:abstractNumId="3" w15:restartNumberingAfterBreak="0">
+    <w:nsid w:val="12242BA8"/>
+    <w:multiLevelType w:val="hybridMultilevel"/>
+    <w:tmpl w:val="065A130A"/>
+    <w:lvl w:ilvl="0" w:tplc="B4362FCC">
+      <w:numFmt w:val="bullet"/>
+      <w:lvlText w:val=""/>
+      <w:lvlJc w:val="left"/>
+      <w:pPr>
+        <w:ind w:left="720" w:hanging="360"/>
+      </w:pPr>
+      <w:rPr>
+        <w:rFonts w:ascii="Symbol" w:eastAsiaTheme="minorHAnsi" w:hAnsi="Symbol" w:cstheme="minorBidi" w:hint="default"/>
+      </w:rPr>
+    </w:lvl>
+    <w:lvl w:ilvl="1" w:tplc="04090003" w:tentative="1">
+      <w:start w:val="1"/>
+      <w:numFmt w:val="bullet"/>
+      <w:lvlText w:val="o"/>
+      <w:lvlJc w:val="left"/>
+      <w:pPr>
+        <w:ind w:left="1440" w:hanging="360"/>
+      </w:pPr>
+      <w:rPr>
+        <w:rFonts w:ascii="Courier New" w:hAnsi="Courier New" w:cs="Courier New" w:hint="default"/>
+      </w:rPr>
+    </w:lvl>
+    <w:lvl w:ilvl="2" w:tplc="04090005" w:tentative="1">
+      <w:start w:val="1"/>
+      <w:numFmt w:val="bullet"/>
+      <w:lvlText w:val=""/>
+      <w:lvlJc w:val="left"/>
+      <w:pPr>
+        <w:ind w:left="2160" w:hanging="360"/>
+      </w:pPr>
+      <w:rPr>
+        <w:rFonts w:ascii="Wingdings" w:hAnsi="Wingdings" w:hint="default"/>
+      </w:rPr>
+    </w:lvl>
+    <w:lvl w:ilvl="3" w:tplc="04090001" w:tentative="1">
+      <w:start w:val="1"/>
+      <w:numFmt w:val="bullet"/>
+      <w:lvlText w:val=""/>
+      <w:lvlJc w:val="left"/>
+      <w:pPr>
+        <w:ind w:left="2880" w:hanging="360"/>
+      </w:pPr>
+      <w:rPr>
+        <w:rFonts w:ascii="Symbol" w:hAnsi="Symbol" w:hint="default"/>
+      </w:rPr>
+    </w:lvl>
+    <w:lvl w:ilvl="4" w:tplc="04090003" w:tentative="1">
+      <w:start w:val="1"/>
+      <w:numFmt w:val="bullet"/>
+      <w:lvlText w:val="o"/>
+      <w:lvlJc w:val="left"/>
+      <w:pPr>
+        <w:ind w:left="3600" w:hanging="360"/>
+      </w:pPr>
+      <w:rPr>
+        <w:rFonts w:ascii="Courier New" w:hAnsi="Courier New" w:cs="Courier New" w:hint="default"/>
+      </w:rPr>
+    </w:lvl>
+    <w:lvl w:ilvl="5" w:tplc="04090005" w:tentative="1">
+      <w:start w:val="1"/>
+      <w:numFmt w:val="bullet"/>
+      <w:lvlText w:val=""/>
+      <w:lvlJc w:val="left"/>
+      <w:pPr>
+        <w:ind w:left="4320" w:hanging="360"/>
+      </w:pPr>
+      <w:rPr>
+        <w:rFonts w:ascii="Wingdings" w:hAnsi="Wingdings" w:hint="default"/>
+      </w:rPr>
+    </w:lvl>
+    <w:lvl w:ilvl="6" w:tplc="04090001" w:tentative="1">
+      <w:start w:val="1"/>
+      <w:numFmt w:val="bullet"/>
+      <w:lvlText w:val=""/>
+      <w:lvlJc w:val="left"/>
+      <w:pPr>
+        <w:ind w:left="5040" w:hanging="360"/>
+      </w:pPr>
+      <w:rPr>
+        <w:rFonts w:ascii="Symbol" w:hAnsi="Symbol" w:hint="default"/>
+      </w:rPr>
+    </w:lvl>
+    <w:lvl w:ilvl="7" w:tplc="04090003" w:tentative="1">
+      <w:start w:val="1"/>
+      <w:numFmt w:val="bullet"/>
+      <w:lvlText w:val="o"/>
+      <w:lvlJc w:val="left"/>
+      <w:pPr>
+        <w:ind w:left="5760" w:hanging="360"/>
+      </w:pPr>
+      <w:rPr>
+        <w:rFonts w:ascii="Courier New" w:hAnsi="Courier New" w:cs="Courier New" w:hint="default"/>
+      </w:rPr>
+    </w:lvl>
+    <w:lvl w:ilvl="8" w:tplc="04090005" w:tentative="1">
+      <w:start w:val="1"/>
+      <w:numFmt w:val="bullet"/>
+      <w:lvlText w:val=""/>
+      <w:lvlJc w:val="left"/>
+      <w:pPr>
+        <w:ind w:left="6480" w:hanging="360"/>
+      </w:pPr>
+      <w:rPr>
+        <w:rFonts w:ascii="Wingdings" w:hAnsi="Wingdings" w:hint="default"/>
+      </w:rPr>
+    </w:lvl>
+  </w:abstractNum>
+  <w:abstractNum w:abstractNumId="4" w15:restartNumberingAfterBreak="0">
     <w:nsid w:val="188137B5"/>
     <w:multiLevelType w:val="hybridMultilevel"/>
     <w:tmpl w:val="917E3CAA"/>
@@ -7579,7 +9169,7 @@
       </w:rPr>
     </w:lvl>
   </w:abstractNum>
-  <w:abstractNum w:abstractNumId="4" w15:restartNumberingAfterBreak="0">
+  <w:abstractNum w:abstractNumId="5" w15:restartNumberingAfterBreak="0">
     <w:nsid w:val="189711B9"/>
     <w:multiLevelType w:val="hybridMultilevel"/>
     <w:tmpl w:val="A222962C"/>
@@ -7605,7 +9195,7 @@
         <w:rFonts w:ascii="Wingdings" w:eastAsiaTheme="minorHAnsi" w:hAnsi="Wingdings" w:cstheme="minorBidi" w:hint="default"/>
       </w:rPr>
     </w:lvl>
-    <w:lvl w:ilvl="2" w:tplc="04090005" w:tentative="1">
+    <w:lvl w:ilvl="2" w:tplc="04090005">
       <w:start w:val="1"/>
       <w:numFmt w:val="bullet"/>
       <w:lvlText w:val=""/>
@@ -7617,7 +9207,7 @@
         <w:rFonts w:ascii="Wingdings" w:hAnsi="Wingdings" w:hint="default"/>
       </w:rPr>
     </w:lvl>
-    <w:lvl w:ilvl="3" w:tplc="04090001" w:tentative="1">
+    <w:lvl w:ilvl="3" w:tplc="04090001">
       <w:start w:val="1"/>
       <w:numFmt w:val="bullet"/>
       <w:lvlText w:val=""/>
@@ -7690,7 +9280,7 @@
       </w:rPr>
     </w:lvl>
   </w:abstractNum>
-  <w:abstractNum w:abstractNumId="5" w15:restartNumberingAfterBreak="0">
+  <w:abstractNum w:abstractNumId="6" w15:restartNumberingAfterBreak="0">
     <w:nsid w:val="1B5A7E8B"/>
     <w:multiLevelType w:val="hybridMultilevel"/>
     <w:tmpl w:val="BBC2908C"/>
@@ -7803,7 +9393,7 @@
       </w:rPr>
     </w:lvl>
   </w:abstractNum>
-  <w:abstractNum w:abstractNumId="6" w15:restartNumberingAfterBreak="0">
+  <w:abstractNum w:abstractNumId="7" w15:restartNumberingAfterBreak="0">
     <w:nsid w:val="20C67497"/>
     <w:multiLevelType w:val="hybridMultilevel"/>
     <w:tmpl w:val="360CC108"/>
@@ -7916,7 +9506,7 @@
       </w:rPr>
     </w:lvl>
   </w:abstractNum>
-  <w:abstractNum w:abstractNumId="7" w15:restartNumberingAfterBreak="0">
+  <w:abstractNum w:abstractNumId="8" w15:restartNumberingAfterBreak="0">
     <w:nsid w:val="23B10346"/>
     <w:multiLevelType w:val="hybridMultilevel"/>
     <w:tmpl w:val="67B06526"/>
@@ -8029,7 +9619,7 @@
       </w:rPr>
     </w:lvl>
   </w:abstractNum>
-  <w:abstractNum w:abstractNumId="8" w15:restartNumberingAfterBreak="0">
+  <w:abstractNum w:abstractNumId="9" w15:restartNumberingAfterBreak="0">
     <w:nsid w:val="25584EBD"/>
     <w:multiLevelType w:val="hybridMultilevel"/>
     <w:tmpl w:val="04B63DDC"/>
@@ -8118,7 +9708,7 @@
       </w:pPr>
     </w:lvl>
   </w:abstractNum>
-  <w:abstractNum w:abstractNumId="9" w15:restartNumberingAfterBreak="0">
+  <w:abstractNum w:abstractNumId="10" w15:restartNumberingAfterBreak="0">
     <w:nsid w:val="26CF7D2B"/>
     <w:multiLevelType w:val="hybridMultilevel"/>
     <w:tmpl w:val="48044A90"/>
@@ -8207,7 +9797,7 @@
       </w:pPr>
     </w:lvl>
   </w:abstractNum>
-  <w:abstractNum w:abstractNumId="10" w15:restartNumberingAfterBreak="0">
+  <w:abstractNum w:abstractNumId="11" w15:restartNumberingAfterBreak="0">
     <w:nsid w:val="28EB7F4C"/>
     <w:multiLevelType w:val="hybridMultilevel"/>
     <w:tmpl w:val="A4CE0AAE"/>
@@ -8320,7 +9910,7 @@
       </w:rPr>
     </w:lvl>
   </w:abstractNum>
-  <w:abstractNum w:abstractNumId="11" w15:restartNumberingAfterBreak="0">
+  <w:abstractNum w:abstractNumId="12" w15:restartNumberingAfterBreak="0">
     <w:nsid w:val="2DEF7493"/>
     <w:multiLevelType w:val="hybridMultilevel"/>
     <w:tmpl w:val="04B00D12"/>
@@ -8406,7 +9996,7 @@
       </w:pPr>
     </w:lvl>
   </w:abstractNum>
-  <w:abstractNum w:abstractNumId="12" w15:restartNumberingAfterBreak="0">
+  <w:abstractNum w:abstractNumId="13" w15:restartNumberingAfterBreak="0">
     <w:nsid w:val="34EB5D36"/>
     <w:multiLevelType w:val="hybridMultilevel"/>
     <w:tmpl w:val="73DC290C"/>
@@ -8519,7 +10109,7 @@
       </w:rPr>
     </w:lvl>
   </w:abstractNum>
-  <w:abstractNum w:abstractNumId="13" w15:restartNumberingAfterBreak="0">
+  <w:abstractNum w:abstractNumId="14" w15:restartNumberingAfterBreak="0">
     <w:nsid w:val="36017919"/>
     <w:multiLevelType w:val="multilevel"/>
     <w:tmpl w:val="227AE940"/>
@@ -8632,7 +10222,7 @@
       </w:pPr>
     </w:lvl>
   </w:abstractNum>
-  <w:abstractNum w:abstractNumId="14" w15:restartNumberingAfterBreak="0">
+  <w:abstractNum w:abstractNumId="15" w15:restartNumberingAfterBreak="0">
     <w:nsid w:val="385B492A"/>
     <w:multiLevelType w:val="multilevel"/>
     <w:tmpl w:val="1B2EF820"/>
@@ -8745,7 +10335,7 @@
       </w:pPr>
     </w:lvl>
   </w:abstractNum>
-  <w:abstractNum w:abstractNumId="15" w15:restartNumberingAfterBreak="0">
+  <w:abstractNum w:abstractNumId="16" w15:restartNumberingAfterBreak="0">
     <w:nsid w:val="4AF024D0"/>
     <w:multiLevelType w:val="hybridMultilevel"/>
     <w:tmpl w:val="F1AE2CB4"/>
@@ -8858,7 +10448,119 @@
       </w:rPr>
     </w:lvl>
   </w:abstractNum>
-  <w:abstractNum w:abstractNumId="16" w15:restartNumberingAfterBreak="0">
+  <w:abstractNum w:abstractNumId="17" w15:restartNumberingAfterBreak="0">
+    <w:nsid w:val="57286A2E"/>
+    <w:multiLevelType w:val="hybridMultilevel"/>
+    <w:tmpl w:val="59A0B890"/>
+    <w:lvl w:ilvl="0" w:tplc="E95AB24A">
+      <w:numFmt w:val="bullet"/>
+      <w:lvlText w:val=""/>
+      <w:lvlJc w:val="left"/>
+      <w:pPr>
+        <w:ind w:left="2520" w:hanging="360"/>
+      </w:pPr>
+      <w:rPr>
+        <w:rFonts w:ascii="Symbol" w:eastAsiaTheme="minorHAnsi" w:hAnsi="Symbol" w:cstheme="minorBidi" w:hint="default"/>
+      </w:rPr>
+    </w:lvl>
+    <w:lvl w:ilvl="1" w:tplc="04090003" w:tentative="1">
+      <w:start w:val="1"/>
+      <w:numFmt w:val="bullet"/>
+      <w:lvlText w:val="o"/>
+      <w:lvlJc w:val="left"/>
+      <w:pPr>
+        <w:ind w:left="3240" w:hanging="360"/>
+      </w:pPr>
+      <w:rPr>
+        <w:rFonts w:ascii="Courier New" w:hAnsi="Courier New" w:cs="Courier New" w:hint="default"/>
+      </w:rPr>
+    </w:lvl>
+    <w:lvl w:ilvl="2" w:tplc="04090005" w:tentative="1">
+      <w:start w:val="1"/>
+      <w:numFmt w:val="bullet"/>
+      <w:lvlText w:val=""/>
+      <w:lvlJc w:val="left"/>
+      <w:pPr>
+        <w:ind w:left="3960" w:hanging="360"/>
+      </w:pPr>
+      <w:rPr>
+        <w:rFonts w:ascii="Wingdings" w:hAnsi="Wingdings" w:hint="default"/>
+      </w:rPr>
+    </w:lvl>
+    <w:lvl w:ilvl="3" w:tplc="04090001" w:tentative="1">
+      <w:start w:val="1"/>
+      <w:numFmt w:val="bullet"/>
+      <w:lvlText w:val=""/>
+      <w:lvlJc w:val="left"/>
+      <w:pPr>
+        <w:ind w:left="4680" w:hanging="360"/>
+      </w:pPr>
+      <w:rPr>
+        <w:rFonts w:ascii="Symbol" w:hAnsi="Symbol" w:hint="default"/>
+      </w:rPr>
+    </w:lvl>
+    <w:lvl w:ilvl="4" w:tplc="04090003" w:tentative="1">
+      <w:start w:val="1"/>
+      <w:numFmt w:val="bullet"/>
+      <w:lvlText w:val="o"/>
+      <w:lvlJc w:val="left"/>
+      <w:pPr>
+        <w:ind w:left="5400" w:hanging="360"/>
+      </w:pPr>
+      <w:rPr>
+        <w:rFonts w:ascii="Courier New" w:hAnsi="Courier New" w:cs="Courier New" w:hint="default"/>
+      </w:rPr>
+    </w:lvl>
+    <w:lvl w:ilvl="5" w:tplc="04090005" w:tentative="1">
+      <w:start w:val="1"/>
+      <w:numFmt w:val="bullet"/>
+      <w:lvlText w:val=""/>
+      <w:lvlJc w:val="left"/>
+      <w:pPr>
+        <w:ind w:left="6120" w:hanging="360"/>
+      </w:pPr>
+      <w:rPr>
+        <w:rFonts w:ascii="Wingdings" w:hAnsi="Wingdings" w:hint="default"/>
+      </w:rPr>
+    </w:lvl>
+    <w:lvl w:ilvl="6" w:tplc="04090001" w:tentative="1">
+      <w:start w:val="1"/>
+      <w:numFmt w:val="bullet"/>
+      <w:lvlText w:val=""/>
+      <w:lvlJc w:val="left"/>
+      <w:pPr>
+        <w:ind w:left="6840" w:hanging="360"/>
+      </w:pPr>
+      <w:rPr>
+        <w:rFonts w:ascii="Symbol" w:hAnsi="Symbol" w:hint="default"/>
+      </w:rPr>
+    </w:lvl>
+    <w:lvl w:ilvl="7" w:tplc="04090003" w:tentative="1">
+      <w:start w:val="1"/>
+      <w:numFmt w:val="bullet"/>
+      <w:lvlText w:val="o"/>
+      <w:lvlJc w:val="left"/>
+      <w:pPr>
+        <w:ind w:left="7560" w:hanging="360"/>
+      </w:pPr>
+      <w:rPr>
+        <w:rFonts w:ascii="Courier New" w:hAnsi="Courier New" w:cs="Courier New" w:hint="default"/>
+      </w:rPr>
+    </w:lvl>
+    <w:lvl w:ilvl="8" w:tplc="04090005" w:tentative="1">
+      <w:start w:val="1"/>
+      <w:numFmt w:val="bullet"/>
+      <w:lvlText w:val=""/>
+      <w:lvlJc w:val="left"/>
+      <w:pPr>
+        <w:ind w:left="8280" w:hanging="360"/>
+      </w:pPr>
+      <w:rPr>
+        <w:rFonts w:ascii="Wingdings" w:hAnsi="Wingdings" w:hint="default"/>
+      </w:rPr>
+    </w:lvl>
+  </w:abstractNum>
+  <w:abstractNum w:abstractNumId="18" w15:restartNumberingAfterBreak="0">
     <w:nsid w:val="736C3B1F"/>
     <w:multiLevelType w:val="hybridMultilevel"/>
     <w:tmpl w:val="71A8A0A0"/>
@@ -8971,7 +10673,7 @@
       </w:rPr>
     </w:lvl>
   </w:abstractNum>
-  <w:abstractNum w:abstractNumId="17" w15:restartNumberingAfterBreak="0">
+  <w:abstractNum w:abstractNumId="19" w15:restartNumberingAfterBreak="0">
     <w:nsid w:val="7C49533D"/>
     <w:multiLevelType w:val="hybridMultilevel"/>
     <w:tmpl w:val="AD5C1C74"/>
@@ -9060,7 +10762,7 @@
       </w:pPr>
     </w:lvl>
   </w:abstractNum>
-  <w:abstractNum w:abstractNumId="18" w15:restartNumberingAfterBreak="0">
+  <w:abstractNum w:abstractNumId="20" w15:restartNumberingAfterBreak="0">
     <w:nsid w:val="7CEC499B"/>
     <w:multiLevelType w:val="hybridMultilevel"/>
     <w:tmpl w:val="89BEE684"/>
@@ -9173,7 +10875,7 @@
       </w:rPr>
     </w:lvl>
   </w:abstractNum>
-  <w:abstractNum w:abstractNumId="19" w15:restartNumberingAfterBreak="0">
+  <w:abstractNum w:abstractNumId="21" w15:restartNumberingAfterBreak="0">
     <w:nsid w:val="7EF608CA"/>
     <w:multiLevelType w:val="hybridMultilevel"/>
     <w:tmpl w:val="BA26D6B2"/>
@@ -9286,7 +10988,7 @@
       </w:rPr>
     </w:lvl>
   </w:abstractNum>
-  <w:abstractNum w:abstractNumId="20" w15:restartNumberingAfterBreak="0">
+  <w:abstractNum w:abstractNumId="22" w15:restartNumberingAfterBreak="0">
     <w:nsid w:val="7FA94FBB"/>
     <w:multiLevelType w:val="hybridMultilevel"/>
     <w:tmpl w:val="04B63DDC"/>
@@ -9376,55 +11078,55 @@
     </w:lvl>
   </w:abstractNum>
   <w:num w:numId="1">
-    <w:abstractNumId w:val="19"/>
+    <w:abstractNumId w:val="21"/>
   </w:num>
   <w:num w:numId="2">
-    <w:abstractNumId w:val="11"/>
+    <w:abstractNumId w:val="12"/>
   </w:num>
   <w:num w:numId="3">
-    <w:abstractNumId w:val="7"/>
+    <w:abstractNumId w:val="8"/>
   </w:num>
   <w:num w:numId="4">
-    <w:abstractNumId w:val="16"/>
+    <w:abstractNumId w:val="18"/>
   </w:num>
   <w:num w:numId="5">
-    <w:abstractNumId w:val="10"/>
+    <w:abstractNumId w:val="11"/>
   </w:num>
   <w:num w:numId="6">
     <w:abstractNumId w:val="2"/>
   </w:num>
   <w:num w:numId="7">
-    <w:abstractNumId w:val="3"/>
+    <w:abstractNumId w:val="4"/>
   </w:num>
   <w:num w:numId="8">
-    <w:abstractNumId w:val="6"/>
+    <w:abstractNumId w:val="7"/>
   </w:num>
   <w:num w:numId="9">
-    <w:abstractNumId w:val="17"/>
+    <w:abstractNumId w:val="19"/>
   </w:num>
   <w:num w:numId="10">
-    <w:abstractNumId w:val="5"/>
+    <w:abstractNumId w:val="6"/>
   </w:num>
   <w:num w:numId="11">
     <w:abstractNumId w:val="0"/>
   </w:num>
   <w:num w:numId="12">
-    <w:abstractNumId w:val="18"/>
+    <w:abstractNumId w:val="20"/>
   </w:num>
   <w:num w:numId="13">
-    <w:abstractNumId w:val="12"/>
+    <w:abstractNumId w:val="13"/>
   </w:num>
   <w:num w:numId="14">
     <w:abstractNumId w:val="1"/>
   </w:num>
   <w:num w:numId="15">
-    <w:abstractNumId w:val="9"/>
+    <w:abstractNumId w:val="10"/>
   </w:num>
   <w:num w:numId="16">
-    <w:abstractNumId w:val="15"/>
+    <w:abstractNumId w:val="16"/>
   </w:num>
   <w:num w:numId="17">
-    <w:abstractNumId w:val="14"/>
+    <w:abstractNumId w:val="15"/>
     <w:lvlOverride w:ilvl="0">
       <w:startOverride w:val="1"/>
     </w:lvlOverride>
@@ -9454,16 +11156,22 @@
     </w:lvlOverride>
   </w:num>
   <w:num w:numId="18">
-    <w:abstractNumId w:val="4"/>
+    <w:abstractNumId w:val="5"/>
   </w:num>
   <w:num w:numId="19">
-    <w:abstractNumId w:val="20"/>
+    <w:abstractNumId w:val="22"/>
   </w:num>
   <w:num w:numId="20">
-    <w:abstractNumId w:val="8"/>
+    <w:abstractNumId w:val="9"/>
   </w:num>
   <w:num w:numId="21">
-    <w:abstractNumId w:val="13"/>
+    <w:abstractNumId w:val="14"/>
+  </w:num>
+  <w:num w:numId="22">
+    <w:abstractNumId w:val="3"/>
+  </w:num>
+  <w:num w:numId="23">
+    <w:abstractNumId w:val="17"/>
   </w:num>
 </w:numbering>
 </file>

</xml_diff>

<commit_message>
Get all src_tax_name's to match up to previous MSL in taxonomy_node
Start re-ordering scripts into a more logical order.
</commit_message>
<xml_diff>
--- a/0.a.NOTEBOOK_ICTV_MSL35_2019.docx
+++ b/0.a.NOTEBOOK_ICTV_MSL35_2019.docx
@@ -2767,62 +2767,23 @@
     </w:p>
     <w:p>
       <w:pPr>
-        <w:pStyle w:val="Heading1"/>
-      </w:pPr>
-      <w:bookmarkStart w:id="0" w:name="_GoBack"/>
-      <w:bookmarkEnd w:id="0"/>
-      <w:r>
-        <w:t>XXXXXXXX</w:t>
-      </w:r>
-    </w:p>
-    <w:p>
-      <w:pPr>
         <w:pStyle w:val="Heading3"/>
       </w:pPr>
-    </w:p>
-    <w:p>
-      <w:pPr>
-        <w:pStyle w:val="Heading3"/>
-      </w:pPr>
-      <w:r>
-        <w:t xml:space="preserve">SCRIPT: </w:t>
-      </w:r>
-      <w:r>
-        <w:t xml:space="preserve">1.0 drop obsolete </w:t>
+      <w:r>
+        <w:t>ALTERNATE PATH</w:t>
+      </w:r>
+      <w:r>
+        <w:t xml:space="preserve">: </w:t>
+      </w:r>
+      <w:r>
+        <w:t xml:space="preserve">1.1 </w:t>
       </w:r>
       <w:proofErr w:type="spellStart"/>
       <w:r>
-        <w:t>tables</w:t>
+        <w:t>load_next_msl</w:t>
       </w:r>
       <w:r>
         <w:t>.sql</w:t>
-      </w:r>
-      <w:proofErr w:type="spellEnd"/>
-    </w:p>
-    <w:p>
-      <w:r>
-        <w:t>Empty script this year</w:t>
-      </w:r>
-    </w:p>
-    <w:p/>
-    <w:p>
-      <w:pPr>
-        <w:pStyle w:val="Heading3"/>
-      </w:pPr>
-      <w:r>
-        <w:t xml:space="preserve">SCRIPT: </w:t>
-      </w:r>
-      <w:r>
-        <w:t>1.01 load status query</w:t>
-      </w:r>
-    </w:p>
-    <w:p>
-      <w:r>
-        <w:t xml:space="preserve">Update </w:t>
-      </w:r>
-      <w:proofErr w:type="spellStart"/>
-      <w:r>
-        <w:t>tree_ids</w:t>
       </w:r>
       <w:proofErr w:type="spellEnd"/>
     </w:p>
@@ -2832,177 +2793,38 @@
         <w:autoSpaceDN w:val="0"/>
         <w:adjustRightInd w:val="0"/>
         <w:spacing w:after="0" w:line="240" w:lineRule="auto"/>
-        <w:rPr>
-          <w:rFonts w:ascii="Consolas" w:hAnsi="Consolas" w:cs="Consolas"/>
-          <w:sz w:val="19"/>
-          <w:szCs w:val="19"/>
-        </w:rPr>
-      </w:pPr>
-      <w:r>
-        <w:tab/>
-      </w:r>
-      <w:proofErr w:type="gramStart"/>
-      <w:r>
-        <w:rPr>
-          <w:rFonts w:ascii="Consolas" w:hAnsi="Consolas" w:cs="Consolas"/>
-          <w:color w:val="0000FF"/>
-          <w:sz w:val="19"/>
-          <w:szCs w:val="19"/>
-        </w:rPr>
-        <w:t>declare</w:t>
-      </w:r>
-      <w:r>
-        <w:rPr>
-          <w:rFonts w:ascii="Consolas" w:hAnsi="Consolas" w:cs="Consolas"/>
-          <w:sz w:val="19"/>
-          <w:szCs w:val="19"/>
-        </w:rPr>
-        <w:t xml:space="preserve">  @</w:t>
-      </w:r>
-      <w:proofErr w:type="spellStart"/>
-      <w:r>
-        <w:rPr>
-          <w:rFonts w:ascii="Consolas" w:hAnsi="Consolas" w:cs="Consolas"/>
-          <w:sz w:val="19"/>
-          <w:szCs w:val="19"/>
-        </w:rPr>
-        <w:t>new</w:t>
-      </w:r>
-      <w:proofErr w:type="gramEnd"/>
-      <w:r>
-        <w:rPr>
-          <w:rFonts w:ascii="Consolas" w:hAnsi="Consolas" w:cs="Consolas"/>
-          <w:sz w:val="19"/>
-          <w:szCs w:val="19"/>
-        </w:rPr>
-        <w:t>_tree</w:t>
-      </w:r>
-      <w:proofErr w:type="spellEnd"/>
-      <w:r>
-        <w:rPr>
-          <w:rFonts w:ascii="Consolas" w:hAnsi="Consolas" w:cs="Consolas"/>
-          <w:sz w:val="19"/>
-          <w:szCs w:val="19"/>
-        </w:rPr>
-        <w:t xml:space="preserve"> </w:t>
-      </w:r>
-      <w:proofErr w:type="spellStart"/>
-      <w:r>
-        <w:rPr>
-          <w:rFonts w:ascii="Consolas" w:hAnsi="Consolas" w:cs="Consolas"/>
-          <w:color w:val="0000FF"/>
-          <w:sz w:val="19"/>
-          <w:szCs w:val="19"/>
-        </w:rPr>
-        <w:t>int</w:t>
-      </w:r>
-      <w:proofErr w:type="spellEnd"/>
-      <w:r>
-        <w:rPr>
-          <w:rFonts w:ascii="Consolas" w:hAnsi="Consolas" w:cs="Consolas"/>
-          <w:color w:val="808080"/>
-          <w:sz w:val="19"/>
-          <w:szCs w:val="19"/>
-        </w:rPr>
-        <w:t>;</w:t>
-      </w:r>
-      <w:r>
-        <w:rPr>
-          <w:rFonts w:ascii="Consolas" w:hAnsi="Consolas" w:cs="Consolas"/>
-          <w:sz w:val="19"/>
-          <w:szCs w:val="19"/>
-        </w:rPr>
-        <w:t xml:space="preserve"> </w:t>
-      </w:r>
-      <w:r>
-        <w:rPr>
-          <w:rFonts w:ascii="Consolas" w:hAnsi="Consolas" w:cs="Consolas"/>
-          <w:color w:val="0000FF"/>
-          <w:sz w:val="19"/>
-          <w:szCs w:val="19"/>
-        </w:rPr>
-        <w:t>set</w:t>
-      </w:r>
-      <w:r>
-        <w:rPr>
-          <w:rFonts w:ascii="Consolas" w:hAnsi="Consolas" w:cs="Consolas"/>
-          <w:sz w:val="19"/>
-          <w:szCs w:val="19"/>
-        </w:rPr>
-        <w:t xml:space="preserve"> @</w:t>
-      </w:r>
-      <w:proofErr w:type="spellStart"/>
-      <w:r>
-        <w:rPr>
-          <w:rFonts w:ascii="Consolas" w:hAnsi="Consolas" w:cs="Consolas"/>
-          <w:sz w:val="19"/>
-          <w:szCs w:val="19"/>
-        </w:rPr>
-        <w:t>new_tree</w:t>
-      </w:r>
-      <w:proofErr w:type="spellEnd"/>
-      <w:r>
-        <w:rPr>
-          <w:rFonts w:ascii="Consolas" w:hAnsi="Consolas" w:cs="Consolas"/>
-          <w:sz w:val="19"/>
-          <w:szCs w:val="19"/>
-        </w:rPr>
-        <w:t xml:space="preserve"> </w:t>
-      </w:r>
-      <w:r>
-        <w:rPr>
-          <w:rFonts w:ascii="Consolas" w:hAnsi="Consolas" w:cs="Consolas"/>
-          <w:color w:val="808080"/>
-          <w:sz w:val="19"/>
-          <w:szCs w:val="19"/>
-        </w:rPr>
-        <w:t>=</w:t>
-      </w:r>
-      <w:r>
-        <w:rPr>
-          <w:rFonts w:ascii="Consolas" w:hAnsi="Consolas" w:cs="Consolas"/>
-          <w:sz w:val="19"/>
-          <w:szCs w:val="19"/>
-        </w:rPr>
-        <w:t xml:space="preserve"> 201</w:t>
-      </w:r>
-      <w:r>
-        <w:rPr>
-          <w:rFonts w:ascii="Consolas" w:hAnsi="Consolas" w:cs="Consolas"/>
-          <w:sz w:val="19"/>
-          <w:szCs w:val="19"/>
-          <w:highlight w:val="yellow"/>
-        </w:rPr>
-        <w:t>7</w:t>
-      </w:r>
-      <w:r>
-        <w:rPr>
-          <w:rFonts w:ascii="Consolas" w:hAnsi="Consolas" w:cs="Consolas"/>
-          <w:sz w:val="19"/>
-          <w:szCs w:val="19"/>
-        </w:rPr>
-        <w:t>0000</w:t>
-      </w:r>
-    </w:p>
-    <w:p/>
-    <w:p>
-      <w:pPr>
-        <w:pStyle w:val="Heading3"/>
-      </w:pPr>
-      <w:r>
-        <w:t xml:space="preserve">SCRIPT: </w:t>
-      </w:r>
-      <w:r>
-        <w:t xml:space="preserve">1.1 </w:t>
-      </w:r>
-      <w:proofErr w:type="spellStart"/>
-      <w:r>
-        <w:t>load_next_msl</w:t>
-      </w:r>
-      <w:r>
-        <w:t>.sql</w:t>
-      </w:r>
-      <w:proofErr w:type="spellEnd"/>
+        <w:ind w:left="1440"/>
+        <w:rPr>
+          <w:rFonts w:ascii="Consolas" w:hAnsi="Consolas" w:cs="Consolas"/>
+          <w:sz w:val="18"/>
+          <w:szCs w:val="18"/>
+        </w:rPr>
+      </w:pPr>
+      <w:r>
+        <w:rPr>
+          <w:rFonts w:ascii="Consolas" w:hAnsi="Consolas" w:cs="Consolas"/>
+          <w:sz w:val="18"/>
+          <w:szCs w:val="18"/>
+        </w:rPr>
+        <w:t xml:space="preserve">Excel: save sheet as </w:t>
+      </w:r>
+      <w:r>
+        <w:rPr>
+          <w:rFonts w:ascii="Consolas" w:hAnsi="Consolas" w:cs="Consolas"/>
+          <w:b/>
+          <w:sz w:val="18"/>
+          <w:szCs w:val="18"/>
+        </w:rPr>
+        <w:t xml:space="preserve">Unicode </w:t>
+      </w:r>
+      <w:r>
+        <w:rPr>
+          <w:rFonts w:ascii="Consolas" w:hAnsi="Consolas" w:cs="Consolas"/>
+          <w:sz w:val="18"/>
+          <w:szCs w:val="18"/>
+        </w:rPr>
+        <w:t>TXT</w:t>
+      </w:r>
     </w:p>
     <w:p>
       <w:pPr>
@@ -3010,6 +2832,7 @@
         <w:autoSpaceDN w:val="0"/>
         <w:adjustRightInd w:val="0"/>
         <w:spacing w:after="0" w:line="240" w:lineRule="auto"/>
+        <w:ind w:left="1440"/>
         <w:rPr>
           <w:rFonts w:ascii="Consolas" w:hAnsi="Consolas" w:cs="Consolas"/>
           <w:sz w:val="18"/>
@@ -3022,24 +2845,7 @@
           <w:sz w:val="18"/>
           <w:szCs w:val="18"/>
         </w:rPr>
-        <w:t xml:space="preserve">Excel: save sheet as </w:t>
-      </w:r>
-      <w:r>
-        <w:rPr>
-          <w:rFonts w:ascii="Consolas" w:hAnsi="Consolas" w:cs="Consolas"/>
-          <w:b/>
-          <w:sz w:val="18"/>
-          <w:szCs w:val="18"/>
-        </w:rPr>
-        <w:t xml:space="preserve">Unicode </w:t>
-      </w:r>
-      <w:r>
-        <w:rPr>
-          <w:rFonts w:ascii="Consolas" w:hAnsi="Consolas" w:cs="Consolas"/>
-          <w:sz w:val="18"/>
-          <w:szCs w:val="18"/>
-        </w:rPr>
-        <w:t>TXT</w:t>
+        <w:t>SQL: import via GUI</w:t>
       </w:r>
     </w:p>
     <w:p>
@@ -3048,6 +2854,7 @@
         <w:autoSpaceDN w:val="0"/>
         <w:adjustRightInd w:val="0"/>
         <w:spacing w:after="0" w:line="240" w:lineRule="auto"/>
+        <w:ind w:left="1440"/>
         <w:rPr>
           <w:rFonts w:ascii="Consolas" w:hAnsi="Consolas" w:cs="Consolas"/>
           <w:sz w:val="18"/>
@@ -3060,7 +2867,41 @@
           <w:sz w:val="18"/>
           <w:szCs w:val="18"/>
         </w:rPr>
-        <w:t>SQL: import via GUI</w:t>
+        <w:tab/>
+      </w:r>
+      <w:r>
+        <w:rPr>
+          <w:rFonts w:ascii="Consolas" w:hAnsi="Consolas" w:cs="Consolas"/>
+          <w:sz w:val="18"/>
+          <w:szCs w:val="18"/>
+        </w:rPr>
+        <w:t>Drop the [</w:t>
+      </w:r>
+      <w:proofErr w:type="spellStart"/>
+      <w:r>
+        <w:rPr>
+          <w:rFonts w:ascii="Consolas" w:hAnsi="Consolas" w:cs="Consolas"/>
+          <w:sz w:val="18"/>
+          <w:szCs w:val="18"/>
+        </w:rPr>
+        <w:t>load_next_msl_unicode</w:t>
+      </w:r>
+      <w:proofErr w:type="spellEnd"/>
+      <w:r>
+        <w:rPr>
+          <w:rFonts w:ascii="Consolas" w:hAnsi="Consolas" w:cs="Consolas"/>
+          <w:sz w:val="18"/>
+          <w:szCs w:val="18"/>
+        </w:rPr>
+        <w:t>]</w:t>
+      </w:r>
+      <w:r>
+        <w:rPr>
+          <w:rFonts w:ascii="Consolas" w:hAnsi="Consolas" w:cs="Consolas"/>
+          <w:sz w:val="18"/>
+          <w:szCs w:val="18"/>
+        </w:rPr>
+        <w:t xml:space="preserve"> first.</w:t>
       </w:r>
     </w:p>
     <w:p>
@@ -3069,6 +2910,7 @@
         <w:autoSpaceDN w:val="0"/>
         <w:adjustRightInd w:val="0"/>
         <w:spacing w:after="0" w:line="240" w:lineRule="auto"/>
+        <w:ind w:left="1440"/>
         <w:rPr>
           <w:rFonts w:ascii="Consolas" w:hAnsi="Consolas" w:cs="Consolas"/>
           <w:sz w:val="18"/>
@@ -3089,33 +2931,7 @@
           <w:sz w:val="18"/>
           <w:szCs w:val="18"/>
         </w:rPr>
-        <w:t>Drop the [</w:t>
-      </w:r>
-      <w:proofErr w:type="spellStart"/>
-      <w:r>
-        <w:rPr>
-          <w:rFonts w:ascii="Consolas" w:hAnsi="Consolas" w:cs="Consolas"/>
-          <w:sz w:val="18"/>
-          <w:szCs w:val="18"/>
-        </w:rPr>
-        <w:t>load_next_msl_unicode</w:t>
-      </w:r>
-      <w:proofErr w:type="spellEnd"/>
-      <w:r>
-        <w:rPr>
-          <w:rFonts w:ascii="Consolas" w:hAnsi="Consolas" w:cs="Consolas"/>
-          <w:sz w:val="18"/>
-          <w:szCs w:val="18"/>
-        </w:rPr>
-        <w:t>]</w:t>
-      </w:r>
-      <w:r>
-        <w:rPr>
-          <w:rFonts w:ascii="Consolas" w:hAnsi="Consolas" w:cs="Consolas"/>
-          <w:sz w:val="18"/>
-          <w:szCs w:val="18"/>
-        </w:rPr>
-        <w:t xml:space="preserve"> first.</w:t>
+        <w:t xml:space="preserve">Database &gt; tasks &gt; import </w:t>
       </w:r>
     </w:p>
     <w:p>
@@ -3124,6 +2940,7 @@
         <w:autoSpaceDN w:val="0"/>
         <w:adjustRightInd w:val="0"/>
         <w:spacing w:after="0" w:line="240" w:lineRule="auto"/>
+        <w:ind w:left="1440"/>
         <w:rPr>
           <w:rFonts w:ascii="Consolas" w:hAnsi="Consolas" w:cs="Consolas"/>
           <w:sz w:val="18"/>
@@ -3144,7 +2961,15 @@
           <w:sz w:val="18"/>
           <w:szCs w:val="18"/>
         </w:rPr>
-        <w:t xml:space="preserve">Database &gt; tasks &gt; import </w:t>
+        <w:tab/>
+      </w:r>
+      <w:r>
+        <w:rPr>
+          <w:rFonts w:ascii="Consolas" w:hAnsi="Consolas" w:cs="Consolas"/>
+          <w:sz w:val="18"/>
+          <w:szCs w:val="18"/>
+        </w:rPr>
+        <w:t xml:space="preserve">Source: Flat file </w:t>
       </w:r>
     </w:p>
     <w:p>
@@ -3153,6 +2978,7 @@
         <w:autoSpaceDN w:val="0"/>
         <w:adjustRightInd w:val="0"/>
         <w:spacing w:after="0" w:line="240" w:lineRule="auto"/>
+        <w:ind w:left="1440"/>
         <w:rPr>
           <w:rFonts w:ascii="Consolas" w:hAnsi="Consolas" w:cs="Consolas"/>
           <w:sz w:val="18"/>
@@ -3181,7 +3007,8 @@
           <w:sz w:val="18"/>
           <w:szCs w:val="18"/>
         </w:rPr>
-        <w:t xml:space="preserve">Source: Flat file </w:t>
+        <w:tab/>
+        <w:t>Text qualifier: “</w:t>
       </w:r>
     </w:p>
     <w:p>
@@ -3190,12 +3017,21 @@
         <w:autoSpaceDN w:val="0"/>
         <w:adjustRightInd w:val="0"/>
         <w:spacing w:after="0" w:line="240" w:lineRule="auto"/>
+        <w:ind w:left="1440"/>
+        <w:rPr>
+          <w:rFonts w:ascii="Consolas" w:hAnsi="Consolas" w:cs="Consolas"/>
+          <w:sz w:val="19"/>
+          <w:szCs w:val="19"/>
+        </w:rPr>
+      </w:pPr>
+      <w:r>
         <w:rPr>
           <w:rFonts w:ascii="Consolas" w:hAnsi="Consolas" w:cs="Consolas"/>
           <w:sz w:val="18"/>
           <w:szCs w:val="18"/>
         </w:rPr>
-      </w:pPr>
+        <w:tab/>
+      </w:r>
       <w:r>
         <w:rPr>
           <w:rFonts w:ascii="Consolas" w:hAnsi="Consolas" w:cs="Consolas"/>
@@ -3211,15 +3047,25 @@
           <w:szCs w:val="18"/>
         </w:rPr>
         <w:tab/>
-      </w:r>
+        <w:t>Advanced &gt; change all non-</w:t>
+      </w:r>
+      <w:proofErr w:type="spellStart"/>
       <w:r>
         <w:rPr>
           <w:rFonts w:ascii="Consolas" w:hAnsi="Consolas" w:cs="Consolas"/>
           <w:sz w:val="18"/>
           <w:szCs w:val="18"/>
         </w:rPr>
-        <w:tab/>
-        <w:t>Text qualifier: “</w:t>
+        <w:t>int</w:t>
+      </w:r>
+      <w:proofErr w:type="spellEnd"/>
+      <w:r>
+        <w:rPr>
+          <w:rFonts w:ascii="Consolas" w:hAnsi="Consolas" w:cs="Consolas"/>
+          <w:sz w:val="18"/>
+          <w:szCs w:val="18"/>
+        </w:rPr>
+        <w:t xml:space="preserve"> col widths to 500 </w:t>
       </w:r>
     </w:p>
     <w:p>
@@ -3228,63 +3074,13 @@
         <w:autoSpaceDN w:val="0"/>
         <w:adjustRightInd w:val="0"/>
         <w:spacing w:after="0" w:line="240" w:lineRule="auto"/>
-        <w:rPr>
-          <w:rFonts w:ascii="Consolas" w:hAnsi="Consolas" w:cs="Consolas"/>
-          <w:sz w:val="19"/>
-          <w:szCs w:val="19"/>
-        </w:rPr>
-      </w:pPr>
-      <w:r>
+        <w:ind w:left="1440"/>
         <w:rPr>
           <w:rFonts w:ascii="Consolas" w:hAnsi="Consolas" w:cs="Consolas"/>
           <w:sz w:val="18"/>
           <w:szCs w:val="18"/>
         </w:rPr>
-        <w:tab/>
-      </w:r>
-      <w:r>
-        <w:rPr>
-          <w:rFonts w:ascii="Consolas" w:hAnsi="Consolas" w:cs="Consolas"/>
-          <w:sz w:val="18"/>
-          <w:szCs w:val="18"/>
-        </w:rPr>
-        <w:tab/>
-      </w:r>
-      <w:r>
-        <w:rPr>
-          <w:rFonts w:ascii="Consolas" w:hAnsi="Consolas" w:cs="Consolas"/>
-          <w:sz w:val="18"/>
-          <w:szCs w:val="18"/>
-        </w:rPr>
-        <w:tab/>
-        <w:t xml:space="preserve">Advanced &gt; </w:t>
-      </w:r>
-      <w:r>
-        <w:rPr>
-          <w:rFonts w:ascii="Consolas" w:hAnsi="Consolas" w:cs="Consolas"/>
-          <w:sz w:val="18"/>
-          <w:szCs w:val="18"/>
-        </w:rPr>
-        <w:t>change all non-</w:t>
-      </w:r>
-      <w:proofErr w:type="spellStart"/>
-      <w:r>
-        <w:rPr>
-          <w:rFonts w:ascii="Consolas" w:hAnsi="Consolas" w:cs="Consolas"/>
-          <w:sz w:val="18"/>
-          <w:szCs w:val="18"/>
-        </w:rPr>
-        <w:t>int</w:t>
-      </w:r>
-      <w:proofErr w:type="spellEnd"/>
-      <w:r>
-        <w:rPr>
-          <w:rFonts w:ascii="Consolas" w:hAnsi="Consolas" w:cs="Consolas"/>
-          <w:sz w:val="18"/>
-          <w:szCs w:val="18"/>
-        </w:rPr>
-        <w:t xml:space="preserve"> col widths to 500 </w:t>
-      </w:r>
+      </w:pPr>
     </w:p>
     <w:p>
       <w:pPr>
@@ -3292,25 +3088,22 @@
         <w:autoSpaceDN w:val="0"/>
         <w:adjustRightInd w:val="0"/>
         <w:spacing w:after="0" w:line="240" w:lineRule="auto"/>
+        <w:ind w:left="1440"/>
         <w:rPr>
           <w:rFonts w:ascii="Consolas" w:hAnsi="Consolas" w:cs="Consolas"/>
           <w:sz w:val="18"/>
           <w:szCs w:val="18"/>
         </w:rPr>
       </w:pPr>
-    </w:p>
-    <w:p>
-      <w:pPr>
-        <w:autoSpaceDE w:val="0"/>
-        <w:autoSpaceDN w:val="0"/>
-        <w:adjustRightInd w:val="0"/>
-        <w:spacing w:after="0" w:line="240" w:lineRule="auto"/>
+      <w:r>
         <w:rPr>
           <w:rFonts w:ascii="Consolas" w:hAnsi="Consolas" w:cs="Consolas"/>
           <w:sz w:val="18"/>
           <w:szCs w:val="18"/>
         </w:rPr>
-      </w:pPr>
+        <w:lastRenderedPageBreak/>
+        <w:tab/>
+      </w:r>
       <w:r>
         <w:rPr>
           <w:rFonts w:ascii="Consolas" w:hAnsi="Consolas" w:cs="Consolas"/>
@@ -3329,21 +3122,13 @@
       </w:r>
       <w:r>
         <w:rPr>
-          <w:rFonts w:ascii="Consolas" w:hAnsi="Consolas" w:cs="Consolas"/>
-          <w:sz w:val="18"/>
-          <w:szCs w:val="18"/>
-        </w:rPr>
-        <w:tab/>
-      </w:r>
-      <w:r>
-        <w:rPr>
           <w:noProof/>
         </w:rPr>
         <w:drawing>
-          <wp:inline distT="0" distB="0" distL="0" distR="0" wp14:anchorId="320FB6B8" wp14:editId="3AFFFB4B">
+          <wp:inline distT="0" distB="0" distL="0" distR="0" wp14:anchorId="53CD4957" wp14:editId="058360E1">
             <wp:extent cx="3310427" cy="3339670"/>
             <wp:effectExtent l="0" t="0" r="0" b="0"/>
-            <wp:docPr id="1" name="Picture 1"/>
+            <wp:docPr id="3" name="Picture 3"/>
             <wp:cNvGraphicFramePr>
               <a:graphicFrameLocks xmlns:a="http://schemas.openxmlformats.org/drawingml/2006/main" noChangeAspect="1"/>
             </wp:cNvGraphicFramePr>
@@ -3382,6 +3167,7 @@
         <w:autoSpaceDN w:val="0"/>
         <w:adjustRightInd w:val="0"/>
         <w:spacing w:after="0" w:line="240" w:lineRule="auto"/>
+        <w:ind w:left="1440"/>
         <w:rPr>
           <w:rFonts w:ascii="Consolas" w:hAnsi="Consolas" w:cs="Consolas"/>
           <w:sz w:val="18"/>
@@ -3429,6 +3215,7 @@
         <w:autoSpaceDN w:val="0"/>
         <w:adjustRightInd w:val="0"/>
         <w:spacing w:after="0" w:line="240" w:lineRule="auto"/>
+        <w:ind w:left="1440"/>
         <w:rPr>
           <w:rFonts w:ascii="Consolas" w:hAnsi="Consolas" w:cs="Consolas"/>
           <w:sz w:val="18"/>
@@ -3476,15 +3263,7 @@
           <w:sz w:val="18"/>
           <w:szCs w:val="18"/>
         </w:rPr>
-        <w:t>load_next_msl</w:t>
-      </w:r>
-      <w:r>
-        <w:rPr>
-          <w:rFonts w:ascii="Consolas" w:hAnsi="Consolas" w:cs="Consolas"/>
-          <w:sz w:val="18"/>
-          <w:szCs w:val="18"/>
-        </w:rPr>
-        <w:t>_unicode</w:t>
+        <w:t>load_next_msl_unicode</w:t>
       </w:r>
       <w:proofErr w:type="spellEnd"/>
       <w:r>
@@ -3502,6 +3281,7 @@
         <w:autoSpaceDN w:val="0"/>
         <w:adjustRightInd w:val="0"/>
         <w:spacing w:after="0" w:line="240" w:lineRule="auto"/>
+        <w:ind w:left="1440"/>
         <w:rPr>
           <w:rFonts w:ascii="Consolas" w:hAnsi="Consolas" w:cs="Consolas"/>
           <w:sz w:val="18"/>
@@ -3515,6 +3295,7 @@
         <w:autoSpaceDN w:val="0"/>
         <w:adjustRightInd w:val="0"/>
         <w:spacing w:after="0" w:line="240" w:lineRule="auto"/>
+        <w:ind w:left="1440"/>
         <w:rPr>
           <w:rFonts w:ascii="Consolas" w:hAnsi="Consolas" w:cs="Consolas"/>
           <w:sz w:val="18"/>
@@ -3554,6 +3335,7 @@
         <w:autoSpaceDN w:val="0"/>
         <w:adjustRightInd w:val="0"/>
         <w:spacing w:after="0" w:line="240" w:lineRule="auto"/>
+        <w:ind w:left="1440"/>
         <w:rPr>
           <w:rFonts w:ascii="Consolas" w:hAnsi="Consolas" w:cs="Consolas"/>
           <w:sz w:val="19"/>
@@ -3627,7 +3409,7 @@
         <w:autoSpaceDN w:val="0"/>
         <w:adjustRightInd w:val="0"/>
         <w:spacing w:after="0" w:line="240" w:lineRule="auto"/>
-        <w:ind w:firstLine="720"/>
+        <w:ind w:left="1440" w:firstLine="720"/>
         <w:rPr>
           <w:rFonts w:ascii="Consolas" w:hAnsi="Consolas" w:cs="Consolas"/>
           <w:sz w:val="19"/>
@@ -3762,7 +3544,7 @@
         <w:autoSpaceDN w:val="0"/>
         <w:adjustRightInd w:val="0"/>
         <w:spacing w:after="0" w:line="240" w:lineRule="auto"/>
-        <w:ind w:firstLine="720"/>
+        <w:ind w:left="1440" w:firstLine="720"/>
         <w:rPr>
           <w:rFonts w:ascii="Consolas" w:hAnsi="Consolas" w:cs="Consolas"/>
           <w:sz w:val="19"/>
@@ -3850,25 +3632,285 @@
     </w:p>
     <w:p>
       <w:pPr>
+        <w:pStyle w:val="Heading1"/>
+      </w:pPr>
+    </w:p>
+    <w:p>
+      <w:pPr>
+        <w:pStyle w:val="Heading3"/>
+      </w:pPr>
+      <w:r>
+        <w:t xml:space="preserve">SCRIPT: </w:t>
+      </w:r>
+      <w:r>
+        <w:t xml:space="preserve">1. </w:t>
+      </w:r>
+      <w:proofErr w:type="spellStart"/>
+      <w:r>
+        <w:t>load_next_msl</w:t>
+      </w:r>
+      <w:proofErr w:type="spellEnd"/>
+      <w:r>
+        <w:t xml:space="preserve"> - convert blank to </w:t>
+      </w:r>
+      <w:proofErr w:type="spellStart"/>
+      <w:r>
+        <w:t>null.sql</w:t>
+      </w:r>
+      <w:proofErr w:type="spellEnd"/>
+    </w:p>
+    <w:p>
+      <w:r>
+        <w:t>None found/fixed.</w:t>
+      </w:r>
+    </w:p>
+    <w:p>
+      <w:pPr>
+        <w:pStyle w:val="Heading3"/>
+      </w:pPr>
+      <w:r>
+        <w:lastRenderedPageBreak/>
+        <w:t xml:space="preserve">SCRIPT: 1.0 drop obsolete </w:t>
+      </w:r>
+      <w:proofErr w:type="spellStart"/>
+      <w:r>
+        <w:t>tables.sql</w:t>
+      </w:r>
+      <w:proofErr w:type="spellEnd"/>
+    </w:p>
+    <w:p>
+      <w:r>
+        <w:t>Empty script this year</w:t>
+      </w:r>
+    </w:p>
+    <w:p/>
+    <w:p>
+      <w:pPr>
+        <w:pStyle w:val="Heading3"/>
+      </w:pPr>
+      <w:r>
+        <w:t xml:space="preserve">SCRIPT: </w:t>
+      </w:r>
+      <w:r>
+        <w:t>1.01 load status query</w:t>
+      </w:r>
+    </w:p>
+    <w:p>
+      <w:r>
+        <w:t xml:space="preserve">Update </w:t>
+      </w:r>
+      <w:proofErr w:type="spellStart"/>
+      <w:r>
+        <w:t>tree_ids</w:t>
+      </w:r>
+      <w:proofErr w:type="spellEnd"/>
+    </w:p>
+    <w:p>
+      <w:pPr>
         <w:autoSpaceDE w:val="0"/>
         <w:autoSpaceDN w:val="0"/>
         <w:adjustRightInd w:val="0"/>
         <w:spacing w:after="0" w:line="240" w:lineRule="auto"/>
         <w:rPr>
           <w:rFonts w:ascii="Consolas" w:hAnsi="Consolas" w:cs="Consolas"/>
-          <w:sz w:val="18"/>
-          <w:szCs w:val="18"/>
-        </w:rPr>
-      </w:pPr>
-      <w:r>
-        <w:rPr>
-          <w:rFonts w:ascii="Consolas" w:hAnsi="Consolas" w:cs="Consolas"/>
-          <w:sz w:val="18"/>
-          <w:szCs w:val="18"/>
-        </w:rPr>
-        <w:t>(6013 rows transferred)</w:t>
-      </w:r>
-    </w:p>
+          <w:sz w:val="19"/>
+          <w:szCs w:val="19"/>
+        </w:rPr>
+      </w:pPr>
+      <w:r>
+        <w:tab/>
+      </w:r>
+      <w:proofErr w:type="gramStart"/>
+      <w:r>
+        <w:rPr>
+          <w:rFonts w:ascii="Consolas" w:hAnsi="Consolas" w:cs="Consolas"/>
+          <w:color w:val="0000FF"/>
+          <w:sz w:val="19"/>
+          <w:szCs w:val="19"/>
+        </w:rPr>
+        <w:t>declare</w:t>
+      </w:r>
+      <w:r>
+        <w:rPr>
+          <w:rFonts w:ascii="Consolas" w:hAnsi="Consolas" w:cs="Consolas"/>
+          <w:sz w:val="19"/>
+          <w:szCs w:val="19"/>
+        </w:rPr>
+        <w:t xml:space="preserve">  @</w:t>
+      </w:r>
+      <w:proofErr w:type="spellStart"/>
+      <w:r>
+        <w:rPr>
+          <w:rFonts w:ascii="Consolas" w:hAnsi="Consolas" w:cs="Consolas"/>
+          <w:sz w:val="19"/>
+          <w:szCs w:val="19"/>
+        </w:rPr>
+        <w:t>new</w:t>
+      </w:r>
+      <w:proofErr w:type="gramEnd"/>
+      <w:r>
+        <w:rPr>
+          <w:rFonts w:ascii="Consolas" w:hAnsi="Consolas" w:cs="Consolas"/>
+          <w:sz w:val="19"/>
+          <w:szCs w:val="19"/>
+        </w:rPr>
+        <w:t>_tree</w:t>
+      </w:r>
+      <w:proofErr w:type="spellEnd"/>
+      <w:r>
+        <w:rPr>
+          <w:rFonts w:ascii="Consolas" w:hAnsi="Consolas" w:cs="Consolas"/>
+          <w:sz w:val="19"/>
+          <w:szCs w:val="19"/>
+        </w:rPr>
+        <w:t xml:space="preserve"> </w:t>
+      </w:r>
+      <w:proofErr w:type="spellStart"/>
+      <w:r>
+        <w:rPr>
+          <w:rFonts w:ascii="Consolas" w:hAnsi="Consolas" w:cs="Consolas"/>
+          <w:color w:val="0000FF"/>
+          <w:sz w:val="19"/>
+          <w:szCs w:val="19"/>
+        </w:rPr>
+        <w:t>int</w:t>
+      </w:r>
+      <w:proofErr w:type="spellEnd"/>
+      <w:r>
+        <w:rPr>
+          <w:rFonts w:ascii="Consolas" w:hAnsi="Consolas" w:cs="Consolas"/>
+          <w:color w:val="808080"/>
+          <w:sz w:val="19"/>
+          <w:szCs w:val="19"/>
+        </w:rPr>
+        <w:t>;</w:t>
+      </w:r>
+      <w:r>
+        <w:rPr>
+          <w:rFonts w:ascii="Consolas" w:hAnsi="Consolas" w:cs="Consolas"/>
+          <w:sz w:val="19"/>
+          <w:szCs w:val="19"/>
+        </w:rPr>
+        <w:t xml:space="preserve"> </w:t>
+      </w:r>
+      <w:r>
+        <w:rPr>
+          <w:rFonts w:ascii="Consolas" w:hAnsi="Consolas" w:cs="Consolas"/>
+          <w:color w:val="0000FF"/>
+          <w:sz w:val="19"/>
+          <w:szCs w:val="19"/>
+        </w:rPr>
+        <w:t>set</w:t>
+      </w:r>
+      <w:r>
+        <w:rPr>
+          <w:rFonts w:ascii="Consolas" w:hAnsi="Consolas" w:cs="Consolas"/>
+          <w:sz w:val="19"/>
+          <w:szCs w:val="19"/>
+        </w:rPr>
+        <w:t xml:space="preserve"> @</w:t>
+      </w:r>
+      <w:proofErr w:type="spellStart"/>
+      <w:r>
+        <w:rPr>
+          <w:rFonts w:ascii="Consolas" w:hAnsi="Consolas" w:cs="Consolas"/>
+          <w:sz w:val="19"/>
+          <w:szCs w:val="19"/>
+        </w:rPr>
+        <w:t>new_tree</w:t>
+      </w:r>
+      <w:proofErr w:type="spellEnd"/>
+      <w:r>
+        <w:rPr>
+          <w:rFonts w:ascii="Consolas" w:hAnsi="Consolas" w:cs="Consolas"/>
+          <w:sz w:val="19"/>
+          <w:szCs w:val="19"/>
+        </w:rPr>
+        <w:t xml:space="preserve"> </w:t>
+      </w:r>
+      <w:r>
+        <w:rPr>
+          <w:rFonts w:ascii="Consolas" w:hAnsi="Consolas" w:cs="Consolas"/>
+          <w:color w:val="808080"/>
+          <w:sz w:val="19"/>
+          <w:szCs w:val="19"/>
+        </w:rPr>
+        <w:t>=</w:t>
+      </w:r>
+      <w:r>
+        <w:rPr>
+          <w:rFonts w:ascii="Consolas" w:hAnsi="Consolas" w:cs="Consolas"/>
+          <w:sz w:val="19"/>
+          <w:szCs w:val="19"/>
+        </w:rPr>
+        <w:t xml:space="preserve"> 201</w:t>
+      </w:r>
+      <w:r>
+        <w:rPr>
+          <w:rFonts w:ascii="Consolas" w:hAnsi="Consolas" w:cs="Consolas"/>
+          <w:sz w:val="19"/>
+          <w:szCs w:val="19"/>
+          <w:highlight w:val="yellow"/>
+        </w:rPr>
+        <w:t>90</w:t>
+      </w:r>
+      <w:r>
+        <w:rPr>
+          <w:rFonts w:ascii="Consolas" w:hAnsi="Consolas" w:cs="Consolas"/>
+          <w:sz w:val="19"/>
+          <w:szCs w:val="19"/>
+        </w:rPr>
+        <w:t>0000</w:t>
+      </w:r>
+    </w:p>
+    <w:p/>
+    <w:p>
+      <w:r>
+        <w:t xml:space="preserve">This </w:t>
+      </w:r>
+      <w:proofErr w:type="gramStart"/>
+      <w:r>
+        <w:t>doesn’t</w:t>
+      </w:r>
+      <w:proofErr w:type="gramEnd"/>
+      <w:r>
+        <w:t xml:space="preserve"> do much until later, as we move taxa into </w:t>
+      </w:r>
+      <w:proofErr w:type="spellStart"/>
+      <w:r>
+        <w:t>taxonomy_node</w:t>
+      </w:r>
+      <w:proofErr w:type="spellEnd"/>
+      <w:r>
+        <w:t xml:space="preserve"> proper.</w:t>
+      </w:r>
+    </w:p>
+    <w:p/>
+    <w:p>
+      <w:pPr>
+        <w:pStyle w:val="Heading3"/>
+      </w:pPr>
+      <w:r>
+        <w:t xml:space="preserve">SCRIPT: </w:t>
+      </w:r>
+      <w:r>
+        <w:t xml:space="preserve">2. </w:t>
+      </w:r>
+      <w:proofErr w:type="spellStart"/>
+      <w:r>
+        <w:t>load_next_msl</w:t>
+      </w:r>
+      <w:proofErr w:type="spellEnd"/>
+      <w:r>
+        <w:t xml:space="preserve"> - data </w:t>
+      </w:r>
+      <w:proofErr w:type="spellStart"/>
+      <w:r>
+        <w:t>cleans.sql</w:t>
+      </w:r>
+      <w:proofErr w:type="spellEnd"/>
+    </w:p>
+    <w:p/>
     <w:p>
       <w:pPr>
         <w:autoSpaceDE w:val="0"/>
@@ -3877,10 +3919,40 @@
         <w:spacing w:after="0" w:line="240" w:lineRule="auto"/>
         <w:rPr>
           <w:rFonts w:ascii="Consolas" w:hAnsi="Consolas" w:cs="Consolas"/>
-          <w:sz w:val="18"/>
-          <w:szCs w:val="18"/>
-        </w:rPr>
-      </w:pPr>
+          <w:color w:val="000000"/>
+          <w:sz w:val="19"/>
+          <w:szCs w:val="19"/>
+        </w:rPr>
+      </w:pPr>
+      <w:r>
+        <w:rPr>
+          <w:rFonts w:ascii="Consolas" w:hAnsi="Consolas" w:cs="Consolas"/>
+          <w:color w:val="000000"/>
+          <w:sz w:val="19"/>
+          <w:szCs w:val="19"/>
+        </w:rPr>
+        <w:t xml:space="preserve">-- </w:t>
+      </w:r>
+      <w:r>
+        <w:rPr>
+          <w:rFonts w:ascii="Consolas" w:hAnsi="Consolas" w:cs="Consolas"/>
+          <w:color w:val="000000"/>
+          <w:sz w:val="19"/>
+          <w:szCs w:val="19"/>
+        </w:rPr>
+        <w:t>remove leading and trailing spaces (update create in excel)</w:t>
+      </w:r>
+    </w:p>
+    <w:p>
+      <w:r>
+        <w:rPr>
+          <w:rFonts w:ascii="Consolas" w:hAnsi="Consolas" w:cs="Consolas"/>
+          <w:color w:val="000000"/>
+          <w:sz w:val="19"/>
+          <w:szCs w:val="19"/>
+        </w:rPr>
+        <w:t>(170 rows affected)</w:t>
+      </w:r>
     </w:p>
     <w:p>
       <w:pPr>
@@ -3894,413 +3966,29 @@
           <w:szCs w:val="18"/>
         </w:rPr>
       </w:pPr>
-    </w:p>
-    <w:p>
-      <w:pPr>
-        <w:pStyle w:val="NoSpacing"/>
-        <w:rPr>
-          <w:i/>
-          <w:u w:val="single"/>
-        </w:rPr>
-      </w:pPr>
-      <w:r>
-        <w:rPr>
-          <w:i/>
-          <w:u w:val="single"/>
-        </w:rPr>
-        <w:t>Data checking/cleaning:</w:t>
-      </w:r>
-    </w:p>
-    <w:p>
-      <w:pPr>
-        <w:pStyle w:val="Heading3"/>
-      </w:pPr>
-      <w:r>
-        <w:t xml:space="preserve">SCRIPT: </w:t>
-      </w:r>
-      <w:r>
-        <w:t xml:space="preserve">1.4 qc </w:t>
-      </w:r>
-      <w:proofErr w:type="spellStart"/>
-      <w:r>
-        <w:t>next_msl</w:t>
-      </w:r>
-      <w:r>
-        <w:t>.sql</w:t>
-      </w:r>
-      <w:proofErr w:type="spellEnd"/>
-    </w:p>
-    <w:p>
-      <w:pPr>
-        <w:pStyle w:val="NoSpacing"/>
-        <w:rPr>
-          <w:color w:val="FF0000"/>
-          <w:highlight w:val="yellow"/>
-        </w:rPr>
-      </w:pPr>
-    </w:p>
-    <w:p>
-      <w:pPr>
-        <w:pStyle w:val="NoSpacing"/>
-        <w:rPr>
-          <w:color w:val="FF0000"/>
-          <w:highlight w:val="yellow"/>
-        </w:rPr>
-      </w:pPr>
-      <w:r>
-        <w:rPr>
-          <w:color w:val="FF0000"/>
-          <w:highlight w:val="yellow"/>
-        </w:rPr>
-        <w:t xml:space="preserve">Test 1.4.1 - some splits, new don't have </w:t>
-      </w:r>
-      <w:proofErr w:type="spellStart"/>
-      <w:r>
-        <w:rPr>
-          <w:color w:val="FF0000"/>
-          <w:highlight w:val="yellow"/>
-        </w:rPr>
-        <w:t>dest_level</w:t>
-      </w:r>
-      <w:proofErr w:type="spellEnd"/>
-      <w:r>
-        <w:rPr>
-          <w:color w:val="FF0000"/>
-          <w:highlight w:val="yellow"/>
-        </w:rPr>
-        <w:t xml:space="preserve"> - is that set automatically later based on # </w:t>
-      </w:r>
-      <w:proofErr w:type="gramStart"/>
-      <w:r>
-        <w:rPr>
-          <w:color w:val="FF0000"/>
-          <w:highlight w:val="yellow"/>
-        </w:rPr>
-        <w:t>of ;</w:t>
-      </w:r>
-      <w:proofErr w:type="gramEnd"/>
-      <w:r>
-        <w:rPr>
-          <w:color w:val="FF0000"/>
-          <w:highlight w:val="yellow"/>
-        </w:rPr>
-        <w:t xml:space="preserve"> in </w:t>
-      </w:r>
-      <w:proofErr w:type="spellStart"/>
-      <w:r>
-        <w:rPr>
-          <w:color w:val="FF0000"/>
-          <w:highlight w:val="yellow"/>
-        </w:rPr>
-        <w:t>dest_target</w:t>
-      </w:r>
-      <w:proofErr w:type="spellEnd"/>
-      <w:r>
-        <w:rPr>
-          <w:color w:val="FF0000"/>
-          <w:highlight w:val="yellow"/>
-        </w:rPr>
-        <w:t>?</w:t>
-      </w:r>
-    </w:p>
-    <w:p>
-      <w:pPr>
-        <w:pStyle w:val="NoSpacing"/>
-        <w:rPr>
-          <w:color w:val="FF0000"/>
-        </w:rPr>
-      </w:pPr>
-      <w:r>
-        <w:rPr>
-          <w:color w:val="FF0000"/>
-        </w:rPr>
-        <w:t>Test 1.4.6 - "</w:t>
-      </w:r>
-      <w:r>
-        <w:rPr>
-          <w:color w:val="FF0000"/>
-        </w:rPr>
-        <w:t xml:space="preserve">WARNING: rename destination is a lineage - perhaps this should be </w:t>
-      </w:r>
-      <w:proofErr w:type="spellStart"/>
-      <w:r>
-        <w:rPr>
-          <w:color w:val="FF0000"/>
-        </w:rPr>
-        <w:t>move_rename</w:t>
-      </w:r>
-      <w:proofErr w:type="spellEnd"/>
-      <w:r>
-        <w:rPr>
-          <w:color w:val="FF0000"/>
-        </w:rPr>
-        <w:t>?</w:t>
-      </w:r>
-      <w:r>
-        <w:rPr>
-          <w:color w:val="FF0000"/>
-        </w:rPr>
-        <w:t>" - do we need to fix that? Don't think so… next update auto-fixes…</w:t>
-      </w:r>
-    </w:p>
-    <w:p>
-      <w:pPr>
-        <w:pStyle w:val="NoSpacing"/>
-        <w:rPr>
-          <w:color w:val="FF0000"/>
-          <w:highlight w:val="yellow"/>
-        </w:rPr>
-      </w:pPr>
-    </w:p>
-    <w:p>
-      <w:pPr>
-        <w:pStyle w:val="NoSpacing"/>
-        <w:rPr>
-          <w:color w:val="FF0000"/>
-          <w:highlight w:val="yellow"/>
-        </w:rPr>
-      </w:pPr>
-      <w:r>
-        <w:rPr>
-          <w:color w:val="FF0000"/>
-          <w:highlight w:val="yellow"/>
-        </w:rPr>
-        <w:t xml:space="preserve">Test 1.4.21 - missing internal </w:t>
-      </w:r>
-      <w:proofErr w:type="gramStart"/>
-      <w:r>
-        <w:rPr>
-          <w:color w:val="FF0000"/>
-          <w:highlight w:val="yellow"/>
-        </w:rPr>
-        <w:t>nodes  -</w:t>
-      </w:r>
-      <w:proofErr w:type="gramEnd"/>
-      <w:r>
-        <w:rPr>
-          <w:color w:val="FF0000"/>
-          <w:highlight w:val="yellow"/>
-        </w:rPr>
-        <w:t xml:space="preserve"> will likely have to come back and fix these 33. Mostly Unassigned sub-families or genera. </w:t>
-      </w:r>
-    </w:p>
-    <w:p>
-      <w:pPr>
-        <w:pStyle w:val="NoSpacing"/>
-        <w:numPr>
-          <w:ilvl w:val="0"/>
-          <w:numId w:val="18"/>
-        </w:numPr>
-        <w:rPr>
-          <w:rFonts w:ascii="Calibri" w:hAnsi="Calibri"/>
-          <w:color w:val="000000"/>
-        </w:rPr>
-      </w:pPr>
-      <w:proofErr w:type="gramStart"/>
-      <w:r>
-        <w:t>need</w:t>
-      </w:r>
-      <w:proofErr w:type="gramEnd"/>
-      <w:r>
-        <w:t xml:space="preserve"> to add </w:t>
-      </w:r>
-      <w:proofErr w:type="spellStart"/>
-      <w:r>
-        <w:t>subfamiliy</w:t>
-      </w:r>
-      <w:proofErr w:type="spellEnd"/>
-      <w:r>
-        <w:t xml:space="preserve"> </w:t>
-      </w:r>
-      <w:proofErr w:type="spellStart"/>
-      <w:r>
-        <w:t>Caudovirales</w:t>
-      </w:r>
-      <w:r>
-        <w:rPr>
-          <w:rFonts w:ascii="Calibri" w:hAnsi="Calibri"/>
-          <w:color w:val="000000"/>
-        </w:rPr>
-        <w:t>;Siphoviridae;Nymbaxtervirinae</w:t>
-      </w:r>
-      <w:proofErr w:type="spellEnd"/>
-      <w:r>
-        <w:rPr>
-          <w:rFonts w:ascii="Calibri" w:hAnsi="Calibri"/>
-          <w:color w:val="000000"/>
-        </w:rPr>
-        <w:t xml:space="preserve"> that </w:t>
-      </w:r>
-      <w:proofErr w:type="spellStart"/>
-      <w:r>
-        <w:rPr>
-          <w:rFonts w:ascii="Calibri" w:hAnsi="Calibri"/>
-          <w:color w:val="000000"/>
-        </w:rPr>
-        <w:t>elliot</w:t>
-      </w:r>
-      <w:proofErr w:type="spellEnd"/>
-      <w:r>
-        <w:rPr>
-          <w:rFonts w:ascii="Calibri" w:hAnsi="Calibri"/>
-          <w:color w:val="000000"/>
-        </w:rPr>
-        <w:t xml:space="preserve"> h</w:t>
-      </w:r>
-      <w:r>
-        <w:rPr>
-          <w:rFonts w:ascii="Calibri" w:hAnsi="Calibri"/>
-          <w:color w:val="000000"/>
-        </w:rPr>
-        <w:t xml:space="preserve">ad missed. Have fixed v3 excel, and in </w:t>
-      </w:r>
-      <w:proofErr w:type="spellStart"/>
-      <w:r>
-        <w:rPr>
-          <w:rFonts w:ascii="Calibri" w:hAnsi="Calibri"/>
-          <w:color w:val="000000"/>
-        </w:rPr>
-        <w:t>db</w:t>
-      </w:r>
-      <w:proofErr w:type="spellEnd"/>
-      <w:r>
-        <w:rPr>
-          <w:rFonts w:ascii="Calibri" w:hAnsi="Calibri"/>
-          <w:color w:val="000000"/>
-        </w:rPr>
-        <w:t xml:space="preserve"> (1.4 qc)</w:t>
-      </w:r>
-    </w:p>
-    <w:p>
-      <w:pPr>
-        <w:pStyle w:val="ListParagraph"/>
-        <w:numPr>
-          <w:ilvl w:val="0"/>
-          <w:numId w:val="18"/>
-        </w:numPr>
-      </w:pPr>
-      <w:r>
-        <w:t xml:space="preserve">rename family: </w:t>
-      </w:r>
-      <w:proofErr w:type="spellStart"/>
-      <w:r>
-        <w:t>Unassigned;Ophioviridae;Unassigned;Ophiovirus</w:t>
-      </w:r>
-      <w:proofErr w:type="spellEnd"/>
-      <w:r>
-        <w:t xml:space="preserve"> &gt;&gt; </w:t>
-      </w:r>
-      <w:proofErr w:type="spellStart"/>
-      <w:r>
-        <w:t>Unassigned;Aspiviridae;Unassigned;Ophiovirus</w:t>
-      </w:r>
-      <w:proofErr w:type="spellEnd"/>
-    </w:p>
-    <w:p>
-      <w:pPr>
-        <w:pStyle w:val="ListParagraph"/>
-        <w:numPr>
-          <w:ilvl w:val="1"/>
-          <w:numId w:val="18"/>
-        </w:numPr>
-      </w:pPr>
-      <w:r>
-        <w:t>change the Unassigned subfamily to a move?</w:t>
-      </w:r>
-    </w:p>
-    <w:p>
-      <w:pPr>
-        <w:pStyle w:val="ListParagraph"/>
-        <w:numPr>
-          <w:ilvl w:val="1"/>
-          <w:numId w:val="18"/>
-        </w:numPr>
-        <w:rPr>
-          <w:highlight w:val="yellow"/>
-        </w:rPr>
-      </w:pPr>
-      <w:r>
-        <w:rPr>
-          <w:highlight w:val="yellow"/>
-        </w:rPr>
-        <w:t>Have not fixed</w:t>
-      </w:r>
-    </w:p>
-    <w:p>
-      <w:pPr>
-        <w:pStyle w:val="ListParagraph"/>
-        <w:numPr>
-          <w:ilvl w:val="1"/>
-          <w:numId w:val="18"/>
-        </w:numPr>
-        <w:rPr>
-          <w:highlight w:val="yellow"/>
-        </w:rPr>
-      </w:pPr>
-      <w:r>
-        <w:rPr>
-          <w:highlight w:val="yellow"/>
-        </w:rPr>
-        <w:t>Need to fix</w:t>
-      </w:r>
-    </w:p>
-    <w:p>
-      <w:pPr>
-        <w:pStyle w:val="NoSpacing"/>
-        <w:numPr>
-          <w:ilvl w:val="0"/>
-          <w:numId w:val="18"/>
-        </w:numPr>
-        <w:rPr>
-          <w:color w:val="FF0000"/>
-        </w:rPr>
-      </w:pPr>
-      <w:r>
-        <w:rPr>
-          <w:color w:val="FF0000"/>
-          <w:highlight w:val="yellow"/>
-        </w:rPr>
-        <w:t>--------------------HERE----------------------</w:t>
-      </w:r>
-      <w:r>
-        <w:rPr>
-          <w:color w:val="FF0000"/>
-        </w:rPr>
-        <w:t>QQQQ</w:t>
-      </w:r>
-    </w:p>
-    <w:p>
-      <w:pPr>
-        <w:pStyle w:val="Heading2"/>
-      </w:pPr>
-      <w:r>
-        <w:t xml:space="preserve">TODO </w:t>
-      </w:r>
-    </w:p>
-    <w:p>
-      <w:r>
-        <w:t xml:space="preserve">dump “differences” spreadsheet. </w:t>
-      </w:r>
-    </w:p>
-    <w:p>
-      <w:pPr>
-        <w:pStyle w:val="ListParagraph"/>
-        <w:numPr>
-          <w:ilvl w:val="0"/>
-          <w:numId w:val="12"/>
-        </w:numPr>
-      </w:pPr>
-      <w:r>
-        <w:t xml:space="preserve">1.1 </w:t>
-      </w:r>
-      <w:proofErr w:type="spellStart"/>
-      <w:r>
-        <w:t>load_next_msl.sql</w:t>
-      </w:r>
-      <w:proofErr w:type="spellEnd"/>
-      <w:r>
-        <w:t xml:space="preserve"> </w:t>
-      </w:r>
+      <w:r>
+        <w:rPr>
+          <w:rFonts w:ascii="Consolas" w:hAnsi="Consolas" w:cs="Consolas"/>
+          <w:sz w:val="18"/>
+          <w:szCs w:val="18"/>
+        </w:rPr>
+        <w:t>COMMIT TRANSACTION</w:t>
+      </w:r>
+    </w:p>
+    <w:p>
+      <w:pPr>
+        <w:autoSpaceDE w:val="0"/>
+        <w:autoSpaceDN w:val="0"/>
+        <w:adjustRightInd w:val="0"/>
+        <w:spacing w:after="0" w:line="240" w:lineRule="auto"/>
+        <w:rPr>
+          <w:rFonts w:ascii="Consolas" w:hAnsi="Consolas" w:cs="Consolas"/>
+          <w:sz w:val="18"/>
+          <w:szCs w:val="18"/>
+        </w:rPr>
+      </w:pPr>
+      <w:bookmarkStart w:id="0" w:name="_GoBack"/>
+      <w:bookmarkEnd w:id="0"/>
     </w:p>
     <w:p>
       <w:pPr>
@@ -4311,272 +3999,7 @@
         </w:numPr>
       </w:pPr>
       <w:r>
-        <w:t>BULK LOAD into ‘</w:t>
-      </w:r>
-      <w:proofErr w:type="spellStart"/>
-      <w:r>
-        <w:t>load_next_msl</w:t>
-      </w:r>
-      <w:proofErr w:type="spellEnd"/>
-      <w:r>
-        <w:t>’</w:t>
-      </w:r>
-    </w:p>
-    <w:p>
-      <w:pPr>
-        <w:pStyle w:val="ListParagraph"/>
-        <w:numPr>
-          <w:ilvl w:val="1"/>
-          <w:numId w:val="12"/>
-        </w:numPr>
-      </w:pPr>
-      <w:r>
-        <w:t>check row count vs excel file</w:t>
-      </w:r>
-    </w:p>
-    <w:p>
-      <w:pPr>
-        <w:pStyle w:val="ListParagraph"/>
-        <w:numPr>
-          <w:ilvl w:val="1"/>
-          <w:numId w:val="12"/>
-        </w:numPr>
-        <w:rPr>
-          <w:lang w:val="fr-FR"/>
-        </w:rPr>
-      </w:pPr>
-      <w:proofErr w:type="gramStart"/>
-      <w:r>
-        <w:rPr>
-          <w:lang w:val="fr-FR"/>
-        </w:rPr>
-        <w:t>double</w:t>
-      </w:r>
-      <w:proofErr w:type="gramEnd"/>
-      <w:r>
-        <w:rPr>
-          <w:lang w:val="fr-FR"/>
-        </w:rPr>
-        <w:t xml:space="preserve"> check accents</w:t>
-      </w:r>
-      <w:r>
-        <w:rPr>
-          <w:lang w:val="fr-FR"/>
-        </w:rPr>
-        <w:t xml:space="preserve">, smart </w:t>
-      </w:r>
-      <w:proofErr w:type="spellStart"/>
-      <w:r>
-        <w:rPr>
-          <w:lang w:val="fr-FR"/>
-        </w:rPr>
-        <w:t>quotes</w:t>
-      </w:r>
-      <w:proofErr w:type="spellEnd"/>
-      <w:r>
-        <w:rPr>
-          <w:lang w:val="fr-FR"/>
-        </w:rPr>
-        <w:t xml:space="preserve">, </w:t>
-      </w:r>
-      <w:proofErr w:type="spellStart"/>
-      <w:r>
-        <w:rPr>
-          <w:lang w:val="fr-FR"/>
-        </w:rPr>
-        <w:t>etc</w:t>
-      </w:r>
-      <w:proofErr w:type="spellEnd"/>
-    </w:p>
-    <w:p>
-      <w:pPr>
-        <w:pStyle w:val="ListParagraph"/>
-        <w:numPr>
-          <w:ilvl w:val="1"/>
-          <w:numId w:val="12"/>
-        </w:numPr>
-      </w:pPr>
-      <w:r>
-        <w:t>QC: check for non-</w:t>
-      </w:r>
-      <w:proofErr w:type="spellStart"/>
-      <w:r>
-        <w:t>existant</w:t>
-      </w:r>
-      <w:proofErr w:type="spellEnd"/>
-      <w:r>
-        <w:t xml:space="preserve"> implicit parents</w:t>
-      </w:r>
-    </w:p>
-    <w:p>
-      <w:pPr>
-        <w:pStyle w:val="ListParagraph"/>
-        <w:numPr>
-          <w:ilvl w:val="1"/>
-          <w:numId w:val="12"/>
-        </w:numPr>
-        <w:rPr>
-          <w:color w:val="00B050"/>
-        </w:rPr>
-      </w:pPr>
-      <w:r>
-        <w:rPr>
-          <w:color w:val="00B050"/>
-        </w:rPr>
-        <w:t xml:space="preserve">run MSSQL profiler - QC query took &gt; 3 hours. Profiler recommended additional indices on </w:t>
-      </w:r>
-      <w:proofErr w:type="spellStart"/>
-      <w:r>
-        <w:rPr>
-          <w:color w:val="00B050"/>
-        </w:rPr>
-        <w:t>load_next_msl</w:t>
-      </w:r>
-      <w:proofErr w:type="spellEnd"/>
-      <w:r>
-        <w:rPr>
-          <w:color w:val="00B050"/>
-        </w:rPr>
-        <w:t xml:space="preserve"> &amp; </w:t>
-      </w:r>
-      <w:proofErr w:type="spellStart"/>
-      <w:r>
-        <w:rPr>
-          <w:color w:val="00B050"/>
-        </w:rPr>
-        <w:t>taxonomy_node</w:t>
-      </w:r>
-      <w:proofErr w:type="spellEnd"/>
-    </w:p>
-    <w:p>
-      <w:pPr>
-        <w:pStyle w:val="ListParagraph"/>
-        <w:numPr>
-          <w:ilvl w:val="2"/>
-          <w:numId w:val="12"/>
-        </w:numPr>
-        <w:rPr>
-          <w:color w:val="00B050"/>
-        </w:rPr>
-      </w:pPr>
-      <w:proofErr w:type="spellStart"/>
-      <w:r>
-        <w:rPr>
-          <w:color w:val="00B050"/>
-        </w:rPr>
-        <w:t>Addded</w:t>
-      </w:r>
-      <w:proofErr w:type="spellEnd"/>
-      <w:r>
-        <w:rPr>
-          <w:color w:val="00B050"/>
-        </w:rPr>
-        <w:t xml:space="preserve">  </w:t>
-      </w:r>
-      <w:proofErr w:type="spellStart"/>
-      <w:r>
-        <w:rPr>
-          <w:color w:val="00B050"/>
-        </w:rPr>
-        <w:t>load_next_msl</w:t>
-      </w:r>
-      <w:proofErr w:type="spellEnd"/>
-      <w:r>
-        <w:rPr>
-          <w:color w:val="00B050"/>
-        </w:rPr>
-        <w:t xml:space="preserve"> indices to "1.0 create </w:t>
-      </w:r>
-      <w:proofErr w:type="spellStart"/>
-      <w:r>
-        <w:rPr>
-          <w:color w:val="00B050"/>
-        </w:rPr>
-        <w:t>load_next_msl</w:t>
-      </w:r>
-      <w:proofErr w:type="spellEnd"/>
-      <w:r>
-        <w:rPr>
-          <w:color w:val="00B050"/>
-        </w:rPr>
-        <w:t xml:space="preserve"> </w:t>
-      </w:r>
-      <w:proofErr w:type="spellStart"/>
-      <w:r>
-        <w:rPr>
-          <w:color w:val="00B050"/>
-        </w:rPr>
-        <w:t>table.sql</w:t>
-      </w:r>
-      <w:proofErr w:type="spellEnd"/>
-      <w:r>
-        <w:rPr>
-          <w:color w:val="00B050"/>
-        </w:rPr>
-        <w:t>"</w:t>
-      </w:r>
-    </w:p>
-    <w:p>
-      <w:pPr>
-        <w:pStyle w:val="ListParagraph"/>
-        <w:numPr>
-          <w:ilvl w:val="2"/>
-          <w:numId w:val="12"/>
-        </w:numPr>
-        <w:rPr>
-          <w:color w:val="00B050"/>
-        </w:rPr>
-      </w:pPr>
-      <w:r>
-        <w:rPr>
-          <w:color w:val="00B050"/>
-        </w:rPr>
-        <w:t>go back and re-load and re-run checks.</w:t>
-      </w:r>
-    </w:p>
-    <w:p>
-      <w:pPr>
-        <w:pStyle w:val="ListParagraph"/>
-        <w:numPr>
-          <w:ilvl w:val="2"/>
-          <w:numId w:val="12"/>
-        </w:numPr>
-        <w:rPr>
-          <w:color w:val="00B050"/>
-        </w:rPr>
-      </w:pPr>
-      <w:r>
-        <w:rPr>
-          <w:color w:val="00B050"/>
-        </w:rPr>
-        <w:t>the QC check that finds non-</w:t>
-      </w:r>
-      <w:proofErr w:type="spellStart"/>
-      <w:r>
-        <w:rPr>
-          <w:color w:val="00B050"/>
-        </w:rPr>
-        <w:t>existant</w:t>
-      </w:r>
-      <w:proofErr w:type="spellEnd"/>
-      <w:r>
-        <w:rPr>
-          <w:color w:val="00B050"/>
-        </w:rPr>
-        <w:t xml:space="preserve"> move-to targets still gives false positives….</w:t>
-      </w:r>
-    </w:p>
-    <w:p>
-      <w:pPr>
-        <w:pStyle w:val="ListParagraph"/>
-        <w:numPr>
-          <w:ilvl w:val="1"/>
-          <w:numId w:val="12"/>
-        </w:numPr>
-      </w:pPr>
-      <w:r>
-        <w:lastRenderedPageBreak/>
-        <w:t xml:space="preserve"> stats</w:t>
+        <w:t>stats</w:t>
       </w:r>
     </w:p>
     <w:tbl>
@@ -5320,6 +4743,7 @@
               <w:pStyle w:val="NoSpacing"/>
             </w:pPr>
             <w:r>
+              <w:lastRenderedPageBreak/>
               <w:t>NULL</w:t>
             </w:r>
           </w:p>
@@ -6067,7 +5491,6 @@
         </w:numPr>
       </w:pPr>
       <w:r>
-        <w:lastRenderedPageBreak/>
         <w:t xml:space="preserve">5. </w:t>
       </w:r>
       <w:proofErr w:type="spellStart"/>
@@ -6381,6 +5804,7 @@
         </w:numPr>
       </w:pPr>
       <w:r>
+        <w:lastRenderedPageBreak/>
         <w:t>8a. check for duplicate taxa names</w:t>
       </w:r>
     </w:p>
@@ -7147,7 +6571,6 @@
           </w:tcPr>
           <w:p>
             <w:r>
-              <w:lastRenderedPageBreak/>
               <w:t>29</w:t>
             </w:r>
           </w:p>
@@ -7877,6 +7300,7 @@
           <w:p>
             <w:proofErr w:type="spellStart"/>
             <w:r>
+              <w:lastRenderedPageBreak/>
               <w:t>accent_check</w:t>
             </w:r>
             <w:proofErr w:type="spellEnd"/>
@@ -8444,7 +7868,6 @@
         </w:numPr>
       </w:pPr>
       <w:r>
-        <w:lastRenderedPageBreak/>
         <w:t>re-select the version tab</w:t>
       </w:r>
     </w:p>
@@ -8602,6 +8025,7 @@
         <w:pStyle w:val="Heading1"/>
       </w:pPr>
       <w:r>
+        <w:lastRenderedPageBreak/>
         <w:t>Post Production fixes</w:t>
       </w:r>
     </w:p>
@@ -11633,7 +11057,6 @@
   <w:style w:type="character" w:default="1" w:styleId="DefaultParagraphFont">
     <w:name w:val="Default Paragraph Font"/>
     <w:uiPriority w:val="1"/>
-    <w:semiHidden/>
     <w:unhideWhenUsed/>
   </w:style>
   <w:style w:type="table" w:default="1" w:styleId="TableNormal">

</xml_diff>

<commit_message>
Resolve issues linking src_taxa with MSL34 Resolve apparent re-insertion row: converted to a re-name inserted MSL definition in taxonomy_node_toc and taxonomy_node inserted draft MSL35 into taxonomy_node by copying all MSL34 nodes with an offset. NEXT: start applying all the exits in load_next_msl
</commit_message>
<xml_diff>
--- a/0.a.NOTEBOOK_ICTV_MSL35_2019.docx
+++ b/0.a.NOTEBOOK_ICTV_MSL35_2019.docx
@@ -25,13 +25,43 @@
     <w:p>
       <w:pPr>
         <w:spacing w:after="240"/>
-      </w:pPr>
-      <w:r>
         <w:rPr>
           <w:rFonts w:eastAsia="Times New Roman"/>
         </w:rPr>
+      </w:pPr>
+      <w:r>
+        <w:rPr>
+          <w:rFonts w:eastAsia="Times New Roman"/>
+        </w:rPr>
         <w:t>“EC 51, Berlin, Germany, July 2019; Email ratification March 2020 (MSL #35)”</w:t>
       </w:r>
+    </w:p>
+    <w:p>
+      <w:pPr>
+        <w:spacing w:after="240"/>
+      </w:pPr>
+      <w:r>
+        <w:rPr>
+          <w:rFonts w:eastAsia="Times New Roman"/>
+        </w:rPr>
+        <w:t>Protocol steps completed up through 2.Z. Running 3.</w:t>
+      </w:r>
+      <w:proofErr w:type="spellStart"/>
+      <w:r>
+        <w:rPr>
+          <w:rFonts w:eastAsia="Times New Roman"/>
+        </w:rPr>
+        <w:t>a</w:t>
+      </w:r>
+      <w:proofErr w:type="spellEnd"/>
+      <w:r>
+        <w:rPr>
+          <w:rFonts w:eastAsia="Times New Roman"/>
+        </w:rPr>
+        <w:t xml:space="preserve"> overnight. </w:t>
+      </w:r>
+      <w:bookmarkStart w:id="0" w:name="_GoBack"/>
+      <w:bookmarkEnd w:id="0"/>
     </w:p>
     <w:p>
       <w:pPr>
@@ -542,7 +572,6 @@
     </w:p>
     <w:p>
       <w:r>
-        <w:lastRenderedPageBreak/>
         <w:t>Backup Server: genome-ictv.ad.uab.edu</w:t>
       </w:r>
     </w:p>
@@ -1401,11 +1430,13 @@
       <w:pPr>
         <w:pStyle w:val="Heading3"/>
       </w:pPr>
-      <w:r>
-        <w:t xml:space="preserve">SCRIPT: </w:t>
-      </w:r>
-      <w:r>
-        <w:t xml:space="preserve">0.b1. </w:t>
+      <w:proofErr w:type="gramStart"/>
+      <w:r>
+        <w:t>0.b1</w:t>
+      </w:r>
+      <w:proofErr w:type="gramEnd"/>
+      <w:r>
+        <w:t xml:space="preserve">. </w:t>
       </w:r>
       <w:proofErr w:type="gramStart"/>
       <w:r>
@@ -1579,12 +1610,14 @@
       <w:pPr>
         <w:pStyle w:val="Heading3"/>
       </w:pPr>
+      <w:proofErr w:type="gramStart"/>
       <w:r>
         <w:lastRenderedPageBreak/>
-        <w:t xml:space="preserve">SCRIPT: </w:t>
-      </w:r>
-      <w:r>
-        <w:t>0.b2.create_table-load_next_msl-delta.sql</w:t>
+        <w:t>0.b2.create</w:t>
+      </w:r>
+      <w:proofErr w:type="gramEnd"/>
+      <w:r>
+        <w:t>_table-load_next_msl-delta.sql</w:t>
       </w:r>
     </w:p>
     <w:p>
@@ -2131,164 +2164,103 @@
     </w:p>
     <w:p>
       <w:pPr>
-        <w:pStyle w:val="Heading3"/>
-        <w:spacing w:before="0"/>
-        <w:rPr>
-          <w:rFonts w:ascii="Consolas" w:hAnsi="Consolas" w:cs="Consolas"/>
-          <w:color w:val="008000"/>
-          <w:sz w:val="19"/>
-          <w:szCs w:val="19"/>
-        </w:rPr>
-      </w:pPr>
-      <w:r>
-        <w:rPr>
-          <w:rFonts w:ascii="Consolas" w:hAnsi="Consolas" w:cs="Consolas"/>
+        <w:pStyle w:val="NoSpacing"/>
+        <w:ind w:left="720"/>
+      </w:pPr>
+      <w:r>
+        <w:rPr>
           <w:color w:val="000000"/>
-          <w:sz w:val="19"/>
-          <w:szCs w:val="19"/>
-        </w:rPr>
-        <w:tab/>
+        </w:rPr>
         <w:t>[</w:t>
       </w:r>
       <w:proofErr w:type="gramStart"/>
       <w:r>
         <w:rPr>
-          <w:rFonts w:ascii="Consolas" w:hAnsi="Consolas" w:cs="Consolas"/>
           <w:color w:val="000000"/>
-          <w:sz w:val="19"/>
-          <w:szCs w:val="19"/>
         </w:rPr>
         <w:t>spreadsheet</w:t>
       </w:r>
       <w:proofErr w:type="gramEnd"/>
       <w:r>
         <w:rPr>
-          <w:rFonts w:ascii="Consolas" w:hAnsi="Consolas" w:cs="Consolas"/>
           <w:color w:val="000000"/>
-          <w:sz w:val="19"/>
-          <w:szCs w:val="19"/>
         </w:rPr>
         <w:t>] [</w:t>
       </w:r>
       <w:proofErr w:type="gramStart"/>
       <w:r>
         <w:rPr>
-          <w:rFonts w:ascii="Consolas" w:hAnsi="Consolas" w:cs="Consolas"/>
           <w:color w:val="000000"/>
-          <w:sz w:val="19"/>
-          <w:szCs w:val="19"/>
         </w:rPr>
         <w:t>varchar</w:t>
       </w:r>
       <w:proofErr w:type="gramEnd"/>
       <w:r>
         <w:rPr>
-          <w:rFonts w:ascii="Consolas" w:hAnsi="Consolas" w:cs="Consolas"/>
           <w:color w:val="000000"/>
-          <w:sz w:val="19"/>
-          <w:szCs w:val="19"/>
         </w:rPr>
         <w:t>]</w:t>
       </w:r>
       <w:r>
         <w:rPr>
-          <w:rFonts w:ascii="Consolas" w:hAnsi="Consolas" w:cs="Consolas"/>
           <w:color w:val="808080"/>
-          <w:sz w:val="19"/>
-          <w:szCs w:val="19"/>
         </w:rPr>
         <w:t>(</w:t>
       </w:r>
       <w:r>
         <w:rPr>
-          <w:rFonts w:ascii="Consolas" w:hAnsi="Consolas" w:cs="Consolas"/>
           <w:color w:val="000000"/>
-          <w:sz w:val="19"/>
-          <w:szCs w:val="19"/>
         </w:rPr>
         <w:t>100</w:t>
       </w:r>
       <w:r>
         <w:rPr>
-          <w:rFonts w:ascii="Consolas" w:hAnsi="Consolas" w:cs="Consolas"/>
           <w:color w:val="808080"/>
-          <w:sz w:val="19"/>
-          <w:szCs w:val="19"/>
         </w:rPr>
         <w:t>)</w:t>
       </w:r>
       <w:r>
         <w:rPr>
-          <w:rFonts w:ascii="Consolas" w:hAnsi="Consolas" w:cs="Consolas"/>
           <w:color w:val="000000"/>
-          <w:sz w:val="19"/>
-          <w:szCs w:val="19"/>
         </w:rPr>
         <w:t xml:space="preserve"> </w:t>
       </w:r>
       <w:r>
         <w:rPr>
-          <w:rFonts w:ascii="Consolas" w:hAnsi="Consolas" w:cs="Consolas"/>
           <w:color w:val="808080"/>
-          <w:sz w:val="19"/>
-          <w:szCs w:val="19"/>
         </w:rPr>
         <w:t>NOT</w:t>
       </w:r>
       <w:r>
         <w:rPr>
-          <w:rFonts w:ascii="Consolas" w:hAnsi="Consolas" w:cs="Consolas"/>
           <w:color w:val="000000"/>
-          <w:sz w:val="19"/>
-          <w:szCs w:val="19"/>
         </w:rPr>
         <w:t xml:space="preserve"> </w:t>
       </w:r>
       <w:r>
         <w:rPr>
-          <w:rFonts w:ascii="Consolas" w:hAnsi="Consolas" w:cs="Consolas"/>
           <w:color w:val="808080"/>
-          <w:sz w:val="19"/>
-          <w:szCs w:val="19"/>
         </w:rPr>
         <w:t>NULL,</w:t>
       </w:r>
       <w:r>
         <w:rPr>
-          <w:rFonts w:ascii="Consolas" w:hAnsi="Consolas" w:cs="Consolas"/>
           <w:color w:val="000000"/>
-          <w:sz w:val="19"/>
-          <w:szCs w:val="19"/>
         </w:rPr>
         <w:t xml:space="preserve"> </w:t>
       </w:r>
       <w:r>
-        <w:rPr>
-          <w:rFonts w:ascii="Consolas" w:hAnsi="Consolas" w:cs="Consolas"/>
-          <w:color w:val="008000"/>
-          <w:sz w:val="19"/>
-          <w:szCs w:val="19"/>
-        </w:rPr>
         <w:t>-- original (unzipped) spreadsheet filename</w:t>
       </w:r>
     </w:p>
     <w:p>
       <w:pPr>
-        <w:spacing w:after="0"/>
-        <w:ind w:firstLine="720"/>
-        <w:rPr>
-          <w:rFonts w:ascii="Consolas" w:hAnsi="Consolas" w:cs="Consolas"/>
-          <w:color w:val="008000"/>
-          <w:sz w:val="19"/>
-          <w:szCs w:val="19"/>
-        </w:rPr>
-      </w:pPr>
-      <w:r>
-        <w:rPr>
-          <w:rFonts w:ascii="Consolas" w:hAnsi="Consolas" w:cs="Consolas"/>
+        <w:pStyle w:val="NoSpacing"/>
+        <w:ind w:left="720"/>
+      </w:pPr>
+      <w:r>
+        <w:rPr>
           <w:color w:val="000000"/>
-          <w:sz w:val="19"/>
-          <w:szCs w:val="19"/>
         </w:rPr>
         <w:t>[</w:t>
       </w:r>
@@ -2296,10 +2268,7 @@
       <w:proofErr w:type="gramStart"/>
       <w:r>
         <w:rPr>
-          <w:rFonts w:ascii="Consolas" w:hAnsi="Consolas" w:cs="Consolas"/>
           <w:color w:val="000000"/>
-          <w:sz w:val="19"/>
-          <w:szCs w:val="19"/>
         </w:rPr>
         <w:t>srcRealm</w:t>
       </w:r>
@@ -2307,234 +2276,160 @@
       <w:proofErr w:type="gramEnd"/>
       <w:r>
         <w:rPr>
-          <w:rFonts w:ascii="Consolas" w:hAnsi="Consolas" w:cs="Consolas"/>
           <w:color w:val="000000"/>
-          <w:sz w:val="19"/>
-          <w:szCs w:val="19"/>
         </w:rPr>
         <w:t>]...[</w:t>
       </w:r>
       <w:proofErr w:type="spellStart"/>
       <w:r>
         <w:rPr>
-          <w:rFonts w:ascii="Consolas" w:hAnsi="Consolas" w:cs="Consolas"/>
           <w:color w:val="000000"/>
-          <w:sz w:val="19"/>
-          <w:szCs w:val="19"/>
         </w:rPr>
         <w:t>srcSubClass</w:t>
       </w:r>
       <w:proofErr w:type="spellEnd"/>
       <w:r>
         <w:rPr>
-          <w:rFonts w:ascii="Consolas" w:hAnsi="Consolas" w:cs="Consolas"/>
           <w:color w:val="000000"/>
-          <w:sz w:val="19"/>
-          <w:szCs w:val="19"/>
         </w:rPr>
         <w:t xml:space="preserve">] &amp; </w:t>
       </w:r>
       <w:r>
         <w:rPr>
-          <w:rFonts w:ascii="Consolas" w:hAnsi="Consolas" w:cs="Consolas"/>
           <w:color w:val="000000"/>
-          <w:sz w:val="19"/>
-          <w:szCs w:val="19"/>
         </w:rPr>
         <w:t>[</w:t>
       </w:r>
       <w:proofErr w:type="spellStart"/>
       <w:r>
         <w:rPr>
-          <w:rFonts w:ascii="Consolas" w:hAnsi="Consolas" w:cs="Consolas"/>
           <w:color w:val="000000"/>
-          <w:sz w:val="19"/>
-          <w:szCs w:val="19"/>
         </w:rPr>
         <w:t>srcSubOrder</w:t>
       </w:r>
       <w:proofErr w:type="spellEnd"/>
       <w:r>
         <w:rPr>
-          <w:rFonts w:ascii="Consolas" w:hAnsi="Consolas" w:cs="Consolas"/>
           <w:color w:val="000000"/>
-          <w:sz w:val="19"/>
-          <w:szCs w:val="19"/>
         </w:rPr>
         <w:t xml:space="preserve">] </w:t>
       </w:r>
       <w:r>
         <w:rPr>
-          <w:rFonts w:ascii="Consolas" w:hAnsi="Consolas" w:cs="Consolas"/>
           <w:color w:val="000000"/>
-          <w:sz w:val="19"/>
-          <w:szCs w:val="19"/>
         </w:rPr>
         <w:t>&amp; [</w:t>
       </w:r>
       <w:proofErr w:type="spellStart"/>
       <w:r>
         <w:rPr>
-          <w:rFonts w:ascii="Consolas" w:hAnsi="Consolas" w:cs="Consolas"/>
           <w:color w:val="000000"/>
-          <w:sz w:val="19"/>
-          <w:szCs w:val="19"/>
         </w:rPr>
         <w:t>srcSubGenus</w:t>
       </w:r>
       <w:proofErr w:type="spellEnd"/>
       <w:r>
         <w:rPr>
-          <w:rFonts w:ascii="Consolas" w:hAnsi="Consolas" w:cs="Consolas"/>
           <w:color w:val="000000"/>
-          <w:sz w:val="19"/>
-          <w:szCs w:val="19"/>
         </w:rPr>
         <w:t xml:space="preserve">] </w:t>
       </w:r>
       <w:r>
         <w:rPr>
-          <w:rFonts w:ascii="Consolas" w:hAnsi="Consolas" w:cs="Consolas"/>
           <w:color w:val="000000"/>
-          <w:sz w:val="19"/>
-          <w:szCs w:val="19"/>
         </w:rPr>
         <w:t>[varchar]</w:t>
       </w:r>
       <w:r>
         <w:rPr>
-          <w:rFonts w:ascii="Consolas" w:hAnsi="Consolas" w:cs="Consolas"/>
           <w:color w:val="808080"/>
-          <w:sz w:val="19"/>
-          <w:szCs w:val="19"/>
         </w:rPr>
         <w:t>(</w:t>
       </w:r>
       <w:r>
         <w:rPr>
-          <w:rFonts w:ascii="Consolas" w:hAnsi="Consolas" w:cs="Consolas"/>
           <w:color w:val="000000"/>
-          <w:sz w:val="19"/>
-          <w:szCs w:val="19"/>
         </w:rPr>
         <w:t>100</w:t>
       </w:r>
       <w:r>
         <w:rPr>
-          <w:rFonts w:ascii="Consolas" w:hAnsi="Consolas" w:cs="Consolas"/>
           <w:color w:val="808080"/>
-          <w:sz w:val="19"/>
-          <w:szCs w:val="19"/>
         </w:rPr>
         <w:t>)</w:t>
       </w:r>
       <w:r>
         <w:rPr>
-          <w:rFonts w:ascii="Consolas" w:hAnsi="Consolas" w:cs="Consolas"/>
           <w:color w:val="000000"/>
-          <w:sz w:val="19"/>
-          <w:szCs w:val="19"/>
         </w:rPr>
         <w:t xml:space="preserve"> </w:t>
       </w:r>
       <w:r>
         <w:rPr>
-          <w:rFonts w:ascii="Consolas" w:hAnsi="Consolas" w:cs="Consolas"/>
           <w:color w:val="808080"/>
-          <w:sz w:val="19"/>
-          <w:szCs w:val="19"/>
         </w:rPr>
         <w:t>NULL,</w:t>
       </w:r>
       <w:r>
         <w:rPr>
-          <w:rFonts w:ascii="Consolas" w:hAnsi="Consolas" w:cs="Consolas"/>
           <w:color w:val="000000"/>
-          <w:sz w:val="19"/>
-          <w:szCs w:val="19"/>
         </w:rPr>
         <w:t xml:space="preserve"> </w:t>
       </w:r>
       <w:r>
-        <w:rPr>
-          <w:rFonts w:ascii="Consolas" w:hAnsi="Consolas" w:cs="Consolas"/>
-          <w:color w:val="008000"/>
-          <w:sz w:val="19"/>
-          <w:szCs w:val="19"/>
-        </w:rPr>
         <w:t>-- MSL35: new</w:t>
       </w:r>
     </w:p>
     <w:p>
       <w:pPr>
-        <w:ind w:firstLine="720"/>
-      </w:pPr>
-      <w:r>
-        <w:rPr>
-          <w:rFonts w:ascii="Consolas" w:hAnsi="Consolas" w:cs="Consolas"/>
+        <w:pStyle w:val="NoSpacing"/>
+        <w:ind w:left="720"/>
+      </w:pPr>
+      <w:r>
+        <w:rPr>
           <w:color w:val="000000"/>
-          <w:sz w:val="19"/>
-          <w:szCs w:val="19"/>
         </w:rPr>
         <w:t xml:space="preserve">-- </w:t>
       </w:r>
       <w:proofErr w:type="gramStart"/>
       <w:r>
         <w:rPr>
-          <w:rFonts w:ascii="Consolas" w:hAnsi="Consolas" w:cs="Consolas"/>
           <w:color w:val="000000"/>
-          <w:sz w:val="19"/>
-          <w:szCs w:val="19"/>
         </w:rPr>
         <w:t>Update  computed</w:t>
       </w:r>
       <w:proofErr w:type="gramEnd"/>
       <w:r>
         <w:rPr>
-          <w:rFonts w:ascii="Consolas" w:hAnsi="Consolas" w:cs="Consolas"/>
           <w:color w:val="000000"/>
-          <w:sz w:val="19"/>
-          <w:szCs w:val="19"/>
         </w:rPr>
         <w:t xml:space="preserve"> columns for rank, lineage, name (both </w:t>
       </w:r>
       <w:proofErr w:type="spellStart"/>
       <w:r>
         <w:rPr>
-          <w:rFonts w:ascii="Consolas" w:hAnsi="Consolas" w:cs="Consolas"/>
           <w:color w:val="000000"/>
-          <w:sz w:val="19"/>
-          <w:szCs w:val="19"/>
         </w:rPr>
         <w:t>src</w:t>
       </w:r>
       <w:proofErr w:type="spellEnd"/>
       <w:r>
         <w:rPr>
-          <w:rFonts w:ascii="Consolas" w:hAnsi="Consolas" w:cs="Consolas"/>
           <w:color w:val="000000"/>
-          <w:sz w:val="19"/>
-          <w:szCs w:val="19"/>
         </w:rPr>
         <w:t xml:space="preserve"> and </w:t>
       </w:r>
       <w:proofErr w:type="spellStart"/>
       <w:r>
         <w:rPr>
-          <w:rFonts w:ascii="Consolas" w:hAnsi="Consolas" w:cs="Consolas"/>
           <w:color w:val="000000"/>
-          <w:sz w:val="19"/>
-          <w:szCs w:val="19"/>
         </w:rPr>
         <w:t>dest</w:t>
       </w:r>
       <w:proofErr w:type="spellEnd"/>
       <w:r>
         <w:rPr>
-          <w:rFonts w:ascii="Consolas" w:hAnsi="Consolas" w:cs="Consolas"/>
           <w:color w:val="000000"/>
-          <w:sz w:val="19"/>
-          <w:szCs w:val="19"/>
         </w:rPr>
         <w:t xml:space="preserve"> to add new levels)</w:t>
       </w:r>
@@ -2725,15 +2620,1187 @@
       <w:pPr>
         <w:pStyle w:val="Heading3"/>
       </w:pPr>
-      <w:r>
-        <w:t xml:space="preserve">XSL-&gt;SCRIPT: </w:t>
-      </w:r>
-      <w:r>
-        <w:t>0.c.insert_into-load_next_msl-delta.sql</w:t>
+      <w:proofErr w:type="gramStart"/>
+      <w:r>
+        <w:t>0.c.insert</w:t>
+      </w:r>
+      <w:proofErr w:type="gramEnd"/>
+      <w:r>
+        <w:t>_msl_into_taxonomy_toc.sql</w:t>
+      </w:r>
+    </w:p>
+    <w:p>
+      <w:r>
+        <w:t>Create row for MSL35</w:t>
+      </w:r>
+    </w:p>
+    <w:p>
+      <w:r>
+        <w:t xml:space="preserve">Skip 50,000, rather than 100k, as last year had </w:t>
+      </w:r>
+      <w:proofErr w:type="gramStart"/>
+      <w:r>
+        <w:t>2</w:t>
+      </w:r>
+      <w:proofErr w:type="gramEnd"/>
+      <w:r>
+        <w:t xml:space="preserve"> MSL.</w:t>
+      </w:r>
+    </w:p>
+    <w:p>
+      <w:pPr>
+        <w:pStyle w:val="Heading3"/>
+      </w:pPr>
+      <w:proofErr w:type="gramStart"/>
+      <w:r>
+        <w:t>0.d.drop</w:t>
+      </w:r>
+      <w:proofErr w:type="gramEnd"/>
+      <w:r>
+        <w:t>_obsolete_tables.sql</w:t>
+      </w:r>
+    </w:p>
+    <w:p>
+      <w:r>
+        <w:t>Empty script this year</w:t>
+      </w:r>
+    </w:p>
+    <w:p>
+      <w:pPr>
+        <w:pStyle w:val="Heading3"/>
+      </w:pPr>
+      <w:r>
+        <w:t xml:space="preserve">1.0 load progress </w:t>
+      </w:r>
+      <w:proofErr w:type="spellStart"/>
+      <w:r>
+        <w:t>query.sql</w:t>
+      </w:r>
+      <w:proofErr w:type="spellEnd"/>
+    </w:p>
+    <w:p>
+      <w:r>
+        <w:t xml:space="preserve">Reports nothing yet; will be helpful as we add things to </w:t>
+      </w:r>
+      <w:proofErr w:type="spellStart"/>
+      <w:r>
+        <w:t>taxonomy_node</w:t>
+      </w:r>
+      <w:proofErr w:type="spellEnd"/>
+      <w:r>
+        <w:t xml:space="preserve">. </w:t>
       </w:r>
     </w:p>
     <w:p/>
     <w:p>
+      <w:pPr>
+        <w:pStyle w:val="ListParagraph"/>
+        <w:numPr>
+          <w:ilvl w:val="1"/>
+          <w:numId w:val="12"/>
+        </w:numPr>
+      </w:pPr>
+      <w:r>
+        <w:t>stats</w:t>
+      </w:r>
+    </w:p>
+    <w:tbl>
+      <w:tblPr>
+        <w:tblW w:w="6956" w:type="dxa"/>
+        <w:tblInd w:w="1605" w:type="dxa"/>
+        <w:tblBorders>
+          <w:top w:val="single" w:sz="4" w:space="0" w:color="auto"/>
+          <w:left w:val="single" w:sz="4" w:space="0" w:color="auto"/>
+          <w:bottom w:val="single" w:sz="4" w:space="0" w:color="auto"/>
+          <w:right w:val="single" w:sz="4" w:space="0" w:color="auto"/>
+          <w:insideH w:val="single" w:sz="4" w:space="0" w:color="auto"/>
+          <w:insideV w:val="single" w:sz="4" w:space="0" w:color="auto"/>
+        </w:tblBorders>
+        <w:tblLook w:val="04A0" w:firstRow="1" w:lastRow="0" w:firstColumn="1" w:lastColumn="0" w:noHBand="0" w:noVBand="1"/>
+      </w:tblPr>
+      <w:tblGrid>
+        <w:gridCol w:w="1658"/>
+        <w:gridCol w:w="1652"/>
+        <w:gridCol w:w="960"/>
+        <w:gridCol w:w="1343"/>
+        <w:gridCol w:w="1343"/>
+      </w:tblGrid>
+      <w:tr>
+        <w:trPr>
+          <w:trHeight w:val="300"/>
+        </w:trPr>
+        <w:tc>
+          <w:tcPr>
+            <w:tcW w:w="1658" w:type="dxa"/>
+            <w:shd w:val="clear" w:color="000000" w:fill="BFBFBF"/>
+            <w:noWrap/>
+            <w:hideMark/>
+          </w:tcPr>
+          <w:p>
+            <w:pPr>
+              <w:pStyle w:val="NoSpacing"/>
+            </w:pPr>
+            <w:proofErr w:type="spellStart"/>
+            <w:r>
+              <w:t>dest_in_change</w:t>
+            </w:r>
+            <w:proofErr w:type="spellEnd"/>
+          </w:p>
+        </w:tc>
+        <w:tc>
+          <w:tcPr>
+            <w:tcW w:w="1652" w:type="dxa"/>
+            <w:shd w:val="clear" w:color="000000" w:fill="BFBFBF"/>
+            <w:noWrap/>
+            <w:hideMark/>
+          </w:tcPr>
+          <w:p>
+            <w:pPr>
+              <w:pStyle w:val="NoSpacing"/>
+            </w:pPr>
+            <w:proofErr w:type="spellStart"/>
+            <w:r>
+              <w:t>src_out_change</w:t>
+            </w:r>
+            <w:proofErr w:type="spellEnd"/>
+          </w:p>
+        </w:tc>
+        <w:tc>
+          <w:tcPr>
+            <w:tcW w:w="960" w:type="dxa"/>
+            <w:shd w:val="clear" w:color="000000" w:fill="BFBFBF"/>
+          </w:tcPr>
+          <w:p>
+            <w:pPr>
+              <w:pStyle w:val="NoSpacing"/>
+            </w:pPr>
+            <w:proofErr w:type="spellStart"/>
+            <w:r>
+              <w:t>taxa_ct</w:t>
+            </w:r>
+            <w:proofErr w:type="spellEnd"/>
+          </w:p>
+        </w:tc>
+        <w:tc>
+          <w:tcPr>
+            <w:tcW w:w="1343" w:type="dxa"/>
+            <w:shd w:val="clear" w:color="000000" w:fill="BFBFBF"/>
+          </w:tcPr>
+          <w:p>
+            <w:pPr>
+              <w:pStyle w:val="NoSpacing"/>
+            </w:pPr>
+            <w:r>
+              <w:t xml:space="preserve">Done </w:t>
+            </w:r>
+          </w:p>
+        </w:tc>
+        <w:tc>
+          <w:tcPr>
+            <w:tcW w:w="1343" w:type="dxa"/>
+            <w:shd w:val="clear" w:color="000000" w:fill="BFBFBF"/>
+          </w:tcPr>
+          <w:p>
+            <w:pPr>
+              <w:pStyle w:val="NoSpacing"/>
+            </w:pPr>
+            <w:r>
+              <w:t>in step</w:t>
+            </w:r>
+          </w:p>
+        </w:tc>
+      </w:tr>
+      <w:tr>
+        <w:trPr>
+          <w:trHeight w:val="300"/>
+        </w:trPr>
+        <w:tc>
+          <w:tcPr>
+            <w:tcW w:w="1658" w:type="dxa"/>
+            <w:shd w:val="clear" w:color="auto" w:fill="auto"/>
+            <w:noWrap/>
+            <w:hideMark/>
+          </w:tcPr>
+          <w:p>
+            <w:pPr>
+              <w:pStyle w:val="NoSpacing"/>
+            </w:pPr>
+            <w:r>
+              <w:t>new</w:t>
+            </w:r>
+          </w:p>
+        </w:tc>
+        <w:tc>
+          <w:tcPr>
+            <w:tcW w:w="1652" w:type="dxa"/>
+            <w:shd w:val="clear" w:color="auto" w:fill="auto"/>
+            <w:noWrap/>
+            <w:hideMark/>
+          </w:tcPr>
+          <w:p>
+            <w:pPr>
+              <w:pStyle w:val="NoSpacing"/>
+            </w:pPr>
+            <w:r>
+              <w:t>NULL</w:t>
+            </w:r>
+          </w:p>
+        </w:tc>
+        <w:tc>
+          <w:tcPr>
+            <w:tcW w:w="960" w:type="dxa"/>
+          </w:tcPr>
+          <w:p>
+            <w:pPr>
+              <w:pStyle w:val="NoSpacing"/>
+            </w:pPr>
+          </w:p>
+        </w:tc>
+        <w:tc>
+          <w:tcPr>
+            <w:tcW w:w="1343" w:type="dxa"/>
+            <w:tcBorders>
+              <w:bottom w:val="single" w:sz="4" w:space="0" w:color="auto"/>
+            </w:tcBorders>
+          </w:tcPr>
+          <w:p>
+            <w:pPr>
+              <w:pStyle w:val="NoSpacing"/>
+            </w:pPr>
+          </w:p>
+        </w:tc>
+        <w:tc>
+          <w:tcPr>
+            <w:tcW w:w="1343" w:type="dxa"/>
+            <w:tcBorders>
+              <w:bottom w:val="single" w:sz="4" w:space="0" w:color="auto"/>
+            </w:tcBorders>
+          </w:tcPr>
+          <w:p>
+            <w:pPr>
+              <w:pStyle w:val="NoSpacing"/>
+            </w:pPr>
+            <w:r>
+              <w:t>4</w:t>
+            </w:r>
+          </w:p>
+        </w:tc>
+      </w:tr>
+      <w:tr>
+        <w:trPr>
+          <w:trHeight w:val="300"/>
+        </w:trPr>
+        <w:tc>
+          <w:tcPr>
+            <w:tcW w:w="1658" w:type="dxa"/>
+            <w:shd w:val="clear" w:color="auto" w:fill="auto"/>
+            <w:noWrap/>
+            <w:hideMark/>
+          </w:tcPr>
+          <w:p>
+            <w:pPr>
+              <w:pStyle w:val="NoSpacing"/>
+            </w:pPr>
+            <w:r>
+              <w:t>%</w:t>
+            </w:r>
+          </w:p>
+        </w:tc>
+        <w:tc>
+          <w:tcPr>
+            <w:tcW w:w="1652" w:type="dxa"/>
+            <w:shd w:val="clear" w:color="auto" w:fill="auto"/>
+            <w:noWrap/>
+            <w:hideMark/>
+          </w:tcPr>
+          <w:p>
+            <w:pPr>
+              <w:pStyle w:val="NoSpacing"/>
+            </w:pPr>
+            <w:r>
+              <w:t>NULL</w:t>
+            </w:r>
+          </w:p>
+        </w:tc>
+        <w:tc>
+          <w:tcPr>
+            <w:tcW w:w="960" w:type="dxa"/>
+          </w:tcPr>
+          <w:p>
+            <w:pPr>
+              <w:pStyle w:val="NoSpacing"/>
+            </w:pPr>
+          </w:p>
+        </w:tc>
+        <w:tc>
+          <w:tcPr>
+            <w:tcW w:w="1343" w:type="dxa"/>
+            <w:shd w:val="clear" w:color="auto" w:fill="C0C0C0"/>
+          </w:tcPr>
+          <w:p>
+            <w:pPr>
+              <w:pStyle w:val="NoSpacing"/>
+            </w:pPr>
+          </w:p>
+        </w:tc>
+        <w:tc>
+          <w:tcPr>
+            <w:tcW w:w="1343" w:type="dxa"/>
+            <w:shd w:val="clear" w:color="auto" w:fill="C0C0C0"/>
+          </w:tcPr>
+          <w:p>
+            <w:pPr>
+              <w:pStyle w:val="NoSpacing"/>
+            </w:pPr>
+            <w:r>
+              <w:t>NA</w:t>
+            </w:r>
+          </w:p>
+        </w:tc>
+      </w:tr>
+      <w:tr>
+        <w:trPr>
+          <w:trHeight w:val="300"/>
+        </w:trPr>
+        <w:tc>
+          <w:tcPr>
+            <w:tcW w:w="1658" w:type="dxa"/>
+            <w:shd w:val="clear" w:color="auto" w:fill="auto"/>
+            <w:noWrap/>
+            <w:hideMark/>
+          </w:tcPr>
+          <w:p>
+            <w:pPr>
+              <w:pStyle w:val="NoSpacing"/>
+            </w:pPr>
+            <w:r>
+              <w:t>NULL</w:t>
+            </w:r>
+          </w:p>
+        </w:tc>
+        <w:tc>
+          <w:tcPr>
+            <w:tcW w:w="1652" w:type="dxa"/>
+            <w:shd w:val="clear" w:color="auto" w:fill="auto"/>
+            <w:noWrap/>
+            <w:hideMark/>
+          </w:tcPr>
+          <w:p>
+            <w:pPr>
+              <w:pStyle w:val="NoSpacing"/>
+            </w:pPr>
+            <w:r>
+              <w:t>type</w:t>
+            </w:r>
+          </w:p>
+        </w:tc>
+        <w:tc>
+          <w:tcPr>
+            <w:tcW w:w="960" w:type="dxa"/>
+          </w:tcPr>
+          <w:p>
+            <w:pPr>
+              <w:pStyle w:val="NoSpacing"/>
+            </w:pPr>
+          </w:p>
+        </w:tc>
+        <w:tc>
+          <w:tcPr>
+            <w:tcW w:w="1343" w:type="dxa"/>
+          </w:tcPr>
+          <w:p>
+            <w:pPr>
+              <w:pStyle w:val="NoSpacing"/>
+            </w:pPr>
+          </w:p>
+        </w:tc>
+        <w:tc>
+          <w:tcPr>
+            <w:tcW w:w="1343" w:type="dxa"/>
+          </w:tcPr>
+          <w:p>
+            <w:pPr>
+              <w:pStyle w:val="NoSpacing"/>
+            </w:pPr>
+            <w:r>
+              <w:t>2</w:t>
+            </w:r>
+          </w:p>
+        </w:tc>
+      </w:tr>
+      <w:tr>
+        <w:trPr>
+          <w:trHeight w:val="300"/>
+        </w:trPr>
+        <w:tc>
+          <w:tcPr>
+            <w:tcW w:w="1658" w:type="dxa"/>
+            <w:shd w:val="clear" w:color="auto" w:fill="auto"/>
+            <w:noWrap/>
+            <w:hideMark/>
+          </w:tcPr>
+          <w:p>
+            <w:pPr>
+              <w:pStyle w:val="NoSpacing"/>
+            </w:pPr>
+            <w:r>
+              <w:t>NULL</w:t>
+            </w:r>
+          </w:p>
+        </w:tc>
+        <w:tc>
+          <w:tcPr>
+            <w:tcW w:w="1652" w:type="dxa"/>
+            <w:shd w:val="clear" w:color="auto" w:fill="auto"/>
+            <w:noWrap/>
+            <w:hideMark/>
+          </w:tcPr>
+          <w:p>
+            <w:pPr>
+              <w:pStyle w:val="NoSpacing"/>
+            </w:pPr>
+            <w:r>
+              <w:t>rename</w:t>
+            </w:r>
+          </w:p>
+        </w:tc>
+        <w:tc>
+          <w:tcPr>
+            <w:tcW w:w="960" w:type="dxa"/>
+          </w:tcPr>
+          <w:p>
+            <w:pPr>
+              <w:pStyle w:val="NoSpacing"/>
+            </w:pPr>
+          </w:p>
+        </w:tc>
+        <w:tc>
+          <w:tcPr>
+            <w:tcW w:w="1343" w:type="dxa"/>
+          </w:tcPr>
+          <w:p>
+            <w:pPr>
+              <w:pStyle w:val="NoSpacing"/>
+            </w:pPr>
+          </w:p>
+        </w:tc>
+        <w:tc>
+          <w:tcPr>
+            <w:tcW w:w="1343" w:type="dxa"/>
+          </w:tcPr>
+          <w:p>
+            <w:pPr>
+              <w:pStyle w:val="NoSpacing"/>
+            </w:pPr>
+            <w:r>
+              <w:t>2</w:t>
+            </w:r>
+          </w:p>
+        </w:tc>
+      </w:tr>
+      <w:tr>
+        <w:trPr>
+          <w:trHeight w:val="300"/>
+        </w:trPr>
+        <w:tc>
+          <w:tcPr>
+            <w:tcW w:w="1658" w:type="dxa"/>
+            <w:shd w:val="clear" w:color="auto" w:fill="auto"/>
+            <w:noWrap/>
+            <w:hideMark/>
+          </w:tcPr>
+          <w:p>
+            <w:pPr>
+              <w:pStyle w:val="NoSpacing"/>
+            </w:pPr>
+            <w:r>
+              <w:lastRenderedPageBreak/>
+              <w:t>NULL</w:t>
+            </w:r>
+          </w:p>
+        </w:tc>
+        <w:tc>
+          <w:tcPr>
+            <w:tcW w:w="1652" w:type="dxa"/>
+            <w:shd w:val="clear" w:color="auto" w:fill="auto"/>
+            <w:noWrap/>
+            <w:hideMark/>
+          </w:tcPr>
+          <w:p>
+            <w:pPr>
+              <w:pStyle w:val="NoSpacing"/>
+            </w:pPr>
+            <w:r>
+              <w:t>promote</w:t>
+            </w:r>
+          </w:p>
+        </w:tc>
+        <w:tc>
+          <w:tcPr>
+            <w:tcW w:w="960" w:type="dxa"/>
+          </w:tcPr>
+          <w:p>
+            <w:pPr>
+              <w:pStyle w:val="NoSpacing"/>
+            </w:pPr>
+          </w:p>
+        </w:tc>
+        <w:tc>
+          <w:tcPr>
+            <w:tcW w:w="1343" w:type="dxa"/>
+          </w:tcPr>
+          <w:p>
+            <w:pPr>
+              <w:pStyle w:val="NoSpacing"/>
+            </w:pPr>
+          </w:p>
+        </w:tc>
+        <w:tc>
+          <w:tcPr>
+            <w:tcW w:w="1343" w:type="dxa"/>
+          </w:tcPr>
+          <w:p>
+            <w:pPr>
+              <w:pStyle w:val="NoSpacing"/>
+            </w:pPr>
+            <w:r>
+              <w:t>5</w:t>
+            </w:r>
+          </w:p>
+        </w:tc>
+      </w:tr>
+      <w:tr>
+        <w:trPr>
+          <w:trHeight w:val="300"/>
+        </w:trPr>
+        <w:tc>
+          <w:tcPr>
+            <w:tcW w:w="1658" w:type="dxa"/>
+            <w:shd w:val="clear" w:color="auto" w:fill="auto"/>
+            <w:noWrap/>
+            <w:hideMark/>
+          </w:tcPr>
+          <w:p>
+            <w:pPr>
+              <w:pStyle w:val="NoSpacing"/>
+            </w:pPr>
+            <w:r>
+              <w:t>NULL</w:t>
+            </w:r>
+          </w:p>
+        </w:tc>
+        <w:tc>
+          <w:tcPr>
+            <w:tcW w:w="1652" w:type="dxa"/>
+            <w:shd w:val="clear" w:color="auto" w:fill="auto"/>
+            <w:noWrap/>
+            <w:hideMark/>
+          </w:tcPr>
+          <w:p>
+            <w:pPr>
+              <w:pStyle w:val="NoSpacing"/>
+            </w:pPr>
+            <w:proofErr w:type="spellStart"/>
+            <w:r>
+              <w:t>move_type</w:t>
+            </w:r>
+            <w:proofErr w:type="spellEnd"/>
+          </w:p>
+        </w:tc>
+        <w:tc>
+          <w:tcPr>
+            <w:tcW w:w="960" w:type="dxa"/>
+          </w:tcPr>
+          <w:p>
+            <w:pPr>
+              <w:pStyle w:val="NoSpacing"/>
+            </w:pPr>
+          </w:p>
+        </w:tc>
+        <w:tc>
+          <w:tcPr>
+            <w:tcW w:w="1343" w:type="dxa"/>
+          </w:tcPr>
+          <w:p>
+            <w:pPr>
+              <w:pStyle w:val="NoSpacing"/>
+            </w:pPr>
+          </w:p>
+        </w:tc>
+        <w:tc>
+          <w:tcPr>
+            <w:tcW w:w="1343" w:type="dxa"/>
+          </w:tcPr>
+          <w:p>
+            <w:pPr>
+              <w:pStyle w:val="NoSpacing"/>
+            </w:pPr>
+            <w:r>
+              <w:t>5</w:t>
+            </w:r>
+          </w:p>
+        </w:tc>
+      </w:tr>
+      <w:tr>
+        <w:trPr>
+          <w:trHeight w:val="300"/>
+        </w:trPr>
+        <w:tc>
+          <w:tcPr>
+            <w:tcW w:w="1658" w:type="dxa"/>
+            <w:shd w:val="clear" w:color="auto" w:fill="auto"/>
+            <w:noWrap/>
+            <w:hideMark/>
+          </w:tcPr>
+          <w:p>
+            <w:pPr>
+              <w:pStyle w:val="NoSpacing"/>
+            </w:pPr>
+            <w:r>
+              <w:t>NULL</w:t>
+            </w:r>
+          </w:p>
+        </w:tc>
+        <w:tc>
+          <w:tcPr>
+            <w:tcW w:w="1652" w:type="dxa"/>
+            <w:shd w:val="clear" w:color="auto" w:fill="auto"/>
+            <w:noWrap/>
+            <w:hideMark/>
+          </w:tcPr>
+          <w:p>
+            <w:pPr>
+              <w:pStyle w:val="NoSpacing"/>
+            </w:pPr>
+            <w:proofErr w:type="spellStart"/>
+            <w:r>
+              <w:t>move_rename</w:t>
+            </w:r>
+            <w:proofErr w:type="spellEnd"/>
+          </w:p>
+        </w:tc>
+        <w:tc>
+          <w:tcPr>
+            <w:tcW w:w="960" w:type="dxa"/>
+          </w:tcPr>
+          <w:p>
+            <w:pPr>
+              <w:pStyle w:val="NoSpacing"/>
+            </w:pPr>
+          </w:p>
+        </w:tc>
+        <w:tc>
+          <w:tcPr>
+            <w:tcW w:w="1343" w:type="dxa"/>
+          </w:tcPr>
+          <w:p>
+            <w:pPr>
+              <w:pStyle w:val="NoSpacing"/>
+            </w:pPr>
+          </w:p>
+        </w:tc>
+        <w:tc>
+          <w:tcPr>
+            <w:tcW w:w="1343" w:type="dxa"/>
+          </w:tcPr>
+          <w:p>
+            <w:pPr>
+              <w:pStyle w:val="NoSpacing"/>
+            </w:pPr>
+            <w:r>
+              <w:t>5</w:t>
+            </w:r>
+          </w:p>
+        </w:tc>
+      </w:tr>
+      <w:tr>
+        <w:trPr>
+          <w:trHeight w:val="300"/>
+        </w:trPr>
+        <w:tc>
+          <w:tcPr>
+            <w:tcW w:w="1658" w:type="dxa"/>
+            <w:shd w:val="clear" w:color="auto" w:fill="auto"/>
+            <w:noWrap/>
+            <w:hideMark/>
+          </w:tcPr>
+          <w:p>
+            <w:pPr>
+              <w:pStyle w:val="NoSpacing"/>
+            </w:pPr>
+            <w:r>
+              <w:t>NULL</w:t>
+            </w:r>
+          </w:p>
+        </w:tc>
+        <w:tc>
+          <w:tcPr>
+            <w:tcW w:w="1652" w:type="dxa"/>
+            <w:shd w:val="clear" w:color="auto" w:fill="auto"/>
+            <w:noWrap/>
+            <w:hideMark/>
+          </w:tcPr>
+          <w:p>
+            <w:pPr>
+              <w:pStyle w:val="NoSpacing"/>
+            </w:pPr>
+            <w:r>
+              <w:t>move</w:t>
+            </w:r>
+          </w:p>
+        </w:tc>
+        <w:tc>
+          <w:tcPr>
+            <w:tcW w:w="960" w:type="dxa"/>
+          </w:tcPr>
+          <w:p>
+            <w:pPr>
+              <w:pStyle w:val="NoSpacing"/>
+            </w:pPr>
+          </w:p>
+        </w:tc>
+        <w:tc>
+          <w:tcPr>
+            <w:tcW w:w="1343" w:type="dxa"/>
+          </w:tcPr>
+          <w:p>
+            <w:pPr>
+              <w:pStyle w:val="NoSpacing"/>
+            </w:pPr>
+          </w:p>
+        </w:tc>
+        <w:tc>
+          <w:tcPr>
+            <w:tcW w:w="1343" w:type="dxa"/>
+          </w:tcPr>
+          <w:p>
+            <w:pPr>
+              <w:pStyle w:val="NoSpacing"/>
+            </w:pPr>
+            <w:r>
+              <w:t>5</w:t>
+            </w:r>
+          </w:p>
+        </w:tc>
+      </w:tr>
+      <w:tr>
+        <w:trPr>
+          <w:trHeight w:val="300"/>
+        </w:trPr>
+        <w:tc>
+          <w:tcPr>
+            <w:tcW w:w="1658" w:type="dxa"/>
+            <w:shd w:val="clear" w:color="auto" w:fill="auto"/>
+            <w:noWrap/>
+          </w:tcPr>
+          <w:p>
+            <w:pPr>
+              <w:pStyle w:val="NoSpacing"/>
+            </w:pPr>
+            <w:r>
+              <w:t>NULL</w:t>
+            </w:r>
+          </w:p>
+        </w:tc>
+        <w:tc>
+          <w:tcPr>
+            <w:tcW w:w="1652" w:type="dxa"/>
+            <w:shd w:val="clear" w:color="auto" w:fill="auto"/>
+            <w:noWrap/>
+          </w:tcPr>
+          <w:p>
+            <w:pPr>
+              <w:pStyle w:val="NoSpacing"/>
+            </w:pPr>
+            <w:r>
+              <w:t>metadata</w:t>
+            </w:r>
+          </w:p>
+        </w:tc>
+        <w:tc>
+          <w:tcPr>
+            <w:tcW w:w="960" w:type="dxa"/>
+          </w:tcPr>
+          <w:p>
+            <w:pPr>
+              <w:pStyle w:val="NoSpacing"/>
+            </w:pPr>
+          </w:p>
+        </w:tc>
+        <w:tc>
+          <w:tcPr>
+            <w:tcW w:w="1343" w:type="dxa"/>
+            <w:tcBorders>
+              <w:bottom w:val="single" w:sz="4" w:space="0" w:color="auto"/>
+            </w:tcBorders>
+          </w:tcPr>
+          <w:p>
+            <w:pPr>
+              <w:pStyle w:val="NoSpacing"/>
+            </w:pPr>
+          </w:p>
+        </w:tc>
+        <w:tc>
+          <w:tcPr>
+            <w:tcW w:w="1343" w:type="dxa"/>
+            <w:tcBorders>
+              <w:bottom w:val="single" w:sz="4" w:space="0" w:color="auto"/>
+            </w:tcBorders>
+          </w:tcPr>
+          <w:p>
+            <w:pPr>
+              <w:pStyle w:val="NoSpacing"/>
+            </w:pPr>
+            <w:r>
+              <w:t>2</w:t>
+            </w:r>
+          </w:p>
+        </w:tc>
+      </w:tr>
+      <w:tr>
+        <w:trPr>
+          <w:trHeight w:val="300"/>
+        </w:trPr>
+        <w:tc>
+          <w:tcPr>
+            <w:tcW w:w="1658" w:type="dxa"/>
+            <w:shd w:val="clear" w:color="auto" w:fill="auto"/>
+            <w:noWrap/>
+            <w:hideMark/>
+          </w:tcPr>
+          <w:p>
+            <w:pPr>
+              <w:pStyle w:val="NoSpacing"/>
+            </w:pPr>
+            <w:r>
+              <w:t>NULL</w:t>
+            </w:r>
+          </w:p>
+        </w:tc>
+        <w:tc>
+          <w:tcPr>
+            <w:tcW w:w="1652" w:type="dxa"/>
+            <w:shd w:val="clear" w:color="auto" w:fill="auto"/>
+            <w:noWrap/>
+            <w:hideMark/>
+          </w:tcPr>
+          <w:p>
+            <w:pPr>
+              <w:pStyle w:val="NoSpacing"/>
+            </w:pPr>
+            <w:r>
+              <w:t>merge</w:t>
+            </w:r>
+          </w:p>
+        </w:tc>
+        <w:tc>
+          <w:tcPr>
+            <w:tcW w:w="960" w:type="dxa"/>
+          </w:tcPr>
+          <w:p>
+            <w:pPr>
+              <w:pStyle w:val="NoSpacing"/>
+            </w:pPr>
+          </w:p>
+        </w:tc>
+        <w:tc>
+          <w:tcPr>
+            <w:tcW w:w="1343" w:type="dxa"/>
+            <w:tcBorders>
+              <w:bottom w:val="single" w:sz="4" w:space="0" w:color="auto"/>
+            </w:tcBorders>
+          </w:tcPr>
+          <w:p>
+            <w:pPr>
+              <w:pStyle w:val="NoSpacing"/>
+            </w:pPr>
+          </w:p>
+        </w:tc>
+        <w:tc>
+          <w:tcPr>
+            <w:tcW w:w="1343" w:type="dxa"/>
+            <w:tcBorders>
+              <w:bottom w:val="single" w:sz="4" w:space="0" w:color="auto"/>
+            </w:tcBorders>
+          </w:tcPr>
+          <w:p>
+            <w:pPr>
+              <w:pStyle w:val="NoSpacing"/>
+            </w:pPr>
+            <w:r>
+              <w:t>6</w:t>
+            </w:r>
+          </w:p>
+        </w:tc>
+      </w:tr>
+      <w:tr>
+        <w:trPr>
+          <w:trHeight w:val="300"/>
+        </w:trPr>
+        <w:tc>
+          <w:tcPr>
+            <w:tcW w:w="1658" w:type="dxa"/>
+            <w:shd w:val="clear" w:color="auto" w:fill="auto"/>
+            <w:noWrap/>
+          </w:tcPr>
+          <w:p>
+            <w:pPr>
+              <w:pStyle w:val="NoSpacing"/>
+              <w:rPr>
+                <w:color w:val="808080" w:themeColor="background1" w:themeShade="80"/>
+              </w:rPr>
+            </w:pPr>
+            <w:r>
+              <w:t>NULL</w:t>
+            </w:r>
+          </w:p>
+        </w:tc>
+        <w:tc>
+          <w:tcPr>
+            <w:tcW w:w="1652" w:type="dxa"/>
+            <w:shd w:val="clear" w:color="auto" w:fill="auto"/>
+            <w:noWrap/>
+          </w:tcPr>
+          <w:p>
+            <w:pPr>
+              <w:pStyle w:val="NoSpacing"/>
+              <w:rPr>
+                <w:color w:val="808080" w:themeColor="background1" w:themeShade="80"/>
+              </w:rPr>
+            </w:pPr>
+            <w:r>
+              <w:t>abolish</w:t>
+            </w:r>
+          </w:p>
+        </w:tc>
+        <w:tc>
+          <w:tcPr>
+            <w:tcW w:w="960" w:type="dxa"/>
+          </w:tcPr>
+          <w:p>
+            <w:pPr>
+              <w:pStyle w:val="NoSpacing"/>
+              <w:rPr>
+                <w:color w:val="808080" w:themeColor="background1" w:themeShade="80"/>
+              </w:rPr>
+            </w:pPr>
+          </w:p>
+        </w:tc>
+        <w:tc>
+          <w:tcPr>
+            <w:tcW w:w="1343" w:type="dxa"/>
+            <w:tcBorders>
+              <w:bottom w:val="single" w:sz="4" w:space="0" w:color="auto"/>
+            </w:tcBorders>
+            <w:shd w:val="clear" w:color="auto" w:fill="auto"/>
+          </w:tcPr>
+          <w:p>
+            <w:pPr>
+              <w:pStyle w:val="NoSpacing"/>
+            </w:pPr>
+          </w:p>
+        </w:tc>
+        <w:tc>
+          <w:tcPr>
+            <w:tcW w:w="1343" w:type="dxa"/>
+            <w:tcBorders>
+              <w:bottom w:val="single" w:sz="4" w:space="0" w:color="auto"/>
+            </w:tcBorders>
+            <w:shd w:val="clear" w:color="auto" w:fill="auto"/>
+          </w:tcPr>
+          <w:p>
+            <w:pPr>
+              <w:pStyle w:val="NoSpacing"/>
+            </w:pPr>
+            <w:r>
+              <w:t>3</w:t>
+            </w:r>
+          </w:p>
+        </w:tc>
+      </w:tr>
+      <w:tr>
+        <w:trPr>
+          <w:trHeight w:val="300"/>
+        </w:trPr>
+        <w:tc>
+          <w:tcPr>
+            <w:tcW w:w="1658" w:type="dxa"/>
+            <w:shd w:val="clear" w:color="auto" w:fill="auto"/>
+            <w:noWrap/>
+          </w:tcPr>
+          <w:p>
+            <w:pPr>
+              <w:pStyle w:val="NoSpacing"/>
+            </w:pPr>
+            <w:r>
+              <w:t>NULL</w:t>
+            </w:r>
+          </w:p>
+        </w:tc>
+        <w:tc>
+          <w:tcPr>
+            <w:tcW w:w="1652" w:type="dxa"/>
+            <w:shd w:val="clear" w:color="auto" w:fill="auto"/>
+            <w:noWrap/>
+          </w:tcPr>
+          <w:p>
+            <w:pPr>
+              <w:pStyle w:val="NoSpacing"/>
+            </w:pPr>
+            <w:r>
+              <w:t>%</w:t>
+            </w:r>
+          </w:p>
+        </w:tc>
+        <w:tc>
+          <w:tcPr>
+            <w:tcW w:w="960" w:type="dxa"/>
+          </w:tcPr>
+          <w:p>
+            <w:pPr>
+              <w:pStyle w:val="NoSpacing"/>
+            </w:pPr>
+          </w:p>
+        </w:tc>
+        <w:tc>
+          <w:tcPr>
+            <w:tcW w:w="1343" w:type="dxa"/>
+            <w:shd w:val="clear" w:color="auto" w:fill="A6A6A6" w:themeFill="background1" w:themeFillShade="A6"/>
+          </w:tcPr>
+          <w:p>
+            <w:pPr>
+              <w:pStyle w:val="NoSpacing"/>
+            </w:pPr>
+          </w:p>
+        </w:tc>
+        <w:tc>
+          <w:tcPr>
+            <w:tcW w:w="1343" w:type="dxa"/>
+            <w:shd w:val="clear" w:color="auto" w:fill="A6A6A6" w:themeFill="background1" w:themeFillShade="A6"/>
+          </w:tcPr>
+          <w:p>
+            <w:pPr>
+              <w:pStyle w:val="NoSpacing"/>
+            </w:pPr>
+            <w:r>
+              <w:t>NA</w:t>
+            </w:r>
+          </w:p>
+        </w:tc>
+      </w:tr>
+      <w:tr>
+        <w:trPr>
+          <w:trHeight w:val="300"/>
+        </w:trPr>
+        <w:tc>
+          <w:tcPr>
+            <w:tcW w:w="1658" w:type="dxa"/>
+            <w:shd w:val="clear" w:color="auto" w:fill="auto"/>
+            <w:noWrap/>
+          </w:tcPr>
+          <w:p>
+            <w:pPr>
+              <w:pStyle w:val="NoSpacing"/>
+            </w:pPr>
+            <w:r>
+              <w:t>NULL</w:t>
+            </w:r>
+          </w:p>
+        </w:tc>
+        <w:tc>
+          <w:tcPr>
+            <w:tcW w:w="1652" w:type="dxa"/>
+            <w:shd w:val="clear" w:color="auto" w:fill="auto"/>
+            <w:noWrap/>
+          </w:tcPr>
+          <w:p>
+            <w:pPr>
+              <w:pStyle w:val="NoSpacing"/>
+            </w:pPr>
+            <w:r>
+              <w:t>NULL</w:t>
+            </w:r>
+          </w:p>
+        </w:tc>
+        <w:tc>
+          <w:tcPr>
+            <w:tcW w:w="960" w:type="dxa"/>
+          </w:tcPr>
+          <w:p>
+            <w:pPr>
+              <w:pStyle w:val="NoSpacing"/>
+            </w:pPr>
+          </w:p>
+        </w:tc>
+        <w:tc>
+          <w:tcPr>
+            <w:tcW w:w="1343" w:type="dxa"/>
+          </w:tcPr>
+          <w:p>
+            <w:pPr>
+              <w:pStyle w:val="NoSpacing"/>
+            </w:pPr>
+          </w:p>
+        </w:tc>
+        <w:tc>
+          <w:tcPr>
+            <w:tcW w:w="1343" w:type="dxa"/>
+          </w:tcPr>
+          <w:p>
+            <w:pPr>
+              <w:pStyle w:val="NoSpacing"/>
+            </w:pPr>
+            <w:r>
+              <w:t>2</w:t>
+            </w:r>
+          </w:p>
+        </w:tc>
+      </w:tr>
+    </w:tbl>
+    <w:p>
+      <w:pPr>
+        <w:pStyle w:val="ListParagraph"/>
+        <w:numPr>
+          <w:ilvl w:val="1"/>
+          <w:numId w:val="12"/>
+        </w:numPr>
+      </w:pPr>
+      <w:r>
+        <w:t xml:space="preserve">scan for (and fix) </w:t>
+      </w:r>
+      <w:proofErr w:type="spellStart"/>
+      <w:r>
+        <w:t>src_out_change</w:t>
+      </w:r>
+      <w:proofErr w:type="spellEnd"/>
+      <w:r>
+        <w:t xml:space="preserve"> verb: rename -&gt; </w:t>
+      </w:r>
+      <w:proofErr w:type="spellStart"/>
+      <w:r>
+        <w:t>rename_move</w:t>
+      </w:r>
+      <w:proofErr w:type="spellEnd"/>
+      <w:r>
+        <w:t xml:space="preserve"> </w:t>
+      </w:r>
+    </w:p>
+    <w:p/>
+    <w:p>
+      <w:pPr>
+        <w:pStyle w:val="Heading3"/>
+      </w:pPr>
+      <w:proofErr w:type="gramStart"/>
+      <w:r>
+        <w:t>1.a.load</w:t>
+      </w:r>
+      <w:proofErr w:type="gramEnd"/>
+      <w:r>
+        <w:t>_next_msl-delta-insert_values.sql</w:t>
+      </w:r>
+    </w:p>
+    <w:p/>
+    <w:p>
       <w:r>
         <w:t>Add worksheet “</w:t>
       </w:r>
@@ -2759,7 +3826,7 @@
         <w:t>Paste all of column AW into “</w:t>
       </w:r>
       <w:r>
-        <w:t>0.c.insert_into-load_next_msl-delta.sql</w:t>
+        <w:t>1.a.load_next_msl-delta-insert_values.sql</w:t>
       </w:r>
       <w:r>
         <w:t xml:space="preserve">”, save and run. </w:t>
@@ -2770,11 +3837,13 @@
         <w:pStyle w:val="Heading3"/>
       </w:pPr>
       <w:r>
-        <w:t>ALTERNATE PATH</w:t>
-      </w:r>
-      <w:r>
-        <w:t xml:space="preserve">: </w:t>
-      </w:r>
+        <w:t xml:space="preserve">ALTERNATE PATH: </w:t>
+      </w:r>
+    </w:p>
+    <w:p>
+      <w:pPr>
+        <w:pStyle w:val="Heading4"/>
+      </w:pPr>
       <w:r>
         <w:t xml:space="preserve">1.1 </w:t>
       </w:r>
@@ -3619,91 +4688,125 @@
     </w:p>
     <w:p>
       <w:pPr>
+        <w:pStyle w:val="Heading3"/>
+      </w:pPr>
+      <w:proofErr w:type="gramStart"/>
+      <w:r>
+        <w:t>1.b.load</w:t>
+      </w:r>
+      <w:proofErr w:type="gramEnd"/>
+      <w:r>
+        <w:t>_next_msl-convert_blank_to_null.sql</w:t>
+      </w:r>
+    </w:p>
+    <w:p>
+      <w:r>
+        <w:t>None found/fixed.</w:t>
+      </w:r>
+    </w:p>
+    <w:p>
+      <w:pPr>
+        <w:pStyle w:val="Heading3"/>
+      </w:pPr>
+      <w:proofErr w:type="gramStart"/>
+      <w:r>
+        <w:t>1.X</w:t>
+      </w:r>
+      <w:proofErr w:type="gramEnd"/>
+      <w:r>
+        <w:t xml:space="preserve"> </w:t>
+      </w:r>
+      <w:proofErr w:type="spellStart"/>
+      <w:r>
+        <w:t>delete_an_MSL_tree.sql</w:t>
+      </w:r>
+      <w:proofErr w:type="spellEnd"/>
+    </w:p>
+    <w:p>
+      <w:r>
+        <w:t xml:space="preserve">Need this only if we have to back out our inserts. </w:t>
+      </w:r>
+    </w:p>
+    <w:p>
+      <w:r>
+        <w:t>Instead, please make backups often!</w:t>
+      </w:r>
+    </w:p>
+    <w:p/>
+    <w:p>
+      <w:pPr>
+        <w:pStyle w:val="Heading3"/>
+      </w:pPr>
+      <w:proofErr w:type="gramStart"/>
+      <w:r>
+        <w:t>2.</w:t>
+      </w:r>
+      <w:r>
+        <w:t>a</w:t>
+      </w:r>
+      <w:proofErr w:type="gramEnd"/>
+      <w:r>
+        <w:t>.</w:t>
+      </w:r>
+      <w:r>
+        <w:t xml:space="preserve"> </w:t>
+      </w:r>
+      <w:proofErr w:type="spellStart"/>
+      <w:r>
+        <w:t>load_next_msl</w:t>
+      </w:r>
+      <w:proofErr w:type="spellEnd"/>
+      <w:r>
+        <w:t xml:space="preserve"> - data </w:t>
+      </w:r>
+      <w:proofErr w:type="spellStart"/>
+      <w:r>
+        <w:t>cleans.sql</w:t>
+      </w:r>
+      <w:proofErr w:type="spellEnd"/>
+    </w:p>
+    <w:p>
+      <w:pPr>
         <w:autoSpaceDE w:val="0"/>
         <w:autoSpaceDN w:val="0"/>
         <w:adjustRightInd w:val="0"/>
         <w:spacing w:after="0" w:line="240" w:lineRule="auto"/>
         <w:rPr>
           <w:rFonts w:ascii="Consolas" w:hAnsi="Consolas" w:cs="Consolas"/>
-          <w:sz w:val="18"/>
-          <w:szCs w:val="18"/>
-        </w:rPr>
-      </w:pPr>
-    </w:p>
-    <w:p>
-      <w:pPr>
-        <w:pStyle w:val="Heading1"/>
-      </w:pPr>
-    </w:p>
-    <w:p>
-      <w:pPr>
-        <w:pStyle w:val="Heading3"/>
-      </w:pPr>
-      <w:r>
-        <w:t xml:space="preserve">SCRIPT: </w:t>
-      </w:r>
-      <w:r>
-        <w:t xml:space="preserve">1. </w:t>
-      </w:r>
-      <w:proofErr w:type="spellStart"/>
-      <w:r>
-        <w:t>load_next_msl</w:t>
-      </w:r>
-      <w:proofErr w:type="spellEnd"/>
-      <w:r>
-        <w:t xml:space="preserve"> - convert blank to </w:t>
-      </w:r>
-      <w:proofErr w:type="spellStart"/>
-      <w:r>
-        <w:t>null.sql</w:t>
-      </w:r>
-      <w:proofErr w:type="spellEnd"/>
-    </w:p>
-    <w:p>
-      <w:r>
-        <w:t>None found/fixed.</w:t>
-      </w:r>
-    </w:p>
-    <w:p>
-      <w:pPr>
-        <w:pStyle w:val="Heading3"/>
-      </w:pPr>
-      <w:r>
-        <w:lastRenderedPageBreak/>
-        <w:t xml:space="preserve">SCRIPT: 1.0 drop obsolete </w:t>
-      </w:r>
-      <w:proofErr w:type="spellStart"/>
-      <w:r>
-        <w:t>tables.sql</w:t>
-      </w:r>
-      <w:proofErr w:type="spellEnd"/>
-    </w:p>
-    <w:p>
-      <w:r>
-        <w:t>Empty script this year</w:t>
-      </w:r>
-    </w:p>
-    <w:p/>
-    <w:p>
-      <w:pPr>
-        <w:pStyle w:val="Heading3"/>
-      </w:pPr>
-      <w:r>
-        <w:t xml:space="preserve">SCRIPT: </w:t>
-      </w:r>
-      <w:r>
-        <w:t>1.01 load status query</w:t>
-      </w:r>
-    </w:p>
-    <w:p>
-      <w:r>
-        <w:t xml:space="preserve">Update </w:t>
-      </w:r>
-      <w:proofErr w:type="spellStart"/>
-      <w:r>
-        <w:t>tree_ids</w:t>
-      </w:r>
-      <w:proofErr w:type="spellEnd"/>
+          <w:color w:val="000000"/>
+          <w:sz w:val="19"/>
+          <w:szCs w:val="19"/>
+        </w:rPr>
+      </w:pPr>
+      <w:r>
+        <w:rPr>
+          <w:rFonts w:ascii="Consolas" w:hAnsi="Consolas" w:cs="Consolas"/>
+          <w:color w:val="000000"/>
+          <w:sz w:val="19"/>
+          <w:szCs w:val="19"/>
+        </w:rPr>
+        <w:t>-- remove leading and trailing spaces (update create in excel)</w:t>
+      </w:r>
+    </w:p>
+    <w:p>
+      <w:r>
+        <w:rPr>
+          <w:rFonts w:ascii="Consolas" w:hAnsi="Consolas" w:cs="Consolas"/>
+          <w:color w:val="000000"/>
+          <w:sz w:val="19"/>
+          <w:szCs w:val="19"/>
+        </w:rPr>
+        <w:t>(171</w:t>
+      </w:r>
+      <w:r>
+        <w:rPr>
+          <w:rFonts w:ascii="Consolas" w:hAnsi="Consolas" w:cs="Consolas"/>
+          <w:color w:val="000000"/>
+          <w:sz w:val="19"/>
+          <w:szCs w:val="19"/>
+        </w:rPr>
+        <w:t xml:space="preserve"> rows affected)</w:t>
+      </w:r>
     </w:p>
     <w:p>
       <w:pPr>
@@ -3713,204 +4816,19 @@
         <w:spacing w:after="0" w:line="240" w:lineRule="auto"/>
         <w:rPr>
           <w:rFonts w:ascii="Consolas" w:hAnsi="Consolas" w:cs="Consolas"/>
-          <w:sz w:val="19"/>
-          <w:szCs w:val="19"/>
-        </w:rPr>
-      </w:pPr>
-      <w:r>
-        <w:tab/>
-      </w:r>
-      <w:proofErr w:type="gramStart"/>
+          <w:sz w:val="18"/>
+          <w:szCs w:val="18"/>
+        </w:rPr>
+      </w:pPr>
       <w:r>
         <w:rPr>
           <w:rFonts w:ascii="Consolas" w:hAnsi="Consolas" w:cs="Consolas"/>
-          <w:color w:val="0000FF"/>
-          <w:sz w:val="19"/>
-          <w:szCs w:val="19"/>
-        </w:rPr>
-        <w:t>declare</w:t>
-      </w:r>
-      <w:r>
-        <w:rPr>
-          <w:rFonts w:ascii="Consolas" w:hAnsi="Consolas" w:cs="Consolas"/>
-          <w:sz w:val="19"/>
-          <w:szCs w:val="19"/>
-        </w:rPr>
-        <w:t xml:space="preserve">  @</w:t>
-      </w:r>
-      <w:proofErr w:type="spellStart"/>
-      <w:r>
-        <w:rPr>
-          <w:rFonts w:ascii="Consolas" w:hAnsi="Consolas" w:cs="Consolas"/>
-          <w:sz w:val="19"/>
-          <w:szCs w:val="19"/>
-        </w:rPr>
-        <w:t>new</w:t>
-      </w:r>
-      <w:proofErr w:type="gramEnd"/>
-      <w:r>
-        <w:rPr>
-          <w:rFonts w:ascii="Consolas" w:hAnsi="Consolas" w:cs="Consolas"/>
-          <w:sz w:val="19"/>
-          <w:szCs w:val="19"/>
-        </w:rPr>
-        <w:t>_tree</w:t>
-      </w:r>
-      <w:proofErr w:type="spellEnd"/>
-      <w:r>
-        <w:rPr>
-          <w:rFonts w:ascii="Consolas" w:hAnsi="Consolas" w:cs="Consolas"/>
-          <w:sz w:val="19"/>
-          <w:szCs w:val="19"/>
-        </w:rPr>
-        <w:t xml:space="preserve"> </w:t>
-      </w:r>
-      <w:proofErr w:type="spellStart"/>
-      <w:r>
-        <w:rPr>
-          <w:rFonts w:ascii="Consolas" w:hAnsi="Consolas" w:cs="Consolas"/>
-          <w:color w:val="0000FF"/>
-          <w:sz w:val="19"/>
-          <w:szCs w:val="19"/>
-        </w:rPr>
-        <w:t>int</w:t>
-      </w:r>
-      <w:proofErr w:type="spellEnd"/>
-      <w:r>
-        <w:rPr>
-          <w:rFonts w:ascii="Consolas" w:hAnsi="Consolas" w:cs="Consolas"/>
-          <w:color w:val="808080"/>
-          <w:sz w:val="19"/>
-          <w:szCs w:val="19"/>
-        </w:rPr>
-        <w:t>;</w:t>
-      </w:r>
-      <w:r>
-        <w:rPr>
-          <w:rFonts w:ascii="Consolas" w:hAnsi="Consolas" w:cs="Consolas"/>
-          <w:sz w:val="19"/>
-          <w:szCs w:val="19"/>
-        </w:rPr>
-        <w:t xml:space="preserve"> </w:t>
-      </w:r>
-      <w:r>
-        <w:rPr>
-          <w:rFonts w:ascii="Consolas" w:hAnsi="Consolas" w:cs="Consolas"/>
-          <w:color w:val="0000FF"/>
-          <w:sz w:val="19"/>
-          <w:szCs w:val="19"/>
-        </w:rPr>
-        <w:t>set</w:t>
-      </w:r>
-      <w:r>
-        <w:rPr>
-          <w:rFonts w:ascii="Consolas" w:hAnsi="Consolas" w:cs="Consolas"/>
-          <w:sz w:val="19"/>
-          <w:szCs w:val="19"/>
-        </w:rPr>
-        <w:t xml:space="preserve"> @</w:t>
-      </w:r>
-      <w:proofErr w:type="spellStart"/>
-      <w:r>
-        <w:rPr>
-          <w:rFonts w:ascii="Consolas" w:hAnsi="Consolas" w:cs="Consolas"/>
-          <w:sz w:val="19"/>
-          <w:szCs w:val="19"/>
-        </w:rPr>
-        <w:t>new_tree</w:t>
-      </w:r>
-      <w:proofErr w:type="spellEnd"/>
-      <w:r>
-        <w:rPr>
-          <w:rFonts w:ascii="Consolas" w:hAnsi="Consolas" w:cs="Consolas"/>
-          <w:sz w:val="19"/>
-          <w:szCs w:val="19"/>
-        </w:rPr>
-        <w:t xml:space="preserve"> </w:t>
-      </w:r>
-      <w:r>
-        <w:rPr>
-          <w:rFonts w:ascii="Consolas" w:hAnsi="Consolas" w:cs="Consolas"/>
-          <w:color w:val="808080"/>
-          <w:sz w:val="19"/>
-          <w:szCs w:val="19"/>
-        </w:rPr>
-        <w:t>=</w:t>
-      </w:r>
-      <w:r>
-        <w:rPr>
-          <w:rFonts w:ascii="Consolas" w:hAnsi="Consolas" w:cs="Consolas"/>
-          <w:sz w:val="19"/>
-          <w:szCs w:val="19"/>
-        </w:rPr>
-        <w:t xml:space="preserve"> 201</w:t>
-      </w:r>
-      <w:r>
-        <w:rPr>
-          <w:rFonts w:ascii="Consolas" w:hAnsi="Consolas" w:cs="Consolas"/>
-          <w:sz w:val="19"/>
-          <w:szCs w:val="19"/>
-          <w:highlight w:val="yellow"/>
-        </w:rPr>
-        <w:t>90</w:t>
-      </w:r>
-      <w:r>
-        <w:rPr>
-          <w:rFonts w:ascii="Consolas" w:hAnsi="Consolas" w:cs="Consolas"/>
-          <w:sz w:val="19"/>
-          <w:szCs w:val="19"/>
-        </w:rPr>
-        <w:t>0000</w:t>
-      </w:r>
-    </w:p>
-    <w:p/>
-    <w:p>
-      <w:r>
-        <w:t xml:space="preserve">This </w:t>
-      </w:r>
-      <w:proofErr w:type="gramStart"/>
-      <w:r>
-        <w:t>doesn’t</w:t>
-      </w:r>
-      <w:proofErr w:type="gramEnd"/>
-      <w:r>
-        <w:t xml:space="preserve"> do much until later, as we move taxa into </w:t>
-      </w:r>
-      <w:proofErr w:type="spellStart"/>
-      <w:r>
-        <w:t>taxonomy_node</w:t>
-      </w:r>
-      <w:proofErr w:type="spellEnd"/>
-      <w:r>
-        <w:t xml:space="preserve"> proper.</w:t>
-      </w:r>
-    </w:p>
-    <w:p/>
-    <w:p>
-      <w:pPr>
-        <w:pStyle w:val="Heading3"/>
-      </w:pPr>
-      <w:r>
-        <w:t xml:space="preserve">SCRIPT: </w:t>
-      </w:r>
-      <w:r>
-        <w:t xml:space="preserve">2. </w:t>
-      </w:r>
-      <w:proofErr w:type="spellStart"/>
-      <w:r>
-        <w:t>load_next_msl</w:t>
-      </w:r>
-      <w:proofErr w:type="spellEnd"/>
-      <w:r>
-        <w:t xml:space="preserve"> - data </w:t>
-      </w:r>
-      <w:proofErr w:type="spellStart"/>
-      <w:r>
-        <w:t>cleans.sql</w:t>
-      </w:r>
-      <w:proofErr w:type="spellEnd"/>
-    </w:p>
-    <w:p/>
+          <w:sz w:val="18"/>
+          <w:szCs w:val="18"/>
+        </w:rPr>
+        <w:t>COMMIT TRANSACTION</w:t>
+      </w:r>
+    </w:p>
     <w:p>
       <w:pPr>
         <w:autoSpaceDE w:val="0"/>
@@ -3919,76 +4837,656 @@
         <w:spacing w:after="0" w:line="240" w:lineRule="auto"/>
         <w:rPr>
           <w:rFonts w:ascii="Consolas" w:hAnsi="Consolas" w:cs="Consolas"/>
-          <w:color w:val="000000"/>
-          <w:sz w:val="19"/>
-          <w:szCs w:val="19"/>
-        </w:rPr>
-      </w:pPr>
-      <w:r>
-        <w:rPr>
-          <w:rFonts w:ascii="Consolas" w:hAnsi="Consolas" w:cs="Consolas"/>
-          <w:color w:val="000000"/>
-          <w:sz w:val="19"/>
-          <w:szCs w:val="19"/>
-        </w:rPr>
-        <w:t xml:space="preserve">-- </w:t>
-      </w:r>
-      <w:r>
-        <w:rPr>
-          <w:rFonts w:ascii="Consolas" w:hAnsi="Consolas" w:cs="Consolas"/>
-          <w:color w:val="000000"/>
-          <w:sz w:val="19"/>
-          <w:szCs w:val="19"/>
-        </w:rPr>
-        <w:t>remove leading and trailing spaces (update create in excel)</w:t>
-      </w:r>
-    </w:p>
-    <w:p>
-      <w:r>
-        <w:rPr>
-          <w:rFonts w:ascii="Consolas" w:hAnsi="Consolas" w:cs="Consolas"/>
-          <w:color w:val="000000"/>
-          <w:sz w:val="19"/>
-          <w:szCs w:val="19"/>
-        </w:rPr>
-        <w:t>(170 rows affected)</w:t>
-      </w:r>
-    </w:p>
-    <w:p>
-      <w:pPr>
-        <w:autoSpaceDE w:val="0"/>
-        <w:autoSpaceDN w:val="0"/>
-        <w:adjustRightInd w:val="0"/>
-        <w:spacing w:after="0" w:line="240" w:lineRule="auto"/>
-        <w:rPr>
-          <w:rFonts w:ascii="Consolas" w:hAnsi="Consolas" w:cs="Consolas"/>
           <w:sz w:val="18"/>
           <w:szCs w:val="18"/>
         </w:rPr>
       </w:pPr>
-      <w:r>
-        <w:rPr>
-          <w:rFonts w:ascii="Consolas" w:hAnsi="Consolas" w:cs="Consolas"/>
-          <w:sz w:val="18"/>
-          <w:szCs w:val="18"/>
-        </w:rPr>
-        <w:t>COMMIT TRANSACTION</w:t>
-      </w:r>
-    </w:p>
-    <w:p>
-      <w:pPr>
-        <w:autoSpaceDE w:val="0"/>
-        <w:autoSpaceDN w:val="0"/>
-        <w:adjustRightInd w:val="0"/>
-        <w:spacing w:after="0" w:line="240" w:lineRule="auto"/>
-        <w:rPr>
-          <w:rFonts w:ascii="Consolas" w:hAnsi="Consolas" w:cs="Consolas"/>
-          <w:sz w:val="18"/>
-          <w:szCs w:val="18"/>
-        </w:rPr>
-      </w:pPr>
-      <w:bookmarkStart w:id="0" w:name="_GoBack"/>
-      <w:bookmarkEnd w:id="0"/>
+    </w:p>
+    <w:p>
+      <w:pPr>
+        <w:pStyle w:val="Heading3"/>
+      </w:pPr>
+      <w:proofErr w:type="gramStart"/>
+      <w:r>
+        <w:t>2.b</w:t>
+      </w:r>
+      <w:proofErr w:type="gramEnd"/>
+      <w:r>
+        <w:t xml:space="preserve"> map </w:t>
+      </w:r>
+      <w:proofErr w:type="spellStart"/>
+      <w:r>
+        <w:t>actions.sql</w:t>
+      </w:r>
+      <w:proofErr w:type="spellEnd"/>
+    </w:p>
+    <w:p>
+      <w:r>
+        <w:t>Maps entry in the “change” column over to official verbs in the “_action</w:t>
+      </w:r>
+      <w:proofErr w:type="gramStart"/>
+      <w:r>
+        <w:t>”  column</w:t>
+      </w:r>
+      <w:proofErr w:type="gramEnd"/>
+      <w:r>
+        <w:t>, with some QC</w:t>
+      </w:r>
+    </w:p>
+    <w:p/>
+    <w:tbl>
+      <w:tblPr>
+        <w:tblStyle w:val="TableGrid"/>
+        <w:tblW w:w="0" w:type="auto"/>
+        <w:tblLook w:val="04A0" w:firstRow="1" w:lastRow="0" w:firstColumn="1" w:lastColumn="0" w:noHBand="0" w:noVBand="1"/>
+      </w:tblPr>
+      <w:tblGrid>
+        <w:gridCol w:w="1809"/>
+        <w:gridCol w:w="2335"/>
+        <w:gridCol w:w="1760"/>
+        <w:gridCol w:w="1737"/>
+        <w:gridCol w:w="1865"/>
+      </w:tblGrid>
+      <w:tr>
+        <w:tc>
+          <w:tcPr>
+            <w:tcW w:w="1809" w:type="dxa"/>
+          </w:tcPr>
+          <w:p>
+            <w:pPr>
+              <w:rPr>
+                <w:b/>
+              </w:rPr>
+            </w:pPr>
+            <w:r>
+              <w:rPr>
+                <w:b/>
+              </w:rPr>
+              <w:t>report</w:t>
+            </w:r>
+          </w:p>
+        </w:tc>
+        <w:tc>
+          <w:tcPr>
+            <w:tcW w:w="2335" w:type="dxa"/>
+          </w:tcPr>
+          <w:p>
+            <w:pPr>
+              <w:rPr>
+                <w:b/>
+              </w:rPr>
+            </w:pPr>
+            <w:proofErr w:type="spellStart"/>
+            <w:r>
+              <w:rPr>
+                <w:b/>
+              </w:rPr>
+              <w:t>dest_msl_release_num</w:t>
+            </w:r>
+            <w:proofErr w:type="spellEnd"/>
+          </w:p>
+        </w:tc>
+        <w:tc>
+          <w:tcPr>
+            <w:tcW w:w="1760" w:type="dxa"/>
+          </w:tcPr>
+          <w:p>
+            <w:pPr>
+              <w:rPr>
+                <w:b/>
+              </w:rPr>
+            </w:pPr>
+            <w:r>
+              <w:rPr>
+                <w:b/>
+              </w:rPr>
+              <w:t>_action</w:t>
+            </w:r>
+          </w:p>
+        </w:tc>
+        <w:tc>
+          <w:tcPr>
+            <w:tcW w:w="1737" w:type="dxa"/>
+          </w:tcPr>
+          <w:p>
+            <w:pPr>
+              <w:rPr>
+                <w:b/>
+              </w:rPr>
+            </w:pPr>
+            <w:proofErr w:type="spellStart"/>
+            <w:r>
+              <w:rPr>
+                <w:b/>
+              </w:rPr>
+              <w:t>row_ct</w:t>
+            </w:r>
+            <w:proofErr w:type="spellEnd"/>
+          </w:p>
+        </w:tc>
+        <w:tc>
+          <w:tcPr>
+            <w:tcW w:w="1865" w:type="dxa"/>
+          </w:tcPr>
+          <w:p>
+            <w:pPr>
+              <w:rPr>
+                <w:b/>
+              </w:rPr>
+            </w:pPr>
+            <w:proofErr w:type="spellStart"/>
+            <w:r>
+              <w:rPr>
+                <w:b/>
+              </w:rPr>
+              <w:t>max_taxid</w:t>
+            </w:r>
+            <w:proofErr w:type="spellEnd"/>
+          </w:p>
+        </w:tc>
+      </w:tr>
+      <w:tr>
+        <w:tc>
+          <w:tcPr>
+            <w:tcW w:w="1809" w:type="dxa"/>
+          </w:tcPr>
+          <w:p>
+            <w:r>
+              <w:t>action summary</w:t>
+            </w:r>
+          </w:p>
+        </w:tc>
+        <w:tc>
+          <w:tcPr>
+            <w:tcW w:w="2335" w:type="dxa"/>
+          </w:tcPr>
+          <w:p>
+            <w:r>
+              <w:t>35</w:t>
+            </w:r>
+          </w:p>
+        </w:tc>
+        <w:tc>
+          <w:tcPr>
+            <w:tcW w:w="1760" w:type="dxa"/>
+          </w:tcPr>
+          <w:p>
+            <w:r>
+              <w:t>abolish</w:t>
+            </w:r>
+          </w:p>
+        </w:tc>
+        <w:tc>
+          <w:tcPr>
+            <w:tcW w:w="1737" w:type="dxa"/>
+          </w:tcPr>
+          <w:p>
+            <w:r>
+              <w:t>19</w:t>
+            </w:r>
+          </w:p>
+        </w:tc>
+        <w:tc>
+          <w:tcPr>
+            <w:tcW w:w="1865" w:type="dxa"/>
+          </w:tcPr>
+          <w:p>
+            <w:r>
+              <w:t>201900216</w:t>
+            </w:r>
+          </w:p>
+        </w:tc>
+      </w:tr>
+      <w:tr>
+        <w:tc>
+          <w:tcPr>
+            <w:tcW w:w="1809" w:type="dxa"/>
+          </w:tcPr>
+          <w:p>
+            <w:r>
+              <w:t>action summary</w:t>
+            </w:r>
+          </w:p>
+        </w:tc>
+        <w:tc>
+          <w:tcPr>
+            <w:tcW w:w="2335" w:type="dxa"/>
+          </w:tcPr>
+          <w:p>
+            <w:r>
+              <w:t>35</w:t>
+            </w:r>
+          </w:p>
+        </w:tc>
+        <w:tc>
+          <w:tcPr>
+            <w:tcW w:w="1760" w:type="dxa"/>
+          </w:tcPr>
+          <w:p>
+            <w:r>
+              <w:t>merge</w:t>
+            </w:r>
+          </w:p>
+        </w:tc>
+        <w:tc>
+          <w:tcPr>
+            <w:tcW w:w="1737" w:type="dxa"/>
+          </w:tcPr>
+          <w:p>
+            <w:r>
+              <w:t>1</w:t>
+            </w:r>
+          </w:p>
+        </w:tc>
+        <w:tc>
+          <w:tcPr>
+            <w:tcW w:w="1865" w:type="dxa"/>
+          </w:tcPr>
+          <w:p>
+            <w:r>
+              <w:t>NULL</w:t>
+            </w:r>
+          </w:p>
+        </w:tc>
+      </w:tr>
+      <w:tr>
+        <w:tc>
+          <w:tcPr>
+            <w:tcW w:w="1809" w:type="dxa"/>
+          </w:tcPr>
+          <w:p>
+            <w:r>
+              <w:t>action summary</w:t>
+            </w:r>
+          </w:p>
+        </w:tc>
+        <w:tc>
+          <w:tcPr>
+            <w:tcW w:w="2335" w:type="dxa"/>
+          </w:tcPr>
+          <w:p>
+            <w:r>
+              <w:t>35</w:t>
+            </w:r>
+          </w:p>
+        </w:tc>
+        <w:tc>
+          <w:tcPr>
+            <w:tcW w:w="1760" w:type="dxa"/>
+          </w:tcPr>
+          <w:p>
+            <w:r>
+              <w:t>move</w:t>
+            </w:r>
+          </w:p>
+        </w:tc>
+        <w:tc>
+          <w:tcPr>
+            <w:tcW w:w="1737" w:type="dxa"/>
+          </w:tcPr>
+          <w:p>
+            <w:r>
+              <w:t>224</w:t>
+            </w:r>
+          </w:p>
+        </w:tc>
+        <w:tc>
+          <w:tcPr>
+            <w:tcW w:w="1865" w:type="dxa"/>
+          </w:tcPr>
+          <w:p>
+            <w:r>
+              <w:t>201907070</w:t>
+            </w:r>
+          </w:p>
+        </w:tc>
+      </w:tr>
+      <w:tr>
+        <w:tc>
+          <w:tcPr>
+            <w:tcW w:w="1809" w:type="dxa"/>
+          </w:tcPr>
+          <w:p>
+            <w:r>
+              <w:t>action summary</w:t>
+            </w:r>
+          </w:p>
+        </w:tc>
+        <w:tc>
+          <w:tcPr>
+            <w:tcW w:w="2335" w:type="dxa"/>
+          </w:tcPr>
+          <w:p>
+            <w:r>
+              <w:t>35</w:t>
+            </w:r>
+          </w:p>
+        </w:tc>
+        <w:tc>
+          <w:tcPr>
+            <w:tcW w:w="1760" w:type="dxa"/>
+          </w:tcPr>
+          <w:p>
+            <w:r>
+              <w:t>new</w:t>
+            </w:r>
+          </w:p>
+        </w:tc>
+        <w:tc>
+          <w:tcPr>
+            <w:tcW w:w="1737" w:type="dxa"/>
+          </w:tcPr>
+          <w:p>
+            <w:r>
+              <w:t>1611</w:t>
+            </w:r>
+          </w:p>
+        </w:tc>
+        <w:tc>
+          <w:tcPr>
+            <w:tcW w:w="1865" w:type="dxa"/>
+          </w:tcPr>
+          <w:p>
+            <w:r>
+              <w:t>NULL</w:t>
+            </w:r>
+          </w:p>
+        </w:tc>
+      </w:tr>
+      <w:tr>
+        <w:tc>
+          <w:tcPr>
+            <w:tcW w:w="1809" w:type="dxa"/>
+          </w:tcPr>
+          <w:p>
+            <w:r>
+              <w:t>action summary</w:t>
+            </w:r>
+          </w:p>
+        </w:tc>
+        <w:tc>
+          <w:tcPr>
+            <w:tcW w:w="2335" w:type="dxa"/>
+          </w:tcPr>
+          <w:p>
+            <w:r>
+              <w:t>35</w:t>
+            </w:r>
+          </w:p>
+        </w:tc>
+        <w:tc>
+          <w:tcPr>
+            <w:tcW w:w="1760" w:type="dxa"/>
+          </w:tcPr>
+          <w:p>
+            <w:r>
+              <w:t>rename</w:t>
+            </w:r>
+          </w:p>
+        </w:tc>
+        <w:tc>
+          <w:tcPr>
+            <w:tcW w:w="1737" w:type="dxa"/>
+          </w:tcPr>
+          <w:p>
+            <w:r>
+              <w:t>52</w:t>
+            </w:r>
+          </w:p>
+        </w:tc>
+        <w:tc>
+          <w:tcPr>
+            <w:tcW w:w="1865" w:type="dxa"/>
+          </w:tcPr>
+          <w:p>
+            <w:r>
+              <w:t>201905366</w:t>
+            </w:r>
+          </w:p>
+        </w:tc>
+      </w:tr>
+      <w:tr>
+        <w:tc>
+          <w:tcPr>
+            <w:tcW w:w="1809" w:type="dxa"/>
+          </w:tcPr>
+          <w:p>
+            <w:pPr>
+              <w:rPr>
+                <w:b/>
+              </w:rPr>
+            </w:pPr>
+            <w:r>
+              <w:rPr>
+                <w:b/>
+              </w:rPr>
+              <w:t>action summary</w:t>
+            </w:r>
+          </w:p>
+        </w:tc>
+        <w:tc>
+          <w:tcPr>
+            <w:tcW w:w="2335" w:type="dxa"/>
+          </w:tcPr>
+          <w:p>
+            <w:pPr>
+              <w:rPr>
+                <w:b/>
+              </w:rPr>
+            </w:pPr>
+            <w:r>
+              <w:rPr>
+                <w:b/>
+              </w:rPr>
+              <w:t>35</w:t>
+            </w:r>
+          </w:p>
+        </w:tc>
+        <w:tc>
+          <w:tcPr>
+            <w:tcW w:w="1760" w:type="dxa"/>
+          </w:tcPr>
+          <w:p>
+            <w:pPr>
+              <w:rPr>
+                <w:b/>
+              </w:rPr>
+            </w:pPr>
+            <w:r>
+              <w:rPr>
+                <w:b/>
+              </w:rPr>
+              <w:t>all</w:t>
+            </w:r>
+          </w:p>
+        </w:tc>
+        <w:tc>
+          <w:tcPr>
+            <w:tcW w:w="1737" w:type="dxa"/>
+          </w:tcPr>
+          <w:p>
+            <w:pPr>
+              <w:rPr>
+                <w:b/>
+              </w:rPr>
+            </w:pPr>
+            <w:r>
+              <w:rPr>
+                <w:b/>
+              </w:rPr>
+              <w:t>1918</w:t>
+            </w:r>
+          </w:p>
+        </w:tc>
+        <w:tc>
+          <w:tcPr>
+            <w:tcW w:w="1865" w:type="dxa"/>
+          </w:tcPr>
+          <w:p>
+            <w:pPr>
+              <w:rPr>
+                <w:b/>
+              </w:rPr>
+            </w:pPr>
+            <w:r>
+              <w:rPr>
+                <w:b/>
+              </w:rPr>
+              <w:t>201907070</w:t>
+            </w:r>
+          </w:p>
+        </w:tc>
+      </w:tr>
+    </w:tbl>
+    <w:p>
+      <w:pPr>
+        <w:rPr>
+          <w:b/>
+        </w:rPr>
+      </w:pPr>
+    </w:p>
+    <w:p>
+      <w:pPr>
+        <w:pStyle w:val="Heading3"/>
+      </w:pPr>
+      <w:proofErr w:type="gramStart"/>
+      <w:r>
+        <w:t>2.c.load</w:t>
+      </w:r>
+      <w:proofErr w:type="gramEnd"/>
+      <w:r>
+        <w:t>_next_msl-set-prev_tax_id.sql</w:t>
+      </w:r>
+    </w:p>
+    <w:p>
+      <w:r>
+        <w:t xml:space="preserve">Match up all to-be-changed taxa with their </w:t>
+      </w:r>
+      <w:proofErr w:type="spellStart"/>
+      <w:r>
+        <w:t>taxnode_id’s</w:t>
+      </w:r>
+      <w:proofErr w:type="spellEnd"/>
+      <w:r>
+        <w:t xml:space="preserve"> from the previous MSL in </w:t>
+      </w:r>
+      <w:proofErr w:type="spellStart"/>
+      <w:r>
+        <w:t>taxonomy_node</w:t>
+      </w:r>
+      <w:proofErr w:type="spellEnd"/>
+      <w:r>
+        <w:t xml:space="preserve"> </w:t>
+      </w:r>
+    </w:p>
+    <w:p>
+      <w:pPr>
+        <w:pStyle w:val="Heading4"/>
+      </w:pPr>
+      <w:proofErr w:type="gramStart"/>
+      <w:r>
+        <w:t>2.c.load</w:t>
+      </w:r>
+      <w:proofErr w:type="gramEnd"/>
+      <w:r>
+        <w:t>_next_msl-set-prev_tax_id.sql.xlsx</w:t>
+      </w:r>
+    </w:p>
+    <w:p>
+      <w:r>
+        <w:t xml:space="preserve">Report of all the problems found, and eventually corrected. </w:t>
+      </w:r>
+    </w:p>
+    <w:p>
+      <w:r>
+        <w:t>Correct by updating DB, faster than going back to 0 and re-loading.</w:t>
+      </w:r>
+    </w:p>
+    <w:p>
+      <w:pPr>
+        <w:pStyle w:val="Heading3"/>
+      </w:pPr>
+      <w:proofErr w:type="gramStart"/>
+      <w:r>
+        <w:t>2.h.QC</w:t>
+      </w:r>
+      <w:proofErr w:type="gramEnd"/>
+      <w:r>
+        <w:t>_check_for_re-creates.sql</w:t>
+      </w:r>
+    </w:p>
+    <w:p/>
+    <w:p>
+      <w:proofErr w:type="gramStart"/>
+      <w:r>
+        <w:t>1</w:t>
+      </w:r>
+      <w:proofErr w:type="gramEnd"/>
+      <w:r>
+        <w:t xml:space="preserve"> error</w:t>
+      </w:r>
+    </w:p>
+    <w:p>
+      <w:pPr>
+        <w:pStyle w:val="ListParagraph"/>
+        <w:numPr>
+          <w:ilvl w:val="0"/>
+          <w:numId w:val="12"/>
+        </w:numPr>
+      </w:pPr>
+      <w:r>
+        <w:lastRenderedPageBreak/>
+        <w:t>[</w:t>
+      </w:r>
+      <w:r>
+        <w:t>FIXED</w:t>
+      </w:r>
+      <w:r>
+        <w:t xml:space="preserve">] </w:t>
+      </w:r>
+      <w:r>
+        <w:t>sort=</w:t>
+      </w:r>
+      <w:r>
+        <w:t>1469</w:t>
+      </w:r>
+      <w:r>
+        <w:t xml:space="preserve">; </w:t>
+      </w:r>
+      <w:r>
+        <w:t>2019.103B.zip</w:t>
+      </w:r>
+      <w:r>
+        <w:t>; [</w:t>
+      </w:r>
+      <w:r>
+        <w:t>Create new; assign as type species</w:t>
+      </w:r>
+      <w:r>
+        <w:rPr>
+          <w:highlight w:val="yellow"/>
+        </w:rPr>
+        <w:t>]  taxon already exists</w:t>
+      </w:r>
+      <w:r>
+        <w:t xml:space="preserve">: </w:t>
+      </w:r>
+      <w:proofErr w:type="spellStart"/>
+      <w:r>
+        <w:t>taxnode_id</w:t>
+      </w:r>
+      <w:proofErr w:type="spellEnd"/>
+      <w:r>
+        <w:t xml:space="preserve">=201850587, </w:t>
+      </w:r>
+      <w:proofErr w:type="spellStart"/>
+      <w:r>
+        <w:t>ictv_id</w:t>
+      </w:r>
+      <w:proofErr w:type="spellEnd"/>
+      <w:r>
+        <w:t>=20094401, lineage=Caudovirales;Podoviridae;Autographivirinae;Prochlorococcus virus PSSP7</w:t>
+      </w:r>
     </w:p>
     <w:p>
       <w:pPr>
@@ -3997,1142 +5495,93 @@
           <w:ilvl w:val="1"/>
           <w:numId w:val="12"/>
         </w:numPr>
-      </w:pPr>
-      <w:r>
-        <w:t>stats</w:t>
-      </w:r>
-    </w:p>
-    <w:tbl>
-      <w:tblPr>
-        <w:tblW w:w="6956" w:type="dxa"/>
-        <w:tblInd w:w="1605" w:type="dxa"/>
-        <w:tblBorders>
-          <w:top w:val="single" w:sz="4" w:space="0" w:color="auto"/>
-          <w:left w:val="single" w:sz="4" w:space="0" w:color="auto"/>
-          <w:bottom w:val="single" w:sz="4" w:space="0" w:color="auto"/>
-          <w:right w:val="single" w:sz="4" w:space="0" w:color="auto"/>
-          <w:insideH w:val="single" w:sz="4" w:space="0" w:color="auto"/>
-          <w:insideV w:val="single" w:sz="4" w:space="0" w:color="auto"/>
-        </w:tblBorders>
-        <w:tblLook w:val="04A0" w:firstRow="1" w:lastRow="0" w:firstColumn="1" w:lastColumn="0" w:noHBand="0" w:noVBand="1"/>
-      </w:tblPr>
-      <w:tblGrid>
-        <w:gridCol w:w="1658"/>
-        <w:gridCol w:w="1652"/>
-        <w:gridCol w:w="960"/>
-        <w:gridCol w:w="1343"/>
-        <w:gridCol w:w="1343"/>
-      </w:tblGrid>
-      <w:tr>
-        <w:trPr>
-          <w:trHeight w:val="300"/>
-        </w:trPr>
-        <w:tc>
-          <w:tcPr>
-            <w:tcW w:w="1658" w:type="dxa"/>
-            <w:shd w:val="clear" w:color="000000" w:fill="BFBFBF"/>
-            <w:noWrap/>
-            <w:hideMark/>
-          </w:tcPr>
-          <w:p>
-            <w:pPr>
-              <w:pStyle w:val="NoSpacing"/>
-            </w:pPr>
-            <w:proofErr w:type="spellStart"/>
-            <w:r>
-              <w:t>dest_in_change</w:t>
-            </w:r>
-            <w:proofErr w:type="spellEnd"/>
-          </w:p>
-        </w:tc>
-        <w:tc>
-          <w:tcPr>
-            <w:tcW w:w="1652" w:type="dxa"/>
-            <w:shd w:val="clear" w:color="000000" w:fill="BFBFBF"/>
-            <w:noWrap/>
-            <w:hideMark/>
-          </w:tcPr>
-          <w:p>
-            <w:pPr>
-              <w:pStyle w:val="NoSpacing"/>
-            </w:pPr>
-            <w:proofErr w:type="spellStart"/>
-            <w:r>
-              <w:t>src_out_change</w:t>
-            </w:r>
-            <w:proofErr w:type="spellEnd"/>
-          </w:p>
-        </w:tc>
-        <w:tc>
-          <w:tcPr>
-            <w:tcW w:w="960" w:type="dxa"/>
-            <w:shd w:val="clear" w:color="000000" w:fill="BFBFBF"/>
-          </w:tcPr>
-          <w:p>
-            <w:pPr>
-              <w:pStyle w:val="NoSpacing"/>
-            </w:pPr>
-            <w:proofErr w:type="spellStart"/>
-            <w:r>
-              <w:t>taxa_ct</w:t>
-            </w:r>
-            <w:proofErr w:type="spellEnd"/>
-          </w:p>
-        </w:tc>
-        <w:tc>
-          <w:tcPr>
-            <w:tcW w:w="1343" w:type="dxa"/>
-            <w:shd w:val="clear" w:color="000000" w:fill="BFBFBF"/>
-          </w:tcPr>
-          <w:p>
-            <w:pPr>
-              <w:pStyle w:val="NoSpacing"/>
-            </w:pPr>
-            <w:r>
-              <w:t xml:space="preserve">Done </w:t>
-            </w:r>
-          </w:p>
-        </w:tc>
-        <w:tc>
-          <w:tcPr>
-            <w:tcW w:w="1343" w:type="dxa"/>
-            <w:shd w:val="clear" w:color="000000" w:fill="BFBFBF"/>
-          </w:tcPr>
-          <w:p>
-            <w:pPr>
-              <w:pStyle w:val="NoSpacing"/>
-            </w:pPr>
-            <w:r>
-              <w:t>in step</w:t>
-            </w:r>
-          </w:p>
-        </w:tc>
-      </w:tr>
-      <w:tr>
-        <w:trPr>
-          <w:trHeight w:val="300"/>
-        </w:trPr>
-        <w:tc>
-          <w:tcPr>
-            <w:tcW w:w="1658" w:type="dxa"/>
-            <w:shd w:val="clear" w:color="auto" w:fill="auto"/>
-            <w:noWrap/>
-            <w:hideMark/>
-          </w:tcPr>
-          <w:p>
-            <w:pPr>
-              <w:pStyle w:val="NoSpacing"/>
-            </w:pPr>
-            <w:r>
-              <w:t>new</w:t>
-            </w:r>
-          </w:p>
-        </w:tc>
-        <w:tc>
-          <w:tcPr>
-            <w:tcW w:w="1652" w:type="dxa"/>
-            <w:shd w:val="clear" w:color="auto" w:fill="auto"/>
-            <w:noWrap/>
-            <w:hideMark/>
-          </w:tcPr>
-          <w:p>
-            <w:pPr>
-              <w:pStyle w:val="NoSpacing"/>
-            </w:pPr>
-            <w:r>
-              <w:t>NULL</w:t>
-            </w:r>
-          </w:p>
-        </w:tc>
-        <w:tc>
-          <w:tcPr>
-            <w:tcW w:w="960" w:type="dxa"/>
-          </w:tcPr>
-          <w:p>
-            <w:pPr>
-              <w:pStyle w:val="NoSpacing"/>
-            </w:pPr>
-            <w:r>
-              <w:t>692</w:t>
-            </w:r>
-          </w:p>
-        </w:tc>
-        <w:tc>
-          <w:tcPr>
-            <w:tcW w:w="1343" w:type="dxa"/>
-            <w:tcBorders>
-              <w:bottom w:val="single" w:sz="4" w:space="0" w:color="auto"/>
-            </w:tcBorders>
-          </w:tcPr>
-          <w:p>
-            <w:pPr>
-              <w:pStyle w:val="NoSpacing"/>
-            </w:pPr>
-            <w:r>
-              <w:t>692</w:t>
-            </w:r>
-          </w:p>
-        </w:tc>
-        <w:tc>
-          <w:tcPr>
-            <w:tcW w:w="1343" w:type="dxa"/>
-            <w:tcBorders>
-              <w:bottom w:val="single" w:sz="4" w:space="0" w:color="auto"/>
-            </w:tcBorders>
-          </w:tcPr>
-          <w:p>
-            <w:pPr>
-              <w:pStyle w:val="NoSpacing"/>
-            </w:pPr>
-            <w:r>
-              <w:t>4</w:t>
-            </w:r>
-          </w:p>
-        </w:tc>
-      </w:tr>
-      <w:tr>
-        <w:trPr>
-          <w:trHeight w:val="300"/>
-        </w:trPr>
-        <w:tc>
-          <w:tcPr>
-            <w:tcW w:w="1658" w:type="dxa"/>
-            <w:shd w:val="clear" w:color="auto" w:fill="auto"/>
-            <w:noWrap/>
-            <w:hideMark/>
-          </w:tcPr>
-          <w:p>
-            <w:pPr>
-              <w:pStyle w:val="NoSpacing"/>
-            </w:pPr>
-            <w:r>
-              <w:t>%</w:t>
-            </w:r>
-          </w:p>
-        </w:tc>
-        <w:tc>
-          <w:tcPr>
-            <w:tcW w:w="1652" w:type="dxa"/>
-            <w:shd w:val="clear" w:color="auto" w:fill="auto"/>
-            <w:noWrap/>
-            <w:hideMark/>
-          </w:tcPr>
-          <w:p>
-            <w:pPr>
-              <w:pStyle w:val="NoSpacing"/>
-            </w:pPr>
-            <w:r>
-              <w:t>NULL</w:t>
-            </w:r>
-          </w:p>
-        </w:tc>
-        <w:tc>
-          <w:tcPr>
-            <w:tcW w:w="960" w:type="dxa"/>
-          </w:tcPr>
-          <w:p>
-            <w:pPr>
-              <w:pStyle w:val="NoSpacing"/>
-            </w:pPr>
-            <w:r>
-              <w:t>692</w:t>
-            </w:r>
-          </w:p>
-        </w:tc>
-        <w:tc>
-          <w:tcPr>
-            <w:tcW w:w="1343" w:type="dxa"/>
-            <w:shd w:val="clear" w:color="auto" w:fill="C0C0C0"/>
-          </w:tcPr>
-          <w:p>
-            <w:pPr>
-              <w:pStyle w:val="NoSpacing"/>
-            </w:pPr>
-            <w:r>
-              <w:t>NA</w:t>
-            </w:r>
-          </w:p>
-        </w:tc>
-        <w:tc>
-          <w:tcPr>
-            <w:tcW w:w="1343" w:type="dxa"/>
-            <w:shd w:val="clear" w:color="auto" w:fill="C0C0C0"/>
-          </w:tcPr>
-          <w:p>
-            <w:pPr>
-              <w:pStyle w:val="NoSpacing"/>
-            </w:pPr>
-            <w:r>
-              <w:t>NA</w:t>
-            </w:r>
-          </w:p>
-        </w:tc>
-      </w:tr>
-      <w:tr>
-        <w:trPr>
-          <w:trHeight w:val="300"/>
-        </w:trPr>
-        <w:tc>
-          <w:tcPr>
-            <w:tcW w:w="1658" w:type="dxa"/>
-            <w:shd w:val="clear" w:color="auto" w:fill="auto"/>
-            <w:noWrap/>
-            <w:hideMark/>
-          </w:tcPr>
-          <w:p>
-            <w:pPr>
-              <w:pStyle w:val="NoSpacing"/>
-            </w:pPr>
-            <w:r>
-              <w:t>NULL</w:t>
-            </w:r>
-          </w:p>
-        </w:tc>
-        <w:tc>
-          <w:tcPr>
-            <w:tcW w:w="1652" w:type="dxa"/>
-            <w:shd w:val="clear" w:color="auto" w:fill="auto"/>
-            <w:noWrap/>
-            <w:hideMark/>
-          </w:tcPr>
-          <w:p>
-            <w:pPr>
-              <w:pStyle w:val="NoSpacing"/>
-            </w:pPr>
-            <w:r>
-              <w:t>type</w:t>
-            </w:r>
-          </w:p>
-        </w:tc>
-        <w:tc>
-          <w:tcPr>
-            <w:tcW w:w="960" w:type="dxa"/>
-          </w:tcPr>
-          <w:p>
-            <w:pPr>
-              <w:pStyle w:val="NoSpacing"/>
-            </w:pPr>
-            <w:r>
-              <w:t>1</w:t>
-            </w:r>
-          </w:p>
-        </w:tc>
-        <w:tc>
-          <w:tcPr>
-            <w:tcW w:w="1343" w:type="dxa"/>
-          </w:tcPr>
-          <w:p>
-            <w:pPr>
-              <w:pStyle w:val="NoSpacing"/>
-            </w:pPr>
-            <w:r>
-              <w:t>1</w:t>
-            </w:r>
-          </w:p>
-        </w:tc>
-        <w:tc>
-          <w:tcPr>
-            <w:tcW w:w="1343" w:type="dxa"/>
-          </w:tcPr>
-          <w:p>
-            <w:pPr>
-              <w:pStyle w:val="NoSpacing"/>
-            </w:pPr>
-            <w:r>
-              <w:t>2</w:t>
-            </w:r>
-          </w:p>
-        </w:tc>
-      </w:tr>
-      <w:tr>
-        <w:trPr>
-          <w:trHeight w:val="300"/>
-        </w:trPr>
-        <w:tc>
-          <w:tcPr>
-            <w:tcW w:w="1658" w:type="dxa"/>
-            <w:shd w:val="clear" w:color="auto" w:fill="auto"/>
-            <w:noWrap/>
-            <w:hideMark/>
-          </w:tcPr>
-          <w:p>
-            <w:pPr>
-              <w:pStyle w:val="NoSpacing"/>
-            </w:pPr>
-            <w:r>
-              <w:t>NULL</w:t>
-            </w:r>
-          </w:p>
-        </w:tc>
-        <w:tc>
-          <w:tcPr>
-            <w:tcW w:w="1652" w:type="dxa"/>
-            <w:shd w:val="clear" w:color="auto" w:fill="auto"/>
-            <w:noWrap/>
-            <w:hideMark/>
-          </w:tcPr>
-          <w:p>
-            <w:pPr>
-              <w:pStyle w:val="NoSpacing"/>
-            </w:pPr>
-            <w:r>
-              <w:t>rename</w:t>
-            </w:r>
-          </w:p>
-        </w:tc>
-        <w:tc>
-          <w:tcPr>
-            <w:tcW w:w="960" w:type="dxa"/>
-          </w:tcPr>
-          <w:p>
-            <w:pPr>
-              <w:pStyle w:val="NoSpacing"/>
-            </w:pPr>
-            <w:r>
-              <w:t>822</w:t>
-            </w:r>
-          </w:p>
-        </w:tc>
-        <w:tc>
-          <w:tcPr>
-            <w:tcW w:w="1343" w:type="dxa"/>
-          </w:tcPr>
-          <w:p>
-            <w:pPr>
-              <w:pStyle w:val="NoSpacing"/>
-            </w:pPr>
-            <w:r>
-              <w:t>822</w:t>
-            </w:r>
-          </w:p>
-        </w:tc>
-        <w:tc>
-          <w:tcPr>
-            <w:tcW w:w="1343" w:type="dxa"/>
-          </w:tcPr>
-          <w:p>
-            <w:pPr>
-              <w:pStyle w:val="NoSpacing"/>
-            </w:pPr>
-            <w:r>
-              <w:t>2</w:t>
-            </w:r>
-          </w:p>
-        </w:tc>
-      </w:tr>
-      <w:tr>
-        <w:trPr>
-          <w:trHeight w:val="300"/>
-        </w:trPr>
-        <w:tc>
-          <w:tcPr>
-            <w:tcW w:w="1658" w:type="dxa"/>
-            <w:shd w:val="clear" w:color="auto" w:fill="auto"/>
-            <w:noWrap/>
-            <w:hideMark/>
-          </w:tcPr>
-          <w:p>
-            <w:pPr>
-              <w:pStyle w:val="NoSpacing"/>
-            </w:pPr>
-            <w:r>
-              <w:t>NULL</w:t>
-            </w:r>
-          </w:p>
-        </w:tc>
-        <w:tc>
-          <w:tcPr>
-            <w:tcW w:w="1652" w:type="dxa"/>
-            <w:shd w:val="clear" w:color="auto" w:fill="auto"/>
-            <w:noWrap/>
-            <w:hideMark/>
-          </w:tcPr>
-          <w:p>
-            <w:pPr>
-              <w:pStyle w:val="NoSpacing"/>
-            </w:pPr>
-            <w:r>
-              <w:t>promote</w:t>
-            </w:r>
-          </w:p>
-        </w:tc>
-        <w:tc>
-          <w:tcPr>
-            <w:tcW w:w="960" w:type="dxa"/>
-          </w:tcPr>
-          <w:p>
-            <w:pPr>
-              <w:pStyle w:val="NoSpacing"/>
-            </w:pPr>
-            <w:r>
-              <w:t>1</w:t>
-            </w:r>
-          </w:p>
-        </w:tc>
-        <w:tc>
-          <w:tcPr>
-            <w:tcW w:w="1343" w:type="dxa"/>
-          </w:tcPr>
-          <w:p>
-            <w:pPr>
-              <w:pStyle w:val="NoSpacing"/>
-            </w:pPr>
-            <w:r>
-              <w:t>1</w:t>
-            </w:r>
-          </w:p>
-        </w:tc>
-        <w:tc>
-          <w:tcPr>
-            <w:tcW w:w="1343" w:type="dxa"/>
-          </w:tcPr>
-          <w:p>
-            <w:pPr>
-              <w:pStyle w:val="NoSpacing"/>
-            </w:pPr>
-            <w:r>
-              <w:t>5</w:t>
-            </w:r>
-          </w:p>
-        </w:tc>
-      </w:tr>
-      <w:tr>
-        <w:trPr>
-          <w:trHeight w:val="300"/>
-        </w:trPr>
-        <w:tc>
-          <w:tcPr>
-            <w:tcW w:w="1658" w:type="dxa"/>
-            <w:shd w:val="clear" w:color="auto" w:fill="auto"/>
-            <w:noWrap/>
-            <w:hideMark/>
-          </w:tcPr>
-          <w:p>
-            <w:pPr>
-              <w:pStyle w:val="NoSpacing"/>
-            </w:pPr>
-            <w:r>
-              <w:t>NULL</w:t>
-            </w:r>
-          </w:p>
-        </w:tc>
-        <w:tc>
-          <w:tcPr>
-            <w:tcW w:w="1652" w:type="dxa"/>
-            <w:shd w:val="clear" w:color="auto" w:fill="auto"/>
-            <w:noWrap/>
-            <w:hideMark/>
-          </w:tcPr>
-          <w:p>
-            <w:pPr>
-              <w:pStyle w:val="NoSpacing"/>
-            </w:pPr>
-            <w:proofErr w:type="spellStart"/>
-            <w:r>
-              <w:t>move_type</w:t>
-            </w:r>
-            <w:proofErr w:type="spellEnd"/>
-          </w:p>
-        </w:tc>
-        <w:tc>
-          <w:tcPr>
-            <w:tcW w:w="960" w:type="dxa"/>
-          </w:tcPr>
-          <w:p>
-            <w:pPr>
-              <w:pStyle w:val="NoSpacing"/>
-            </w:pPr>
-            <w:r>
-              <w:t>6</w:t>
-            </w:r>
-          </w:p>
-        </w:tc>
-        <w:tc>
-          <w:tcPr>
-            <w:tcW w:w="1343" w:type="dxa"/>
-          </w:tcPr>
-          <w:p>
-            <w:pPr>
-              <w:pStyle w:val="NoSpacing"/>
-            </w:pPr>
-            <w:r>
-              <w:t>6</w:t>
-            </w:r>
-          </w:p>
-        </w:tc>
-        <w:tc>
-          <w:tcPr>
-            <w:tcW w:w="1343" w:type="dxa"/>
-          </w:tcPr>
-          <w:p>
-            <w:pPr>
-              <w:pStyle w:val="NoSpacing"/>
-            </w:pPr>
-            <w:r>
-              <w:t>5</w:t>
-            </w:r>
-          </w:p>
-        </w:tc>
-      </w:tr>
-      <w:tr>
-        <w:trPr>
-          <w:trHeight w:val="300"/>
-        </w:trPr>
-        <w:tc>
-          <w:tcPr>
-            <w:tcW w:w="1658" w:type="dxa"/>
-            <w:shd w:val="clear" w:color="auto" w:fill="auto"/>
-            <w:noWrap/>
-            <w:hideMark/>
-          </w:tcPr>
-          <w:p>
-            <w:pPr>
-              <w:pStyle w:val="NoSpacing"/>
-            </w:pPr>
-            <w:r>
-              <w:t>NULL</w:t>
-            </w:r>
-          </w:p>
-        </w:tc>
-        <w:tc>
-          <w:tcPr>
-            <w:tcW w:w="1652" w:type="dxa"/>
-            <w:shd w:val="clear" w:color="auto" w:fill="auto"/>
-            <w:noWrap/>
-            <w:hideMark/>
-          </w:tcPr>
-          <w:p>
-            <w:pPr>
-              <w:pStyle w:val="NoSpacing"/>
-            </w:pPr>
-            <w:proofErr w:type="spellStart"/>
-            <w:r>
-              <w:t>move_rename</w:t>
-            </w:r>
-            <w:proofErr w:type="spellEnd"/>
-          </w:p>
-        </w:tc>
-        <w:tc>
-          <w:tcPr>
-            <w:tcW w:w="960" w:type="dxa"/>
-          </w:tcPr>
-          <w:p>
-            <w:pPr>
-              <w:pStyle w:val="NoSpacing"/>
-            </w:pPr>
-            <w:r>
-              <w:t>40</w:t>
-            </w:r>
-          </w:p>
-        </w:tc>
-        <w:tc>
-          <w:tcPr>
-            <w:tcW w:w="1343" w:type="dxa"/>
-          </w:tcPr>
-          <w:p>
-            <w:pPr>
-              <w:pStyle w:val="NoSpacing"/>
-            </w:pPr>
-            <w:r>
-              <w:t>40</w:t>
-            </w:r>
-          </w:p>
-        </w:tc>
-        <w:tc>
-          <w:tcPr>
-            <w:tcW w:w="1343" w:type="dxa"/>
-          </w:tcPr>
-          <w:p>
-            <w:pPr>
-              <w:pStyle w:val="NoSpacing"/>
-            </w:pPr>
-            <w:r>
-              <w:t>5</w:t>
-            </w:r>
-          </w:p>
-        </w:tc>
-      </w:tr>
-      <w:tr>
-        <w:trPr>
-          <w:trHeight w:val="300"/>
-        </w:trPr>
-        <w:tc>
-          <w:tcPr>
-            <w:tcW w:w="1658" w:type="dxa"/>
-            <w:shd w:val="clear" w:color="auto" w:fill="auto"/>
-            <w:noWrap/>
-            <w:hideMark/>
-          </w:tcPr>
-          <w:p>
-            <w:pPr>
-              <w:pStyle w:val="NoSpacing"/>
-            </w:pPr>
-            <w:r>
-              <w:t>NULL</w:t>
-            </w:r>
-          </w:p>
-        </w:tc>
-        <w:tc>
-          <w:tcPr>
-            <w:tcW w:w="1652" w:type="dxa"/>
-            <w:shd w:val="clear" w:color="auto" w:fill="auto"/>
-            <w:noWrap/>
-            <w:hideMark/>
-          </w:tcPr>
-          <w:p>
-            <w:pPr>
-              <w:pStyle w:val="NoSpacing"/>
-            </w:pPr>
-            <w:r>
-              <w:t>move</w:t>
-            </w:r>
-          </w:p>
-        </w:tc>
-        <w:tc>
-          <w:tcPr>
-            <w:tcW w:w="960" w:type="dxa"/>
-          </w:tcPr>
-          <w:p>
-            <w:pPr>
-              <w:pStyle w:val="NoSpacing"/>
-            </w:pPr>
-            <w:r>
-              <w:t>53</w:t>
-            </w:r>
-          </w:p>
-        </w:tc>
-        <w:tc>
-          <w:tcPr>
-            <w:tcW w:w="1343" w:type="dxa"/>
-          </w:tcPr>
-          <w:p>
-            <w:pPr>
-              <w:pStyle w:val="NoSpacing"/>
-            </w:pPr>
-            <w:r>
-              <w:t>53</w:t>
-            </w:r>
-          </w:p>
-        </w:tc>
-        <w:tc>
-          <w:tcPr>
-            <w:tcW w:w="1343" w:type="dxa"/>
-          </w:tcPr>
-          <w:p>
-            <w:pPr>
-              <w:pStyle w:val="NoSpacing"/>
-            </w:pPr>
-            <w:r>
-              <w:t>5</w:t>
-            </w:r>
-          </w:p>
-        </w:tc>
-      </w:tr>
-      <w:tr>
-        <w:trPr>
-          <w:trHeight w:val="300"/>
-        </w:trPr>
-        <w:tc>
-          <w:tcPr>
-            <w:tcW w:w="1658" w:type="dxa"/>
-            <w:shd w:val="clear" w:color="auto" w:fill="auto"/>
-            <w:noWrap/>
-          </w:tcPr>
-          <w:p>
-            <w:pPr>
-              <w:pStyle w:val="NoSpacing"/>
-            </w:pPr>
-            <w:r>
-              <w:lastRenderedPageBreak/>
-              <w:t>NULL</w:t>
-            </w:r>
-          </w:p>
-        </w:tc>
-        <w:tc>
-          <w:tcPr>
-            <w:tcW w:w="1652" w:type="dxa"/>
-            <w:shd w:val="clear" w:color="auto" w:fill="auto"/>
-            <w:noWrap/>
-          </w:tcPr>
-          <w:p>
-            <w:pPr>
-              <w:pStyle w:val="NoSpacing"/>
-            </w:pPr>
-            <w:r>
-              <w:t>metadata</w:t>
-            </w:r>
-          </w:p>
-        </w:tc>
-        <w:tc>
-          <w:tcPr>
-            <w:tcW w:w="960" w:type="dxa"/>
-          </w:tcPr>
-          <w:p>
-            <w:pPr>
-              <w:pStyle w:val="NoSpacing"/>
-            </w:pPr>
-            <w:r>
-              <w:t>17</w:t>
-            </w:r>
-          </w:p>
-        </w:tc>
-        <w:tc>
-          <w:tcPr>
-            <w:tcW w:w="1343" w:type="dxa"/>
-            <w:tcBorders>
-              <w:bottom w:val="single" w:sz="4" w:space="0" w:color="auto"/>
-            </w:tcBorders>
-          </w:tcPr>
-          <w:p>
-            <w:pPr>
-              <w:pStyle w:val="NoSpacing"/>
-            </w:pPr>
-            <w:r>
-              <w:t>17</w:t>
-            </w:r>
-          </w:p>
-        </w:tc>
-        <w:tc>
-          <w:tcPr>
-            <w:tcW w:w="1343" w:type="dxa"/>
-            <w:tcBorders>
-              <w:bottom w:val="single" w:sz="4" w:space="0" w:color="auto"/>
-            </w:tcBorders>
-          </w:tcPr>
-          <w:p>
-            <w:pPr>
-              <w:pStyle w:val="NoSpacing"/>
-            </w:pPr>
-            <w:r>
-              <w:t>2</w:t>
-            </w:r>
-          </w:p>
-        </w:tc>
-      </w:tr>
-      <w:tr>
-        <w:trPr>
-          <w:trHeight w:val="300"/>
-        </w:trPr>
-        <w:tc>
-          <w:tcPr>
-            <w:tcW w:w="1658" w:type="dxa"/>
-            <w:shd w:val="clear" w:color="auto" w:fill="auto"/>
-            <w:noWrap/>
-            <w:hideMark/>
-          </w:tcPr>
-          <w:p>
-            <w:pPr>
-              <w:pStyle w:val="NoSpacing"/>
-            </w:pPr>
-            <w:r>
-              <w:t>NULL</w:t>
-            </w:r>
-          </w:p>
-        </w:tc>
-        <w:tc>
-          <w:tcPr>
-            <w:tcW w:w="1652" w:type="dxa"/>
-            <w:shd w:val="clear" w:color="auto" w:fill="auto"/>
-            <w:noWrap/>
-            <w:hideMark/>
-          </w:tcPr>
-          <w:p>
-            <w:pPr>
-              <w:pStyle w:val="NoSpacing"/>
-            </w:pPr>
-            <w:r>
-              <w:t>merge</w:t>
-            </w:r>
-          </w:p>
-        </w:tc>
-        <w:tc>
-          <w:tcPr>
-            <w:tcW w:w="960" w:type="dxa"/>
-          </w:tcPr>
-          <w:p>
-            <w:pPr>
-              <w:pStyle w:val="NoSpacing"/>
-            </w:pPr>
-            <w:r>
-              <w:t>2</w:t>
-            </w:r>
-          </w:p>
-        </w:tc>
-        <w:tc>
-          <w:tcPr>
-            <w:tcW w:w="1343" w:type="dxa"/>
-            <w:tcBorders>
-              <w:bottom w:val="single" w:sz="4" w:space="0" w:color="auto"/>
-            </w:tcBorders>
-          </w:tcPr>
-          <w:p>
-            <w:pPr>
-              <w:pStyle w:val="NoSpacing"/>
-            </w:pPr>
-            <w:r>
-              <w:t>2</w:t>
-            </w:r>
-          </w:p>
-        </w:tc>
-        <w:tc>
-          <w:tcPr>
-            <w:tcW w:w="1343" w:type="dxa"/>
-            <w:tcBorders>
-              <w:bottom w:val="single" w:sz="4" w:space="0" w:color="auto"/>
-            </w:tcBorders>
-          </w:tcPr>
-          <w:p>
-            <w:pPr>
-              <w:pStyle w:val="NoSpacing"/>
-            </w:pPr>
-            <w:r>
-              <w:t>6</w:t>
-            </w:r>
-          </w:p>
-        </w:tc>
-      </w:tr>
-      <w:tr>
-        <w:trPr>
-          <w:trHeight w:val="300"/>
-        </w:trPr>
-        <w:tc>
-          <w:tcPr>
-            <w:tcW w:w="1658" w:type="dxa"/>
-            <w:shd w:val="clear" w:color="auto" w:fill="auto"/>
-            <w:noWrap/>
-          </w:tcPr>
-          <w:p>
-            <w:pPr>
-              <w:pStyle w:val="NoSpacing"/>
-              <w:rPr>
-                <w:color w:val="808080" w:themeColor="background1" w:themeShade="80"/>
-              </w:rPr>
-            </w:pPr>
-            <w:r>
-              <w:t>NULL</w:t>
-            </w:r>
-          </w:p>
-        </w:tc>
-        <w:tc>
-          <w:tcPr>
-            <w:tcW w:w="1652" w:type="dxa"/>
-            <w:shd w:val="clear" w:color="auto" w:fill="auto"/>
-            <w:noWrap/>
-          </w:tcPr>
-          <w:p>
-            <w:pPr>
-              <w:pStyle w:val="NoSpacing"/>
-              <w:rPr>
-                <w:color w:val="808080" w:themeColor="background1" w:themeShade="80"/>
-              </w:rPr>
-            </w:pPr>
-            <w:r>
-              <w:t>abolish</w:t>
-            </w:r>
-          </w:p>
-        </w:tc>
-        <w:tc>
-          <w:tcPr>
-            <w:tcW w:w="960" w:type="dxa"/>
-          </w:tcPr>
-          <w:p>
-            <w:pPr>
-              <w:pStyle w:val="NoSpacing"/>
-              <w:rPr>
-                <w:color w:val="808080" w:themeColor="background1" w:themeShade="80"/>
-              </w:rPr>
-            </w:pPr>
-            <w:r>
-              <w:t>44</w:t>
-            </w:r>
-          </w:p>
-        </w:tc>
-        <w:tc>
-          <w:tcPr>
-            <w:tcW w:w="1343" w:type="dxa"/>
-            <w:tcBorders>
-              <w:bottom w:val="single" w:sz="4" w:space="0" w:color="auto"/>
-            </w:tcBorders>
-            <w:shd w:val="clear" w:color="auto" w:fill="auto"/>
-          </w:tcPr>
-          <w:p>
-            <w:pPr>
-              <w:pStyle w:val="NoSpacing"/>
-            </w:pPr>
-            <w:r>
-              <w:t>44</w:t>
-            </w:r>
-          </w:p>
-        </w:tc>
-        <w:tc>
-          <w:tcPr>
-            <w:tcW w:w="1343" w:type="dxa"/>
-            <w:tcBorders>
-              <w:bottom w:val="single" w:sz="4" w:space="0" w:color="auto"/>
-            </w:tcBorders>
-            <w:shd w:val="clear" w:color="auto" w:fill="auto"/>
-          </w:tcPr>
-          <w:p>
-            <w:pPr>
-              <w:pStyle w:val="NoSpacing"/>
-            </w:pPr>
-            <w:r>
-              <w:t>3</w:t>
-            </w:r>
-          </w:p>
-        </w:tc>
-      </w:tr>
-      <w:tr>
-        <w:trPr>
-          <w:trHeight w:val="300"/>
-        </w:trPr>
-        <w:tc>
-          <w:tcPr>
-            <w:tcW w:w="1658" w:type="dxa"/>
-            <w:shd w:val="clear" w:color="auto" w:fill="auto"/>
-            <w:noWrap/>
-          </w:tcPr>
-          <w:p>
-            <w:pPr>
-              <w:pStyle w:val="NoSpacing"/>
-            </w:pPr>
-            <w:r>
-              <w:t>NULL</w:t>
-            </w:r>
-          </w:p>
-        </w:tc>
-        <w:tc>
-          <w:tcPr>
-            <w:tcW w:w="1652" w:type="dxa"/>
-            <w:shd w:val="clear" w:color="auto" w:fill="auto"/>
-            <w:noWrap/>
-          </w:tcPr>
-          <w:p>
-            <w:pPr>
-              <w:pStyle w:val="NoSpacing"/>
-            </w:pPr>
-            <w:r>
-              <w:t>%</w:t>
-            </w:r>
-          </w:p>
-        </w:tc>
-        <w:tc>
-          <w:tcPr>
-            <w:tcW w:w="960" w:type="dxa"/>
-          </w:tcPr>
-          <w:p>
-            <w:pPr>
-              <w:pStyle w:val="NoSpacing"/>
-            </w:pPr>
-            <w:r>
-              <w:t>986</w:t>
-            </w:r>
-          </w:p>
-        </w:tc>
-        <w:tc>
-          <w:tcPr>
-            <w:tcW w:w="1343" w:type="dxa"/>
-            <w:shd w:val="clear" w:color="auto" w:fill="A6A6A6" w:themeFill="background1" w:themeFillShade="A6"/>
-          </w:tcPr>
-          <w:p>
-            <w:pPr>
-              <w:pStyle w:val="NoSpacing"/>
-            </w:pPr>
-            <w:r>
-              <w:t>NA</w:t>
-            </w:r>
-          </w:p>
-        </w:tc>
-        <w:tc>
-          <w:tcPr>
-            <w:tcW w:w="1343" w:type="dxa"/>
-            <w:shd w:val="clear" w:color="auto" w:fill="A6A6A6" w:themeFill="background1" w:themeFillShade="A6"/>
-          </w:tcPr>
-          <w:p>
-            <w:pPr>
-              <w:pStyle w:val="NoSpacing"/>
-            </w:pPr>
-            <w:r>
-              <w:t>NA</w:t>
-            </w:r>
-          </w:p>
-        </w:tc>
-      </w:tr>
-      <w:tr>
-        <w:trPr>
-          <w:trHeight w:val="300"/>
-        </w:trPr>
-        <w:tc>
-          <w:tcPr>
-            <w:tcW w:w="1658" w:type="dxa"/>
-            <w:shd w:val="clear" w:color="auto" w:fill="auto"/>
-            <w:noWrap/>
-          </w:tcPr>
-          <w:p>
-            <w:pPr>
-              <w:pStyle w:val="NoSpacing"/>
-            </w:pPr>
-            <w:r>
-              <w:t>NULL</w:t>
-            </w:r>
-          </w:p>
-        </w:tc>
-        <w:tc>
-          <w:tcPr>
-            <w:tcW w:w="1652" w:type="dxa"/>
-            <w:shd w:val="clear" w:color="auto" w:fill="auto"/>
-            <w:noWrap/>
-          </w:tcPr>
-          <w:p>
-            <w:pPr>
-              <w:pStyle w:val="NoSpacing"/>
-            </w:pPr>
-            <w:r>
-              <w:t>NULL</w:t>
-            </w:r>
-          </w:p>
-        </w:tc>
-        <w:tc>
-          <w:tcPr>
-            <w:tcW w:w="960" w:type="dxa"/>
-          </w:tcPr>
-          <w:p>
-            <w:pPr>
-              <w:pStyle w:val="NoSpacing"/>
-            </w:pPr>
-            <w:r>
-              <w:t>2971</w:t>
-            </w:r>
-          </w:p>
-        </w:tc>
-        <w:tc>
-          <w:tcPr>
-            <w:tcW w:w="1343" w:type="dxa"/>
-          </w:tcPr>
-          <w:p>
-            <w:pPr>
-              <w:pStyle w:val="NoSpacing"/>
-            </w:pPr>
-            <w:r>
-              <w:t>2971</w:t>
-            </w:r>
-          </w:p>
-        </w:tc>
-        <w:tc>
-          <w:tcPr>
-            <w:tcW w:w="1343" w:type="dxa"/>
-          </w:tcPr>
-          <w:p>
-            <w:pPr>
-              <w:pStyle w:val="NoSpacing"/>
-            </w:pPr>
-            <w:r>
-              <w:t>2</w:t>
-            </w:r>
-          </w:p>
-        </w:tc>
-      </w:tr>
-    </w:tbl>
+        <w:rPr>
+          <w:rFonts w:eastAsia="Times New Roman"/>
+        </w:rPr>
+      </w:pPr>
+      <w:r>
+        <w:rPr>
+          <w:rFonts w:eastAsia="Times New Roman"/>
+        </w:rPr>
+        <w:t xml:space="preserve">Elliot: </w:t>
+      </w:r>
+      <w:r>
+        <w:rPr>
+          <w:rFonts w:eastAsia="Times New Roman"/>
+        </w:rPr>
+        <w:t xml:space="preserve">In the line before this, 1468, the species </w:t>
+      </w:r>
+      <w:proofErr w:type="spellStart"/>
+      <w:r>
+        <w:rPr>
+          <w:rFonts w:eastAsia="Times New Roman"/>
+        </w:rPr>
+        <w:t>Prochlorococcus</w:t>
+      </w:r>
+      <w:proofErr w:type="spellEnd"/>
+      <w:r>
+        <w:rPr>
+          <w:rFonts w:eastAsia="Times New Roman"/>
+        </w:rPr>
+        <w:t xml:space="preserve"> virus PSSP7 </w:t>
+      </w:r>
+      <w:proofErr w:type="gramStart"/>
+      <w:r>
+        <w:rPr>
+          <w:rFonts w:eastAsia="Times New Roman"/>
+        </w:rPr>
+        <w:t>is abolished</w:t>
+      </w:r>
+      <w:proofErr w:type="gramEnd"/>
+      <w:r>
+        <w:rPr>
+          <w:rFonts w:eastAsia="Times New Roman"/>
+        </w:rPr>
+        <w:t xml:space="preserve">. </w:t>
+      </w:r>
+      <w:proofErr w:type="gramStart"/>
+      <w:r>
+        <w:rPr>
+          <w:rFonts w:eastAsia="Times New Roman"/>
+        </w:rPr>
+        <w:t>But</w:t>
+      </w:r>
+      <w:proofErr w:type="gramEnd"/>
+      <w:r>
+        <w:rPr>
+          <w:rFonts w:eastAsia="Times New Roman"/>
+        </w:rPr>
+        <w:t xml:space="preserve"> since sort 1469 creates it again in the new genus </w:t>
+      </w:r>
+      <w:proofErr w:type="spellStart"/>
+      <w:r>
+        <w:rPr>
+          <w:rFonts w:eastAsia="Times New Roman"/>
+        </w:rPr>
+        <w:t>Tiamatvirus</w:t>
+      </w:r>
+      <w:proofErr w:type="spellEnd"/>
+      <w:r>
+        <w:rPr>
+          <w:rFonts w:eastAsia="Times New Roman"/>
+        </w:rPr>
+        <w:t xml:space="preserve">, this is really just a move. </w:t>
+      </w:r>
+      <w:proofErr w:type="gramStart"/>
+      <w:r>
+        <w:rPr>
+          <w:rFonts w:eastAsia="Times New Roman"/>
+        </w:rPr>
+        <w:t>So</w:t>
+      </w:r>
+      <w:proofErr w:type="gramEnd"/>
+      <w:r>
+        <w:rPr>
+          <w:rFonts w:eastAsia="Times New Roman"/>
+        </w:rPr>
+        <w:t xml:space="preserve"> I would delete sort line 1468, and change 1469 to a move. </w:t>
+      </w:r>
+    </w:p>
     <w:p>
       <w:pPr>
         <w:pStyle w:val="ListParagraph"/>
@@ -5142,24 +5591,13 @@
         </w:numPr>
       </w:pPr>
       <w:r>
-        <w:t xml:space="preserve">scan for (and fix) </w:t>
+        <w:t xml:space="preserve">Inserted row, sort=1468.5 , into </w:t>
       </w:r>
       <w:proofErr w:type="spellStart"/>
       <w:r>
-        <w:t>src_out_change</w:t>
+        <w:t>load_next_msl</w:t>
       </w:r>
       <w:proofErr w:type="spellEnd"/>
-      <w:r>
-        <w:t xml:space="preserve"> verb: rename -&gt; </w:t>
-      </w:r>
-      <w:proofErr w:type="spellStart"/>
-      <w:r>
-        <w:t>rename_move</w:t>
-      </w:r>
-      <w:proofErr w:type="spellEnd"/>
-      <w:r>
-        <w:t xml:space="preserve"> </w:t>
-      </w:r>
     </w:p>
     <w:p>
       <w:pPr>
@@ -5169,7 +5607,270 @@
           <w:numId w:val="12"/>
         </w:numPr>
       </w:pPr>
-    </w:p>
+      <w:r>
+        <w:t xml:space="preserve">Set </w:t>
+      </w:r>
+      <w:proofErr w:type="spellStart"/>
+      <w:r>
+        <w:t>isWrong</w:t>
+      </w:r>
+      <w:proofErr w:type="spellEnd"/>
+      <w:r>
+        <w:t xml:space="preserve"> on both 1468 (abolish) and 1469 (new)</w:t>
+      </w:r>
+    </w:p>
+    <w:p>
+      <w:pPr>
+        <w:rPr>
+          <w:rFonts w:asciiTheme="majorHAnsi" w:eastAsiaTheme="majorEastAsia" w:hAnsiTheme="majorHAnsi" w:cstheme="majorBidi"/>
+          <w:b/>
+          <w:bCs/>
+          <w:color w:val="4F81BD" w:themeColor="accent1"/>
+        </w:rPr>
+      </w:pPr>
+      <w:proofErr w:type="gramStart"/>
+      <w:r>
+        <w:rPr>
+          <w:rFonts w:asciiTheme="majorHAnsi" w:eastAsiaTheme="majorEastAsia" w:hAnsiTheme="majorHAnsi" w:cstheme="majorBidi"/>
+          <w:b/>
+          <w:bCs/>
+          <w:color w:val="4F81BD" w:themeColor="accent1"/>
+        </w:rPr>
+        <w:t>2.Z.insert</w:t>
+      </w:r>
+      <w:proofErr w:type="gramEnd"/>
+      <w:r>
+        <w:rPr>
+          <w:rFonts w:asciiTheme="majorHAnsi" w:eastAsiaTheme="majorEastAsia" w:hAnsiTheme="majorHAnsi" w:cstheme="majorBidi"/>
+          <w:b/>
+          <w:bCs/>
+          <w:color w:val="4F81BD" w:themeColor="accent1"/>
+        </w:rPr>
+        <w:t>_root_in_taxonomy_node.sql</w:t>
+      </w:r>
+    </w:p>
+    <w:p>
+      <w:r>
+        <w:t>Set release name</w:t>
+      </w:r>
+    </w:p>
+    <w:p>
+      <w:pPr>
+        <w:autoSpaceDE w:val="0"/>
+        <w:autoSpaceDN w:val="0"/>
+        <w:adjustRightInd w:val="0"/>
+        <w:spacing w:after="0" w:line="240" w:lineRule="auto"/>
+        <w:ind w:left="720"/>
+        <w:rPr>
+          <w:rFonts w:ascii="Consolas" w:hAnsi="Consolas" w:cs="Consolas"/>
+          <w:color w:val="000000"/>
+          <w:sz w:val="19"/>
+          <w:szCs w:val="19"/>
+        </w:rPr>
+      </w:pPr>
+      <w:r>
+        <w:rPr>
+          <w:rFonts w:ascii="Consolas" w:hAnsi="Consolas" w:cs="Consolas"/>
+          <w:color w:val="000000"/>
+          <w:sz w:val="19"/>
+          <w:szCs w:val="19"/>
+        </w:rPr>
+        <w:t>MSL=35</w:t>
+      </w:r>
+    </w:p>
+    <w:p>
+      <w:pPr>
+        <w:autoSpaceDE w:val="0"/>
+        <w:autoSpaceDN w:val="0"/>
+        <w:adjustRightInd w:val="0"/>
+        <w:spacing w:after="0" w:line="240" w:lineRule="auto"/>
+        <w:ind w:left="720"/>
+        <w:rPr>
+          <w:rFonts w:ascii="Consolas" w:hAnsi="Consolas" w:cs="Consolas"/>
+          <w:color w:val="000000"/>
+          <w:sz w:val="19"/>
+          <w:szCs w:val="19"/>
+        </w:rPr>
+      </w:pPr>
+      <w:r>
+        <w:rPr>
+          <w:rFonts w:ascii="Consolas" w:hAnsi="Consolas" w:cs="Consolas"/>
+          <w:color w:val="000000"/>
+          <w:sz w:val="19"/>
+          <w:szCs w:val="19"/>
+        </w:rPr>
+        <w:t>NAME=2019</w:t>
+      </w:r>
+    </w:p>
+    <w:p>
+      <w:pPr>
+        <w:autoSpaceDE w:val="0"/>
+        <w:autoSpaceDN w:val="0"/>
+        <w:adjustRightInd w:val="0"/>
+        <w:spacing w:after="0" w:line="240" w:lineRule="auto"/>
+        <w:ind w:left="720"/>
+        <w:rPr>
+          <w:rFonts w:ascii="Consolas" w:hAnsi="Consolas" w:cs="Consolas"/>
+          <w:color w:val="000000"/>
+          <w:sz w:val="19"/>
+          <w:szCs w:val="19"/>
+        </w:rPr>
+      </w:pPr>
+      <w:r>
+        <w:rPr>
+          <w:rFonts w:ascii="Consolas" w:hAnsi="Consolas" w:cs="Consolas"/>
+          <w:color w:val="000000"/>
+          <w:sz w:val="19"/>
+          <w:szCs w:val="19"/>
+        </w:rPr>
+        <w:t>NOTES=EC 51, Berlin, Germany, July 2019; Email ratification March 2020 (MSL #35)</w:t>
+      </w:r>
+    </w:p>
+    <w:p>
+      <w:pPr>
+        <w:autoSpaceDE w:val="0"/>
+        <w:autoSpaceDN w:val="0"/>
+        <w:adjustRightInd w:val="0"/>
+        <w:spacing w:after="0" w:line="240" w:lineRule="auto"/>
+        <w:ind w:left="720"/>
+        <w:rPr>
+          <w:rFonts w:ascii="Consolas" w:hAnsi="Consolas" w:cs="Consolas"/>
+          <w:color w:val="000000"/>
+          <w:sz w:val="19"/>
+          <w:szCs w:val="19"/>
+        </w:rPr>
+      </w:pPr>
+      <w:r>
+        <w:rPr>
+          <w:rFonts w:ascii="Consolas" w:hAnsi="Consolas" w:cs="Consolas"/>
+          <w:color w:val="000000"/>
+          <w:sz w:val="19"/>
+          <w:szCs w:val="19"/>
+        </w:rPr>
+        <w:t>TREE_ID=201900000</w:t>
+      </w:r>
+    </w:p>
+    <w:p>
+      <w:pPr>
+        <w:autoSpaceDE w:val="0"/>
+        <w:autoSpaceDN w:val="0"/>
+        <w:adjustRightInd w:val="0"/>
+        <w:spacing w:after="0" w:line="240" w:lineRule="auto"/>
+        <w:ind w:left="720"/>
+        <w:rPr>
+          <w:rFonts w:ascii="Consolas" w:hAnsi="Consolas" w:cs="Consolas"/>
+          <w:i/>
+          <w:color w:val="000000"/>
+          <w:sz w:val="19"/>
+          <w:szCs w:val="19"/>
+        </w:rPr>
+      </w:pPr>
+      <w:proofErr w:type="spellStart"/>
+      <w:r>
+        <w:rPr>
+          <w:rFonts w:ascii="Consolas" w:hAnsi="Consolas" w:cs="Consolas"/>
+          <w:i/>
+          <w:color w:val="000000"/>
+          <w:sz w:val="19"/>
+          <w:szCs w:val="19"/>
+        </w:rPr>
+        <w:t>TR_taxonomy_node_update_indexes</w:t>
+      </w:r>
+      <w:proofErr w:type="spellEnd"/>
+      <w:r>
+        <w:rPr>
+          <w:rFonts w:ascii="Consolas" w:hAnsi="Consolas" w:cs="Consolas"/>
+          <w:i/>
+          <w:color w:val="000000"/>
+          <w:sz w:val="19"/>
+          <w:szCs w:val="19"/>
+        </w:rPr>
+        <w:t xml:space="preserve">: </w:t>
+      </w:r>
+      <w:proofErr w:type="gramStart"/>
+      <w:r>
+        <w:rPr>
+          <w:rFonts w:ascii="Consolas" w:hAnsi="Consolas" w:cs="Consolas"/>
+          <w:i/>
+          <w:color w:val="000000"/>
+          <w:sz w:val="19"/>
+          <w:szCs w:val="19"/>
+        </w:rPr>
+        <w:t>tree[</w:t>
+      </w:r>
+      <w:proofErr w:type="gramEnd"/>
+      <w:r>
+        <w:rPr>
+          <w:rFonts w:ascii="Consolas" w:hAnsi="Consolas" w:cs="Consolas"/>
+          <w:i/>
+          <w:color w:val="000000"/>
+          <w:sz w:val="19"/>
+          <w:szCs w:val="19"/>
+        </w:rPr>
+        <w:t>201900000] re-indexed</w:t>
+      </w:r>
+    </w:p>
+    <w:p>
+      <w:pPr>
+        <w:autoSpaceDE w:val="0"/>
+        <w:autoSpaceDN w:val="0"/>
+        <w:adjustRightInd w:val="0"/>
+        <w:spacing w:after="0" w:line="240" w:lineRule="auto"/>
+        <w:ind w:left="720"/>
+        <w:rPr>
+          <w:rFonts w:ascii="Consolas" w:hAnsi="Consolas" w:cs="Consolas"/>
+          <w:color w:val="000000"/>
+          <w:sz w:val="19"/>
+          <w:szCs w:val="19"/>
+        </w:rPr>
+      </w:pPr>
+      <w:r>
+        <w:rPr>
+          <w:rFonts w:ascii="Consolas" w:hAnsi="Consolas" w:cs="Consolas"/>
+          <w:color w:val="000000"/>
+          <w:sz w:val="19"/>
+          <w:szCs w:val="19"/>
+        </w:rPr>
+        <w:t xml:space="preserve"> (</w:t>
+      </w:r>
+      <w:proofErr w:type="gramStart"/>
+      <w:r>
+        <w:rPr>
+          <w:rFonts w:ascii="Consolas" w:hAnsi="Consolas" w:cs="Consolas"/>
+          <w:color w:val="000000"/>
+          <w:sz w:val="19"/>
+          <w:szCs w:val="19"/>
+        </w:rPr>
+        <w:t>1</w:t>
+      </w:r>
+      <w:proofErr w:type="gramEnd"/>
+      <w:r>
+        <w:rPr>
+          <w:rFonts w:ascii="Consolas" w:hAnsi="Consolas" w:cs="Consolas"/>
+          <w:color w:val="000000"/>
+          <w:sz w:val="19"/>
+          <w:szCs w:val="19"/>
+        </w:rPr>
+        <w:t xml:space="preserve"> row affected)</w:t>
+      </w:r>
+    </w:p>
+    <w:p/>
+    <w:p>
+      <w:pPr>
+        <w:pStyle w:val="Heading3"/>
+      </w:pPr>
+      <w:proofErr w:type="gramStart"/>
+      <w:r>
+        <w:t>3.a.create</w:t>
+      </w:r>
+      <w:proofErr w:type="gramEnd"/>
+      <w:r>
+        <w:t>_next_MSL_by_copying_previous_MSL.sql</w:t>
+      </w:r>
+    </w:p>
+    <w:p/>
+    <w:p/>
+    <w:p/>
     <w:p>
       <w:pPr>
         <w:pStyle w:val="ListParagraph"/>
@@ -5400,6 +6101,7 @@
           <w:sz w:val="16"/>
           <w:szCs w:val="16"/>
         </w:rPr>
+        <w:lastRenderedPageBreak/>
         <w:t xml:space="preserve">Error: </w:t>
       </w:r>
       <w:r>
@@ -5804,7 +6506,6 @@
         </w:numPr>
       </w:pPr>
       <w:r>
-        <w:lastRenderedPageBreak/>
         <w:t>8a. check for duplicate taxa names</w:t>
       </w:r>
     </w:p>
@@ -6278,6 +6979,7 @@
           <w:p>
             <w:proofErr w:type="spellStart"/>
             <w:r>
+              <w:lastRenderedPageBreak/>
               <w:t>prev_msl</w:t>
             </w:r>
             <w:proofErr w:type="spellEnd"/>
@@ -7300,7 +8002,6 @@
           <w:p>
             <w:proofErr w:type="spellStart"/>
             <w:r>
-              <w:lastRenderedPageBreak/>
               <w:t>accent_check</w:t>
             </w:r>
             <w:proofErr w:type="spellEnd"/>
@@ -7832,6 +8533,7 @@
         </w:numPr>
       </w:pPr>
       <w:r>
+        <w:lastRenderedPageBreak/>
         <w:t>Version tab - paste in results from first query (check dates!)</w:t>
       </w:r>
     </w:p>
@@ -8025,7 +8727,6 @@
         <w:pStyle w:val="Heading1"/>
       </w:pPr>
       <w:r>
-        <w:lastRenderedPageBreak/>
         <w:t>Post Production fixes</w:t>
       </w:r>
     </w:p>
@@ -11054,9 +11755,32 @@
       <w:color w:val="4F81BD" w:themeColor="accent1"/>
     </w:rPr>
   </w:style>
+  <w:style w:type="paragraph" w:styleId="Heading4">
+    <w:name w:val="heading 4"/>
+    <w:basedOn w:val="Normal"/>
+    <w:next w:val="Normal"/>
+    <w:link w:val="Heading4Char"/>
+    <w:uiPriority w:val="9"/>
+    <w:unhideWhenUsed/>
+    <w:qFormat/>
+    <w:rsid w:val="00AF382E"/>
+    <w:pPr>
+      <w:keepNext/>
+      <w:keepLines/>
+      <w:spacing w:before="40" w:after="0"/>
+      <w:outlineLvl w:val="3"/>
+    </w:pPr>
+    <w:rPr>
+      <w:rFonts w:asciiTheme="majorHAnsi" w:eastAsiaTheme="majorEastAsia" w:hAnsiTheme="majorHAnsi" w:cstheme="majorBidi"/>
+      <w:i/>
+      <w:iCs/>
+      <w:color w:val="365F91" w:themeColor="accent1" w:themeShade="BF"/>
+    </w:rPr>
+  </w:style>
   <w:style w:type="character" w:default="1" w:styleId="DefaultParagraphFont">
     <w:name w:val="Default Paragraph Font"/>
     <w:uiPriority w:val="1"/>
+    <w:semiHidden/>
     <w:unhideWhenUsed/>
   </w:style>
   <w:style w:type="table" w:default="1" w:styleId="TableNormal">
@@ -11278,6 +12002,29 @@
       <w:rFonts w:ascii="Lucida Grande" w:hAnsi="Lucida Grande" w:cs="Lucida Grande"/>
       <w:sz w:val="18"/>
       <w:szCs w:val="18"/>
+    </w:rPr>
+  </w:style>
+  <w:style w:type="character" w:customStyle="1" w:styleId="Heading4Char">
+    <w:name w:val="Heading 4 Char"/>
+    <w:basedOn w:val="DefaultParagraphFont"/>
+    <w:link w:val="Heading4"/>
+    <w:uiPriority w:val="9"/>
+    <w:rsid w:val="00AF382E"/>
+    <w:rPr>
+      <w:rFonts w:asciiTheme="majorHAnsi" w:eastAsiaTheme="majorEastAsia" w:hAnsiTheme="majorHAnsi" w:cstheme="majorBidi"/>
+      <w:i/>
+      <w:iCs/>
+      <w:color w:val="365F91" w:themeColor="accent1" w:themeShade="BF"/>
+    </w:rPr>
+  </w:style>
+  <w:style w:type="character" w:styleId="PlaceholderText">
+    <w:name w:val="Placeholder Text"/>
+    <w:basedOn w:val="DefaultParagraphFont"/>
+    <w:uiPriority w:val="99"/>
+    <w:semiHidden/>
+    <w:rsid w:val="00524732"/>
+    <w:rPr>
+      <w:color w:val="808080"/>
     </w:rPr>
   </w:style>
 </w:styles>

</xml_diff>

<commit_message>
Remove taxa not deleted from destMSL by split code. See issue #1.
</commit_message>
<xml_diff>
--- a/0.a.NOTEBOOK_ICTV_MSL35_2019.docx
+++ b/0.a.NOTEBOOK_ICTV_MSL35_2019.docx
@@ -1659,6 +1659,319 @@
       <w:pPr>
         <w:pStyle w:val="Heading3"/>
       </w:pPr>
+      <w:proofErr w:type="gramStart"/>
+      <w:r>
+        <w:t>0.b3.alter</w:t>
+      </w:r>
+      <w:proofErr w:type="gramEnd"/>
+      <w:r>
+        <w:t>_schema.sql</w:t>
+      </w:r>
+    </w:p>
+    <w:p>
+      <w:r>
+        <w:t xml:space="preserve">Add computed column </w:t>
+      </w:r>
+    </w:p>
+    <w:p>
+      <w:r>
+        <w:tab/>
+      </w:r>
+      <w:proofErr w:type="gramStart"/>
+      <w:r>
+        <w:rPr>
+          <w:rFonts w:ascii="Consolas" w:hAnsi="Consolas" w:cs="Consolas"/>
+          <w:color w:val="0000FF"/>
+          <w:sz w:val="19"/>
+          <w:szCs w:val="19"/>
+        </w:rPr>
+        <w:t>alter</w:t>
+      </w:r>
+      <w:proofErr w:type="gramEnd"/>
+      <w:r>
+        <w:rPr>
+          <w:rFonts w:ascii="Consolas" w:hAnsi="Consolas" w:cs="Consolas"/>
+          <w:color w:val="000000"/>
+          <w:sz w:val="19"/>
+          <w:szCs w:val="19"/>
+        </w:rPr>
+        <w:t xml:space="preserve"> </w:t>
+      </w:r>
+      <w:r>
+        <w:rPr>
+          <w:rFonts w:ascii="Consolas" w:hAnsi="Consolas" w:cs="Consolas"/>
+          <w:color w:val="0000FF"/>
+          <w:sz w:val="19"/>
+          <w:szCs w:val="19"/>
+        </w:rPr>
+        <w:t>table</w:t>
+      </w:r>
+      <w:r>
+        <w:rPr>
+          <w:rFonts w:ascii="Consolas" w:hAnsi="Consolas" w:cs="Consolas"/>
+          <w:color w:val="000000"/>
+          <w:sz w:val="19"/>
+          <w:szCs w:val="19"/>
+        </w:rPr>
+        <w:t xml:space="preserve"> </w:t>
+      </w:r>
+      <w:proofErr w:type="spellStart"/>
+      <w:r>
+        <w:rPr>
+          <w:rFonts w:ascii="Consolas" w:hAnsi="Consolas" w:cs="Consolas"/>
+          <w:color w:val="000000"/>
+          <w:sz w:val="19"/>
+          <w:szCs w:val="19"/>
+        </w:rPr>
+        <w:t>taxonomy_node</w:t>
+      </w:r>
+      <w:proofErr w:type="spellEnd"/>
+      <w:r>
+        <w:rPr>
+          <w:rFonts w:ascii="Consolas" w:hAnsi="Consolas" w:cs="Consolas"/>
+          <w:color w:val="000000"/>
+          <w:sz w:val="19"/>
+          <w:szCs w:val="19"/>
+        </w:rPr>
+        <w:t xml:space="preserve"> </w:t>
+      </w:r>
+      <w:r>
+        <w:rPr>
+          <w:rFonts w:ascii="Consolas" w:hAnsi="Consolas" w:cs="Consolas"/>
+          <w:color w:val="0000FF"/>
+          <w:sz w:val="19"/>
+          <w:szCs w:val="19"/>
+        </w:rPr>
+        <w:t>add</w:t>
+      </w:r>
+      <w:r>
+        <w:rPr>
+          <w:rFonts w:ascii="Consolas" w:hAnsi="Consolas" w:cs="Consolas"/>
+          <w:color w:val="000000"/>
+          <w:sz w:val="19"/>
+          <w:szCs w:val="19"/>
+        </w:rPr>
+        <w:t xml:space="preserve"> [_</w:t>
+      </w:r>
+      <w:proofErr w:type="spellStart"/>
+      <w:r>
+        <w:rPr>
+          <w:rFonts w:ascii="Consolas" w:hAnsi="Consolas" w:cs="Consolas"/>
+          <w:color w:val="000000"/>
+          <w:sz w:val="19"/>
+          <w:szCs w:val="19"/>
+        </w:rPr>
+        <w:t>numKids</w:t>
+      </w:r>
+      <w:proofErr w:type="spellEnd"/>
+      <w:r>
+        <w:rPr>
+          <w:rFonts w:ascii="Consolas" w:hAnsi="Consolas" w:cs="Consolas"/>
+          <w:color w:val="000000"/>
+          <w:sz w:val="19"/>
+          <w:szCs w:val="19"/>
+        </w:rPr>
+        <w:t xml:space="preserve">]  </w:t>
+      </w:r>
+      <w:r>
+        <w:rPr>
+          <w:rFonts w:ascii="Consolas" w:hAnsi="Consolas" w:cs="Consolas"/>
+          <w:color w:val="0000FF"/>
+          <w:sz w:val="19"/>
+          <w:szCs w:val="19"/>
+        </w:rPr>
+        <w:t xml:space="preserve">AS </w:t>
+      </w:r>
+      <w:r>
+        <w:rPr>
+          <w:rFonts w:ascii="Consolas" w:hAnsi="Consolas" w:cs="Consolas"/>
+          <w:color w:val="808080"/>
+          <w:sz w:val="19"/>
+          <w:szCs w:val="19"/>
+        </w:rPr>
+        <w:t>(</w:t>
+      </w:r>
+      <w:r>
+        <w:rPr>
+          <w:rFonts w:ascii="Consolas" w:hAnsi="Consolas" w:cs="Consolas"/>
+          <w:color w:val="000000"/>
+          <w:sz w:val="19"/>
+          <w:szCs w:val="19"/>
+        </w:rPr>
+        <w:t>[</w:t>
+      </w:r>
+      <w:proofErr w:type="spellStart"/>
+      <w:r>
+        <w:rPr>
+          <w:rFonts w:ascii="Consolas" w:hAnsi="Consolas" w:cs="Consolas"/>
+          <w:color w:val="000000"/>
+          <w:sz w:val="19"/>
+          <w:szCs w:val="19"/>
+        </w:rPr>
+        <w:t>right_idx</w:t>
+      </w:r>
+      <w:proofErr w:type="spellEnd"/>
+      <w:r>
+        <w:rPr>
+          <w:rFonts w:ascii="Consolas" w:hAnsi="Consolas" w:cs="Consolas"/>
+          <w:color w:val="000000"/>
+          <w:sz w:val="19"/>
+          <w:szCs w:val="19"/>
+        </w:rPr>
+        <w:t>]</w:t>
+      </w:r>
+      <w:r>
+        <w:rPr>
+          <w:rFonts w:ascii="Consolas" w:hAnsi="Consolas" w:cs="Consolas"/>
+          <w:color w:val="808080"/>
+          <w:sz w:val="19"/>
+          <w:szCs w:val="19"/>
+        </w:rPr>
+        <w:t>-</w:t>
+      </w:r>
+      <w:r>
+        <w:rPr>
+          <w:rFonts w:ascii="Consolas" w:hAnsi="Consolas" w:cs="Consolas"/>
+          <w:color w:val="000000"/>
+          <w:sz w:val="19"/>
+          <w:szCs w:val="19"/>
+        </w:rPr>
+        <w:t>[</w:t>
+      </w:r>
+      <w:proofErr w:type="spellStart"/>
+      <w:r>
+        <w:rPr>
+          <w:rFonts w:ascii="Consolas" w:hAnsi="Consolas" w:cs="Consolas"/>
+          <w:color w:val="000000"/>
+          <w:sz w:val="19"/>
+          <w:szCs w:val="19"/>
+        </w:rPr>
+        <w:t>left_idx</w:t>
+      </w:r>
+      <w:proofErr w:type="spellEnd"/>
+      <w:r>
+        <w:rPr>
+          <w:rFonts w:ascii="Consolas" w:hAnsi="Consolas" w:cs="Consolas"/>
+          <w:color w:val="000000"/>
+          <w:sz w:val="19"/>
+          <w:szCs w:val="19"/>
+        </w:rPr>
+        <w:t>]</w:t>
+      </w:r>
+      <w:r>
+        <w:rPr>
+          <w:rFonts w:ascii="Consolas" w:hAnsi="Consolas" w:cs="Consolas"/>
+          <w:color w:val="808080"/>
+          <w:sz w:val="19"/>
+          <w:szCs w:val="19"/>
+        </w:rPr>
+        <w:t>-</w:t>
+      </w:r>
+      <w:r>
+        <w:rPr>
+          <w:rFonts w:ascii="Consolas" w:hAnsi="Consolas" w:cs="Consolas"/>
+          <w:color w:val="000000"/>
+          <w:sz w:val="19"/>
+          <w:szCs w:val="19"/>
+        </w:rPr>
+        <w:t>1</w:t>
+      </w:r>
+      <w:r>
+        <w:rPr>
+          <w:rFonts w:ascii="Consolas" w:hAnsi="Consolas" w:cs="Consolas"/>
+          <w:color w:val="808080"/>
+          <w:sz w:val="19"/>
+          <w:szCs w:val="19"/>
+        </w:rPr>
+        <w:t>)/</w:t>
+      </w:r>
+      <w:r>
+        <w:rPr>
+          <w:rFonts w:ascii="Consolas" w:hAnsi="Consolas" w:cs="Consolas"/>
+          <w:color w:val="000000"/>
+          <w:sz w:val="19"/>
+          <w:szCs w:val="19"/>
+        </w:rPr>
+        <w:t xml:space="preserve">2 </w:t>
+      </w:r>
+      <w:r>
+        <w:rPr>
+          <w:rFonts w:ascii="Consolas" w:hAnsi="Consolas" w:cs="Consolas"/>
+          <w:color w:val="0000FF"/>
+          <w:sz w:val="19"/>
+          <w:szCs w:val="19"/>
+        </w:rPr>
+        <w:t>PERSISTED</w:t>
+      </w:r>
+    </w:p>
+    <w:p>
+      <w:pPr>
+        <w:pStyle w:val="Heading3"/>
+      </w:pPr>
+      <w:proofErr w:type="gramStart"/>
+      <w:r>
+        <w:t>0.b4.create</w:t>
+      </w:r>
+      <w:proofErr w:type="gramEnd"/>
+      <w:r>
+        <w:t>_view-view_taxa_level_counts_by_release.sql</w:t>
+      </w:r>
+    </w:p>
+    <w:p>
+      <w:r>
+        <w:t>Create a view Don needs for the website: [</w:t>
+      </w:r>
+      <w:proofErr w:type="spellStart"/>
+      <w:r>
+        <w:rPr>
+          <w:rFonts w:ascii="Consolas" w:hAnsi="Consolas" w:cs="Consolas"/>
+          <w:color w:val="000000"/>
+          <w:sz w:val="19"/>
+          <w:szCs w:val="19"/>
+        </w:rPr>
+        <w:t>view_taxa_level_counts_by_release</w:t>
+      </w:r>
+      <w:proofErr w:type="spellEnd"/>
+      <w:r>
+        <w:rPr>
+          <w:rFonts w:ascii="Consolas" w:hAnsi="Consolas" w:cs="Consolas"/>
+          <w:color w:val="000000"/>
+          <w:sz w:val="19"/>
+          <w:szCs w:val="19"/>
+        </w:rPr>
+        <w:t>]</w:t>
+      </w:r>
+    </w:p>
+    <w:p>
+      <w:r>
+        <w:t>Tried an alternate approach that had simpler SQL, but it was much slower: [</w:t>
+      </w:r>
+      <w:proofErr w:type="spellStart"/>
+      <w:r>
+        <w:rPr>
+          <w:rFonts w:ascii="Consolas" w:hAnsi="Consolas" w:cs="Consolas"/>
+          <w:color w:val="000000"/>
+          <w:sz w:val="19"/>
+          <w:szCs w:val="19"/>
+        </w:rPr>
+        <w:t>view_taxa_level_counts_by_release_simplified</w:t>
+      </w:r>
+      <w:proofErr w:type="spellEnd"/>
+      <w:r>
+        <w:rPr>
+          <w:rFonts w:ascii="Consolas" w:hAnsi="Consolas" w:cs="Consolas"/>
+          <w:color w:val="000000"/>
+          <w:sz w:val="19"/>
+          <w:szCs w:val="19"/>
+        </w:rPr>
+        <w:t>]</w:t>
+      </w:r>
+    </w:p>
+    <w:p/>
+    <w:p>
+      <w:pPr>
+        <w:pStyle w:val="Heading3"/>
+      </w:pPr>
       <w:r>
         <w:t>XLS: map column names</w:t>
       </w:r>
@@ -1857,6 +2170,7 @@
         <w:spacing w:after="0"/>
       </w:pPr>
       <w:r>
+        <w:lastRenderedPageBreak/>
         <w:t>Elliot added column F “Spreadsheet”</w:t>
       </w:r>
     </w:p>
@@ -2063,7 +2377,6 @@
         <w:spacing w:after="0"/>
       </w:pPr>
       <w:r>
-        <w:lastRenderedPageBreak/>
         <w:t>Don’t map “</w:t>
       </w:r>
       <w:proofErr w:type="spellStart"/>
@@ -2512,6 +2825,7 @@
         <w:pStyle w:val="NoSpacing"/>
       </w:pPr>
       <w:r>
+        <w:lastRenderedPageBreak/>
         <w:tab/>
       </w:r>
       <w:r>
@@ -2550,7 +2864,6 @@
         <w:pStyle w:val="NoSpacing"/>
       </w:pPr>
       <w:r>
-        <w:lastRenderedPageBreak/>
         <w:tab/>
       </w:r>
       <w:r>
@@ -2900,6 +3213,7 @@
               <w:pStyle w:val="NoSpacing"/>
             </w:pPr>
             <w:r>
+              <w:lastRenderedPageBreak/>
               <w:t>%</w:t>
             </w:r>
           </w:p>
@@ -3112,7 +3426,6 @@
               <w:pStyle w:val="NoSpacing"/>
             </w:pPr>
             <w:r>
-              <w:lastRenderedPageBreak/>
               <w:t>NULL</w:t>
             </w:r>
           </w:p>
@@ -4846,6 +5159,62 @@
       </w:pPr>
       <w:proofErr w:type="gramStart"/>
       <w:r>
+        <w:t>2.a2.load</w:t>
+      </w:r>
+      <w:proofErr w:type="gramEnd"/>
+      <w:r>
+        <w:t xml:space="preserve">_next_msl - data cleaning </w:t>
+      </w:r>
+      <w:proofErr w:type="spellStart"/>
+      <w:r>
+        <w:t>CSVs.sql</w:t>
+      </w:r>
+      <w:proofErr w:type="spellEnd"/>
+    </w:p>
+    <w:p>
+      <w:r>
+        <w:t xml:space="preserve">There are some a lot of “;”’s, but there are already a lot that have made it into </w:t>
+      </w:r>
+      <w:proofErr w:type="spellStart"/>
+      <w:r>
+        <w:t>taxonomy_node.genbank_accession_csv</w:t>
+      </w:r>
+      <w:proofErr w:type="spellEnd"/>
+      <w:r>
+        <w:t xml:space="preserve">. </w:t>
+      </w:r>
+    </w:p>
+    <w:p>
+      <w:r>
+        <w:t xml:space="preserve">Should we really fix these now? </w:t>
+      </w:r>
+      <w:r>
+        <w:rPr>
+          <w:highlight w:val="yellow"/>
+        </w:rPr>
+        <w:t>[</w:t>
+      </w:r>
+      <w:proofErr w:type="gramStart"/>
+      <w:r>
+        <w:rPr>
+          <w:highlight w:val="yellow"/>
+        </w:rPr>
+        <w:t>review</w:t>
+      </w:r>
+      <w:proofErr w:type="gramEnd"/>
+      <w:r>
+        <w:rPr>
+          <w:highlight w:val="yellow"/>
+        </w:rPr>
+        <w:t>]</w:t>
+      </w:r>
+    </w:p>
+    <w:p>
+      <w:pPr>
+        <w:pStyle w:val="Heading3"/>
+      </w:pPr>
+      <w:proofErr w:type="gramStart"/>
+      <w:r>
         <w:t>2.b</w:t>
       </w:r>
       <w:proofErr w:type="gramEnd"/>
@@ -5406,6 +5775,7 @@
       </w:pPr>
       <w:proofErr w:type="gramStart"/>
       <w:r>
+        <w:lastRenderedPageBreak/>
         <w:t>2.h.QC</w:t>
       </w:r>
       <w:proofErr w:type="gramEnd"/>
@@ -5433,7 +5803,6 @@
         </w:numPr>
       </w:pPr>
       <w:r>
-        <w:lastRenderedPageBreak/>
         <w:t>[</w:t>
       </w:r>
       <w:r>
@@ -6157,6 +6526,7 @@
           <w:sz w:val="19"/>
           <w:szCs w:val="19"/>
         </w:rPr>
+        <w:lastRenderedPageBreak/>
         <w:t>(6898 rows affected)</w:t>
       </w:r>
     </w:p>
@@ -6210,7 +6580,6 @@
           <w:sz w:val="19"/>
           <w:szCs w:val="19"/>
         </w:rPr>
-        <w:lastRenderedPageBreak/>
         <w:t xml:space="preserve">-- SET </w:t>
       </w:r>
       <w:proofErr w:type="spellStart"/>
@@ -6316,8 +6685,6 @@
         </w:rPr>
         <w:t>--</w:t>
       </w:r>
-      <w:bookmarkStart w:id="0" w:name="_GoBack"/>
-      <w:bookmarkEnd w:id="0"/>
     </w:p>
     <w:p>
       <w:pPr>
@@ -6677,182 +7044,1178 @@
       <w:pPr>
         <w:pStyle w:val="Heading3"/>
       </w:pPr>
-      <w:r>
-        <w:rPr>
-          <w:highlight w:val="yellow"/>
-        </w:rPr>
-        <w:t xml:space="preserve">WORK HERE - </w:t>
-      </w:r>
-      <w:r>
-        <w:rPr>
-          <w:highlight w:val="yellow"/>
-        </w:rPr>
-        <w:t xml:space="preserve">QQQQQQQQQQ </w:t>
-      </w:r>
-      <w:proofErr w:type="spellStart"/>
-      <w:r>
-        <w:rPr>
-          <w:highlight w:val="yellow"/>
-        </w:rPr>
-        <w:t>QQQQQQQQQQ</w:t>
-      </w:r>
-      <w:proofErr w:type="spellEnd"/>
-      <w:r>
-        <w:rPr>
-          <w:highlight w:val="yellow"/>
-        </w:rPr>
+      <w:proofErr w:type="gramStart"/>
+      <w:r>
+        <w:t>4.a.apply</w:t>
+      </w:r>
+      <w:proofErr w:type="gramEnd"/>
+      <w:r>
+        <w:t>_create_actions_RANK_high_to_low.sql</w:t>
+      </w:r>
+    </w:p>
+    <w:p>
+      <w:r>
+        <w:t xml:space="preserve">Edits current MSL in </w:t>
+      </w:r>
+      <w:proofErr w:type="spellStart"/>
+      <w:r>
+        <w:t>taxonomy_node</w:t>
+      </w:r>
+      <w:proofErr w:type="spellEnd"/>
+      <w:r>
+        <w:t xml:space="preserve"> based on </w:t>
+      </w:r>
+      <w:proofErr w:type="spellStart"/>
+      <w:r>
+        <w:t>load_next_msl</w:t>
+      </w:r>
+      <w:proofErr w:type="spellEnd"/>
+      <w:r>
+        <w:t xml:space="preserve"> for (mostly) create actions</w:t>
+      </w:r>
+    </w:p>
+    <w:p>
+      <w:r>
+        <w:tab/>
+        <w:t>Merge (including destruction of merged nodes from current MSL)</w:t>
+      </w:r>
+    </w:p>
+    <w:p>
+      <w:r>
+        <w:tab/>
+        <w:t>Move (+rename +</w:t>
+      </w:r>
+      <w:proofErr w:type="spellStart"/>
+      <w:r>
+        <w:t>istype</w:t>
+      </w:r>
+      <w:proofErr w:type="spellEnd"/>
+      <w:r>
+        <w:t>)</w:t>
+      </w:r>
+    </w:p>
+    <w:p>
+      <w:r>
+        <w:tab/>
+        <w:t>New/Split</w:t>
+      </w:r>
+    </w:p>
+    <w:p>
+      <w:r>
+        <w:tab/>
+        <w:t>Rename</w:t>
+      </w:r>
+    </w:p>
+    <w:p>
+      <w:r>
+        <w:tab/>
+        <w:t>[</w:t>
+      </w:r>
+      <w:proofErr w:type="gramStart"/>
+      <w:r>
+        <w:t>promote</w:t>
+      </w:r>
+      <w:proofErr w:type="gramEnd"/>
+      <w:r>
+        <w:t xml:space="preserve"> not yet implemented; no promotions this year]</w:t>
+      </w:r>
+    </w:p>
+    <w:p>
+      <w:r>
+        <w:t>Results</w:t>
+      </w:r>
+    </w:p>
+    <w:tbl>
+      <w:tblPr>
+        <w:tblStyle w:val="TableGrid"/>
+        <w:tblW w:w="12404" w:type="dxa"/>
+        <w:tblInd w:w="1008" w:type="dxa"/>
+        <w:tblLook w:val="04A0" w:firstRow="1" w:lastRow="0" w:firstColumn="1" w:lastColumn="0" w:noHBand="0" w:noVBand="1"/>
+      </w:tblPr>
+      <w:tblGrid>
+        <w:gridCol w:w="2160"/>
+        <w:gridCol w:w="1460"/>
+        <w:gridCol w:w="2196"/>
+        <w:gridCol w:w="2196"/>
+        <w:gridCol w:w="2196"/>
+        <w:gridCol w:w="2196"/>
+      </w:tblGrid>
+      <w:tr>
+        <w:tc>
+          <w:tcPr>
+            <w:tcW w:w="2160" w:type="dxa"/>
+            <w:shd w:val="clear" w:color="auto" w:fill="BFBFBF" w:themeFill="background1" w:themeFillShade="BF"/>
+          </w:tcPr>
+          <w:p>
+            <w:r>
+              <w:t>report</w:t>
+            </w:r>
+          </w:p>
+        </w:tc>
+        <w:tc>
+          <w:tcPr>
+            <w:tcW w:w="1460" w:type="dxa"/>
+            <w:shd w:val="clear" w:color="auto" w:fill="BFBFBF" w:themeFill="background1" w:themeFillShade="BF"/>
+          </w:tcPr>
+          <w:p>
+            <w:r>
+              <w:t>action</w:t>
+            </w:r>
+          </w:p>
+        </w:tc>
+        <w:tc>
+          <w:tcPr>
+            <w:tcW w:w="2196" w:type="dxa"/>
+            <w:shd w:val="clear" w:color="auto" w:fill="BFBFBF" w:themeFill="background1" w:themeFillShade="BF"/>
+          </w:tcPr>
+          <w:p>
+            <w:proofErr w:type="spellStart"/>
+            <w:r>
+              <w:t>prevMSL</w:t>
+            </w:r>
+            <w:proofErr w:type="spellEnd"/>
+          </w:p>
+        </w:tc>
+        <w:tc>
+          <w:tcPr>
+            <w:tcW w:w="2196" w:type="dxa"/>
+            <w:shd w:val="clear" w:color="auto" w:fill="BFBFBF" w:themeFill="background1" w:themeFillShade="BF"/>
+          </w:tcPr>
+          <w:p>
+            <w:proofErr w:type="spellStart"/>
+            <w:r>
+              <w:t>load_next_msl</w:t>
+            </w:r>
+            <w:proofErr w:type="spellEnd"/>
+          </w:p>
+        </w:tc>
+        <w:tc>
+          <w:tcPr>
+            <w:tcW w:w="2196" w:type="dxa"/>
+            <w:shd w:val="clear" w:color="auto" w:fill="BFBFBF" w:themeFill="background1" w:themeFillShade="BF"/>
+          </w:tcPr>
+          <w:p>
+            <w:proofErr w:type="spellStart"/>
+            <w:r>
+              <w:t>nextMSL</w:t>
+            </w:r>
+            <w:proofErr w:type="spellEnd"/>
+          </w:p>
+        </w:tc>
+        <w:tc>
+          <w:tcPr>
+            <w:tcW w:w="2196" w:type="dxa"/>
+            <w:shd w:val="clear" w:color="auto" w:fill="BFBFBF" w:themeFill="background1" w:themeFillShade="BF"/>
+          </w:tcPr>
+          <w:p>
+            <w:r>
+              <w:t>STATUS</w:t>
+            </w:r>
+          </w:p>
+        </w:tc>
+      </w:tr>
+      <w:tr>
+        <w:tc>
+          <w:tcPr>
+            <w:tcW w:w="2160" w:type="dxa"/>
+          </w:tcPr>
+          <w:p>
+            <w:r>
+              <w:t>counts by [ACTION]</w:t>
+            </w:r>
+          </w:p>
+        </w:tc>
+        <w:tc>
+          <w:tcPr>
+            <w:tcW w:w="1460" w:type="dxa"/>
+          </w:tcPr>
+          <w:p>
+            <w:r>
+              <w:t>abolish</w:t>
+            </w:r>
+          </w:p>
+        </w:tc>
+        <w:tc>
+          <w:tcPr>
+            <w:tcW w:w="2196" w:type="dxa"/>
+          </w:tcPr>
+          <w:p/>
+        </w:tc>
+        <w:tc>
+          <w:tcPr>
+            <w:tcW w:w="2196" w:type="dxa"/>
+          </w:tcPr>
+          <w:p/>
+        </w:tc>
+        <w:tc>
+          <w:tcPr>
+            <w:tcW w:w="2196" w:type="dxa"/>
+          </w:tcPr>
+          <w:p>
+            <w:r>
+              <w:t xml:space="preserve"> </w:t>
+            </w:r>
+          </w:p>
+        </w:tc>
+        <w:tc>
+          <w:tcPr>
+            <w:tcW w:w="2196" w:type="dxa"/>
+          </w:tcPr>
+          <w:p>
+            <w:r>
+              <w:t>OK</w:t>
+            </w:r>
+          </w:p>
+        </w:tc>
+      </w:tr>
+      <w:tr>
+        <w:tc>
+          <w:tcPr>
+            <w:tcW w:w="2160" w:type="dxa"/>
+          </w:tcPr>
+          <w:p>
+            <w:r>
+              <w:t>counts by [ACTION]</w:t>
+            </w:r>
+          </w:p>
+        </w:tc>
+        <w:tc>
+          <w:tcPr>
+            <w:tcW w:w="1460" w:type="dxa"/>
+          </w:tcPr>
+          <w:p>
+            <w:r>
+              <w:t>merge</w:t>
+            </w:r>
+          </w:p>
+        </w:tc>
+        <w:tc>
+          <w:tcPr>
+            <w:tcW w:w="2196" w:type="dxa"/>
+          </w:tcPr>
+          <w:p>
+            <w:r>
+              <w:t>1</w:t>
+            </w:r>
+          </w:p>
+        </w:tc>
+        <w:tc>
+          <w:tcPr>
+            <w:tcW w:w="2196" w:type="dxa"/>
+          </w:tcPr>
+          <w:p>
+            <w:r>
+              <w:t>1</w:t>
+            </w:r>
+          </w:p>
+        </w:tc>
+        <w:tc>
+          <w:tcPr>
+            <w:tcW w:w="2196" w:type="dxa"/>
+          </w:tcPr>
+          <w:p/>
+        </w:tc>
+        <w:tc>
+          <w:tcPr>
+            <w:tcW w:w="2196" w:type="dxa"/>
+          </w:tcPr>
+          <w:p>
+            <w:r>
+              <w:t>OK</w:t>
+            </w:r>
+          </w:p>
+        </w:tc>
+      </w:tr>
+      <w:tr>
+        <w:tc>
+          <w:tcPr>
+            <w:tcW w:w="2160" w:type="dxa"/>
+          </w:tcPr>
+          <w:p>
+            <w:r>
+              <w:lastRenderedPageBreak/>
+              <w:t>counts by [ACTION]</w:t>
+            </w:r>
+          </w:p>
+        </w:tc>
+        <w:tc>
+          <w:tcPr>
+            <w:tcW w:w="1460" w:type="dxa"/>
+          </w:tcPr>
+          <w:p>
+            <w:r>
+              <w:t>move</w:t>
+            </w:r>
+          </w:p>
+        </w:tc>
+        <w:tc>
+          <w:tcPr>
+            <w:tcW w:w="2196" w:type="dxa"/>
+          </w:tcPr>
+          <w:p>
+            <w:r>
+              <w:t>224</w:t>
+            </w:r>
+          </w:p>
+        </w:tc>
+        <w:tc>
+          <w:tcPr>
+            <w:tcW w:w="2196" w:type="dxa"/>
+          </w:tcPr>
+          <w:p>
+            <w:r>
+              <w:t>224</w:t>
+            </w:r>
+          </w:p>
+        </w:tc>
+        <w:tc>
+          <w:tcPr>
+            <w:tcW w:w="2196" w:type="dxa"/>
+          </w:tcPr>
+          <w:p/>
+        </w:tc>
+        <w:tc>
+          <w:tcPr>
+            <w:tcW w:w="2196" w:type="dxa"/>
+          </w:tcPr>
+          <w:p>
+            <w:r>
+              <w:t>OK</w:t>
+            </w:r>
+          </w:p>
+        </w:tc>
+      </w:tr>
+      <w:tr>
+        <w:tc>
+          <w:tcPr>
+            <w:tcW w:w="2160" w:type="dxa"/>
+          </w:tcPr>
+          <w:p>
+            <w:r>
+              <w:t>counts by [ACTION]</w:t>
+            </w:r>
+          </w:p>
+        </w:tc>
+        <w:tc>
+          <w:tcPr>
+            <w:tcW w:w="1460" w:type="dxa"/>
+          </w:tcPr>
+          <w:p>
+            <w:r>
+              <w:t>new</w:t>
+            </w:r>
+          </w:p>
+        </w:tc>
+        <w:tc>
+          <w:tcPr>
+            <w:tcW w:w="2196" w:type="dxa"/>
+          </w:tcPr>
+          <w:p/>
+        </w:tc>
+        <w:tc>
+          <w:tcPr>
+            <w:tcW w:w="2196" w:type="dxa"/>
+          </w:tcPr>
+          <w:p>
+            <w:r>
+              <w:t>1610</w:t>
+            </w:r>
+          </w:p>
+        </w:tc>
+        <w:tc>
+          <w:tcPr>
+            <w:tcW w:w="2196" w:type="dxa"/>
+          </w:tcPr>
+          <w:p>
+            <w:r>
+              <w:t>1610</w:t>
+            </w:r>
+          </w:p>
+        </w:tc>
+        <w:tc>
+          <w:tcPr>
+            <w:tcW w:w="2196" w:type="dxa"/>
+          </w:tcPr>
+          <w:p>
+            <w:r>
+              <w:t>OK</w:t>
+            </w:r>
+          </w:p>
+        </w:tc>
+      </w:tr>
+      <w:tr>
+        <w:tc>
+          <w:tcPr>
+            <w:tcW w:w="2160" w:type="dxa"/>
+          </w:tcPr>
+          <w:p>
+            <w:r>
+              <w:t>counts by [ACTION]</w:t>
+            </w:r>
+          </w:p>
+        </w:tc>
+        <w:tc>
+          <w:tcPr>
+            <w:tcW w:w="1460" w:type="dxa"/>
+          </w:tcPr>
+          <w:p>
+            <w:r>
+              <w:t>promote</w:t>
+            </w:r>
+          </w:p>
+        </w:tc>
+        <w:tc>
+          <w:tcPr>
+            <w:tcW w:w="2196" w:type="dxa"/>
+          </w:tcPr>
+          <w:p/>
+        </w:tc>
+        <w:tc>
+          <w:tcPr>
+            <w:tcW w:w="2196" w:type="dxa"/>
+          </w:tcPr>
+          <w:p/>
+        </w:tc>
+        <w:tc>
+          <w:tcPr>
+            <w:tcW w:w="2196" w:type="dxa"/>
+          </w:tcPr>
+          <w:p/>
+        </w:tc>
+        <w:tc>
+          <w:tcPr>
+            <w:tcW w:w="2196" w:type="dxa"/>
+          </w:tcPr>
+          <w:p>
+            <w:r>
+              <w:t>OK</w:t>
+            </w:r>
+          </w:p>
+        </w:tc>
+      </w:tr>
+      <w:tr>
+        <w:tc>
+          <w:tcPr>
+            <w:tcW w:w="2160" w:type="dxa"/>
+          </w:tcPr>
+          <w:p>
+            <w:r>
+              <w:t>counts by [ACTION]</w:t>
+            </w:r>
+          </w:p>
+        </w:tc>
+        <w:tc>
+          <w:tcPr>
+            <w:tcW w:w="1460" w:type="dxa"/>
+          </w:tcPr>
+          <w:p>
+            <w:r>
+              <w:t>rename</w:t>
+            </w:r>
+          </w:p>
+        </w:tc>
+        <w:tc>
+          <w:tcPr>
+            <w:tcW w:w="2196" w:type="dxa"/>
+          </w:tcPr>
+          <w:p>
+            <w:r>
+              <w:t>51</w:t>
+            </w:r>
+          </w:p>
+        </w:tc>
+        <w:tc>
+          <w:tcPr>
+            <w:tcW w:w="2196" w:type="dxa"/>
+          </w:tcPr>
+          <w:p>
+            <w:r>
+              <w:t>51</w:t>
+            </w:r>
+          </w:p>
+        </w:tc>
+        <w:tc>
+          <w:tcPr>
+            <w:tcW w:w="2196" w:type="dxa"/>
+          </w:tcPr>
+          <w:p/>
+        </w:tc>
+        <w:tc>
+          <w:tcPr>
+            <w:tcW w:w="2196" w:type="dxa"/>
+          </w:tcPr>
+          <w:p>
+            <w:r>
+              <w:t>OK</w:t>
+            </w:r>
+          </w:p>
+        </w:tc>
+      </w:tr>
+      <w:tr>
+        <w:tc>
+          <w:tcPr>
+            <w:tcW w:w="2160" w:type="dxa"/>
+          </w:tcPr>
+          <w:p>
+            <w:r>
+              <w:t>counts by [ACTION]</w:t>
+            </w:r>
+          </w:p>
+        </w:tc>
+        <w:tc>
+          <w:tcPr>
+            <w:tcW w:w="1460" w:type="dxa"/>
+          </w:tcPr>
+          <w:p>
+            <w:r>
+              <w:t>split</w:t>
+            </w:r>
+          </w:p>
+        </w:tc>
+        <w:tc>
+          <w:tcPr>
+            <w:tcW w:w="2196" w:type="dxa"/>
+          </w:tcPr>
+          <w:p/>
+        </w:tc>
+        <w:tc>
+          <w:tcPr>
+            <w:tcW w:w="2196" w:type="dxa"/>
+          </w:tcPr>
+          <w:p>
+            <w:r>
+              <w:t>11</w:t>
+            </w:r>
+          </w:p>
+        </w:tc>
+        <w:tc>
+          <w:tcPr>
+            <w:tcW w:w="2196" w:type="dxa"/>
+          </w:tcPr>
+          <w:p>
+            <w:r>
+              <w:t>11</w:t>
+            </w:r>
+          </w:p>
+        </w:tc>
+        <w:tc>
+          <w:tcPr>
+            <w:tcW w:w="2196" w:type="dxa"/>
+          </w:tcPr>
+          <w:p>
+            <w:r>
+              <w:t>OK</w:t>
+            </w:r>
+          </w:p>
+        </w:tc>
+      </w:tr>
+    </w:tbl>
+    <w:p>
+      <w:pPr>
+        <w:pStyle w:val="Heading3"/>
+      </w:pPr>
+      <w:proofErr w:type="gramStart"/>
+      <w:r>
+        <w:t>4.b.apply</w:t>
+      </w:r>
+      <w:proofErr w:type="gramEnd"/>
+      <w:r>
+        <w:t>_delete_actions_RANK_low_to_high.sql</w:t>
+      </w:r>
+    </w:p>
+    <w:p>
+      <w:r>
+        <w:t xml:space="preserve">Edits current MSL in </w:t>
+      </w:r>
+      <w:proofErr w:type="spellStart"/>
+      <w:r>
+        <w:t>taxonomy_node</w:t>
+      </w:r>
+      <w:proofErr w:type="spellEnd"/>
+      <w:r>
+        <w:t xml:space="preserve"> based on </w:t>
+      </w:r>
+      <w:proofErr w:type="spellStart"/>
+      <w:r>
+        <w:t>load_next_msl</w:t>
+      </w:r>
+      <w:proofErr w:type="spellEnd"/>
+      <w:r>
         <w:t xml:space="preserve"> </w:t>
       </w:r>
       <w:proofErr w:type="spellStart"/>
       <w:r>
-        <w:rPr>
-          <w:highlight w:val="yellow"/>
-        </w:rPr>
-        <w:t>QQQQQQQQQQ</w:t>
-      </w:r>
-      <w:proofErr w:type="spellEnd"/>
-      <w:r>
-        <w:rPr>
-          <w:highlight w:val="yellow"/>
-        </w:rPr>
-        <w:t xml:space="preserve"> </w:t>
-      </w:r>
-      <w:proofErr w:type="spellStart"/>
-      <w:r>
-        <w:rPr>
-          <w:highlight w:val="yellow"/>
-        </w:rPr>
-        <w:t>QQQQQQQQQQ</w:t>
-      </w:r>
-      <w:proofErr w:type="spellEnd"/>
-      <w:r>
-        <w:rPr>
-          <w:highlight w:val="yellow"/>
-        </w:rPr>
-        <w:t xml:space="preserve"> </w:t>
-      </w:r>
-      <w:proofErr w:type="spellStart"/>
-      <w:r>
-        <w:rPr>
-          <w:highlight w:val="yellow"/>
-        </w:rPr>
-        <w:t>QQQQQQQQQQ</w:t>
-      </w:r>
-      <w:proofErr w:type="spellEnd"/>
-      <w:r>
-        <w:rPr>
-          <w:highlight w:val="yellow"/>
-        </w:rPr>
-        <w:t xml:space="preserve"> </w:t>
-      </w:r>
-      <w:proofErr w:type="spellStart"/>
-      <w:r>
-        <w:rPr>
-          <w:highlight w:val="yellow"/>
-        </w:rPr>
-        <w:t>QQQQQQQQQQ</w:t>
-      </w:r>
-      <w:proofErr w:type="spellEnd"/>
-      <w:r>
-        <w:rPr>
-          <w:highlight w:val="yellow"/>
-        </w:rPr>
-        <w:t xml:space="preserve"> </w:t>
-      </w:r>
-      <w:proofErr w:type="spellStart"/>
-      <w:r>
-        <w:rPr>
-          <w:highlight w:val="yellow"/>
-        </w:rPr>
-        <w:t>QQQQQQQQQQ</w:t>
-      </w:r>
-      <w:proofErr w:type="spellEnd"/>
-      <w:r>
-        <w:rPr>
-          <w:highlight w:val="yellow"/>
-        </w:rPr>
-        <w:t xml:space="preserve"> </w:t>
-      </w:r>
-      <w:proofErr w:type="spellStart"/>
-      <w:r>
-        <w:rPr>
-          <w:highlight w:val="yellow"/>
-        </w:rPr>
-        <w:t>QQQQQQQQQQ</w:t>
-      </w:r>
-      <w:proofErr w:type="spellEnd"/>
-      <w:r>
-        <w:rPr>
-          <w:highlight w:val="yellow"/>
-        </w:rPr>
-        <w:t xml:space="preserve"> </w:t>
-      </w:r>
-      <w:proofErr w:type="spellStart"/>
-      <w:r>
-        <w:rPr>
-          <w:highlight w:val="yellow"/>
-        </w:rPr>
-        <w:t>QQQQQQQQQQ</w:t>
-      </w:r>
-      <w:proofErr w:type="spellEnd"/>
-      <w:r>
-        <w:rPr>
-          <w:highlight w:val="yellow"/>
-        </w:rPr>
-        <w:t xml:space="preserve"> </w:t>
-      </w:r>
-      <w:proofErr w:type="spellStart"/>
-      <w:r>
-        <w:rPr>
-          <w:highlight w:val="yellow"/>
-        </w:rPr>
-        <w:t>QQQQQQQQQQ</w:t>
-      </w:r>
-      <w:proofErr w:type="spellEnd"/>
-      <w:r>
-        <w:rPr>
-          <w:highlight w:val="yellow"/>
-        </w:rPr>
-        <w:t xml:space="preserve"> </w:t>
-      </w:r>
-      <w:proofErr w:type="spellStart"/>
-      <w:r>
-        <w:rPr>
-          <w:highlight w:val="yellow"/>
-        </w:rPr>
-        <w:t>QQQQQQQQQQ</w:t>
-      </w:r>
-      <w:proofErr w:type="spellEnd"/>
-    </w:p>
+        <w:t>fro</w:t>
+      </w:r>
+      <w:proofErr w:type="spellEnd"/>
+      <w:r>
+        <w:t xml:space="preserve"> destructive actions</w:t>
+      </w:r>
+    </w:p>
+    <w:p>
+      <w:r>
+        <w:tab/>
+        <w:t>Abolish</w:t>
+      </w:r>
+    </w:p>
+    <w:p>
+      <w:r>
+        <w:t>Results</w:t>
+      </w:r>
+    </w:p>
+    <w:tbl>
+      <w:tblPr>
+        <w:tblStyle w:val="TableGrid"/>
+        <w:tblW w:w="12404" w:type="dxa"/>
+        <w:tblInd w:w="1008" w:type="dxa"/>
+        <w:tblLook w:val="04A0" w:firstRow="1" w:lastRow="0" w:firstColumn="1" w:lastColumn="0" w:noHBand="0" w:noVBand="1"/>
+      </w:tblPr>
+      <w:tblGrid>
+        <w:gridCol w:w="2160"/>
+        <w:gridCol w:w="1460"/>
+        <w:gridCol w:w="2196"/>
+        <w:gridCol w:w="2196"/>
+        <w:gridCol w:w="2196"/>
+        <w:gridCol w:w="2196"/>
+      </w:tblGrid>
+      <w:tr>
+        <w:tc>
+          <w:tcPr>
+            <w:tcW w:w="2160" w:type="dxa"/>
+            <w:shd w:val="clear" w:color="auto" w:fill="BFBFBF" w:themeFill="background1" w:themeFillShade="BF"/>
+          </w:tcPr>
+          <w:p>
+            <w:r>
+              <w:t>report</w:t>
+            </w:r>
+          </w:p>
+        </w:tc>
+        <w:tc>
+          <w:tcPr>
+            <w:tcW w:w="1460" w:type="dxa"/>
+            <w:shd w:val="clear" w:color="auto" w:fill="BFBFBF" w:themeFill="background1" w:themeFillShade="BF"/>
+          </w:tcPr>
+          <w:p>
+            <w:r>
+              <w:t>action</w:t>
+            </w:r>
+          </w:p>
+        </w:tc>
+        <w:tc>
+          <w:tcPr>
+            <w:tcW w:w="2196" w:type="dxa"/>
+            <w:shd w:val="clear" w:color="auto" w:fill="BFBFBF" w:themeFill="background1" w:themeFillShade="BF"/>
+          </w:tcPr>
+          <w:p>
+            <w:proofErr w:type="spellStart"/>
+            <w:r>
+              <w:t>prevMSL</w:t>
+            </w:r>
+            <w:proofErr w:type="spellEnd"/>
+          </w:p>
+        </w:tc>
+        <w:tc>
+          <w:tcPr>
+            <w:tcW w:w="2196" w:type="dxa"/>
+            <w:shd w:val="clear" w:color="auto" w:fill="BFBFBF" w:themeFill="background1" w:themeFillShade="BF"/>
+          </w:tcPr>
+          <w:p>
+            <w:proofErr w:type="spellStart"/>
+            <w:r>
+              <w:t>load_next_msl</w:t>
+            </w:r>
+            <w:proofErr w:type="spellEnd"/>
+          </w:p>
+        </w:tc>
+        <w:tc>
+          <w:tcPr>
+            <w:tcW w:w="2196" w:type="dxa"/>
+            <w:shd w:val="clear" w:color="auto" w:fill="BFBFBF" w:themeFill="background1" w:themeFillShade="BF"/>
+          </w:tcPr>
+          <w:p>
+            <w:proofErr w:type="spellStart"/>
+            <w:r>
+              <w:t>nextMSL</w:t>
+            </w:r>
+            <w:proofErr w:type="spellEnd"/>
+          </w:p>
+        </w:tc>
+        <w:tc>
+          <w:tcPr>
+            <w:tcW w:w="2196" w:type="dxa"/>
+            <w:shd w:val="clear" w:color="auto" w:fill="BFBFBF" w:themeFill="background1" w:themeFillShade="BF"/>
+          </w:tcPr>
+          <w:p>
+            <w:r>
+              <w:t>STATUS</w:t>
+            </w:r>
+          </w:p>
+        </w:tc>
+      </w:tr>
+      <w:tr>
+        <w:tc>
+          <w:tcPr>
+            <w:tcW w:w="2160" w:type="dxa"/>
+          </w:tcPr>
+          <w:p>
+            <w:r>
+              <w:t>counts by [ACTION]</w:t>
+            </w:r>
+          </w:p>
+        </w:tc>
+        <w:tc>
+          <w:tcPr>
+            <w:tcW w:w="1460" w:type="dxa"/>
+          </w:tcPr>
+          <w:p>
+            <w:r>
+              <w:t>abolish</w:t>
+            </w:r>
+          </w:p>
+        </w:tc>
+        <w:tc>
+          <w:tcPr>
+            <w:tcW w:w="2196" w:type="dxa"/>
+          </w:tcPr>
+          <w:p>
+            <w:pPr>
+              <w:rPr>
+                <w:highlight w:val="green"/>
+              </w:rPr>
+            </w:pPr>
+            <w:r>
+              <w:rPr>
+                <w:highlight w:val="green"/>
+              </w:rPr>
+              <w:t>18</w:t>
+            </w:r>
+          </w:p>
+        </w:tc>
+        <w:tc>
+          <w:tcPr>
+            <w:tcW w:w="2196" w:type="dxa"/>
+          </w:tcPr>
+          <w:p>
+            <w:pPr>
+              <w:rPr>
+                <w:highlight w:val="green"/>
+              </w:rPr>
+            </w:pPr>
+            <w:r>
+              <w:rPr>
+                <w:highlight w:val="green"/>
+              </w:rPr>
+              <w:t>18</w:t>
+            </w:r>
+          </w:p>
+        </w:tc>
+        <w:tc>
+          <w:tcPr>
+            <w:tcW w:w="2196" w:type="dxa"/>
+          </w:tcPr>
+          <w:p>
+            <w:r>
+              <w:t xml:space="preserve"> </w:t>
+            </w:r>
+          </w:p>
+        </w:tc>
+        <w:tc>
+          <w:tcPr>
+            <w:tcW w:w="2196" w:type="dxa"/>
+          </w:tcPr>
+          <w:p>
+            <w:r>
+              <w:t>OK</w:t>
+            </w:r>
+          </w:p>
+        </w:tc>
+      </w:tr>
+      <w:tr>
+        <w:tc>
+          <w:tcPr>
+            <w:tcW w:w="2160" w:type="dxa"/>
+          </w:tcPr>
+          <w:p>
+            <w:r>
+              <w:t>counts by [ACTION]</w:t>
+            </w:r>
+          </w:p>
+        </w:tc>
+        <w:tc>
+          <w:tcPr>
+            <w:tcW w:w="1460" w:type="dxa"/>
+          </w:tcPr>
+          <w:p>
+            <w:r>
+              <w:t>merge</w:t>
+            </w:r>
+          </w:p>
+        </w:tc>
+        <w:tc>
+          <w:tcPr>
+            <w:tcW w:w="2196" w:type="dxa"/>
+          </w:tcPr>
+          <w:p>
+            <w:r>
+              <w:t>1</w:t>
+            </w:r>
+          </w:p>
+        </w:tc>
+        <w:tc>
+          <w:tcPr>
+            <w:tcW w:w="2196" w:type="dxa"/>
+          </w:tcPr>
+          <w:p>
+            <w:r>
+              <w:t>1</w:t>
+            </w:r>
+          </w:p>
+        </w:tc>
+        <w:tc>
+          <w:tcPr>
+            <w:tcW w:w="2196" w:type="dxa"/>
+          </w:tcPr>
+          <w:p/>
+        </w:tc>
+        <w:tc>
+          <w:tcPr>
+            <w:tcW w:w="2196" w:type="dxa"/>
+          </w:tcPr>
+          <w:p>
+            <w:r>
+              <w:t>OK</w:t>
+            </w:r>
+          </w:p>
+        </w:tc>
+      </w:tr>
+      <w:tr>
+        <w:tc>
+          <w:tcPr>
+            <w:tcW w:w="2160" w:type="dxa"/>
+          </w:tcPr>
+          <w:p>
+            <w:r>
+              <w:t>counts by [ACTION]</w:t>
+            </w:r>
+          </w:p>
+        </w:tc>
+        <w:tc>
+          <w:tcPr>
+            <w:tcW w:w="1460" w:type="dxa"/>
+          </w:tcPr>
+          <w:p>
+            <w:r>
+              <w:t>move</w:t>
+            </w:r>
+          </w:p>
+        </w:tc>
+        <w:tc>
+          <w:tcPr>
+            <w:tcW w:w="2196" w:type="dxa"/>
+          </w:tcPr>
+          <w:p>
+            <w:r>
+              <w:t>224</w:t>
+            </w:r>
+          </w:p>
+        </w:tc>
+        <w:tc>
+          <w:tcPr>
+            <w:tcW w:w="2196" w:type="dxa"/>
+          </w:tcPr>
+          <w:p>
+            <w:r>
+              <w:t>224</w:t>
+            </w:r>
+          </w:p>
+        </w:tc>
+        <w:tc>
+          <w:tcPr>
+            <w:tcW w:w="2196" w:type="dxa"/>
+          </w:tcPr>
+          <w:p/>
+        </w:tc>
+        <w:tc>
+          <w:tcPr>
+            <w:tcW w:w="2196" w:type="dxa"/>
+          </w:tcPr>
+          <w:p>
+            <w:r>
+              <w:t>OK</w:t>
+            </w:r>
+          </w:p>
+        </w:tc>
+      </w:tr>
+      <w:tr>
+        <w:tc>
+          <w:tcPr>
+            <w:tcW w:w="2160" w:type="dxa"/>
+          </w:tcPr>
+          <w:p>
+            <w:r>
+              <w:t>counts by [ACTION]</w:t>
+            </w:r>
+          </w:p>
+        </w:tc>
+        <w:tc>
+          <w:tcPr>
+            <w:tcW w:w="1460" w:type="dxa"/>
+          </w:tcPr>
+          <w:p>
+            <w:r>
+              <w:t>new</w:t>
+            </w:r>
+          </w:p>
+        </w:tc>
+        <w:tc>
+          <w:tcPr>
+            <w:tcW w:w="2196" w:type="dxa"/>
+          </w:tcPr>
+          <w:p/>
+        </w:tc>
+        <w:tc>
+          <w:tcPr>
+            <w:tcW w:w="2196" w:type="dxa"/>
+          </w:tcPr>
+          <w:p>
+            <w:r>
+              <w:t>1610</w:t>
+            </w:r>
+          </w:p>
+        </w:tc>
+        <w:tc>
+          <w:tcPr>
+            <w:tcW w:w="2196" w:type="dxa"/>
+          </w:tcPr>
+          <w:p>
+            <w:r>
+              <w:t>1610</w:t>
+            </w:r>
+          </w:p>
+        </w:tc>
+        <w:tc>
+          <w:tcPr>
+            <w:tcW w:w="2196" w:type="dxa"/>
+          </w:tcPr>
+          <w:p>
+            <w:r>
+              <w:t>OK</w:t>
+            </w:r>
+          </w:p>
+        </w:tc>
+      </w:tr>
+      <w:tr>
+        <w:tc>
+          <w:tcPr>
+            <w:tcW w:w="2160" w:type="dxa"/>
+          </w:tcPr>
+          <w:p>
+            <w:r>
+              <w:t>counts by [ACTION]</w:t>
+            </w:r>
+          </w:p>
+        </w:tc>
+        <w:tc>
+          <w:tcPr>
+            <w:tcW w:w="1460" w:type="dxa"/>
+          </w:tcPr>
+          <w:p>
+            <w:r>
+              <w:t>promote</w:t>
+            </w:r>
+          </w:p>
+        </w:tc>
+        <w:tc>
+          <w:tcPr>
+            <w:tcW w:w="2196" w:type="dxa"/>
+          </w:tcPr>
+          <w:p/>
+        </w:tc>
+        <w:tc>
+          <w:tcPr>
+            <w:tcW w:w="2196" w:type="dxa"/>
+          </w:tcPr>
+          <w:p/>
+        </w:tc>
+        <w:tc>
+          <w:tcPr>
+            <w:tcW w:w="2196" w:type="dxa"/>
+          </w:tcPr>
+          <w:p/>
+        </w:tc>
+        <w:tc>
+          <w:tcPr>
+            <w:tcW w:w="2196" w:type="dxa"/>
+          </w:tcPr>
+          <w:p>
+            <w:r>
+              <w:t>OK</w:t>
+            </w:r>
+          </w:p>
+        </w:tc>
+      </w:tr>
+      <w:tr>
+        <w:tc>
+          <w:tcPr>
+            <w:tcW w:w="2160" w:type="dxa"/>
+          </w:tcPr>
+          <w:p>
+            <w:r>
+              <w:t>counts by [ACTION]</w:t>
+            </w:r>
+          </w:p>
+        </w:tc>
+        <w:tc>
+          <w:tcPr>
+            <w:tcW w:w="1460" w:type="dxa"/>
+          </w:tcPr>
+          <w:p>
+            <w:r>
+              <w:t>rename</w:t>
+            </w:r>
+          </w:p>
+        </w:tc>
+        <w:tc>
+          <w:tcPr>
+            <w:tcW w:w="2196" w:type="dxa"/>
+          </w:tcPr>
+          <w:p>
+            <w:r>
+              <w:t>51</w:t>
+            </w:r>
+          </w:p>
+        </w:tc>
+        <w:tc>
+          <w:tcPr>
+            <w:tcW w:w="2196" w:type="dxa"/>
+          </w:tcPr>
+          <w:p>
+            <w:r>
+              <w:t>51</w:t>
+            </w:r>
+          </w:p>
+        </w:tc>
+        <w:tc>
+          <w:tcPr>
+            <w:tcW w:w="2196" w:type="dxa"/>
+          </w:tcPr>
+          <w:p/>
+        </w:tc>
+        <w:tc>
+          <w:tcPr>
+            <w:tcW w:w="2196" w:type="dxa"/>
+          </w:tcPr>
+          <w:p>
+            <w:r>
+              <w:t>OK</w:t>
+            </w:r>
+          </w:p>
+        </w:tc>
+      </w:tr>
+      <w:tr>
+        <w:tc>
+          <w:tcPr>
+            <w:tcW w:w="2160" w:type="dxa"/>
+          </w:tcPr>
+          <w:p>
+            <w:r>
+              <w:t>counts by [ACTION]</w:t>
+            </w:r>
+          </w:p>
+        </w:tc>
+        <w:tc>
+          <w:tcPr>
+            <w:tcW w:w="1460" w:type="dxa"/>
+          </w:tcPr>
+          <w:p>
+            <w:r>
+              <w:t>split</w:t>
+            </w:r>
+          </w:p>
+        </w:tc>
+        <w:tc>
+          <w:tcPr>
+            <w:tcW w:w="2196" w:type="dxa"/>
+          </w:tcPr>
+          <w:p/>
+        </w:tc>
+        <w:tc>
+          <w:tcPr>
+            <w:tcW w:w="2196" w:type="dxa"/>
+          </w:tcPr>
+          <w:p>
+            <w:r>
+              <w:t>11</w:t>
+            </w:r>
+          </w:p>
+        </w:tc>
+        <w:tc>
+          <w:tcPr>
+            <w:tcW w:w="2196" w:type="dxa"/>
+          </w:tcPr>
+          <w:p>
+            <w:r>
+              <w:t>11</w:t>
+            </w:r>
+          </w:p>
+        </w:tc>
+        <w:tc>
+          <w:tcPr>
+            <w:tcW w:w="2196" w:type="dxa"/>
+          </w:tcPr>
+          <w:p>
+            <w:r>
+              <w:t>OK</w:t>
+            </w:r>
+          </w:p>
+        </w:tc>
+      </w:tr>
+    </w:tbl>
+    <w:p/>
     <w:p>
       <w:pPr>
         <w:pStyle w:val="Heading3"/>
       </w:pPr>
-      <w:r>
-        <w:t xml:space="preserve">4. </w:t>
-      </w:r>
-      <w:proofErr w:type="spellStart"/>
       <w:proofErr w:type="gramStart"/>
       <w:r>
-        <w:t>taxonomy_node</w:t>
-      </w:r>
-      <w:proofErr w:type="spellEnd"/>
+        <w:t>4.c.qc</w:t>
+      </w:r>
       <w:proofErr w:type="gramEnd"/>
       <w:r>
-        <w:t xml:space="preserve"> - implement </w:t>
-      </w:r>
-      <w:proofErr w:type="spellStart"/>
-      <w:r>
-        <w:t>abolish.sql</w:t>
-      </w:r>
-      <w:proofErr w:type="spellEnd"/>
-    </w:p>
-    <w:p>
-      <w:r>
-        <w:t>Not yet – have to MOVE first</w:t>
-      </w:r>
-    </w:p>
-    <w:p/>
+        <w:t>_actions</w:t>
+      </w:r>
+    </w:p>
+    <w:p>
+      <w:proofErr w:type="spellStart"/>
+      <w:r>
+        <w:t>Doublecheck</w:t>
+      </w:r>
+      <w:proofErr w:type="spellEnd"/>
+      <w:r>
+        <w:t xml:space="preserve"> the above. </w:t>
+      </w:r>
+    </w:p>
+    <w:p>
+      <w:r>
+        <w:t xml:space="preserve">Found </w:t>
+      </w:r>
+      <w:proofErr w:type="gramStart"/>
+      <w:r>
+        <w:t>2</w:t>
+      </w:r>
+      <w:proofErr w:type="gramEnd"/>
+      <w:r>
+        <w:t xml:space="preserve"> double entries:</w:t>
+      </w:r>
+    </w:p>
+    <w:p>
+      <w:pPr>
+        <w:pStyle w:val="Heading3"/>
+      </w:pPr>
+      <w:r>
+        <w:t>7a.qc_empty_taxa.sql</w:t>
+      </w:r>
+    </w:p>
     <w:p>
       <w:pPr>
         <w:pStyle w:val="ListParagraph"/>
@@ -6862,30 +8225,36 @@
         </w:numPr>
       </w:pPr>
       <w:r>
-        <w:t xml:space="preserve">2. </w:t>
-      </w:r>
-      <w:proofErr w:type="spellStart"/>
-      <w:r>
-        <w:t>xfer</w:t>
-      </w:r>
-      <w:proofErr w:type="spellEnd"/>
-      <w:r>
-        <w:t xml:space="preserve"> unchanged </w:t>
-      </w:r>
-      <w:r>
-        <w:rPr>
-          <w:color w:val="00B050"/>
-        </w:rPr>
-        <w:t xml:space="preserve">metadata </w:t>
-      </w:r>
-      <w:r>
-        <w:t xml:space="preserve">and </w:t>
-      </w:r>
-      <w:proofErr w:type="spellStart"/>
-      <w:r>
-        <w:t>renamed.sql</w:t>
-      </w:r>
-      <w:proofErr w:type="spellEnd"/>
+        <w:t xml:space="preserve">QC query turned up a </w:t>
+      </w:r>
+      <w:proofErr w:type="gramStart"/>
+      <w:r>
+        <w:t>9</w:t>
+      </w:r>
+      <w:proofErr w:type="gramEnd"/>
+      <w:r>
+        <w:t xml:space="preserve"> non-species taxa with no species under them. </w:t>
+      </w:r>
+    </w:p>
+    <w:p>
+      <w:pPr>
+        <w:pStyle w:val="ListParagraph"/>
+        <w:numPr>
+          <w:ilvl w:val="0"/>
+          <w:numId w:val="12"/>
+        </w:numPr>
+      </w:pPr>
+      <w:r>
+        <w:t>About half of these come from problems with splits (in some cases, a taxon was split to A</w:t>
+      </w:r>
+      <w:proofErr w:type="gramStart"/>
+      <w:r>
+        <w:t>,B,C</w:t>
+      </w:r>
+      <w:proofErr w:type="gramEnd"/>
+      <w:r>
+        <w:t xml:space="preserve">, but there were also separate lines creating A,B,C, sometimes in a different parent taxon). </w:t>
+      </w:r>
     </w:p>
     <w:p>
       <w:pPr>
@@ -6894,30 +8263,314 @@
           <w:ilvl w:val="1"/>
           <w:numId w:val="12"/>
         </w:numPr>
+      </w:pPr>
+      <w:r>
+        <w:t xml:space="preserve">Split code </w:t>
+      </w:r>
+      <w:proofErr w:type="gramStart"/>
+      <w:r>
+        <w:t>doesn’t</w:t>
+      </w:r>
+      <w:proofErr w:type="gramEnd"/>
+      <w:r>
+        <w:t xml:space="preserve"> delete original taxon if one </w:t>
+      </w:r>
+      <w:r>
+        <w:t xml:space="preserve">of the splits is not that name. </w:t>
+      </w:r>
+      <w:hyperlink r:id="rId10" w:history="1">
+        <w:r>
+          <w:rPr>
+            <w:rStyle w:val="Hyperlink"/>
+          </w:rPr>
+          <w:t>Issue #1</w:t>
+        </w:r>
+      </w:hyperlink>
+      <w:bookmarkStart w:id="0" w:name="_GoBack"/>
+      <w:bookmarkEnd w:id="0"/>
+    </w:p>
+    <w:p>
+      <w:pPr>
+        <w:pStyle w:val="ListParagraph"/>
+        <w:numPr>
+          <w:ilvl w:val="0"/>
+          <w:numId w:val="12"/>
+        </w:numPr>
+      </w:pPr>
+      <w:r>
+        <w:t xml:space="preserve">There were some other random ones – species specified in proposals, but not entered on </w:t>
+      </w:r>
+      <w:proofErr w:type="gramStart"/>
+      <w:r>
+        <w:t>the excel</w:t>
+      </w:r>
+      <w:proofErr w:type="gramEnd"/>
+      <w:r>
+        <w:t xml:space="preserve">, a phylum created 3 times. </w:t>
+      </w:r>
+    </w:p>
+    <w:p>
+      <w:pPr>
+        <w:pStyle w:val="ListParagraph"/>
+        <w:numPr>
+          <w:ilvl w:val="0"/>
+          <w:numId w:val="12"/>
+        </w:numPr>
+      </w:pPr>
+      <w:r>
+        <w:lastRenderedPageBreak/>
+        <w:t xml:space="preserve">I think I know how to solve all of these. </w:t>
+      </w:r>
+    </w:p>
+    <w:p>
+      <w:pPr>
+        <w:pStyle w:val="ListParagraph"/>
+        <w:numPr>
+          <w:ilvl w:val="0"/>
+          <w:numId w:val="12"/>
+        </w:numPr>
+      </w:pPr>
+      <w:proofErr w:type="gramStart"/>
+      <w:r>
+        <w:t>I’d</w:t>
+      </w:r>
+      <w:proofErr w:type="gramEnd"/>
+      <w:r>
+        <w:t xml:space="preserve"> forgotten how long it takes to puzzle through all the twisted bits. </w:t>
+      </w:r>
+      <w:proofErr w:type="gramStart"/>
+      <w:r>
+        <w:t>I’m</w:t>
+      </w:r>
+      <w:proofErr w:type="gramEnd"/>
+      <w:r>
+        <w:t xml:space="preserve"> definitely moving the duplicate taxon name checking code much earlier in the process…. That would have caught several of these when they would take less typing to fix. </w:t>
+      </w:r>
+    </w:p>
+    <w:p>
+      <w:pPr>
+        <w:ind w:left="360"/>
+      </w:pPr>
+    </w:p>
+    <w:p/>
+    <w:p>
+      <w:pPr>
+        <w:pStyle w:val="Heading3"/>
+      </w:pPr>
+      <w:r>
+        <w:rPr>
+          <w:highlight w:val="yellow"/>
+        </w:rPr>
+        <w:t xml:space="preserve">WORK HERE - </w:t>
+      </w:r>
+      <w:r>
+        <w:rPr>
+          <w:highlight w:val="yellow"/>
+        </w:rPr>
+        <w:t xml:space="preserve">QQQQQQQQQQ </w:t>
+      </w:r>
+      <w:proofErr w:type="spellStart"/>
+      <w:r>
+        <w:rPr>
+          <w:highlight w:val="yellow"/>
+        </w:rPr>
+        <w:t>QQQQQQQQQQ</w:t>
+      </w:r>
+      <w:proofErr w:type="spellEnd"/>
+      <w:r>
+        <w:rPr>
+          <w:highlight w:val="yellow"/>
+        </w:rPr>
+        <w:t xml:space="preserve"> </w:t>
+      </w:r>
+      <w:proofErr w:type="spellStart"/>
+      <w:r>
+        <w:rPr>
+          <w:highlight w:val="yellow"/>
+        </w:rPr>
+        <w:t>QQQQQQQQQQ</w:t>
+      </w:r>
+      <w:proofErr w:type="spellEnd"/>
+      <w:r>
+        <w:rPr>
+          <w:highlight w:val="yellow"/>
+        </w:rPr>
+        <w:t xml:space="preserve"> </w:t>
+      </w:r>
+      <w:proofErr w:type="spellStart"/>
+      <w:r>
+        <w:rPr>
+          <w:highlight w:val="yellow"/>
+        </w:rPr>
+        <w:t>QQQQQQQQQQ</w:t>
+      </w:r>
+      <w:proofErr w:type="spellEnd"/>
+      <w:r>
+        <w:rPr>
+          <w:highlight w:val="yellow"/>
+        </w:rPr>
+        <w:t xml:space="preserve"> </w:t>
+      </w:r>
+      <w:proofErr w:type="spellStart"/>
+      <w:r>
+        <w:rPr>
+          <w:highlight w:val="yellow"/>
+        </w:rPr>
+        <w:t>QQQQQQQQQQ</w:t>
+      </w:r>
+      <w:proofErr w:type="spellEnd"/>
+      <w:r>
+        <w:rPr>
+          <w:highlight w:val="yellow"/>
+        </w:rPr>
+        <w:t xml:space="preserve"> </w:t>
+      </w:r>
+      <w:proofErr w:type="spellStart"/>
+      <w:r>
+        <w:rPr>
+          <w:highlight w:val="yellow"/>
+        </w:rPr>
+        <w:t>QQQQQQQQQQ</w:t>
+      </w:r>
+      <w:proofErr w:type="spellEnd"/>
+      <w:r>
+        <w:rPr>
+          <w:highlight w:val="yellow"/>
+        </w:rPr>
+        <w:t xml:space="preserve"> </w:t>
+      </w:r>
+      <w:proofErr w:type="spellStart"/>
+      <w:r>
+        <w:rPr>
+          <w:highlight w:val="yellow"/>
+        </w:rPr>
+        <w:t>QQQQQQQQQQ</w:t>
+      </w:r>
+      <w:proofErr w:type="spellEnd"/>
+      <w:r>
+        <w:rPr>
+          <w:highlight w:val="yellow"/>
+        </w:rPr>
+        <w:t xml:space="preserve"> </w:t>
+      </w:r>
+      <w:proofErr w:type="spellStart"/>
+      <w:r>
+        <w:rPr>
+          <w:highlight w:val="yellow"/>
+        </w:rPr>
+        <w:t>QQQQQQQQQQ</w:t>
+      </w:r>
+      <w:proofErr w:type="spellEnd"/>
+      <w:r>
+        <w:rPr>
+          <w:highlight w:val="yellow"/>
+        </w:rPr>
+        <w:t xml:space="preserve"> </w:t>
+      </w:r>
+      <w:proofErr w:type="spellStart"/>
+      <w:r>
+        <w:rPr>
+          <w:highlight w:val="yellow"/>
+        </w:rPr>
+        <w:t>QQQQQQQQQQ</w:t>
+      </w:r>
+      <w:proofErr w:type="spellEnd"/>
+      <w:r>
+        <w:rPr>
+          <w:highlight w:val="yellow"/>
+        </w:rPr>
+        <w:t xml:space="preserve"> </w:t>
+      </w:r>
+      <w:proofErr w:type="spellStart"/>
+      <w:r>
+        <w:rPr>
+          <w:highlight w:val="yellow"/>
+        </w:rPr>
+        <w:t>QQQQQQQQQQ</w:t>
+      </w:r>
+      <w:proofErr w:type="spellEnd"/>
+      <w:r>
+        <w:rPr>
+          <w:highlight w:val="yellow"/>
+        </w:rPr>
+        <w:t xml:space="preserve"> </w:t>
+      </w:r>
+      <w:proofErr w:type="spellStart"/>
+      <w:r>
+        <w:rPr>
+          <w:highlight w:val="yellow"/>
+        </w:rPr>
+        <w:t>QQQQQQQQQQ</w:t>
+      </w:r>
+      <w:proofErr w:type="spellEnd"/>
+    </w:p>
+    <w:p>
+      <w:pPr>
+        <w:pStyle w:val="Heading3"/>
+      </w:pPr>
+    </w:p>
+    <w:p>
+      <w:pPr>
+        <w:pStyle w:val="Heading3"/>
+      </w:pPr>
+      <w:r>
+        <w:t xml:space="preserve">4. </w:t>
+      </w:r>
+      <w:proofErr w:type="spellStart"/>
+      <w:proofErr w:type="gramStart"/>
+      <w:r>
+        <w:t>taxonomy_node</w:t>
+      </w:r>
+      <w:proofErr w:type="spellEnd"/>
+      <w:proofErr w:type="gramEnd"/>
+      <w:r>
+        <w:t xml:space="preserve"> - implement </w:t>
+      </w:r>
+      <w:proofErr w:type="spellStart"/>
+      <w:r>
+        <w:t>abolish.sql</w:t>
+      </w:r>
+      <w:proofErr w:type="spellEnd"/>
+    </w:p>
+    <w:p>
+      <w:r>
+        <w:t>Not yet – have to MOVE first</w:t>
+      </w:r>
+    </w:p>
+    <w:p/>
+    <w:p>
+      <w:pPr>
+        <w:pStyle w:val="ListParagraph"/>
+        <w:numPr>
+          <w:ilvl w:val="0"/>
+          <w:numId w:val="12"/>
+        </w:numPr>
+      </w:pPr>
+      <w:r>
+        <w:t xml:space="preserve">2. </w:t>
+      </w:r>
+      <w:proofErr w:type="spellStart"/>
+      <w:r>
+        <w:t>xfer</w:t>
+      </w:r>
+      <w:proofErr w:type="spellEnd"/>
+      <w:r>
+        <w:t xml:space="preserve"> unchanged </w:t>
+      </w:r>
+      <w:r>
         <w:rPr>
           <w:color w:val="00B050"/>
         </w:rPr>
-      </w:pPr>
-      <w:r>
-        <w:rPr>
-          <w:color w:val="00B050"/>
-        </w:rPr>
-        <w:t xml:space="preserve">update to support </w:t>
-      </w:r>
-      <w:proofErr w:type="spellStart"/>
-      <w:r>
-        <w:rPr>
-          <w:color w:val="00B050"/>
-        </w:rPr>
-        <w:t>out_change</w:t>
-      </w:r>
-      <w:proofErr w:type="spellEnd"/>
-      <w:r>
-        <w:rPr>
-          <w:color w:val="00B050"/>
-        </w:rPr>
-        <w:t xml:space="preserve"> ="metadata" </w:t>
-      </w:r>
+        <w:t xml:space="preserve">metadata </w:t>
+      </w:r>
+      <w:r>
+        <w:t xml:space="preserve">and </w:t>
+      </w:r>
+      <w:proofErr w:type="spellStart"/>
+      <w:r>
+        <w:t>renamed.sql</w:t>
+      </w:r>
+      <w:proofErr w:type="spellEnd"/>
     </w:p>
     <w:p>
       <w:pPr>
@@ -6926,22 +8579,29 @@
           <w:ilvl w:val="1"/>
           <w:numId w:val="12"/>
         </w:numPr>
-      </w:pPr>
-      <w:proofErr w:type="spellStart"/>
-      <w:r>
-        <w:t>transfering</w:t>
-      </w:r>
-      <w:proofErr w:type="spellEnd"/>
-      <w:r>
-        <w:t xml:space="preserve"> 824 </w:t>
-      </w:r>
-      <w:proofErr w:type="spellStart"/>
-      <w:r>
-        <w:t>src_out_change</w:t>
-      </w:r>
-      <w:proofErr w:type="spellEnd"/>
-      <w:r>
-        <w:t>=rename records</w:t>
+        <w:rPr>
+          <w:color w:val="00B050"/>
+        </w:rPr>
+      </w:pPr>
+      <w:r>
+        <w:rPr>
+          <w:color w:val="00B050"/>
+        </w:rPr>
+        <w:t xml:space="preserve">update to support </w:t>
+      </w:r>
+      <w:proofErr w:type="spellStart"/>
+      <w:r>
+        <w:rPr>
+          <w:color w:val="00B050"/>
+        </w:rPr>
+        <w:t>out_change</w:t>
+      </w:r>
+      <w:proofErr w:type="spellEnd"/>
+      <w:r>
+        <w:rPr>
+          <w:color w:val="00B050"/>
+        </w:rPr>
+        <w:t xml:space="preserve"> ="metadata" </w:t>
       </w:r>
     </w:p>
     <w:p>
@@ -6958,7 +8618,7 @@
       </w:r>
       <w:proofErr w:type="spellEnd"/>
       <w:r>
-        <w:t xml:space="preserve"> 2980 </w:t>
+        <w:t xml:space="preserve"> 824 </w:t>
       </w:r>
       <w:proofErr w:type="spellStart"/>
       <w:r>
@@ -6966,7 +8626,7 @@
       </w:r>
       <w:proofErr w:type="spellEnd"/>
       <w:r>
-        <w:t>=unchanged records</w:t>
+        <w:t>=rename records</w:t>
       </w:r>
     </w:p>
     <w:p>
@@ -6976,6 +8636,31 @@
           <w:ilvl w:val="1"/>
           <w:numId w:val="12"/>
         </w:numPr>
+      </w:pPr>
+      <w:proofErr w:type="spellStart"/>
+      <w:r>
+        <w:t>transfering</w:t>
+      </w:r>
+      <w:proofErr w:type="spellEnd"/>
+      <w:r>
+        <w:t xml:space="preserve"> 2980 </w:t>
+      </w:r>
+      <w:proofErr w:type="spellStart"/>
+      <w:r>
+        <w:t>src_out_change</w:t>
+      </w:r>
+      <w:proofErr w:type="spellEnd"/>
+      <w:r>
+        <w:t>=unchanged records</w:t>
+      </w:r>
+    </w:p>
+    <w:p>
+      <w:pPr>
+        <w:pStyle w:val="ListParagraph"/>
+        <w:numPr>
+          <w:ilvl w:val="1"/>
+          <w:numId w:val="12"/>
+        </w:numPr>
         <w:rPr>
           <w:color w:val="00B050"/>
         </w:rPr>
@@ -7205,7 +8890,6 @@
         <w:rPr>
           <w:color w:val="008000"/>
         </w:rPr>
-        <w:lastRenderedPageBreak/>
         <w:t xml:space="preserve">update to support </w:t>
       </w:r>
       <w:proofErr w:type="spellStart"/>
@@ -7247,6 +8931,7 @@
       </w:pPr>
       <w:proofErr w:type="spellStart"/>
       <w:r>
+        <w:lastRenderedPageBreak/>
         <w:t>transfering</w:t>
       </w:r>
       <w:proofErr w:type="spellEnd"/>
@@ -8433,7 +10118,6 @@
           </w:tcPr>
           <w:p>
             <w:r>
-              <w:lastRenderedPageBreak/>
               <w:t>29</w:t>
             </w:r>
           </w:p>
@@ -8523,6 +10207,7 @@
           </w:tcPr>
           <w:p>
             <w:r>
+              <w:lastRenderedPageBreak/>
               <w:t>29</w:t>
             </w:r>
           </w:p>
@@ -9449,7 +11134,7 @@
       <w:r>
         <w:t xml:space="preserve">test </w:t>
       </w:r>
-      <w:hyperlink r:id="rId10" w:history="1">
+      <w:hyperlink r:id="rId11" w:history="1">
         <w:r>
           <w:rPr>
             <w:rStyle w:val="Hyperlink"/>
@@ -9584,7 +11269,6 @@
         </w:numPr>
       </w:pPr>
       <w:r>
-        <w:lastRenderedPageBreak/>
         <w:t>email to elliotl@uab.edu</w:t>
       </w:r>
     </w:p>
@@ -9597,6 +11281,7 @@
         </w:numPr>
       </w:pPr>
       <w:r>
+        <w:lastRenderedPageBreak/>
         <w:t>delete old version from the folder</w:t>
       </w:r>
     </w:p>
@@ -11872,7 +13557,7 @@
   <w:abstractNum w:abstractNumId="20" w15:restartNumberingAfterBreak="0">
     <w:nsid w:val="7CEC499B"/>
     <w:multiLevelType w:val="hybridMultilevel"/>
-    <w:tmpl w:val="89BEE684"/>
+    <w:tmpl w:val="3C4C7E0A"/>
     <w:lvl w:ilvl="0" w:tplc="04090001">
       <w:start w:val="1"/>
       <w:numFmt w:val="bullet"/>

</xml_diff>

<commit_message>
Resolved the first 5 childless-taxa found by 7a.qc_empty_taxa.sql. Backup: ICTVonline35.20200415.0106.step_7a_5of9_done.bak
</commit_message>
<xml_diff>
--- a/0.a.NOTEBOOK_ICTV_MSL35_2019.docx
+++ b/0.a.NOTEBOOK_ICTV_MSL35_2019.docx
@@ -8286,8 +8286,6 @@
           <w:t>Issue #1</w:t>
         </w:r>
       </w:hyperlink>
-      <w:bookmarkStart w:id="0" w:name="_GoBack"/>
-      <w:bookmarkEnd w:id="0"/>
     </w:p>
     <w:p>
       <w:pPr>
@@ -8348,196 +8346,15 @@
       </w:r>
     </w:p>
     <w:p>
-      <w:pPr>
-        <w:ind w:left="360"/>
-      </w:pPr>
-    </w:p>
-    <w:p/>
-    <w:p>
-      <w:pPr>
-        <w:pStyle w:val="Heading3"/>
-      </w:pPr>
-      <w:r>
-        <w:rPr>
-          <w:highlight w:val="yellow"/>
-        </w:rPr>
-        <w:t xml:space="preserve">WORK HERE - </w:t>
-      </w:r>
-      <w:r>
-        <w:rPr>
-          <w:highlight w:val="yellow"/>
-        </w:rPr>
-        <w:t xml:space="preserve">QQQQQQQQQQ </w:t>
-      </w:r>
-      <w:proofErr w:type="spellStart"/>
-      <w:r>
-        <w:rPr>
-          <w:highlight w:val="yellow"/>
-        </w:rPr>
-        <w:t>QQQQQQQQQQ</w:t>
-      </w:r>
-      <w:proofErr w:type="spellEnd"/>
-      <w:r>
-        <w:rPr>
-          <w:highlight w:val="yellow"/>
-        </w:rPr>
-        <w:t xml:space="preserve"> </w:t>
-      </w:r>
-      <w:proofErr w:type="spellStart"/>
-      <w:r>
-        <w:rPr>
-          <w:highlight w:val="yellow"/>
-        </w:rPr>
-        <w:t>QQQQQQQQQQ</w:t>
-      </w:r>
-      <w:proofErr w:type="spellEnd"/>
-      <w:r>
-        <w:rPr>
-          <w:highlight w:val="yellow"/>
-        </w:rPr>
-        <w:t xml:space="preserve"> </w:t>
-      </w:r>
-      <w:proofErr w:type="spellStart"/>
-      <w:r>
-        <w:rPr>
-          <w:highlight w:val="yellow"/>
-        </w:rPr>
-        <w:t>QQQQQQQQQQ</w:t>
-      </w:r>
-      <w:proofErr w:type="spellEnd"/>
-      <w:r>
-        <w:rPr>
-          <w:highlight w:val="yellow"/>
-        </w:rPr>
-        <w:t xml:space="preserve"> </w:t>
-      </w:r>
-      <w:proofErr w:type="spellStart"/>
-      <w:r>
-        <w:rPr>
-          <w:highlight w:val="yellow"/>
-        </w:rPr>
-        <w:t>QQQQQQQQQQ</w:t>
-      </w:r>
-      <w:proofErr w:type="spellEnd"/>
-      <w:r>
-        <w:rPr>
-          <w:highlight w:val="yellow"/>
-        </w:rPr>
-        <w:t xml:space="preserve"> </w:t>
-      </w:r>
-      <w:proofErr w:type="spellStart"/>
-      <w:r>
-        <w:rPr>
-          <w:highlight w:val="yellow"/>
-        </w:rPr>
-        <w:t>QQQQQQQQQQ</w:t>
-      </w:r>
-      <w:proofErr w:type="spellEnd"/>
-      <w:r>
-        <w:rPr>
-          <w:highlight w:val="yellow"/>
-        </w:rPr>
-        <w:t xml:space="preserve"> </w:t>
-      </w:r>
-      <w:proofErr w:type="spellStart"/>
-      <w:r>
-        <w:rPr>
-          <w:highlight w:val="yellow"/>
-        </w:rPr>
-        <w:t>QQQQQQQQQQ</w:t>
-      </w:r>
-      <w:proofErr w:type="spellEnd"/>
-      <w:r>
-        <w:rPr>
-          <w:highlight w:val="yellow"/>
-        </w:rPr>
-        <w:t xml:space="preserve"> </w:t>
-      </w:r>
-      <w:proofErr w:type="spellStart"/>
-      <w:r>
-        <w:rPr>
-          <w:highlight w:val="yellow"/>
-        </w:rPr>
-        <w:t>QQQQQQQQQQ</w:t>
-      </w:r>
-      <w:proofErr w:type="spellEnd"/>
-      <w:r>
-        <w:rPr>
-          <w:highlight w:val="yellow"/>
-        </w:rPr>
-        <w:t xml:space="preserve"> </w:t>
-      </w:r>
-      <w:proofErr w:type="spellStart"/>
-      <w:r>
-        <w:rPr>
-          <w:highlight w:val="yellow"/>
-        </w:rPr>
-        <w:t>QQQQQQQQQQ</w:t>
-      </w:r>
-      <w:proofErr w:type="spellEnd"/>
-      <w:r>
-        <w:rPr>
-          <w:highlight w:val="yellow"/>
-        </w:rPr>
-        <w:t xml:space="preserve"> </w:t>
-      </w:r>
-      <w:proofErr w:type="spellStart"/>
-      <w:r>
-        <w:rPr>
-          <w:highlight w:val="yellow"/>
-        </w:rPr>
-        <w:t>QQQQQQQQQQ</w:t>
-      </w:r>
-      <w:proofErr w:type="spellEnd"/>
-      <w:r>
-        <w:rPr>
-          <w:highlight w:val="yellow"/>
-        </w:rPr>
-        <w:t xml:space="preserve"> </w:t>
-      </w:r>
-      <w:proofErr w:type="spellStart"/>
-      <w:r>
-        <w:rPr>
-          <w:highlight w:val="yellow"/>
-        </w:rPr>
-        <w:t>QQQQQQQQQQ</w:t>
-      </w:r>
-      <w:proofErr w:type="spellEnd"/>
-    </w:p>
-    <w:p>
-      <w:pPr>
-        <w:pStyle w:val="Heading3"/>
-      </w:pPr>
-    </w:p>
-    <w:p>
-      <w:pPr>
-        <w:pStyle w:val="Heading3"/>
-      </w:pPr>
-      <w:r>
-        <w:t xml:space="preserve">4. </w:t>
-      </w:r>
-      <w:proofErr w:type="spellStart"/>
-      <w:proofErr w:type="gramStart"/>
-      <w:r>
-        <w:t>taxonomy_node</w:t>
-      </w:r>
-      <w:proofErr w:type="spellEnd"/>
-      <w:proofErr w:type="gramEnd"/>
-      <w:r>
-        <w:t xml:space="preserve"> - implement </w:t>
-      </w:r>
-      <w:proofErr w:type="spellStart"/>
-      <w:r>
-        <w:t>abolish.sql</w:t>
-      </w:r>
-      <w:proofErr w:type="spellEnd"/>
-    </w:p>
-    <w:p>
-      <w:r>
-        <w:t>Not yet – have to MOVE first</w:t>
-      </w:r>
-    </w:p>
-    <w:p/>
+      <w:r>
+        <w:t>Progress tracked in ‘7a.qc_empty_taxa.sql.QC.xls</w:t>
+      </w:r>
+      <w:bookmarkStart w:id="0" w:name="_GoBack"/>
+      <w:bookmarkEnd w:id="0"/>
+      <w:r>
+        <w:t>x’</w:t>
+      </w:r>
+    </w:p>
     <w:p>
       <w:pPr>
         <w:pStyle w:val="ListParagraph"/>
@@ -8545,6 +8362,224 @@
           <w:ilvl w:val="0"/>
           <w:numId w:val="12"/>
         </w:numPr>
+        <w:rPr>
+          <w:highlight w:val="yellow"/>
+        </w:rPr>
+      </w:pPr>
+      <w:r>
+        <w:rPr>
+          <w:highlight w:val="yellow"/>
+        </w:rPr>
+        <w:t xml:space="preserve">20200414 First </w:t>
+      </w:r>
+      <w:proofErr w:type="gramStart"/>
+      <w:r>
+        <w:rPr>
+          <w:highlight w:val="yellow"/>
+        </w:rPr>
+        <w:t>5</w:t>
+      </w:r>
+      <w:proofErr w:type="gramEnd"/>
+      <w:r>
+        <w:rPr>
+          <w:highlight w:val="yellow"/>
+        </w:rPr>
+        <w:t xml:space="preserve"> issues resolved, 4 left. </w:t>
+      </w:r>
+    </w:p>
+    <w:p/>
+    <w:p>
+      <w:pPr>
+        <w:pStyle w:val="Heading3"/>
+      </w:pPr>
+      <w:r>
+        <w:rPr>
+          <w:highlight w:val="yellow"/>
+        </w:rPr>
+        <w:t xml:space="preserve">WORK HERE - </w:t>
+      </w:r>
+      <w:r>
+        <w:rPr>
+          <w:highlight w:val="yellow"/>
+        </w:rPr>
+        <w:t xml:space="preserve">QQQQQQQQQQ </w:t>
+      </w:r>
+      <w:proofErr w:type="spellStart"/>
+      <w:r>
+        <w:rPr>
+          <w:highlight w:val="yellow"/>
+        </w:rPr>
+        <w:t>QQQQQQQQQQ</w:t>
+      </w:r>
+      <w:proofErr w:type="spellEnd"/>
+      <w:r>
+        <w:rPr>
+          <w:highlight w:val="yellow"/>
+        </w:rPr>
+        <w:t xml:space="preserve"> </w:t>
+      </w:r>
+      <w:proofErr w:type="spellStart"/>
+      <w:r>
+        <w:rPr>
+          <w:highlight w:val="yellow"/>
+        </w:rPr>
+        <w:t>QQQQQQQQQQ</w:t>
+      </w:r>
+      <w:proofErr w:type="spellEnd"/>
+      <w:r>
+        <w:rPr>
+          <w:highlight w:val="yellow"/>
+        </w:rPr>
+        <w:t xml:space="preserve"> </w:t>
+      </w:r>
+      <w:proofErr w:type="spellStart"/>
+      <w:r>
+        <w:rPr>
+          <w:highlight w:val="yellow"/>
+        </w:rPr>
+        <w:t>QQQQQQQQQQ</w:t>
+      </w:r>
+      <w:proofErr w:type="spellEnd"/>
+      <w:r>
+        <w:rPr>
+          <w:highlight w:val="yellow"/>
+        </w:rPr>
+        <w:t xml:space="preserve"> </w:t>
+      </w:r>
+      <w:proofErr w:type="spellStart"/>
+      <w:r>
+        <w:rPr>
+          <w:highlight w:val="yellow"/>
+        </w:rPr>
+        <w:t>QQQQQQQQQQ</w:t>
+      </w:r>
+      <w:proofErr w:type="spellEnd"/>
+      <w:r>
+        <w:rPr>
+          <w:highlight w:val="yellow"/>
+        </w:rPr>
+        <w:t xml:space="preserve"> </w:t>
+      </w:r>
+      <w:proofErr w:type="spellStart"/>
+      <w:r>
+        <w:rPr>
+          <w:highlight w:val="yellow"/>
+        </w:rPr>
+        <w:t>QQQQQQQQQQ</w:t>
+      </w:r>
+      <w:proofErr w:type="spellEnd"/>
+      <w:r>
+        <w:rPr>
+          <w:highlight w:val="yellow"/>
+        </w:rPr>
+        <w:t xml:space="preserve"> </w:t>
+      </w:r>
+      <w:proofErr w:type="spellStart"/>
+      <w:r>
+        <w:rPr>
+          <w:highlight w:val="yellow"/>
+        </w:rPr>
+        <w:t>QQQQQQQQQQ</w:t>
+      </w:r>
+      <w:proofErr w:type="spellEnd"/>
+      <w:r>
+        <w:rPr>
+          <w:highlight w:val="yellow"/>
+        </w:rPr>
+        <w:t xml:space="preserve"> </w:t>
+      </w:r>
+      <w:proofErr w:type="spellStart"/>
+      <w:r>
+        <w:rPr>
+          <w:highlight w:val="yellow"/>
+        </w:rPr>
+        <w:t>QQQQQQQQQQ</w:t>
+      </w:r>
+      <w:proofErr w:type="spellEnd"/>
+      <w:r>
+        <w:rPr>
+          <w:highlight w:val="yellow"/>
+        </w:rPr>
+        <w:t xml:space="preserve"> </w:t>
+      </w:r>
+      <w:proofErr w:type="spellStart"/>
+      <w:r>
+        <w:rPr>
+          <w:highlight w:val="yellow"/>
+        </w:rPr>
+        <w:t>QQQQQQQQQQ</w:t>
+      </w:r>
+      <w:proofErr w:type="spellEnd"/>
+      <w:r>
+        <w:rPr>
+          <w:highlight w:val="yellow"/>
+        </w:rPr>
+        <w:t xml:space="preserve"> </w:t>
+      </w:r>
+      <w:proofErr w:type="spellStart"/>
+      <w:r>
+        <w:rPr>
+          <w:highlight w:val="yellow"/>
+        </w:rPr>
+        <w:t>QQQQQQQQQQ</w:t>
+      </w:r>
+      <w:proofErr w:type="spellEnd"/>
+      <w:r>
+        <w:rPr>
+          <w:highlight w:val="yellow"/>
+        </w:rPr>
+        <w:t xml:space="preserve"> </w:t>
+      </w:r>
+      <w:proofErr w:type="spellStart"/>
+      <w:r>
+        <w:rPr>
+          <w:highlight w:val="yellow"/>
+        </w:rPr>
+        <w:t>QQQQQQQQQQ</w:t>
+      </w:r>
+      <w:proofErr w:type="spellEnd"/>
+    </w:p>
+    <w:p>
+      <w:pPr>
+        <w:pStyle w:val="Heading3"/>
+      </w:pPr>
+    </w:p>
+    <w:p>
+      <w:pPr>
+        <w:pStyle w:val="Heading3"/>
+      </w:pPr>
+      <w:r>
+        <w:t xml:space="preserve">4. </w:t>
+      </w:r>
+      <w:proofErr w:type="spellStart"/>
+      <w:proofErr w:type="gramStart"/>
+      <w:r>
+        <w:t>taxonomy_node</w:t>
+      </w:r>
+      <w:proofErr w:type="spellEnd"/>
+      <w:proofErr w:type="gramEnd"/>
+      <w:r>
+        <w:t xml:space="preserve"> - implement </w:t>
+      </w:r>
+      <w:proofErr w:type="spellStart"/>
+      <w:r>
+        <w:t>abolish.sql</w:t>
+      </w:r>
+      <w:proofErr w:type="spellEnd"/>
+    </w:p>
+    <w:p>
+      <w:r>
+        <w:t>Not yet – have to MOVE first</w:t>
+      </w:r>
+    </w:p>
+    <w:p/>
+    <w:p>
+      <w:pPr>
+        <w:pStyle w:val="ListParagraph"/>
+        <w:numPr>
+          <w:ilvl w:val="0"/>
+          <w:numId w:val="12"/>
+        </w:numPr>
       </w:pPr>
       <w:r>
         <w:t xml:space="preserve">2. </w:t>
@@ -8859,6 +8894,7 @@
         </w:numPr>
       </w:pPr>
       <w:r>
+        <w:lastRenderedPageBreak/>
         <w:t xml:space="preserve">5. </w:t>
       </w:r>
       <w:proofErr w:type="spellStart"/>
@@ -8931,7 +8967,6 @@
       </w:pPr>
       <w:proofErr w:type="spellStart"/>
       <w:r>
-        <w:lastRenderedPageBreak/>
         <w:t>transfering</w:t>
       </w:r>
       <w:proofErr w:type="spellEnd"/>
@@ -9939,6 +9974,7 @@
           </w:tcPr>
           <w:p>
             <w:r>
+              <w:lastRenderedPageBreak/>
               <w:t>29</w:t>
             </w:r>
           </w:p>
@@ -10207,7 +10243,6 @@
           </w:tcPr>
           <w:p>
             <w:r>
-              <w:lastRenderedPageBreak/>
               <w:t>29</w:t>
             </w:r>
           </w:p>
@@ -11236,6 +11271,7 @@
         </w:numPr>
       </w:pPr>
       <w:r>
+        <w:lastRenderedPageBreak/>
         <w:t>re-select the version tab</w:t>
       </w:r>
     </w:p>
@@ -11281,7 +11317,6 @@
         </w:numPr>
       </w:pPr>
       <w:r>
-        <w:lastRenderedPageBreak/>
         <w:t>delete old version from the folder</w:t>
       </w:r>
     </w:p>

</xml_diff>

<commit_message>
complete step 7a: fix taxa with no children
</commit_message>
<xml_diff>
--- a/0.a.NOTEBOOK_ICTV_MSL35_2019.docx
+++ b/0.a.NOTEBOOK_ICTV_MSL35_2019.docx
@@ -8347,12 +8347,7 @@
     </w:p>
     <w:p>
       <w:r>
-        <w:t>Progress tracked in ‘7a.qc_empty_taxa.sql.QC.xls</w:t>
-      </w:r>
-      <w:bookmarkStart w:id="0" w:name="_GoBack"/>
-      <w:bookmarkEnd w:id="0"/>
-      <w:r>
-        <w:t>x’</w:t>
+        <w:t>Progress tracked in ‘7a.qc_empty_taxa.sql.QC.xlsx’</w:t>
       </w:r>
     </w:p>
     <w:p>
@@ -8362,214 +8357,112 @@
           <w:ilvl w:val="0"/>
           <w:numId w:val="12"/>
         </w:numPr>
-        <w:rPr>
-          <w:highlight w:val="yellow"/>
-        </w:rPr>
-      </w:pPr>
-      <w:r>
-        <w:rPr>
-          <w:highlight w:val="yellow"/>
-        </w:rPr>
+      </w:pPr>
+      <w:r>
         <w:t xml:space="preserve">20200414 First </w:t>
       </w:r>
       <w:proofErr w:type="gramStart"/>
       <w:r>
-        <w:rPr>
-          <w:highlight w:val="yellow"/>
-        </w:rPr>
         <w:t>5</w:t>
       </w:r>
       <w:proofErr w:type="gramEnd"/>
       <w:r>
-        <w:rPr>
-          <w:highlight w:val="yellow"/>
-        </w:rPr>
         <w:t xml:space="preserve"> issues resolved, 4 left. </w:t>
       </w:r>
     </w:p>
-    <w:p/>
-    <w:p>
-      <w:pPr>
-        <w:pStyle w:val="Heading3"/>
-      </w:pPr>
-      <w:r>
-        <w:rPr>
-          <w:highlight w:val="yellow"/>
-        </w:rPr>
-        <w:t xml:space="preserve">WORK HERE - </w:t>
-      </w:r>
-      <w:r>
-        <w:rPr>
-          <w:highlight w:val="yellow"/>
-        </w:rPr>
-        <w:t xml:space="preserve">QQQQQQQQQQ </w:t>
-      </w:r>
-      <w:proofErr w:type="spellStart"/>
-      <w:r>
-        <w:rPr>
-          <w:highlight w:val="yellow"/>
-        </w:rPr>
-        <w:t>QQQQQQQQQQ</w:t>
-      </w:r>
-      <w:proofErr w:type="spellEnd"/>
-      <w:r>
-        <w:rPr>
-          <w:highlight w:val="yellow"/>
-        </w:rPr>
-        <w:t xml:space="preserve"> </w:t>
-      </w:r>
-      <w:proofErr w:type="spellStart"/>
-      <w:r>
-        <w:rPr>
-          <w:highlight w:val="yellow"/>
-        </w:rPr>
-        <w:t>QQQQQQQQQQ</w:t>
-      </w:r>
-      <w:proofErr w:type="spellEnd"/>
-      <w:r>
-        <w:rPr>
-          <w:highlight w:val="yellow"/>
-        </w:rPr>
-        <w:t xml:space="preserve"> </w:t>
-      </w:r>
-      <w:proofErr w:type="spellStart"/>
-      <w:r>
-        <w:rPr>
-          <w:highlight w:val="yellow"/>
-        </w:rPr>
-        <w:t>QQQQQQQQQQ</w:t>
-      </w:r>
-      <w:proofErr w:type="spellEnd"/>
-      <w:r>
-        <w:rPr>
-          <w:highlight w:val="yellow"/>
-        </w:rPr>
-        <w:t xml:space="preserve"> </w:t>
-      </w:r>
-      <w:proofErr w:type="spellStart"/>
-      <w:r>
-        <w:rPr>
-          <w:highlight w:val="yellow"/>
-        </w:rPr>
-        <w:t>QQQQQQQQQQ</w:t>
-      </w:r>
-      <w:proofErr w:type="spellEnd"/>
-      <w:r>
-        <w:rPr>
-          <w:highlight w:val="yellow"/>
-        </w:rPr>
-        <w:t xml:space="preserve"> </w:t>
-      </w:r>
-      <w:proofErr w:type="spellStart"/>
-      <w:r>
-        <w:rPr>
-          <w:highlight w:val="yellow"/>
-        </w:rPr>
-        <w:t>QQQQQQQQQQ</w:t>
-      </w:r>
-      <w:proofErr w:type="spellEnd"/>
-      <w:r>
-        <w:rPr>
-          <w:highlight w:val="yellow"/>
-        </w:rPr>
-        <w:t xml:space="preserve"> </w:t>
-      </w:r>
-      <w:proofErr w:type="spellStart"/>
-      <w:r>
-        <w:rPr>
-          <w:highlight w:val="yellow"/>
-        </w:rPr>
-        <w:t>QQQQQQQQQQ</w:t>
-      </w:r>
-      <w:proofErr w:type="spellEnd"/>
-      <w:r>
-        <w:rPr>
-          <w:highlight w:val="yellow"/>
-        </w:rPr>
-        <w:t xml:space="preserve"> </w:t>
-      </w:r>
-      <w:proofErr w:type="spellStart"/>
-      <w:r>
-        <w:rPr>
-          <w:highlight w:val="yellow"/>
-        </w:rPr>
-        <w:t>QQQQQQQQQQ</w:t>
-      </w:r>
-      <w:proofErr w:type="spellEnd"/>
-      <w:r>
-        <w:rPr>
-          <w:highlight w:val="yellow"/>
-        </w:rPr>
-        <w:t xml:space="preserve"> </w:t>
-      </w:r>
-      <w:proofErr w:type="spellStart"/>
-      <w:r>
-        <w:rPr>
-          <w:highlight w:val="yellow"/>
-        </w:rPr>
-        <w:t>QQQQQQQQQQ</w:t>
-      </w:r>
-      <w:proofErr w:type="spellEnd"/>
-      <w:r>
-        <w:rPr>
-          <w:highlight w:val="yellow"/>
-        </w:rPr>
-        <w:t xml:space="preserve"> </w:t>
-      </w:r>
-      <w:proofErr w:type="spellStart"/>
-      <w:r>
-        <w:rPr>
-          <w:highlight w:val="yellow"/>
-        </w:rPr>
-        <w:t>QQQQQQQQQQ</w:t>
-      </w:r>
-      <w:proofErr w:type="spellEnd"/>
-      <w:r>
-        <w:rPr>
-          <w:highlight w:val="yellow"/>
-        </w:rPr>
-        <w:t xml:space="preserve"> </w:t>
-      </w:r>
-      <w:proofErr w:type="spellStart"/>
-      <w:r>
-        <w:rPr>
-          <w:highlight w:val="yellow"/>
-        </w:rPr>
-        <w:t>QQQQQQQQQQ</w:t>
-      </w:r>
-      <w:proofErr w:type="spellEnd"/>
-    </w:p>
-    <w:p>
-      <w:pPr>
-        <w:pStyle w:val="Heading3"/>
-      </w:pPr>
-    </w:p>
-    <w:p>
-      <w:pPr>
-        <w:pStyle w:val="Heading3"/>
-      </w:pPr>
-      <w:r>
-        <w:t xml:space="preserve">4. </w:t>
-      </w:r>
-      <w:proofErr w:type="spellStart"/>
-      <w:proofErr w:type="gramStart"/>
-      <w:r>
-        <w:t>taxonomy_node</w:t>
-      </w:r>
-      <w:proofErr w:type="spellEnd"/>
-      <w:proofErr w:type="gramEnd"/>
-      <w:r>
-        <w:t xml:space="preserve"> - implement </w:t>
-      </w:r>
-      <w:proofErr w:type="spellStart"/>
-      <w:r>
-        <w:t>abolish.sql</w:t>
-      </w:r>
-      <w:proofErr w:type="spellEnd"/>
-    </w:p>
-    <w:p>
-      <w:r>
-        <w:t>Not yet – have to MOVE first</w:t>
+    <w:p>
+      <w:pPr>
+        <w:pStyle w:val="ListParagraph"/>
+        <w:numPr>
+          <w:ilvl w:val="1"/>
+          <w:numId w:val="12"/>
+        </w:numPr>
+      </w:pPr>
+      <w:r>
+        <w:t>7a.qc_empty_taxa.</w:t>
+      </w:r>
+      <w:r>
+        <w:t>x35</w:t>
+      </w:r>
+      <w:r>
+        <w:t>fix1_Autographivirinae.sql</w:t>
+      </w:r>
+    </w:p>
+    <w:p>
+      <w:pPr>
+        <w:pStyle w:val="ListParagraph"/>
+        <w:numPr>
+          <w:ilvl w:val="1"/>
+          <w:numId w:val="12"/>
+        </w:numPr>
+      </w:pPr>
+      <w:r>
+        <w:t>7a.qc_empty_taxa.</w:t>
+      </w:r>
+      <w:r>
+        <w:t>x35</w:t>
+      </w:r>
+      <w:r>
+        <w:t>fix2_nucleorhabdorvius.sql</w:t>
+      </w:r>
+    </w:p>
+    <w:p>
+      <w:pPr>
+        <w:pStyle w:val="ListParagraph"/>
+        <w:numPr>
+          <w:ilvl w:val="1"/>
+          <w:numId w:val="12"/>
+        </w:numPr>
+      </w:pPr>
+      <w:r>
+        <w:t>7a.qc_empty_taxa</w:t>
+      </w:r>
+      <w:r>
+        <w:t>.</w:t>
+      </w:r>
+      <w:r>
+        <w:t>x35</w:t>
+      </w:r>
+      <w:r>
+        <w:t>fix3_Ambidensovirus.sql</w:t>
+      </w:r>
+    </w:p>
+    <w:p>
+      <w:pPr>
+        <w:pStyle w:val="ListParagraph"/>
+        <w:numPr>
+          <w:ilvl w:val="1"/>
+          <w:numId w:val="12"/>
+        </w:numPr>
+      </w:pPr>
+      <w:r>
+        <w:t>7a.qc_</w:t>
+      </w:r>
+      <w:r>
+        <w:t>empty_taxa</w:t>
+      </w:r>
+      <w:r>
+        <w:t>.</w:t>
+      </w:r>
+      <w:r>
+        <w:t>x35</w:t>
+      </w:r>
+      <w:r>
+        <w:t>fix4_Ambidensovirus_split.sql</w:t>
+      </w:r>
+    </w:p>
+    <w:p>
+      <w:pPr>
+        <w:pStyle w:val="Heading4"/>
+      </w:pPr>
+      <w:r>
+        <w:rPr>
+          <w:b/>
+        </w:rPr>
+        <w:t>BACKUP</w:t>
+      </w:r>
+      <w:r>
+        <w:t>: ICTVonline35.20200415.0106.step_7a_5of9_done.bak</w:t>
       </w:r>
     </w:p>
     <w:p/>
@@ -8582,30 +8475,11 @@
         </w:numPr>
       </w:pPr>
       <w:r>
-        <w:t xml:space="preserve">2. </w:t>
-      </w:r>
-      <w:proofErr w:type="spellStart"/>
-      <w:r>
-        <w:t>xfer</w:t>
-      </w:r>
-      <w:proofErr w:type="spellEnd"/>
-      <w:r>
-        <w:t xml:space="preserve"> unchanged </w:t>
-      </w:r>
-      <w:r>
-        <w:rPr>
-          <w:color w:val="00B050"/>
-        </w:rPr>
-        <w:t xml:space="preserve">metadata </w:t>
-      </w:r>
-      <w:r>
-        <w:t xml:space="preserve">and </w:t>
-      </w:r>
-      <w:proofErr w:type="spellStart"/>
-      <w:r>
-        <w:t>renamed.sql</w:t>
-      </w:r>
-      <w:proofErr w:type="spellEnd"/>
+        <w:t xml:space="preserve">20200415 </w:t>
+      </w:r>
+      <w:r>
+        <w:t xml:space="preserve"> fix 4 remaining issues</w:t>
+      </w:r>
     </w:p>
     <w:p>
       <w:pPr>
@@ -8614,29 +8488,18 @@
           <w:ilvl w:val="1"/>
           <w:numId w:val="12"/>
         </w:numPr>
-        <w:rPr>
-          <w:color w:val="00B050"/>
-        </w:rPr>
-      </w:pPr>
-      <w:r>
-        <w:rPr>
-          <w:color w:val="00B050"/>
-        </w:rPr>
-        <w:t xml:space="preserve">update to support </w:t>
-      </w:r>
-      <w:proofErr w:type="spellStart"/>
-      <w:r>
-        <w:rPr>
-          <w:color w:val="00B050"/>
-        </w:rPr>
-        <w:t>out_change</w:t>
-      </w:r>
-      <w:proofErr w:type="spellEnd"/>
-      <w:r>
-        <w:rPr>
-          <w:color w:val="00B050"/>
-        </w:rPr>
-        <w:t xml:space="preserve"> ="metadata" </w:t>
+      </w:pPr>
+      <w:r>
+        <w:t>7a.qc_empty_taxa</w:t>
+      </w:r>
+      <w:r>
+        <w:t>.</w:t>
+      </w:r>
+      <w:r>
+        <w:t>x35</w:t>
+      </w:r>
+      <w:r>
+        <w:t>fix5_cossaviricota_new3x.sql</w:t>
       </w:r>
     </w:p>
     <w:p>
@@ -8647,21 +8510,8 @@
           <w:numId w:val="12"/>
         </w:numPr>
       </w:pPr>
-      <w:proofErr w:type="spellStart"/>
-      <w:r>
-        <w:t>transfering</w:t>
-      </w:r>
-      <w:proofErr w:type="spellEnd"/>
-      <w:r>
-        <w:t xml:space="preserve"> 824 </w:t>
-      </w:r>
-      <w:proofErr w:type="spellStart"/>
-      <w:r>
-        <w:t>src_out_change</w:t>
-      </w:r>
-      <w:proofErr w:type="spellEnd"/>
-      <w:r>
-        <w:t>=rename records</w:t>
+      <w:r>
+        <w:t>7a.qc_empty_taxa.x35fix6_redondoviridae.sql</w:t>
       </w:r>
     </w:p>
     <w:p>
@@ -8672,21 +8522,8 @@
           <w:numId w:val="12"/>
         </w:numPr>
       </w:pPr>
-      <w:proofErr w:type="spellStart"/>
-      <w:r>
-        <w:t>transfering</w:t>
-      </w:r>
-      <w:proofErr w:type="spellEnd"/>
-      <w:r>
-        <w:t xml:space="preserve"> 2980 </w:t>
-      </w:r>
-      <w:proofErr w:type="spellStart"/>
-      <w:r>
-        <w:t>src_out_change</w:t>
-      </w:r>
-      <w:proofErr w:type="spellEnd"/>
-      <w:r>
-        <w:t>=unchanged records</w:t>
+      <w:r>
+        <w:t>7a.qc_empty_taxa.x35fix7_Escherichia_virus_NBD2.sql</w:t>
       </w:r>
     </w:p>
     <w:p>
@@ -8696,27 +8533,200 @@
           <w:ilvl w:val="1"/>
           <w:numId w:val="12"/>
         </w:numPr>
-        <w:rPr>
-          <w:color w:val="00B050"/>
-        </w:rPr>
-      </w:pPr>
-      <w:proofErr w:type="spellStart"/>
-      <w:r>
-        <w:t>transfering</w:t>
-      </w:r>
-      <w:proofErr w:type="spellEnd"/>
-      <w:r>
-        <w:t xml:space="preserve"> 10 </w:t>
-      </w:r>
-      <w:proofErr w:type="spellStart"/>
-      <w:r>
-        <w:t>src_out_change</w:t>
-      </w:r>
-      <w:proofErr w:type="spellEnd"/>
-      <w:r>
-        <w:t>=metadata records</w:t>
-      </w:r>
-    </w:p>
+      </w:pPr>
+      <w:r>
+        <w:t>7a.qc_empty_taxa.x35fix8_Gammanucleorhabdovirus.sql</w:t>
+      </w:r>
+    </w:p>
+    <w:p>
+      <w:bookmarkStart w:id="0" w:name="_GoBack"/>
+      <w:bookmarkEnd w:id="0"/>
+    </w:p>
+    <w:p>
+      <w:pPr>
+        <w:pStyle w:val="Heading3"/>
+      </w:pPr>
+      <w:r>
+        <w:rPr>
+          <w:highlight w:val="yellow"/>
+        </w:rPr>
+        <w:t xml:space="preserve">WORK HERE - </w:t>
+      </w:r>
+      <w:r>
+        <w:rPr>
+          <w:highlight w:val="yellow"/>
+        </w:rPr>
+        <w:t xml:space="preserve">QQQQQQQQQQ </w:t>
+      </w:r>
+      <w:proofErr w:type="spellStart"/>
+      <w:r>
+        <w:rPr>
+          <w:highlight w:val="yellow"/>
+        </w:rPr>
+        <w:t>QQQQQQQQQQ</w:t>
+      </w:r>
+      <w:proofErr w:type="spellEnd"/>
+      <w:r>
+        <w:rPr>
+          <w:highlight w:val="yellow"/>
+        </w:rPr>
+        <w:t xml:space="preserve"> </w:t>
+      </w:r>
+      <w:proofErr w:type="spellStart"/>
+      <w:r>
+        <w:rPr>
+          <w:highlight w:val="yellow"/>
+        </w:rPr>
+        <w:t>QQQQQQQQQQ</w:t>
+      </w:r>
+      <w:proofErr w:type="spellEnd"/>
+      <w:r>
+        <w:rPr>
+          <w:highlight w:val="yellow"/>
+        </w:rPr>
+        <w:t xml:space="preserve"> </w:t>
+      </w:r>
+      <w:proofErr w:type="spellStart"/>
+      <w:r>
+        <w:rPr>
+          <w:highlight w:val="yellow"/>
+        </w:rPr>
+        <w:t>QQQQQQQQQQ</w:t>
+      </w:r>
+      <w:proofErr w:type="spellEnd"/>
+      <w:r>
+        <w:rPr>
+          <w:highlight w:val="yellow"/>
+        </w:rPr>
+        <w:t xml:space="preserve"> </w:t>
+      </w:r>
+      <w:proofErr w:type="spellStart"/>
+      <w:r>
+        <w:rPr>
+          <w:highlight w:val="yellow"/>
+        </w:rPr>
+        <w:t>QQQQQQQQQQ</w:t>
+      </w:r>
+      <w:proofErr w:type="spellEnd"/>
+      <w:r>
+        <w:rPr>
+          <w:highlight w:val="yellow"/>
+        </w:rPr>
+        <w:t xml:space="preserve"> </w:t>
+      </w:r>
+      <w:proofErr w:type="spellStart"/>
+      <w:r>
+        <w:rPr>
+          <w:highlight w:val="yellow"/>
+        </w:rPr>
+        <w:t>QQQQQQQQQQ</w:t>
+      </w:r>
+      <w:proofErr w:type="spellEnd"/>
+      <w:r>
+        <w:rPr>
+          <w:highlight w:val="yellow"/>
+        </w:rPr>
+        <w:t xml:space="preserve"> </w:t>
+      </w:r>
+      <w:proofErr w:type="spellStart"/>
+      <w:r>
+        <w:rPr>
+          <w:highlight w:val="yellow"/>
+        </w:rPr>
+        <w:t>QQQQQQQQQQ</w:t>
+      </w:r>
+      <w:proofErr w:type="spellEnd"/>
+      <w:r>
+        <w:rPr>
+          <w:highlight w:val="yellow"/>
+        </w:rPr>
+        <w:t xml:space="preserve"> </w:t>
+      </w:r>
+      <w:proofErr w:type="spellStart"/>
+      <w:r>
+        <w:rPr>
+          <w:highlight w:val="yellow"/>
+        </w:rPr>
+        <w:t>QQQQQQQQQQ</w:t>
+      </w:r>
+      <w:proofErr w:type="spellEnd"/>
+      <w:r>
+        <w:rPr>
+          <w:highlight w:val="yellow"/>
+        </w:rPr>
+        <w:t xml:space="preserve"> </w:t>
+      </w:r>
+      <w:proofErr w:type="spellStart"/>
+      <w:r>
+        <w:rPr>
+          <w:highlight w:val="yellow"/>
+        </w:rPr>
+        <w:t>QQQQQQQQQQ</w:t>
+      </w:r>
+      <w:proofErr w:type="spellEnd"/>
+      <w:r>
+        <w:rPr>
+          <w:highlight w:val="yellow"/>
+        </w:rPr>
+        <w:t xml:space="preserve"> </w:t>
+      </w:r>
+      <w:proofErr w:type="spellStart"/>
+      <w:r>
+        <w:rPr>
+          <w:highlight w:val="yellow"/>
+        </w:rPr>
+        <w:t>QQQQQQQQQQ</w:t>
+      </w:r>
+      <w:proofErr w:type="spellEnd"/>
+      <w:r>
+        <w:rPr>
+          <w:highlight w:val="yellow"/>
+        </w:rPr>
+        <w:t xml:space="preserve"> </w:t>
+      </w:r>
+      <w:proofErr w:type="spellStart"/>
+      <w:r>
+        <w:rPr>
+          <w:highlight w:val="yellow"/>
+        </w:rPr>
+        <w:t>QQQQQQQQQQ</w:t>
+      </w:r>
+      <w:proofErr w:type="spellEnd"/>
+    </w:p>
+    <w:p>
+      <w:pPr>
+        <w:pStyle w:val="Heading3"/>
+      </w:pPr>
+    </w:p>
+    <w:p>
+      <w:pPr>
+        <w:pStyle w:val="Heading3"/>
+      </w:pPr>
+      <w:r>
+        <w:t xml:space="preserve">4. </w:t>
+      </w:r>
+      <w:proofErr w:type="spellStart"/>
+      <w:proofErr w:type="gramStart"/>
+      <w:r>
+        <w:t>taxonomy_node</w:t>
+      </w:r>
+      <w:proofErr w:type="spellEnd"/>
+      <w:proofErr w:type="gramEnd"/>
+      <w:r>
+        <w:t xml:space="preserve"> - implement </w:t>
+      </w:r>
+      <w:proofErr w:type="spellStart"/>
+      <w:r>
+        <w:t>abolish.sql</w:t>
+      </w:r>
+      <w:proofErr w:type="spellEnd"/>
+    </w:p>
+    <w:p>
+      <w:r>
+        <w:t>Not yet – have to MOVE first</w:t>
+      </w:r>
+    </w:p>
+    <w:p/>
     <w:p>
       <w:pPr>
         <w:pStyle w:val="ListParagraph"/>
@@ -8726,7 +8736,8 @@
         </w:numPr>
       </w:pPr>
       <w:r>
-        <w:t xml:space="preserve">3. </w:t>
+        <w:lastRenderedPageBreak/>
+        <w:t xml:space="preserve">2. </w:t>
       </w:r>
       <w:proofErr w:type="spellStart"/>
       <w:r>
@@ -8734,11 +8745,20 @@
       </w:r>
       <w:proofErr w:type="spellEnd"/>
       <w:r>
-        <w:t xml:space="preserve"> </w:t>
-      </w:r>
-      <w:proofErr w:type="spellStart"/>
-      <w:r>
-        <w:t>abolished.sql</w:t>
+        <w:t xml:space="preserve"> unchanged </w:t>
+      </w:r>
+      <w:r>
+        <w:rPr>
+          <w:color w:val="00B050"/>
+        </w:rPr>
+        <w:t xml:space="preserve">metadata </w:t>
+      </w:r>
+      <w:r>
+        <w:t xml:space="preserve">and </w:t>
+      </w:r>
+      <w:proofErr w:type="spellStart"/>
+      <w:r>
+        <w:t>renamed.sql</w:t>
       </w:r>
       <w:proofErr w:type="spellEnd"/>
     </w:p>
@@ -8749,6 +8769,38 @@
           <w:ilvl w:val="1"/>
           <w:numId w:val="12"/>
         </w:numPr>
+        <w:rPr>
+          <w:color w:val="00B050"/>
+        </w:rPr>
+      </w:pPr>
+      <w:r>
+        <w:rPr>
+          <w:color w:val="00B050"/>
+        </w:rPr>
+        <w:t xml:space="preserve">update to support </w:t>
+      </w:r>
+      <w:proofErr w:type="spellStart"/>
+      <w:r>
+        <w:rPr>
+          <w:color w:val="00B050"/>
+        </w:rPr>
+        <w:t>out_change</w:t>
+      </w:r>
+      <w:proofErr w:type="spellEnd"/>
+      <w:r>
+        <w:rPr>
+          <w:color w:val="00B050"/>
+        </w:rPr>
+        <w:t xml:space="preserve"> ="metadata" </w:t>
+      </w:r>
+    </w:p>
+    <w:p>
+      <w:pPr>
+        <w:pStyle w:val="ListParagraph"/>
+        <w:numPr>
+          <w:ilvl w:val="1"/>
+          <w:numId w:val="12"/>
+        </w:numPr>
       </w:pPr>
       <w:proofErr w:type="spellStart"/>
       <w:r>
@@ -8756,7 +8808,68 @@
       </w:r>
       <w:proofErr w:type="spellEnd"/>
       <w:r>
-        <w:t xml:space="preserve"> 45 abolished records</w:t>
+        <w:t xml:space="preserve"> 824 </w:t>
+      </w:r>
+      <w:proofErr w:type="spellStart"/>
+      <w:r>
+        <w:t>src_out_change</w:t>
+      </w:r>
+      <w:proofErr w:type="spellEnd"/>
+      <w:r>
+        <w:t>=rename records</w:t>
+      </w:r>
+    </w:p>
+    <w:p>
+      <w:pPr>
+        <w:pStyle w:val="ListParagraph"/>
+        <w:numPr>
+          <w:ilvl w:val="1"/>
+          <w:numId w:val="12"/>
+        </w:numPr>
+      </w:pPr>
+      <w:proofErr w:type="spellStart"/>
+      <w:r>
+        <w:t>transfering</w:t>
+      </w:r>
+      <w:proofErr w:type="spellEnd"/>
+      <w:r>
+        <w:t xml:space="preserve"> 2980 </w:t>
+      </w:r>
+      <w:proofErr w:type="spellStart"/>
+      <w:r>
+        <w:t>src_out_change</w:t>
+      </w:r>
+      <w:proofErr w:type="spellEnd"/>
+      <w:r>
+        <w:t>=unchanged records</w:t>
+      </w:r>
+    </w:p>
+    <w:p>
+      <w:pPr>
+        <w:pStyle w:val="ListParagraph"/>
+        <w:numPr>
+          <w:ilvl w:val="1"/>
+          <w:numId w:val="12"/>
+        </w:numPr>
+        <w:rPr>
+          <w:color w:val="00B050"/>
+        </w:rPr>
+      </w:pPr>
+      <w:proofErr w:type="spellStart"/>
+      <w:r>
+        <w:t>transfering</w:t>
+      </w:r>
+      <w:proofErr w:type="spellEnd"/>
+      <w:r>
+        <w:t xml:space="preserve"> 10 </w:t>
+      </w:r>
+      <w:proofErr w:type="spellStart"/>
+      <w:r>
+        <w:t>src_out_change</w:t>
+      </w:r>
+      <w:proofErr w:type="spellEnd"/>
+      <w:r>
+        <w:t>=metadata records</w:t>
       </w:r>
     </w:p>
     <w:p>
@@ -8768,7 +8881,7 @@
         </w:numPr>
       </w:pPr>
       <w:r>
-        <w:t xml:space="preserve">4. </w:t>
+        <w:t xml:space="preserve">3. </w:t>
       </w:r>
       <w:proofErr w:type="spellStart"/>
       <w:r>
@@ -8776,11 +8889,11 @@
       </w:r>
       <w:proofErr w:type="spellEnd"/>
       <w:r>
-        <w:t xml:space="preserve"> new taxa and </w:t>
-      </w:r>
-      <w:proofErr w:type="spellStart"/>
-      <w:r>
-        <w:t>splits.sql</w:t>
+        <w:t xml:space="preserve"> </w:t>
+      </w:r>
+      <w:proofErr w:type="spellStart"/>
+      <w:r>
+        <w:t>abolished.sql</w:t>
       </w:r>
       <w:proofErr w:type="spellEnd"/>
     </w:p>
@@ -8791,6 +8904,48 @@
           <w:ilvl w:val="1"/>
           <w:numId w:val="12"/>
         </w:numPr>
+      </w:pPr>
+      <w:proofErr w:type="spellStart"/>
+      <w:r>
+        <w:t>transfering</w:t>
+      </w:r>
+      <w:proofErr w:type="spellEnd"/>
+      <w:r>
+        <w:t xml:space="preserve"> 45 abolished records</w:t>
+      </w:r>
+    </w:p>
+    <w:p>
+      <w:pPr>
+        <w:pStyle w:val="ListParagraph"/>
+        <w:numPr>
+          <w:ilvl w:val="0"/>
+          <w:numId w:val="12"/>
+        </w:numPr>
+      </w:pPr>
+      <w:r>
+        <w:t xml:space="preserve">4. </w:t>
+      </w:r>
+      <w:proofErr w:type="spellStart"/>
+      <w:r>
+        <w:t>xfer</w:t>
+      </w:r>
+      <w:proofErr w:type="spellEnd"/>
+      <w:r>
+        <w:t xml:space="preserve"> new taxa and </w:t>
+      </w:r>
+      <w:proofErr w:type="spellStart"/>
+      <w:r>
+        <w:t>splits.sql</w:t>
+      </w:r>
+      <w:proofErr w:type="spellEnd"/>
+    </w:p>
+    <w:p>
+      <w:pPr>
+        <w:pStyle w:val="ListParagraph"/>
+        <w:numPr>
+          <w:ilvl w:val="1"/>
+          <w:numId w:val="12"/>
+        </w:numPr>
         <w:rPr>
           <w:color w:val="00B050"/>
         </w:rPr>
@@ -8894,7 +9049,6 @@
         </w:numPr>
       </w:pPr>
       <w:r>
-        <w:lastRenderedPageBreak/>
         <w:t xml:space="preserve">5. </w:t>
       </w:r>
       <w:proofErr w:type="spellStart"/>
@@ -9421,6 +9575,7 @@
           </w:tcPr>
           <w:p>
             <w:r>
+              <w:lastRenderedPageBreak/>
               <w:t>30</w:t>
             </w:r>
           </w:p>
@@ -9974,7 +10129,6 @@
           </w:tcPr>
           <w:p>
             <w:r>
-              <w:lastRenderedPageBreak/>
               <w:t>29</w:t>
             </w:r>
           </w:p>
@@ -11271,7 +11425,6 @@
         </w:numPr>
       </w:pPr>
       <w:r>
-        <w:lastRenderedPageBreak/>
         <w:t>re-select the version tab</w:t>
       </w:r>
     </w:p>

</xml_diff>

<commit_message>
Fix duplicate taxon names created by Split-then-NEw or New-then-New errors in spreadsheet.
</commit_message>
<xml_diff>
--- a/0.a.NOTEBOOK_ICTV_MSL35_2019.docx
+++ b/0.a.NOTEBOOK_ICTV_MSL35_2019.docx
@@ -8539,194 +8539,49 @@
       </w:r>
     </w:p>
     <w:p>
-      <w:bookmarkStart w:id="0" w:name="_GoBack"/>
-      <w:bookmarkEnd w:id="0"/>
-    </w:p>
+      <w:pPr>
+        <w:pStyle w:val="Heading4"/>
+      </w:pPr>
+      <w:r>
+        <w:rPr>
+          <w:b/>
+        </w:rPr>
+        <w:t>BACKUP</w:t>
+      </w:r>
+      <w:r>
+        <w:t>: ICTVon</w:t>
+      </w:r>
+      <w:r>
+        <w:t>line35.20200415.1544.step_7a_</w:t>
+      </w:r>
+      <w:r>
+        <w:t>done.bak</w:t>
+      </w:r>
+    </w:p>
+    <w:p/>
     <w:p>
       <w:pPr>
         <w:pStyle w:val="Heading3"/>
       </w:pPr>
       <w:r>
-        <w:rPr>
-          <w:highlight w:val="yellow"/>
-        </w:rPr>
-        <w:t xml:space="preserve">WORK HERE - </w:t>
-      </w:r>
-      <w:r>
-        <w:rPr>
-          <w:highlight w:val="yellow"/>
-        </w:rPr>
-        <w:t xml:space="preserve">QQQQQQQQQQ </w:t>
-      </w:r>
-      <w:proofErr w:type="spellStart"/>
-      <w:r>
-        <w:rPr>
-          <w:highlight w:val="yellow"/>
-        </w:rPr>
-        <w:t>QQQQQQQQQQ</w:t>
-      </w:r>
-      <w:proofErr w:type="spellEnd"/>
-      <w:r>
-        <w:rPr>
-          <w:highlight w:val="yellow"/>
-        </w:rPr>
-        <w:t xml:space="preserve"> </w:t>
-      </w:r>
-      <w:proofErr w:type="spellStart"/>
-      <w:r>
-        <w:rPr>
-          <w:highlight w:val="yellow"/>
-        </w:rPr>
-        <w:t>QQQQQQQQQQ</w:t>
-      </w:r>
-      <w:proofErr w:type="spellEnd"/>
-      <w:r>
-        <w:rPr>
-          <w:highlight w:val="yellow"/>
-        </w:rPr>
-        <w:t xml:space="preserve"> </w:t>
-      </w:r>
-      <w:proofErr w:type="spellStart"/>
-      <w:r>
-        <w:rPr>
-          <w:highlight w:val="yellow"/>
-        </w:rPr>
-        <w:t>QQQQQQQQQQ</w:t>
-      </w:r>
-      <w:proofErr w:type="spellEnd"/>
-      <w:r>
-        <w:rPr>
-          <w:highlight w:val="yellow"/>
-        </w:rPr>
-        <w:t xml:space="preserve"> </w:t>
-      </w:r>
-      <w:proofErr w:type="spellStart"/>
-      <w:r>
-        <w:rPr>
-          <w:highlight w:val="yellow"/>
-        </w:rPr>
-        <w:t>QQQQQQQQQQ</w:t>
-      </w:r>
-      <w:proofErr w:type="spellEnd"/>
-      <w:r>
-        <w:rPr>
-          <w:highlight w:val="yellow"/>
-        </w:rPr>
-        <w:t xml:space="preserve"> </w:t>
-      </w:r>
-      <w:proofErr w:type="spellStart"/>
-      <w:r>
-        <w:rPr>
-          <w:highlight w:val="yellow"/>
-        </w:rPr>
-        <w:t>QQQQQQQQQQ</w:t>
-      </w:r>
-      <w:proofErr w:type="spellEnd"/>
-      <w:r>
-        <w:rPr>
-          <w:highlight w:val="yellow"/>
-        </w:rPr>
-        <w:t xml:space="preserve"> </w:t>
-      </w:r>
-      <w:proofErr w:type="spellStart"/>
-      <w:r>
-        <w:rPr>
-          <w:highlight w:val="yellow"/>
-        </w:rPr>
-        <w:t>QQQQQQQQQQ</w:t>
-      </w:r>
-      <w:proofErr w:type="spellEnd"/>
-      <w:r>
-        <w:rPr>
-          <w:highlight w:val="yellow"/>
-        </w:rPr>
-        <w:t xml:space="preserve"> </w:t>
-      </w:r>
-      <w:proofErr w:type="spellStart"/>
-      <w:r>
-        <w:rPr>
-          <w:highlight w:val="yellow"/>
-        </w:rPr>
-        <w:t>QQQQQQQQQQ</w:t>
-      </w:r>
-      <w:proofErr w:type="spellEnd"/>
-      <w:r>
-        <w:rPr>
-          <w:highlight w:val="yellow"/>
-        </w:rPr>
-        <w:t xml:space="preserve"> </w:t>
-      </w:r>
-      <w:proofErr w:type="spellStart"/>
-      <w:r>
-        <w:rPr>
-          <w:highlight w:val="yellow"/>
-        </w:rPr>
-        <w:t>QQQQQQQQQQ</w:t>
-      </w:r>
-      <w:proofErr w:type="spellEnd"/>
-      <w:r>
-        <w:rPr>
-          <w:highlight w:val="yellow"/>
-        </w:rPr>
-        <w:t xml:space="preserve"> </w:t>
-      </w:r>
-      <w:proofErr w:type="spellStart"/>
-      <w:r>
-        <w:rPr>
-          <w:highlight w:val="yellow"/>
-        </w:rPr>
-        <w:t>QQQQQQQQQQ</w:t>
-      </w:r>
-      <w:proofErr w:type="spellEnd"/>
-      <w:r>
-        <w:rPr>
-          <w:highlight w:val="yellow"/>
-        </w:rPr>
-        <w:t xml:space="preserve"> </w:t>
-      </w:r>
-      <w:proofErr w:type="spellStart"/>
-      <w:r>
-        <w:rPr>
-          <w:highlight w:val="yellow"/>
-        </w:rPr>
-        <w:t>QQQQQQQQQQ</w:t>
-      </w:r>
-      <w:proofErr w:type="spellEnd"/>
-    </w:p>
-    <w:p>
-      <w:pPr>
-        <w:pStyle w:val="Heading3"/>
-      </w:pPr>
-    </w:p>
-    <w:p>
-      <w:pPr>
-        <w:pStyle w:val="Heading3"/>
-      </w:pPr>
-      <w:r>
-        <w:t xml:space="preserve">4. </w:t>
-      </w:r>
-      <w:proofErr w:type="spellStart"/>
+        <w:t xml:space="preserve">7d. QC check for duplicate taxon </w:t>
+      </w:r>
+      <w:proofErr w:type="spellStart"/>
+      <w:r>
+        <w:t>names.sql</w:t>
+      </w:r>
+      <w:proofErr w:type="spellEnd"/>
+    </w:p>
+    <w:p>
       <w:proofErr w:type="gramStart"/>
       <w:r>
-        <w:t>taxonomy_node</w:t>
-      </w:r>
-      <w:proofErr w:type="spellEnd"/>
+        <w:t>6</w:t>
+      </w:r>
       <w:proofErr w:type="gramEnd"/>
       <w:r>
-        <w:t xml:space="preserve"> - implement </w:t>
-      </w:r>
-      <w:proofErr w:type="spellStart"/>
-      <w:r>
-        <w:t>abolish.sql</w:t>
-      </w:r>
-      <w:proofErr w:type="spellEnd"/>
-    </w:p>
-    <w:p>
-      <w:r>
-        <w:t>Not yet – have to MOVE first</w:t>
-      </w:r>
-    </w:p>
-    <w:p/>
+        <w:t xml:space="preserve"> duplicate taxa. </w:t>
+      </w:r>
+    </w:p>
     <w:p>
       <w:pPr>
         <w:pStyle w:val="ListParagraph"/>
@@ -8736,7 +8591,243 @@
         </w:numPr>
       </w:pPr>
       <w:r>
+        <w:t>7d.QC check for duplicate taxon names.x35fixNewNew.sql</w:t>
+      </w:r>
+    </w:p>
+    <w:p>
+      <w:pPr>
+        <w:pStyle w:val="ListParagraph"/>
+        <w:numPr>
+          <w:ilvl w:val="0"/>
+          <w:numId w:val="12"/>
+        </w:numPr>
+      </w:pPr>
+      <w:r>
+        <w:t>7d.QC check for du</w:t>
+      </w:r>
+      <w:r>
+        <w:t>plicate taxon names.x35fixNewSplit</w:t>
+      </w:r>
+      <w:r>
+        <w:t>.sql</w:t>
+      </w:r>
+    </w:p>
+    <w:p>
+      <w:pPr>
+        <w:pStyle w:val="Heading4"/>
+      </w:pPr>
+      <w:r>
+        <w:rPr>
+          <w:b/>
+        </w:rPr>
+        <w:t>BACKUP</w:t>
+      </w:r>
+      <w:r>
+        <w:t xml:space="preserve">: </w:t>
+      </w:r>
+      <w:r>
+        <w:t>ICTVonline35.20200415.2150.step_7d_done.bak</w:t>
+      </w:r>
+    </w:p>
+    <w:p>
+      <w:bookmarkStart w:id="0" w:name="_GoBack"/>
+      <w:bookmarkEnd w:id="0"/>
+    </w:p>
+    <w:p>
+      <w:pPr>
+        <w:pStyle w:val="Heading3"/>
+      </w:pPr>
+      <w:r>
+        <w:rPr>
+          <w:highlight w:val="yellow"/>
+        </w:rPr>
         <w:lastRenderedPageBreak/>
+        <w:t xml:space="preserve">WORK HERE - </w:t>
+      </w:r>
+      <w:r>
+        <w:rPr>
+          <w:highlight w:val="yellow"/>
+        </w:rPr>
+        <w:t xml:space="preserve">QQQQQQQQQQ </w:t>
+      </w:r>
+      <w:proofErr w:type="spellStart"/>
+      <w:r>
+        <w:rPr>
+          <w:highlight w:val="yellow"/>
+        </w:rPr>
+        <w:t>QQQQQQQQQQ</w:t>
+      </w:r>
+      <w:proofErr w:type="spellEnd"/>
+      <w:r>
+        <w:rPr>
+          <w:highlight w:val="yellow"/>
+        </w:rPr>
+        <w:t xml:space="preserve"> </w:t>
+      </w:r>
+      <w:proofErr w:type="spellStart"/>
+      <w:r>
+        <w:rPr>
+          <w:highlight w:val="yellow"/>
+        </w:rPr>
+        <w:t>QQQQQQQQQQ</w:t>
+      </w:r>
+      <w:proofErr w:type="spellEnd"/>
+      <w:r>
+        <w:rPr>
+          <w:highlight w:val="yellow"/>
+        </w:rPr>
+        <w:t xml:space="preserve"> </w:t>
+      </w:r>
+      <w:proofErr w:type="spellStart"/>
+      <w:r>
+        <w:rPr>
+          <w:highlight w:val="yellow"/>
+        </w:rPr>
+        <w:t>QQQQQQQQQQ</w:t>
+      </w:r>
+      <w:proofErr w:type="spellEnd"/>
+      <w:r>
+        <w:rPr>
+          <w:highlight w:val="yellow"/>
+        </w:rPr>
+        <w:t xml:space="preserve"> </w:t>
+      </w:r>
+      <w:proofErr w:type="spellStart"/>
+      <w:r>
+        <w:rPr>
+          <w:highlight w:val="yellow"/>
+        </w:rPr>
+        <w:t>QQQQQQQQQQ</w:t>
+      </w:r>
+      <w:proofErr w:type="spellEnd"/>
+      <w:r>
+        <w:rPr>
+          <w:highlight w:val="yellow"/>
+        </w:rPr>
+        <w:t xml:space="preserve"> </w:t>
+      </w:r>
+      <w:proofErr w:type="spellStart"/>
+      <w:r>
+        <w:rPr>
+          <w:highlight w:val="yellow"/>
+        </w:rPr>
+        <w:t>QQQQQQQQQQ</w:t>
+      </w:r>
+      <w:proofErr w:type="spellEnd"/>
+      <w:r>
+        <w:rPr>
+          <w:highlight w:val="yellow"/>
+        </w:rPr>
+        <w:t xml:space="preserve"> </w:t>
+      </w:r>
+      <w:proofErr w:type="spellStart"/>
+      <w:r>
+        <w:rPr>
+          <w:highlight w:val="yellow"/>
+        </w:rPr>
+        <w:t>QQQQQQQQQQ</w:t>
+      </w:r>
+      <w:proofErr w:type="spellEnd"/>
+      <w:r>
+        <w:rPr>
+          <w:highlight w:val="yellow"/>
+        </w:rPr>
+        <w:t xml:space="preserve"> </w:t>
+      </w:r>
+      <w:proofErr w:type="spellStart"/>
+      <w:r>
+        <w:rPr>
+          <w:highlight w:val="yellow"/>
+        </w:rPr>
+        <w:t>QQQQQQQQQQ</w:t>
+      </w:r>
+      <w:proofErr w:type="spellEnd"/>
+      <w:r>
+        <w:rPr>
+          <w:highlight w:val="yellow"/>
+        </w:rPr>
+        <w:t xml:space="preserve"> </w:t>
+      </w:r>
+      <w:proofErr w:type="spellStart"/>
+      <w:r>
+        <w:rPr>
+          <w:highlight w:val="yellow"/>
+        </w:rPr>
+        <w:t>QQQQQQQQQQ</w:t>
+      </w:r>
+      <w:proofErr w:type="spellEnd"/>
+      <w:r>
+        <w:rPr>
+          <w:highlight w:val="yellow"/>
+        </w:rPr>
+        <w:t xml:space="preserve"> </w:t>
+      </w:r>
+      <w:proofErr w:type="spellStart"/>
+      <w:r>
+        <w:rPr>
+          <w:highlight w:val="yellow"/>
+        </w:rPr>
+        <w:t>QQQQQQQQQQ</w:t>
+      </w:r>
+      <w:proofErr w:type="spellEnd"/>
+      <w:r>
+        <w:rPr>
+          <w:highlight w:val="yellow"/>
+        </w:rPr>
+        <w:t xml:space="preserve"> </w:t>
+      </w:r>
+      <w:proofErr w:type="spellStart"/>
+      <w:r>
+        <w:rPr>
+          <w:highlight w:val="yellow"/>
+        </w:rPr>
+        <w:t>QQQQQQQQQQ</w:t>
+      </w:r>
+      <w:proofErr w:type="spellEnd"/>
+    </w:p>
+    <w:p>
+      <w:pPr>
+        <w:pStyle w:val="Heading3"/>
+      </w:pPr>
+    </w:p>
+    <w:p>
+      <w:pPr>
+        <w:pStyle w:val="Heading3"/>
+      </w:pPr>
+      <w:r>
+        <w:t xml:space="preserve">4. </w:t>
+      </w:r>
+      <w:proofErr w:type="spellStart"/>
+      <w:proofErr w:type="gramStart"/>
+      <w:r>
+        <w:t>taxonomy_node</w:t>
+      </w:r>
+      <w:proofErr w:type="spellEnd"/>
+      <w:proofErr w:type="gramEnd"/>
+      <w:r>
+        <w:t xml:space="preserve"> - implement </w:t>
+      </w:r>
+      <w:proofErr w:type="spellStart"/>
+      <w:r>
+        <w:t>abolish.sql</w:t>
+      </w:r>
+      <w:proofErr w:type="spellEnd"/>
+    </w:p>
+    <w:p>
+      <w:r>
+        <w:t>Not yet – have to MOVE first</w:t>
+      </w:r>
+    </w:p>
+    <w:p/>
+    <w:p>
+      <w:pPr>
+        <w:pStyle w:val="ListParagraph"/>
+        <w:numPr>
+          <w:ilvl w:val="0"/>
+          <w:numId w:val="12"/>
+        </w:numPr>
+      </w:pPr>
+      <w:r>
         <w:t xml:space="preserve">2. </w:t>
       </w:r>
       <w:proofErr w:type="spellStart"/>
@@ -9347,6 +9438,7 @@
         </w:numPr>
       </w:pPr>
       <w:r>
+        <w:lastRenderedPageBreak/>
         <w:t>set MSL notes</w:t>
       </w:r>
       <w:r>
@@ -9575,7 +9667,6 @@
           </w:tcPr>
           <w:p>
             <w:r>
-              <w:lastRenderedPageBreak/>
               <w:t>30</w:t>
             </w:r>
           </w:p>
@@ -10811,6 +10902,7 @@
           <w:p>
             <w:proofErr w:type="spellStart"/>
             <w:r>
+              <w:lastRenderedPageBreak/>
               <w:t>accent_check</w:t>
             </w:r>
             <w:proofErr w:type="spellEnd"/>
@@ -11574,6 +11666,7 @@
         </w:numPr>
       </w:pPr>
       <w:r>
+        <w:lastRenderedPageBreak/>
         <w:t>email to Elliotl@uab.edu</w:t>
       </w:r>
     </w:p>

</xml_diff>

<commit_message>
fix molecules that didnt' carry over from load_next_msl. Update report on dups, conflicts, but don't fix any of that.
</commit_message>
<xml_diff>
--- a/0.a.NOTEBOOK_ICTV_MSL35_2019.docx
+++ b/0.a.NOTEBOOK_ICTV_MSL35_2019.docx
@@ -8629,7 +8629,511 @@
         <w:t>ICTVonline35.20200415.2150.step_7d_done.bak</w:t>
       </w:r>
     </w:p>
-    <w:p>
+    <w:p/>
+    <w:p>
+      <w:pPr>
+        <w:pStyle w:val="Heading3"/>
+      </w:pPr>
+      <w:r>
+        <w:lastRenderedPageBreak/>
+        <w:t>7e.QC_check_for_genera_with_type_species_issues.sql</w:t>
+      </w:r>
+    </w:p>
+    <w:p>
+      <w:pPr>
+        <w:rPr>
+          <w:rFonts w:eastAsia="Times New Roman"/>
+        </w:rPr>
+      </w:pPr>
+      <w:r>
+        <w:rPr>
+          <w:highlight w:val="yellow"/>
+        </w:rPr>
+        <w:t>[</w:t>
+      </w:r>
+      <w:proofErr w:type="gramStart"/>
+      <w:r>
+        <w:rPr>
+          <w:highlight w:val="yellow"/>
+        </w:rPr>
+        <w:t>unfinished</w:t>
+      </w:r>
+      <w:proofErr w:type="gramEnd"/>
+      <w:r>
+        <w:rPr>
+          <w:highlight w:val="yellow"/>
+        </w:rPr>
+        <w:t>]</w:t>
+      </w:r>
+      <w:r>
+        <w:t xml:space="preserve"> NEEDS UPDATE: </w:t>
+      </w:r>
+      <w:r>
+        <w:rPr>
+          <w:rFonts w:eastAsia="Times New Roman"/>
+        </w:rPr>
+        <w:t>Note that only one type species per genus, including all subgenera</w:t>
+      </w:r>
+      <w:r>
+        <w:rPr>
+          <w:rFonts w:eastAsia="Times New Roman"/>
+        </w:rPr>
+        <w:t>,</w:t>
+      </w:r>
+      <w:r>
+        <w:rPr>
+          <w:rFonts w:eastAsia="Times New Roman"/>
+        </w:rPr>
+        <w:t xml:space="preserve"> </w:t>
+      </w:r>
+      <w:proofErr w:type="gramStart"/>
+      <w:r>
+        <w:rPr>
+          <w:rFonts w:eastAsia="Times New Roman"/>
+        </w:rPr>
+        <w:t>is allowed</w:t>
+      </w:r>
+      <w:proofErr w:type="gramEnd"/>
+      <w:r>
+        <w:rPr>
+          <w:rFonts w:eastAsia="Times New Roman"/>
+        </w:rPr>
+        <w:t xml:space="preserve">. </w:t>
+      </w:r>
+    </w:p>
+    <w:p>
+      <w:r>
+        <w:t xml:space="preserve">Looks like there are a fair number of issues with this. </w:t>
+      </w:r>
+    </w:p>
+    <w:p>
+      <w:r>
+        <w:t xml:space="preserve">Many are un-resolved issues from previous MSLs. </w:t>
+      </w:r>
+    </w:p>
+    <w:p>
+      <w:r>
+        <w:rPr>
+          <w:highlight w:val="yellow"/>
+        </w:rPr>
+        <w:t>[</w:t>
+      </w:r>
+      <w:proofErr w:type="gramStart"/>
+      <w:r>
+        <w:rPr>
+          <w:highlight w:val="yellow"/>
+        </w:rPr>
+        <w:t>unfinished</w:t>
+      </w:r>
+      <w:proofErr w:type="gramEnd"/>
+      <w:r>
+        <w:rPr>
+          <w:highlight w:val="yellow"/>
+        </w:rPr>
+        <w:t xml:space="preserve">] </w:t>
+      </w:r>
+      <w:proofErr w:type="gramStart"/>
+      <w:r>
+        <w:rPr>
+          <w:highlight w:val="yellow"/>
+        </w:rPr>
+        <w:t>I’m</w:t>
+      </w:r>
+      <w:proofErr w:type="gramEnd"/>
+      <w:r>
+        <w:rPr>
+          <w:highlight w:val="yellow"/>
+        </w:rPr>
+        <w:t xml:space="preserve"> going to move on w/o putting time into this aspect until I have things pretty much finished.</w:t>
+      </w:r>
+      <w:r>
+        <w:t xml:space="preserve"> </w:t>
+      </w:r>
+    </w:p>
+    <w:p/>
+    <w:p>
+      <w:r>
+        <w:t xml:space="preserve">I looked into the first one, </w:t>
+      </w:r>
+    </w:p>
+    <w:p>
+      <w:r>
+        <w:t>                Duplodnaviria</w:t>
+      </w:r>
+      <w:proofErr w:type="gramStart"/>
+      <w:r>
+        <w:t>;Heunggongvirae</w:t>
+      </w:r>
+      <w:proofErr w:type="gramEnd"/>
+      <w:r>
+        <w:t>;Uroviricota;Caudoviricetes;Caudovirales;Demerecviridae;Novosibvirus: 2 type species</w:t>
+      </w:r>
+    </w:p>
+    <w:p>
+      <w:pPr>
+        <w:rPr>
+          <w:color w:val="000000"/>
+          <w:sz w:val="20"/>
+          <w:szCs w:val="20"/>
+        </w:rPr>
+      </w:pPr>
+      <w:r>
+        <w:t>                MSL35 new species ‘</w:t>
+      </w:r>
+      <w:r>
+        <w:rPr>
+          <w:color w:val="000000"/>
+          <w:sz w:val="20"/>
+          <w:szCs w:val="20"/>
+        </w:rPr>
+        <w:t xml:space="preserve">Proteus virus </w:t>
+      </w:r>
+      <w:proofErr w:type="spellStart"/>
+      <w:r>
+        <w:rPr>
+          <w:color w:val="000000"/>
+          <w:sz w:val="20"/>
+          <w:szCs w:val="20"/>
+        </w:rPr>
+        <w:t>Stubb</w:t>
+      </w:r>
+      <w:proofErr w:type="spellEnd"/>
+      <w:r>
+        <w:rPr>
+          <w:color w:val="000000"/>
+          <w:sz w:val="20"/>
+          <w:szCs w:val="20"/>
+        </w:rPr>
+        <w:t xml:space="preserve">’ </w:t>
+      </w:r>
+      <w:proofErr w:type="spellStart"/>
+      <w:r>
+        <w:rPr>
+          <w:color w:val="000000"/>
+          <w:sz w:val="20"/>
+          <w:szCs w:val="20"/>
+        </w:rPr>
+        <w:t>isType</w:t>
+      </w:r>
+      <w:proofErr w:type="spellEnd"/>
+      <w:r>
+        <w:rPr>
+          <w:color w:val="000000"/>
+          <w:sz w:val="20"/>
+          <w:szCs w:val="20"/>
+        </w:rPr>
+        <w:t>=1</w:t>
+      </w:r>
+    </w:p>
+    <w:p>
+      <w:pPr>
+        <w:rPr>
+          <w:color w:val="000000"/>
+          <w:sz w:val="20"/>
+          <w:szCs w:val="20"/>
+        </w:rPr>
+      </w:pPr>
+      <w:r>
+        <w:rPr>
+          <w:color w:val="000000"/>
+          <w:sz w:val="20"/>
+          <w:szCs w:val="20"/>
+        </w:rPr>
+        <w:t>                2019.099B.Demerecviridae_1fam3subfam6gen.xlsx</w:t>
+      </w:r>
+    </w:p>
+    <w:p>
+      <w:pPr>
+        <w:rPr>
+          <w:color w:val="000000"/>
+          <w:sz w:val="20"/>
+          <w:szCs w:val="20"/>
+        </w:rPr>
+      </w:pPr>
+      <w:r>
+        <w:rPr>
+          <w:color w:val="000000"/>
+          <w:sz w:val="20"/>
+          <w:szCs w:val="20"/>
+        </w:rPr>
+        <w:t>                However, MSL34 new species ‘</w:t>
+      </w:r>
+      <w:hyperlink r:id="rId11" w:history="1">
+        <w:r>
+          <w:rPr>
+            <w:rStyle w:val="Hyperlink"/>
+            <w:sz w:val="20"/>
+            <w:szCs w:val="20"/>
+          </w:rPr>
+          <w:t>Proteus virus PM135’</w:t>
+        </w:r>
+      </w:hyperlink>
+      <w:r>
+        <w:rPr>
+          <w:color w:val="000000"/>
+          <w:sz w:val="20"/>
+          <w:szCs w:val="20"/>
+        </w:rPr>
+        <w:t xml:space="preserve"> </w:t>
+      </w:r>
+      <w:proofErr w:type="spellStart"/>
+      <w:r>
+        <w:rPr>
+          <w:color w:val="000000"/>
+          <w:sz w:val="20"/>
+          <w:szCs w:val="20"/>
+        </w:rPr>
+        <w:t>isType</w:t>
+      </w:r>
+      <w:proofErr w:type="spellEnd"/>
+      <w:r>
+        <w:rPr>
+          <w:color w:val="000000"/>
+          <w:sz w:val="20"/>
+          <w:szCs w:val="20"/>
+        </w:rPr>
+        <w:t>=1</w:t>
+      </w:r>
+    </w:p>
+    <w:p>
+      <w:pPr>
+        <w:rPr>
+          <w:color w:val="000000"/>
+          <w:sz w:val="20"/>
+          <w:szCs w:val="20"/>
+        </w:rPr>
+      </w:pPr>
+      <w:r>
+        <w:rPr>
+          <w:color w:val="000000"/>
+          <w:sz w:val="20"/>
+          <w:szCs w:val="20"/>
+        </w:rPr>
+        <w:t>                                (</w:t>
+      </w:r>
+      <w:proofErr w:type="gramStart"/>
+      <w:r>
+        <w:rPr>
+          <w:color w:val="000000"/>
+          <w:sz w:val="20"/>
+          <w:szCs w:val="20"/>
+        </w:rPr>
+        <w:t>side</w:t>
+      </w:r>
+      <w:proofErr w:type="gramEnd"/>
+      <w:r>
+        <w:rPr>
+          <w:color w:val="000000"/>
+          <w:sz w:val="20"/>
+          <w:szCs w:val="20"/>
+        </w:rPr>
+        <w:t xml:space="preserve"> note, the history display doesn’t show that it was made type – didn’t it used to???)</w:t>
+      </w:r>
+    </w:p>
+    <w:p>
+      <w:pPr>
+        <w:rPr>
+          <w:color w:val="000000"/>
+          <w:sz w:val="20"/>
+          <w:szCs w:val="20"/>
+        </w:rPr>
+      </w:pPr>
+      <w:r>
+        <w:rPr>
+          <w:color w:val="000000"/>
+          <w:sz w:val="20"/>
+          <w:szCs w:val="20"/>
+        </w:rPr>
+        <w:t xml:space="preserve">                I suppose the most recent designation should </w:t>
+      </w:r>
+      <w:proofErr w:type="gramStart"/>
+      <w:r>
+        <w:rPr>
+          <w:color w:val="000000"/>
+          <w:sz w:val="20"/>
+          <w:szCs w:val="20"/>
+        </w:rPr>
+        <w:t>win?</w:t>
+      </w:r>
+      <w:proofErr w:type="gramEnd"/>
+      <w:r>
+        <w:rPr>
+          <w:color w:val="000000"/>
+          <w:sz w:val="20"/>
+          <w:szCs w:val="20"/>
+        </w:rPr>
+        <w:t xml:space="preserve"> </w:t>
+      </w:r>
+    </w:p>
+    <w:p>
+      <w:pPr>
+        <w:rPr>
+          <w:color w:val="000000"/>
+          <w:sz w:val="20"/>
+          <w:szCs w:val="20"/>
+        </w:rPr>
+      </w:pPr>
+      <w:r>
+        <w:rPr>
+          <w:noProof/>
+        </w:rPr>
+        <w:drawing>
+          <wp:inline distT="0" distB="0" distL="0" distR="0" wp14:anchorId="4999C2B0" wp14:editId="50266CF2">
+            <wp:extent cx="9791700" cy="1362075"/>
+            <wp:effectExtent l="0" t="0" r="0" b="9525"/>
+            <wp:docPr id="1" name="Picture 1" descr="cid:image001.png@01D61375.32C1EE80"/>
+            <wp:cNvGraphicFramePr>
+              <a:graphicFrameLocks xmlns:a="http://schemas.openxmlformats.org/drawingml/2006/main" noChangeAspect="1"/>
+            </wp:cNvGraphicFramePr>
+            <a:graphic xmlns:a="http://schemas.openxmlformats.org/drawingml/2006/main">
+              <a:graphicData uri="http://schemas.openxmlformats.org/drawingml/2006/picture">
+                <pic:pic xmlns:pic="http://schemas.openxmlformats.org/drawingml/2006/picture">
+                  <pic:nvPicPr>
+                    <pic:cNvPr id="0" name="Picture 1" descr="cid:image001.png@01D61375.32C1EE80"/>
+                    <pic:cNvPicPr>
+                      <a:picLocks noChangeAspect="1" noChangeArrowheads="1"/>
+                    </pic:cNvPicPr>
+                  </pic:nvPicPr>
+                  <pic:blipFill>
+                    <a:blip r:embed="rId12" r:link="rId13">
+                      <a:extLst>
+                        <a:ext uri="{28A0092B-C50C-407E-A947-70E740481C1C}">
+                          <a14:useLocalDpi xmlns:a14="http://schemas.microsoft.com/office/drawing/2010/main" val="0"/>
+                        </a:ext>
+                      </a:extLst>
+                    </a:blip>
+                    <a:srcRect/>
+                    <a:stretch>
+                      <a:fillRect/>
+                    </a:stretch>
+                  </pic:blipFill>
+                  <pic:spPr bwMode="auto">
+                    <a:xfrm>
+                      <a:off x="0" y="0"/>
+                      <a:ext cx="9791700" cy="1362075"/>
+                    </a:xfrm>
+                    <a:prstGeom prst="rect">
+                      <a:avLst/>
+                    </a:prstGeom>
+                    <a:noFill/>
+                    <a:ln>
+                      <a:noFill/>
+                    </a:ln>
+                  </pic:spPr>
+                </pic:pic>
+              </a:graphicData>
+            </a:graphic>
+          </wp:inline>
+        </w:drawing>
+      </w:r>
+    </w:p>
+    <w:p>
+      <w:pPr>
+        <w:pStyle w:val="Heading3"/>
+      </w:pPr>
+      <w:r>
+        <w:t>7g.QC_molecule_id.sql</w:t>
+      </w:r>
+    </w:p>
+    <w:p>
+      <w:pPr>
+        <w:pStyle w:val="NoSpacing"/>
+      </w:pPr>
+      <w:r>
+        <w:t xml:space="preserve">Added checks for correct transfer of </w:t>
+      </w:r>
+      <w:proofErr w:type="spellStart"/>
+      <w:r>
+        <w:t>load_next_msl.molecule</w:t>
+      </w:r>
+      <w:proofErr w:type="spellEnd"/>
+      <w:r>
+        <w:t xml:space="preserve"> into </w:t>
+      </w:r>
+      <w:proofErr w:type="spellStart"/>
+      <w:r>
+        <w:t>taxonomy_node</w:t>
+      </w:r>
+      <w:proofErr w:type="spellEnd"/>
+    </w:p>
+    <w:p>
+      <w:pPr>
+        <w:pStyle w:val="NoSpacing"/>
+      </w:pPr>
+      <w:r>
+        <w:lastRenderedPageBreak/>
+        <w:t xml:space="preserve">Used update to fix problems. </w:t>
+      </w:r>
+    </w:p>
+    <w:p>
+      <w:pPr>
+        <w:pStyle w:val="NoSpacing"/>
+      </w:pPr>
+    </w:p>
+    <w:p>
+      <w:pPr>
+        <w:pStyle w:val="NoSpacing"/>
+      </w:pPr>
+      <w:r>
+        <w:rPr>
+          <w:highlight w:val="yellow"/>
+        </w:rPr>
+        <w:t>[</w:t>
+      </w:r>
+      <w:proofErr w:type="gramStart"/>
+      <w:r>
+        <w:rPr>
+          <w:highlight w:val="yellow"/>
+        </w:rPr>
+        <w:t>unfinished</w:t>
+      </w:r>
+      <w:proofErr w:type="gramEnd"/>
+      <w:r>
+        <w:rPr>
+          <w:highlight w:val="yellow"/>
+        </w:rPr>
+        <w:t xml:space="preserve">] </w:t>
+      </w:r>
+      <w:r>
+        <w:t xml:space="preserve"> </w:t>
+      </w:r>
+      <w:r>
+        <w:t xml:space="preserve">There are many species with </w:t>
+      </w:r>
+      <w:proofErr w:type="spellStart"/>
+      <w:r>
+        <w:t>molecule_id</w:t>
+      </w:r>
+      <w:proofErr w:type="spellEnd"/>
+      <w:r>
+        <w:t xml:space="preserve"> matching that of their parents, grandparents, but I </w:t>
+      </w:r>
+      <w:proofErr w:type="gramStart"/>
+      <w:r>
+        <w:t>don’t</w:t>
+      </w:r>
+      <w:proofErr w:type="gramEnd"/>
+      <w:r>
+        <w:t xml:space="preserve"> find code to push that up. </w:t>
+      </w:r>
+    </w:p>
+    <w:p>
+      <w:pPr>
+        <w:pStyle w:val="NoSpacing"/>
+      </w:pPr>
+      <w:r>
+        <w:t>Updated REPORTS.</w:t>
+      </w:r>
+    </w:p>
+    <w:p>
+      <w:pPr>
+        <w:pStyle w:val="NoSpacing"/>
+      </w:pPr>
+    </w:p>
+    <w:p>
+      <w:pPr>
+        <w:pStyle w:val="NoSpacing"/>
+      </w:pPr>
       <w:bookmarkStart w:id="0" w:name="_GoBack"/>
       <w:bookmarkEnd w:id="0"/>
     </w:p>
@@ -8641,7 +9145,6 @@
         <w:rPr>
           <w:highlight w:val="yellow"/>
         </w:rPr>
-        <w:lastRenderedPageBreak/>
         <w:t xml:space="preserve">WORK HERE - </w:t>
       </w:r>
       <w:r>
@@ -9237,6 +9740,7 @@
       </w:pPr>
       <w:proofErr w:type="spellStart"/>
       <w:r>
+        <w:lastRenderedPageBreak/>
         <w:t>transfering</w:t>
       </w:r>
       <w:proofErr w:type="spellEnd"/>
@@ -9438,7 +9942,6 @@
         </w:numPr>
       </w:pPr>
       <w:r>
-        <w:lastRenderedPageBreak/>
         <w:t>set MSL notes</w:t>
       </w:r>
       <w:r>
@@ -10569,7 +11072,11 @@
           </w:tcPr>
           <w:p>
             <w:r>
-              <w:t>OK: Tree root node is hidden and renamed</w:t>
+              <w:t xml:space="preserve">OK: Tree root node is hidden </w:t>
+            </w:r>
+            <w:r>
+              <w:lastRenderedPageBreak/>
+              <w:t>and renamed</w:t>
             </w:r>
           </w:p>
         </w:tc>
@@ -10581,6 +11088,7 @@
           </w:tcPr>
           <w:p>
             <w:r>
+              <w:lastRenderedPageBreak/>
               <w:t>29</w:t>
             </w:r>
           </w:p>
@@ -10902,7 +11410,6 @@
           <w:p>
             <w:proofErr w:type="spellStart"/>
             <w:r>
-              <w:lastRenderedPageBreak/>
               <w:t>accent_check</w:t>
             </w:r>
             <w:proofErr w:type="spellEnd"/>
@@ -11415,7 +11922,7 @@
       <w:r>
         <w:t xml:space="preserve">test </w:t>
       </w:r>
-      <w:hyperlink r:id="rId11" w:history="1">
+      <w:hyperlink r:id="rId14" w:history="1">
         <w:r>
           <w:rPr>
             <w:rStyle w:val="Hyperlink"/>
@@ -11574,6 +12081,7 @@
         </w:numPr>
       </w:pPr>
       <w:r>
+        <w:lastRenderedPageBreak/>
         <w:t xml:space="preserve">[20180306] </w:t>
       </w:r>
       <w:r>
@@ -11666,7 +12174,6 @@
         </w:numPr>
       </w:pPr>
       <w:r>
-        <w:lastRenderedPageBreak/>
         <w:t>email to Elliotl@uab.edu</w:t>
       </w:r>
     </w:p>

</xml_diff>

<commit_message>
First full MSL35, with all nodes delta-connected to all MSL34 nodes. BACKUP: ICTVonline35.20200416.1731.step_9x_done.bak
There are still some type species issues to hunt down.
</commit_message>
<xml_diff>
--- a/0.a.NOTEBOOK_ICTV_MSL35_2019.docx
+++ b/0.a.NOTEBOOK_ICTV_MSL35_2019.docx
@@ -8672,19 +8672,7 @@
         <w:rPr>
           <w:rFonts w:eastAsia="Times New Roman"/>
         </w:rPr>
-        <w:t>Note that only one type species per genus, including all subgenera</w:t>
-      </w:r>
-      <w:r>
-        <w:rPr>
-          <w:rFonts w:eastAsia="Times New Roman"/>
-        </w:rPr>
-        <w:t>,</w:t>
-      </w:r>
-      <w:r>
-        <w:rPr>
-          <w:rFonts w:eastAsia="Times New Roman"/>
-        </w:rPr>
-        <w:t xml:space="preserve"> </w:t>
+        <w:t xml:space="preserve">Note that only one type species per genus, including all subgenera, </w:t>
       </w:r>
       <w:proofErr w:type="gramStart"/>
       <w:r>
@@ -9127,24 +9115,195 @@
     </w:p>
     <w:p>
       <w:pPr>
+        <w:rPr>
+          <w:rFonts w:asciiTheme="majorHAnsi" w:eastAsiaTheme="majorEastAsia" w:hAnsiTheme="majorHAnsi" w:cstheme="majorBidi"/>
+          <w:b/>
+          <w:bCs/>
+          <w:color w:val="4F81BD" w:themeColor="accent1"/>
+        </w:rPr>
+      </w:pPr>
+    </w:p>
+    <w:p>
+      <w:pPr>
+        <w:pStyle w:val="Heading3"/>
+        <w:rPr>
+          <w:highlight w:val="yellow"/>
+        </w:rPr>
+      </w:pPr>
+      <w:r>
+        <w:t>9x.QC_deltas.sql</w:t>
+      </w:r>
+    </w:p>
+    <w:p>
+      <w:pPr>
         <w:pStyle w:val="NoSpacing"/>
       </w:pPr>
+      <w:r>
+        <w:t>9x.QC_deltas.xFix35.1_split_Ambidensovirussql.sql</w:t>
+      </w:r>
     </w:p>
     <w:p>
       <w:pPr>
         <w:pStyle w:val="NoSpacing"/>
       </w:pPr>
+      <w:r>
+        <w:t>9x.QC_deltas.xFix35.2_new_wo_ins.sql</w:t>
+      </w:r>
+    </w:p>
+    <w:p>
+      <w:pPr>
+        <w:pStyle w:val="NoSpacing"/>
+      </w:pPr>
+    </w:p>
+    <w:p>
+      <w:pPr>
+        <w:pStyle w:val="NoSpacing"/>
+      </w:pPr>
+      <w:r>
+        <w:t>Looks like we have to do this every year</w:t>
+      </w:r>
+    </w:p>
+    <w:p>
+      <w:pPr>
+        <w:pStyle w:val="NoSpacing"/>
+      </w:pPr>
+      <w:r>
+        <w:t>9x.QC_deltas.xFix35.3_root_out_change.sql</w:t>
+      </w:r>
+    </w:p>
+    <w:p>
+      <w:pPr>
+        <w:pStyle w:val="NoSpacing"/>
+        <w:rPr>
+          <w:highlight w:val="yellow"/>
+        </w:rPr>
+      </w:pPr>
+    </w:p>
+    <w:p>
+      <w:pPr>
+        <w:pStyle w:val="NoSpacing"/>
+      </w:pPr>
+      <w:r>
+        <w:t>Delta QC all clean!</w:t>
+      </w:r>
+    </w:p>
+    <w:p/>
+    <w:p>
+      <w:pPr>
+        <w:pStyle w:val="Heading4"/>
+      </w:pPr>
+      <w:r>
+        <w:t xml:space="preserve">BACKUP: </w:t>
+      </w:r>
+      <w:r>
+        <w:t>ICTVonline35.20200416.1731.step_9x_done.bak</w:t>
+      </w:r>
+    </w:p>
+    <w:p/>
+    <w:p>
+      <w:pPr>
+        <w:pStyle w:val="Heading3"/>
+      </w:pPr>
+      <w:r>
+        <w:t>9z0.</w:t>
+      </w:r>
+      <w:r>
+        <w:t>EXPORT</w:t>
+      </w:r>
+      <w:r>
+        <w:t>_MSL_cheap_and_dirty.sql</w:t>
+      </w:r>
+    </w:p>
+    <w:p>
+      <w:pPr>
+        <w:pStyle w:val="Heading3"/>
+      </w:pPr>
+      <w:r>
+        <w:t xml:space="preserve">9zc.export terse diff </w:t>
+      </w:r>
+      <w:proofErr w:type="spellStart"/>
+      <w:r>
+        <w:t>list.sql</w:t>
+      </w:r>
+      <w:proofErr w:type="spellEnd"/>
+    </w:p>
+    <w:p>
+      <w:pPr>
+        <w:pStyle w:val="Heading3"/>
+      </w:pPr>
+      <w:r>
+        <w:t>9za.EXPORT_MSL_extended_from_taxonomy_node.sql</w:t>
+      </w:r>
+    </w:p>
+    <w:p>
+      <w:r>
+        <w:t>Takes ## to run</w:t>
+      </w:r>
+    </w:p>
+    <w:p>
       <w:bookmarkStart w:id="0" w:name="_GoBack"/>
       <w:bookmarkEnd w:id="0"/>
     </w:p>
     <w:p>
       <w:pPr>
+        <w:pStyle w:val="NoSpacing"/>
+      </w:pPr>
+    </w:p>
+    <w:p>
+      <w:pPr>
+        <w:pStyle w:val="NoSpacing"/>
+      </w:pPr>
+      <w:proofErr w:type="spellStart"/>
+      <w:r>
+        <w:rPr>
+          <w:highlight w:val="yellow"/>
+        </w:rPr>
+        <w:t>Todo</w:t>
+      </w:r>
+      <w:proofErr w:type="spellEnd"/>
+      <w:proofErr w:type="gramStart"/>
+      <w:r>
+        <w:rPr>
+          <w:highlight w:val="yellow"/>
+        </w:rPr>
+        <w:t>?\</w:t>
+      </w:r>
+      <w:proofErr w:type="gramEnd"/>
+      <w:r>
+        <w:rPr>
+          <w:highlight w:val="yellow"/>
+        </w:rPr>
+        <w:t>: script before and after whole-</w:t>
+      </w:r>
+      <w:proofErr w:type="spellStart"/>
+      <w:r>
+        <w:rPr>
+          <w:highlight w:val="yellow"/>
+        </w:rPr>
+        <w:t>db</w:t>
+      </w:r>
+      <w:proofErr w:type="spellEnd"/>
+      <w:r>
+        <w:rPr>
+          <w:highlight w:val="yellow"/>
+        </w:rPr>
+        <w:t>-schema</w:t>
+      </w:r>
+    </w:p>
+    <w:p>
+      <w:pPr>
+        <w:pStyle w:val="NoSpacing"/>
+      </w:pPr>
+    </w:p>
+    <w:p>
+      <w:pPr>
         <w:pStyle w:val="Heading3"/>
       </w:pPr>
       <w:r>
         <w:rPr>
           <w:highlight w:val="yellow"/>
         </w:rPr>
+        <w:lastRenderedPageBreak/>
         <w:t xml:space="preserve">WORK HERE - </w:t>
       </w:r>
       <w:r>
@@ -9292,6 +9451,11 @@
       <w:pPr>
         <w:pStyle w:val="Heading3"/>
       </w:pPr>
+      <w:proofErr w:type="gramStart"/>
+      <w:r>
+        <w:t>survey</w:t>
+      </w:r>
+      <w:proofErr w:type="gramEnd"/>
     </w:p>
     <w:p>
       <w:pPr>
@@ -9740,7 +9904,6 @@
       </w:pPr>
       <w:proofErr w:type="spellStart"/>
       <w:r>
-        <w:lastRenderedPageBreak/>
         <w:t>transfering</w:t>
       </w:r>
       <w:proofErr w:type="spellEnd"/>
@@ -9942,6 +10105,7 @@
         </w:numPr>
       </w:pPr>
       <w:r>
+        <w:lastRenderedPageBreak/>
         <w:t>set MSL notes</w:t>
       </w:r>
       <w:r>
@@ -11072,11 +11236,7 @@
           </w:tcPr>
           <w:p>
             <w:r>
-              <w:t xml:space="preserve">OK: Tree root node is hidden </w:t>
-            </w:r>
-            <w:r>
-              <w:lastRenderedPageBreak/>
-              <w:t>and renamed</w:t>
+              <w:t>OK: Tree root node is hidden and renamed</w:t>
             </w:r>
           </w:p>
         </w:tc>
@@ -11088,7 +11248,6 @@
           </w:tcPr>
           <w:p>
             <w:r>
-              <w:lastRenderedPageBreak/>
               <w:t>29</w:t>
             </w:r>
           </w:p>
@@ -11410,6 +11569,7 @@
           <w:p>
             <w:proofErr w:type="spellStart"/>
             <w:r>
+              <w:lastRenderedPageBreak/>
               <w:t>accent_check</w:t>
             </w:r>
             <w:proofErr w:type="spellEnd"/>
@@ -12081,7 +12241,6 @@
         </w:numPr>
       </w:pPr>
       <w:r>
-        <w:lastRenderedPageBreak/>
         <w:t xml:space="preserve">[20180306] </w:t>
       </w:r>
       <w:r>
@@ -12174,6 +12333,7 @@
         </w:numPr>
       </w:pPr>
       <w:r>
+        <w:lastRenderedPageBreak/>
         <w:t>email to Elliotl@uab.edu</w:t>
       </w:r>
     </w:p>

</xml_diff>

<commit_message>
Update definition: 1 type species under each genus (across all it's subgenera, if any).
</commit_message>
<xml_diff>
--- a/0.a.NOTEBOOK_ICTV_MSL35_2019.docx
+++ b/0.a.NOTEBOOK_ICTV_MSL35_2019.docx
@@ -8646,99 +8646,63 @@
         </w:rPr>
       </w:pPr>
       <w:r>
-        <w:rPr>
-          <w:highlight w:val="yellow"/>
-        </w:rPr>
+        <w:t xml:space="preserve">NEEDS UPDATE: </w:t>
+      </w:r>
+      <w:r>
+        <w:rPr>
+          <w:rFonts w:eastAsia="Times New Roman"/>
+        </w:rPr>
+        <w:t xml:space="preserve">Note that only one type species per genus, including all subgenera, </w:t>
+      </w:r>
+      <w:proofErr w:type="gramStart"/>
+      <w:r>
+        <w:rPr>
+          <w:rFonts w:eastAsia="Times New Roman"/>
+        </w:rPr>
+        <w:t>is allowed</w:t>
+      </w:r>
+      <w:proofErr w:type="gramEnd"/>
+      <w:r>
+        <w:rPr>
+          <w:rFonts w:eastAsia="Times New Roman"/>
+        </w:rPr>
+        <w:t xml:space="preserve">. </w:t>
+      </w:r>
+    </w:p>
+    <w:p>
+      <w:r>
+        <w:t xml:space="preserve">Looks like there are a fair number of issues with this. </w:t>
+      </w:r>
+    </w:p>
+    <w:p>
+      <w:r>
+        <w:t xml:space="preserve">Many are un-resolved issues from previous MSLs. </w:t>
+      </w:r>
+    </w:p>
+    <w:p>
+      <w:r>
         <w:t>[</w:t>
       </w:r>
       <w:proofErr w:type="gramStart"/>
       <w:r>
-        <w:rPr>
-          <w:highlight w:val="yellow"/>
-        </w:rPr>
         <w:t>unfinished</w:t>
       </w:r>
       <w:proofErr w:type="gramEnd"/>
       <w:r>
-        <w:rPr>
-          <w:highlight w:val="yellow"/>
-        </w:rPr>
-        <w:t>]</w:t>
-      </w:r>
-      <w:r>
-        <w:t xml:space="preserve"> NEEDS UPDATE: </w:t>
-      </w:r>
-      <w:r>
-        <w:rPr>
-          <w:rFonts w:eastAsia="Times New Roman"/>
-        </w:rPr>
-        <w:t xml:space="preserve">Note that only one type species per genus, including all subgenera, </w:t>
+        <w:t xml:space="preserve">] </w:t>
       </w:r>
       <w:proofErr w:type="gramStart"/>
       <w:r>
-        <w:rPr>
-          <w:rFonts w:eastAsia="Times New Roman"/>
-        </w:rPr>
-        <w:t>is allowed</w:t>
+        <w:t>I’m</w:t>
       </w:r>
       <w:proofErr w:type="gramEnd"/>
       <w:r>
-        <w:rPr>
-          <w:rFonts w:eastAsia="Times New Roman"/>
-        </w:rPr>
-        <w:t xml:space="preserve">. </w:t>
-      </w:r>
-    </w:p>
-    <w:p>
-      <w:r>
-        <w:t xml:space="preserve">Looks like there are a fair number of issues with this. </w:t>
-      </w:r>
-    </w:p>
-    <w:p>
-      <w:r>
-        <w:t xml:space="preserve">Many are un-resolved issues from previous MSLs. </w:t>
-      </w:r>
-    </w:p>
-    <w:p>
-      <w:r>
-        <w:rPr>
-          <w:highlight w:val="yellow"/>
-        </w:rPr>
-        <w:t>[</w:t>
-      </w:r>
-      <w:proofErr w:type="gramStart"/>
-      <w:r>
-        <w:rPr>
-          <w:highlight w:val="yellow"/>
-        </w:rPr>
-        <w:t>unfinished</w:t>
-      </w:r>
-      <w:proofErr w:type="gramEnd"/>
-      <w:r>
-        <w:rPr>
-          <w:highlight w:val="yellow"/>
-        </w:rPr>
-        <w:t xml:space="preserve">] </w:t>
-      </w:r>
-      <w:proofErr w:type="gramStart"/>
-      <w:r>
-        <w:rPr>
-          <w:highlight w:val="yellow"/>
-        </w:rPr>
-        <w:t>I’m</w:t>
-      </w:r>
-      <w:proofErr w:type="gramEnd"/>
-      <w:r>
-        <w:rPr>
-          <w:highlight w:val="yellow"/>
-        </w:rPr>
         <w:t xml:space="preserve"> going to move on w/o putting time into this aspect until I have things pretty much finished.</w:t>
       </w:r>
       <w:r>
         <w:t xml:space="preserve"> </w:t>
       </w:r>
     </w:p>
-    <w:p/>
     <w:p>
       <w:r>
         <w:t xml:space="preserve">I looked into the first one, </w:t>
@@ -9017,6 +8981,55 @@
     </w:p>
     <w:p>
       <w:pPr>
+        <w:pStyle w:val="Heading4"/>
+      </w:pPr>
+      <w:r>
+        <w:t>Came back after 9x.QC_deltas.sql to fix</w:t>
+      </w:r>
+    </w:p>
+    <w:p>
+      <w:pPr>
+        <w:pStyle w:val="NoSpacing"/>
+      </w:pPr>
+      <w:r>
+        <w:t xml:space="preserve">Changed query to define “exactly 1 type species under each genus (including all </w:t>
+      </w:r>
+      <w:proofErr w:type="spellStart"/>
+      <w:proofErr w:type="gramStart"/>
+      <w:r>
+        <w:t>it’s</w:t>
+      </w:r>
+      <w:proofErr w:type="spellEnd"/>
+      <w:proofErr w:type="gramEnd"/>
+      <w:r>
+        <w:t xml:space="preserve"> subgenera, if any)”. </w:t>
+      </w:r>
+    </w:p>
+    <w:p>
+      <w:pPr>
+        <w:pStyle w:val="NoSpacing"/>
+      </w:pPr>
+      <w:r>
+        <w:t xml:space="preserve">That cut down on the errors a lot. </w:t>
+      </w:r>
+    </w:p>
+    <w:p>
+      <w:pPr>
+        <w:pStyle w:val="NoSpacing"/>
+      </w:pPr>
+      <w:r>
+        <w:t xml:space="preserve">Sent new report to Elliot. </w:t>
+      </w:r>
+    </w:p>
+    <w:p>
+      <w:pPr>
+        <w:pStyle w:val="NoSpacing"/>
+      </w:pPr>
+      <w:bookmarkStart w:id="0" w:name="_GoBack"/>
+      <w:bookmarkEnd w:id="0"/>
+    </w:p>
+    <w:p>
+      <w:pPr>
         <w:pStyle w:val="Heading3"/>
       </w:pPr>
       <w:r>
@@ -9049,7 +9062,6 @@
         <w:pStyle w:val="NoSpacing"/>
       </w:pPr>
       <w:r>
-        <w:lastRenderedPageBreak/>
         <w:t xml:space="preserve">Used update to fix problems. </w:t>
       </w:r>
     </w:p>
@@ -9240,10 +9252,7 @@
         <w:t>Takes ## to run</w:t>
       </w:r>
     </w:p>
-    <w:p>
-      <w:bookmarkStart w:id="0" w:name="_GoBack"/>
-      <w:bookmarkEnd w:id="0"/>
-    </w:p>
+    <w:p/>
     <w:p>
       <w:pPr>
         <w:pStyle w:val="NoSpacing"/>

</xml_diff>

<commit_message>
Make all "only-child" in genus, non-type species, the type species for their genus. Across MSLs (N=17)
</commit_message>
<xml_diff>
--- a/0.a.NOTEBOOK_ICTV_MSL35_2019.docx
+++ b/0.a.NOTEBOOK_ICTV_MSL35_2019.docx
@@ -9023,10 +9023,31 @@
     </w:p>
     <w:p>
       <w:pPr>
-        <w:pStyle w:val="NoSpacing"/>
-      </w:pPr>
+        <w:pStyle w:val="Heading5"/>
+      </w:pPr>
+      <w:r>
+        <w:lastRenderedPageBreak/>
+        <w:t>7e.QC_check_for_genera_with_type_species_issues.xFix_only_child_species.sql</w:t>
+      </w:r>
+    </w:p>
+    <w:p>
+      <w:r>
+        <w:t xml:space="preserve">Set all only-child species to be type species. </w:t>
+      </w:r>
+    </w:p>
+    <w:p>
+      <w:r>
+        <w:t xml:space="preserve">Send new report to Elliot. </w:t>
+      </w:r>
+    </w:p>
+    <w:p>
       <w:bookmarkStart w:id="0" w:name="_GoBack"/>
       <w:bookmarkEnd w:id="0"/>
+    </w:p>
+    <w:p>
+      <w:pPr>
+        <w:pStyle w:val="NoSpacing"/>
+      </w:pPr>
     </w:p>
     <w:p>
       <w:pPr>
@@ -9217,6 +9238,7 @@
         <w:pStyle w:val="Heading3"/>
       </w:pPr>
       <w:r>
+        <w:lastRenderedPageBreak/>
         <w:t>9z0.</w:t>
       </w:r>
       <w:r>
@@ -9312,7 +9334,6 @@
         <w:rPr>
           <w:highlight w:val="yellow"/>
         </w:rPr>
-        <w:lastRenderedPageBreak/>
         <w:t xml:space="preserve">WORK HERE - </w:t>
       </w:r>
       <w:r>
@@ -9779,6 +9800,7 @@
           <w:sz w:val="16"/>
           <w:szCs w:val="16"/>
         </w:rPr>
+        <w:lastRenderedPageBreak/>
         <w:t>re-creation of a subfamily that already existed.</w:t>
       </w:r>
     </w:p>
@@ -10114,7 +10136,6 @@
         </w:numPr>
       </w:pPr>
       <w:r>
-        <w:lastRenderedPageBreak/>
         <w:t>set MSL notes</w:t>
       </w:r>
       <w:r>
@@ -10718,6 +10739,7 @@
           </w:tcPr>
           <w:p>
             <w:r>
+              <w:lastRenderedPageBreak/>
               <w:t>NULL</w:t>
             </w:r>
           </w:p>
@@ -11578,7 +11600,6 @@
           <w:p>
             <w:proofErr w:type="spellStart"/>
             <w:r>
-              <w:lastRenderedPageBreak/>
               <w:t>accent_check</w:t>
             </w:r>
             <w:proofErr w:type="spellEnd"/>
@@ -12169,6 +12190,7 @@
         </w:numPr>
       </w:pPr>
       <w:r>
+        <w:lastRenderedPageBreak/>
         <w:t>taxonomy tab - rename</w:t>
       </w:r>
     </w:p>
@@ -12342,7 +12364,6 @@
         </w:numPr>
       </w:pPr>
       <w:r>
-        <w:lastRenderedPageBreak/>
         <w:t>email to Elliotl@uab.edu</w:t>
       </w:r>
     </w:p>
@@ -15401,6 +15422,26 @@
       <w:color w:val="365F91" w:themeColor="accent1" w:themeShade="BF"/>
     </w:rPr>
   </w:style>
+  <w:style w:type="paragraph" w:styleId="Heading5">
+    <w:name w:val="heading 5"/>
+    <w:basedOn w:val="Normal"/>
+    <w:next w:val="Normal"/>
+    <w:link w:val="Heading5Char"/>
+    <w:uiPriority w:val="9"/>
+    <w:unhideWhenUsed/>
+    <w:qFormat/>
+    <w:rsid w:val="00A73153"/>
+    <w:pPr>
+      <w:keepNext/>
+      <w:keepLines/>
+      <w:spacing w:before="40" w:after="0"/>
+      <w:outlineLvl w:val="4"/>
+    </w:pPr>
+    <w:rPr>
+      <w:rFonts w:asciiTheme="majorHAnsi" w:eastAsiaTheme="majorEastAsia" w:hAnsiTheme="majorHAnsi" w:cstheme="majorBidi"/>
+      <w:color w:val="365F91" w:themeColor="accent1" w:themeShade="BF"/>
+    </w:rPr>
+  </w:style>
   <w:style w:type="character" w:default="1" w:styleId="DefaultParagraphFont">
     <w:name w:val="Default Paragraph Font"/>
     <w:uiPriority w:val="1"/>
@@ -15649,6 +15690,17 @@
     <w:rsid w:val="00524732"/>
     <w:rPr>
       <w:color w:val="808080"/>
+    </w:rPr>
+  </w:style>
+  <w:style w:type="character" w:customStyle="1" w:styleId="Heading5Char">
+    <w:name w:val="Heading 5 Char"/>
+    <w:basedOn w:val="DefaultParagraphFont"/>
+    <w:link w:val="Heading5"/>
+    <w:uiPriority w:val="9"/>
+    <w:rsid w:val="00A73153"/>
+    <w:rPr>
+      <w:rFonts w:asciiTheme="majorHAnsi" w:eastAsiaTheme="majorEastAsia" w:hAnsiTheme="majorHAnsi" w:cstheme="majorBidi"/>
+      <w:color w:val="365F91" w:themeColor="accent1" w:themeShade="BF"/>
     </w:rPr>
   </w:style>
 </w:styles>

</xml_diff>

<commit_message>
Limit QC to current MSL; implement type species fixes for 3 genera.
</commit_message>
<xml_diff>
--- a/0.a.NOTEBOOK_ICTV_MSL35_2019.docx
+++ b/0.a.NOTEBOOK_ICTV_MSL35_2019.docx
@@ -9041,8 +9041,63 @@
       </w:r>
     </w:p>
     <w:p>
+      <w:r>
+        <w:t xml:space="preserve">20200417.1700 </w:t>
+      </w:r>
+      <w:r>
+        <w:t>Ran this on dev.ictvonlin</w:t>
+      </w:r>
+      <w:r>
+        <w:t>e</w:t>
+      </w:r>
       <w:bookmarkStart w:id="0" w:name="_GoBack"/>
       <w:bookmarkEnd w:id="0"/>
+      <w:r>
+        <w:t>.org</w:t>
+      </w:r>
+    </w:p>
+    <w:p>
+      <w:pPr>
+        <w:pStyle w:val="Heading5"/>
+      </w:pPr>
+      <w:r>
+        <w:t>7e.QC_check_for_genera_with_type_species_issues.xFix_designateTypeSpecies.sql</w:t>
+      </w:r>
+    </w:p>
+    <w:p>
+      <w:r>
+        <w:t xml:space="preserve">For the </w:t>
+      </w:r>
+      <w:proofErr w:type="gramStart"/>
+      <w:r>
+        <w:t>3</w:t>
+      </w:r>
+      <w:proofErr w:type="gramEnd"/>
+      <w:r>
+        <w:t xml:space="preserve"> remaining MSL35 genera with multiple type species, Elliot specified the correct one. </w:t>
+      </w:r>
+    </w:p>
+    <w:p>
+      <w:r>
+        <w:t xml:space="preserve">This script makes it so. </w:t>
+      </w:r>
+    </w:p>
+    <w:p>
+      <w:r>
+        <w:t>20200417.2050</w:t>
+      </w:r>
+      <w:r>
+        <w:t xml:space="preserve"> </w:t>
+      </w:r>
+      <w:r>
+        <w:t>Ran this on dev.ictvonlin</w:t>
+      </w:r>
+      <w:r>
+        <w:t>e</w:t>
+      </w:r>
+      <w:r>
+        <w:t>.org</w:t>
+      </w:r>
     </w:p>
     <w:p>
       <w:pPr>
@@ -9226,6 +9281,7 @@
         <w:pStyle w:val="Heading4"/>
       </w:pPr>
       <w:r>
+        <w:lastRenderedPageBreak/>
         <w:t xml:space="preserve">BACKUP: </w:t>
       </w:r>
       <w:r>
@@ -9238,7 +9294,6 @@
         <w:pStyle w:val="Heading3"/>
       </w:pPr>
       <w:r>
-        <w:lastRenderedPageBreak/>
         <w:t>9z0.</w:t>
       </w:r>
       <w:r>
@@ -9746,6 +9801,7 @@
           <w:sz w:val="16"/>
           <w:szCs w:val="16"/>
         </w:rPr>
+        <w:lastRenderedPageBreak/>
         <w:t xml:space="preserve">Error: </w:t>
       </w:r>
       <w:r>
@@ -9800,7 +9856,6 @@
           <w:sz w:val="16"/>
           <w:szCs w:val="16"/>
         </w:rPr>
-        <w:lastRenderedPageBreak/>
         <w:t>re-creation of a subfamily that already existed.</w:t>
       </w:r>
     </w:p>
@@ -10624,6 +10679,7 @@
           <w:p>
             <w:proofErr w:type="spellStart"/>
             <w:r>
+              <w:lastRenderedPageBreak/>
               <w:t>prev_msl</w:t>
             </w:r>
             <w:proofErr w:type="spellEnd"/>
@@ -10739,7 +10795,6 @@
           </w:tcPr>
           <w:p>
             <w:r>
-              <w:lastRenderedPageBreak/>
               <w:t>NULL</w:t>
             </w:r>
           </w:p>
@@ -12178,6 +12233,7 @@
         </w:numPr>
       </w:pPr>
       <w:r>
+        <w:lastRenderedPageBreak/>
         <w:t>Version tab - paste in results from first query (check dates!)</w:t>
       </w:r>
     </w:p>
@@ -12190,7 +12246,6 @@
         </w:numPr>
       </w:pPr>
       <w:r>
-        <w:lastRenderedPageBreak/>
         <w:t>taxonomy tab - rename</w:t>
       </w:r>
     </w:p>

</xml_diff>

<commit_message>
Add kid/descendant taxa-by-rank counts to taxonomy_node; fix 4 genera in Rhabdoviridae; remove genus Unyawo & species "Xylella virus Paz"
</commit_message>
<xml_diff>
--- a/0.a.NOTEBOOK_ICTV_MSL35_2019.docx
+++ b/0.a.NOTEBOOK_ICTV_MSL35_2019.docx
@@ -9050,8 +9050,6 @@
       <w:r>
         <w:t>e</w:t>
       </w:r>
-      <w:bookmarkStart w:id="0" w:name="_GoBack"/>
-      <w:bookmarkEnd w:id="0"/>
       <w:r>
         <w:t>.org</w:t>
       </w:r>
@@ -9084,10 +9082,7 @@
     </w:p>
     <w:p>
       <w:r>
-        <w:t>20200417.2050</w:t>
-      </w:r>
-      <w:r>
-        <w:t xml:space="preserve"> </w:t>
+        <w:t xml:space="preserve">20200417.2050 </w:t>
       </w:r>
       <w:r>
         <w:t>Ran this on dev.ictvonlin</w:t>
@@ -9375,2659 +9370,20 @@
         </w:rPr>
         <w:t>-schema</w:t>
       </w:r>
-    </w:p>
-    <w:p>
-      <w:pPr>
-        <w:pStyle w:val="NoSpacing"/>
-      </w:pPr>
-    </w:p>
-    <w:p>
-      <w:pPr>
-        <w:pStyle w:val="Heading3"/>
-      </w:pPr>
       <w:r>
         <w:rPr>
           <w:highlight w:val="yellow"/>
         </w:rPr>
-        <w:t xml:space="preserve">WORK HERE - </w:t>
-      </w:r>
+        <w:t xml:space="preserve"> into </w:t>
+      </w:r>
+      <w:proofErr w:type="spellStart"/>
       <w:r>
         <w:rPr>
           <w:highlight w:val="yellow"/>
         </w:rPr>
-        <w:t xml:space="preserve">QQQQQQQQQQ </w:t>
-      </w:r>
-      <w:proofErr w:type="spellStart"/>
-      <w:r>
-        <w:rPr>
-          <w:highlight w:val="yellow"/>
-        </w:rPr>
-        <w:t>QQQQQQQQQQ</w:t>
-      </w:r>
-      <w:proofErr w:type="spellEnd"/>
-      <w:r>
-        <w:rPr>
-          <w:highlight w:val="yellow"/>
-        </w:rPr>
-        <w:t xml:space="preserve"> </w:t>
-      </w:r>
-      <w:proofErr w:type="spellStart"/>
-      <w:r>
-        <w:rPr>
-          <w:highlight w:val="yellow"/>
-        </w:rPr>
-        <w:t>QQQQQQQQQQ</w:t>
-      </w:r>
-      <w:proofErr w:type="spellEnd"/>
-      <w:r>
-        <w:rPr>
-          <w:highlight w:val="yellow"/>
-        </w:rPr>
-        <w:t xml:space="preserve"> </w:t>
-      </w:r>
-      <w:proofErr w:type="spellStart"/>
-      <w:r>
-        <w:rPr>
-          <w:highlight w:val="yellow"/>
-        </w:rPr>
-        <w:t>QQQQQQQQQQ</w:t>
-      </w:r>
-      <w:proofErr w:type="spellEnd"/>
-      <w:r>
-        <w:rPr>
-          <w:highlight w:val="yellow"/>
-        </w:rPr>
-        <w:t xml:space="preserve"> </w:t>
-      </w:r>
-      <w:proofErr w:type="spellStart"/>
-      <w:r>
-        <w:rPr>
-          <w:highlight w:val="yellow"/>
-        </w:rPr>
-        <w:t>QQQQQQQQQQ</w:t>
-      </w:r>
-      <w:proofErr w:type="spellEnd"/>
-      <w:r>
-        <w:rPr>
-          <w:highlight w:val="yellow"/>
-        </w:rPr>
-        <w:t xml:space="preserve"> </w:t>
-      </w:r>
-      <w:proofErr w:type="spellStart"/>
-      <w:r>
-        <w:rPr>
-          <w:highlight w:val="yellow"/>
-        </w:rPr>
-        <w:t>QQQQQQQQQQ</w:t>
-      </w:r>
-      <w:proofErr w:type="spellEnd"/>
-      <w:r>
-        <w:rPr>
-          <w:highlight w:val="yellow"/>
-        </w:rPr>
-        <w:t xml:space="preserve"> </w:t>
-      </w:r>
-      <w:proofErr w:type="spellStart"/>
-      <w:r>
-        <w:rPr>
-          <w:highlight w:val="yellow"/>
-        </w:rPr>
-        <w:t>QQQQQQQQQQ</w:t>
-      </w:r>
-      <w:proofErr w:type="spellEnd"/>
-      <w:r>
-        <w:rPr>
-          <w:highlight w:val="yellow"/>
-        </w:rPr>
-        <w:t xml:space="preserve"> </w:t>
-      </w:r>
-      <w:proofErr w:type="spellStart"/>
-      <w:r>
-        <w:rPr>
-          <w:highlight w:val="yellow"/>
-        </w:rPr>
-        <w:t>QQQQQQQQQQ</w:t>
-      </w:r>
-      <w:proofErr w:type="spellEnd"/>
-      <w:r>
-        <w:rPr>
-          <w:highlight w:val="yellow"/>
-        </w:rPr>
-        <w:t xml:space="preserve"> </w:t>
-      </w:r>
-      <w:proofErr w:type="spellStart"/>
-      <w:r>
-        <w:rPr>
-          <w:highlight w:val="yellow"/>
-        </w:rPr>
-        <w:t>QQQQQQQQQQ</w:t>
-      </w:r>
-      <w:proofErr w:type="spellEnd"/>
-      <w:r>
-        <w:rPr>
-          <w:highlight w:val="yellow"/>
-        </w:rPr>
-        <w:t xml:space="preserve"> </w:t>
-      </w:r>
-      <w:proofErr w:type="spellStart"/>
-      <w:r>
-        <w:rPr>
-          <w:highlight w:val="yellow"/>
-        </w:rPr>
-        <w:t>QQQQQQQQQQ</w:t>
-      </w:r>
-      <w:proofErr w:type="spellEnd"/>
-      <w:r>
-        <w:rPr>
-          <w:highlight w:val="yellow"/>
-        </w:rPr>
-        <w:t xml:space="preserve"> </w:t>
-      </w:r>
-      <w:proofErr w:type="spellStart"/>
-      <w:r>
-        <w:rPr>
-          <w:highlight w:val="yellow"/>
-        </w:rPr>
-        <w:t>QQQQQQQQQQ</w:t>
-      </w:r>
-      <w:proofErr w:type="spellEnd"/>
-    </w:p>
-    <w:p>
-      <w:pPr>
-        <w:pStyle w:val="Heading3"/>
-      </w:pPr>
-      <w:proofErr w:type="gramStart"/>
-      <w:r>
-        <w:t>survey</w:t>
-      </w:r>
-      <w:proofErr w:type="gramEnd"/>
-    </w:p>
-    <w:p>
-      <w:pPr>
-        <w:pStyle w:val="Heading3"/>
-      </w:pPr>
-      <w:r>
-        <w:t xml:space="preserve">4. </w:t>
-      </w:r>
-      <w:proofErr w:type="spellStart"/>
-      <w:proofErr w:type="gramStart"/>
-      <w:r>
-        <w:t>taxonomy_node</w:t>
-      </w:r>
-      <w:proofErr w:type="spellEnd"/>
-      <w:proofErr w:type="gramEnd"/>
-      <w:r>
-        <w:t xml:space="preserve"> - implement </w:t>
-      </w:r>
-      <w:proofErr w:type="spellStart"/>
-      <w:r>
-        <w:t>abolish.sql</w:t>
-      </w:r>
-      <w:proofErr w:type="spellEnd"/>
-    </w:p>
-    <w:p>
-      <w:r>
-        <w:t>Not yet – have to MOVE first</w:t>
-      </w:r>
-    </w:p>
-    <w:p/>
-    <w:p>
-      <w:pPr>
-        <w:pStyle w:val="ListParagraph"/>
-        <w:numPr>
-          <w:ilvl w:val="0"/>
-          <w:numId w:val="12"/>
-        </w:numPr>
-      </w:pPr>
-      <w:r>
-        <w:t xml:space="preserve">2. </w:t>
-      </w:r>
-      <w:proofErr w:type="spellStart"/>
-      <w:r>
-        <w:t>xfer</w:t>
-      </w:r>
-      <w:proofErr w:type="spellEnd"/>
-      <w:r>
-        <w:t xml:space="preserve"> unchanged </w:t>
-      </w:r>
-      <w:r>
-        <w:rPr>
-          <w:color w:val="00B050"/>
-        </w:rPr>
-        <w:t xml:space="preserve">metadata </w:t>
-      </w:r>
-      <w:r>
-        <w:t xml:space="preserve">and </w:t>
-      </w:r>
-      <w:proofErr w:type="spellStart"/>
-      <w:r>
-        <w:t>renamed.sql</w:t>
-      </w:r>
-      <w:proofErr w:type="spellEnd"/>
-    </w:p>
-    <w:p>
-      <w:pPr>
-        <w:pStyle w:val="ListParagraph"/>
-        <w:numPr>
-          <w:ilvl w:val="1"/>
-          <w:numId w:val="12"/>
-        </w:numPr>
-        <w:rPr>
-          <w:color w:val="00B050"/>
-        </w:rPr>
-      </w:pPr>
-      <w:r>
-        <w:rPr>
-          <w:color w:val="00B050"/>
-        </w:rPr>
-        <w:t xml:space="preserve">update to support </w:t>
-      </w:r>
-      <w:proofErr w:type="spellStart"/>
-      <w:r>
-        <w:rPr>
-          <w:color w:val="00B050"/>
-        </w:rPr>
-        <w:t>out_change</w:t>
-      </w:r>
-      <w:proofErr w:type="spellEnd"/>
-      <w:r>
-        <w:rPr>
-          <w:color w:val="00B050"/>
-        </w:rPr>
-        <w:t xml:space="preserve"> ="metadata" </w:t>
-      </w:r>
-    </w:p>
-    <w:p>
-      <w:pPr>
-        <w:pStyle w:val="ListParagraph"/>
-        <w:numPr>
-          <w:ilvl w:val="1"/>
-          <w:numId w:val="12"/>
-        </w:numPr>
-      </w:pPr>
-      <w:proofErr w:type="spellStart"/>
-      <w:r>
-        <w:t>transfering</w:t>
-      </w:r>
-      <w:proofErr w:type="spellEnd"/>
-      <w:r>
-        <w:t xml:space="preserve"> 824 </w:t>
-      </w:r>
-      <w:proofErr w:type="spellStart"/>
-      <w:r>
-        <w:t>src_out_change</w:t>
-      </w:r>
-      <w:proofErr w:type="spellEnd"/>
-      <w:r>
-        <w:t>=rename records</w:t>
-      </w:r>
-    </w:p>
-    <w:p>
-      <w:pPr>
-        <w:pStyle w:val="ListParagraph"/>
-        <w:numPr>
-          <w:ilvl w:val="1"/>
-          <w:numId w:val="12"/>
-        </w:numPr>
-      </w:pPr>
-      <w:proofErr w:type="spellStart"/>
-      <w:r>
-        <w:t>transfering</w:t>
-      </w:r>
-      <w:proofErr w:type="spellEnd"/>
-      <w:r>
-        <w:t xml:space="preserve"> 2980 </w:t>
-      </w:r>
-      <w:proofErr w:type="spellStart"/>
-      <w:r>
-        <w:t>src_out_change</w:t>
-      </w:r>
-      <w:proofErr w:type="spellEnd"/>
-      <w:r>
-        <w:t>=unchanged records</w:t>
-      </w:r>
-    </w:p>
-    <w:p>
-      <w:pPr>
-        <w:pStyle w:val="ListParagraph"/>
-        <w:numPr>
-          <w:ilvl w:val="1"/>
-          <w:numId w:val="12"/>
-        </w:numPr>
-        <w:rPr>
-          <w:color w:val="00B050"/>
-        </w:rPr>
-      </w:pPr>
-      <w:proofErr w:type="spellStart"/>
-      <w:r>
-        <w:t>transfering</w:t>
-      </w:r>
-      <w:proofErr w:type="spellEnd"/>
-      <w:r>
-        <w:t xml:space="preserve"> 10 </w:t>
-      </w:r>
-      <w:proofErr w:type="spellStart"/>
-      <w:r>
-        <w:t>src_out_change</w:t>
-      </w:r>
-      <w:proofErr w:type="spellEnd"/>
-      <w:r>
-        <w:t>=metadata records</w:t>
-      </w:r>
-    </w:p>
-    <w:p>
-      <w:pPr>
-        <w:pStyle w:val="ListParagraph"/>
-        <w:numPr>
-          <w:ilvl w:val="0"/>
-          <w:numId w:val="12"/>
-        </w:numPr>
-      </w:pPr>
-      <w:r>
-        <w:t xml:space="preserve">3. </w:t>
-      </w:r>
-      <w:proofErr w:type="spellStart"/>
-      <w:r>
-        <w:t>xfer</w:t>
-      </w:r>
-      <w:proofErr w:type="spellEnd"/>
-      <w:r>
-        <w:t xml:space="preserve"> </w:t>
-      </w:r>
-      <w:proofErr w:type="spellStart"/>
-      <w:r>
-        <w:t>abolished.sql</w:t>
-      </w:r>
-      <w:proofErr w:type="spellEnd"/>
-    </w:p>
-    <w:p>
-      <w:pPr>
-        <w:pStyle w:val="ListParagraph"/>
-        <w:numPr>
-          <w:ilvl w:val="1"/>
-          <w:numId w:val="12"/>
-        </w:numPr>
-      </w:pPr>
-      <w:proofErr w:type="spellStart"/>
-      <w:r>
-        <w:t>transfering</w:t>
-      </w:r>
-      <w:proofErr w:type="spellEnd"/>
-      <w:r>
-        <w:t xml:space="preserve"> 45 abolished records</w:t>
-      </w:r>
-    </w:p>
-    <w:p>
-      <w:pPr>
-        <w:pStyle w:val="ListParagraph"/>
-        <w:numPr>
-          <w:ilvl w:val="0"/>
-          <w:numId w:val="12"/>
-        </w:numPr>
-      </w:pPr>
-      <w:r>
-        <w:t xml:space="preserve">4. </w:t>
-      </w:r>
-      <w:proofErr w:type="spellStart"/>
-      <w:r>
-        <w:t>xfer</w:t>
-      </w:r>
-      <w:proofErr w:type="spellEnd"/>
-      <w:r>
-        <w:t xml:space="preserve"> new taxa and </w:t>
-      </w:r>
-      <w:proofErr w:type="spellStart"/>
-      <w:r>
-        <w:t>splits.sql</w:t>
-      </w:r>
-      <w:proofErr w:type="spellEnd"/>
-    </w:p>
-    <w:p>
-      <w:pPr>
-        <w:pStyle w:val="ListParagraph"/>
-        <w:numPr>
-          <w:ilvl w:val="1"/>
-          <w:numId w:val="12"/>
-        </w:numPr>
-        <w:rPr>
-          <w:color w:val="00B050"/>
-        </w:rPr>
-      </w:pPr>
-      <w:r>
-        <w:rPr>
-          <w:rFonts w:ascii="Courier New" w:hAnsi="Courier New" w:cs="Courier New"/>
-          <w:noProof/>
-          <w:color w:val="00B050"/>
-          <w:sz w:val="16"/>
-          <w:szCs w:val="16"/>
-        </w:rPr>
-        <w:lastRenderedPageBreak/>
-        <w:t xml:space="preserve">Error: </w:t>
-      </w:r>
-      <w:r>
-        <w:rPr>
-          <w:rFonts w:ascii="Courier New" w:hAnsi="Courier New" w:cs="Courier New"/>
-          <w:noProof/>
-          <w:color w:val="00B050"/>
-          <w:sz w:val="16"/>
-          <w:szCs w:val="16"/>
-        </w:rPr>
-        <w:t>Subquery returned more than 1 value. This is not permitted when the subquery follows =, !=, &lt;, &lt;= , &gt;, &gt;= or when the subquery is used as an expression.</w:t>
-      </w:r>
-    </w:p>
-    <w:p>
-      <w:pPr>
-        <w:pStyle w:val="ListParagraph"/>
-        <w:numPr>
-          <w:ilvl w:val="2"/>
-          <w:numId w:val="12"/>
-        </w:numPr>
-        <w:rPr>
-          <w:color w:val="00B050"/>
-        </w:rPr>
-      </w:pPr>
-      <w:r>
-        <w:rPr>
-          <w:rFonts w:ascii="Courier New" w:hAnsi="Courier New" w:cs="Courier New"/>
-          <w:noProof/>
-          <w:color w:val="00B050"/>
-          <w:sz w:val="16"/>
-          <w:szCs w:val="16"/>
-        </w:rPr>
-        <w:t>fixed species being created in a renamed genus, refered to genus' old name</w:t>
-      </w:r>
-    </w:p>
-    <w:p>
-      <w:pPr>
-        <w:pStyle w:val="ListParagraph"/>
-        <w:numPr>
-          <w:ilvl w:val="2"/>
-          <w:numId w:val="12"/>
-        </w:numPr>
-        <w:rPr>
-          <w:color w:val="00B050"/>
-        </w:rPr>
-      </w:pPr>
-      <w:r>
-        <w:rPr>
-          <w:rFonts w:ascii="Courier New" w:hAnsi="Courier New" w:cs="Courier New"/>
-          <w:noProof/>
-          <w:color w:val="00B050"/>
-          <w:sz w:val="16"/>
-          <w:szCs w:val="16"/>
-        </w:rPr>
-        <w:t>re-creation of a subfamily that already existed.</w:t>
-      </w:r>
-    </w:p>
-    <w:p>
-      <w:pPr>
-        <w:pStyle w:val="ListParagraph"/>
-        <w:numPr>
-          <w:ilvl w:val="1"/>
-          <w:numId w:val="12"/>
-        </w:numPr>
-      </w:pPr>
-      <w:proofErr w:type="spellStart"/>
-      <w:r>
-        <w:t>transfering</w:t>
-      </w:r>
-      <w:proofErr w:type="spellEnd"/>
-      <w:r>
-        <w:t xml:space="preserve"> 691 </w:t>
-      </w:r>
-      <w:proofErr w:type="spellStart"/>
-      <w:r>
-        <w:t>dest_in_change</w:t>
-      </w:r>
-      <w:proofErr w:type="spellEnd"/>
-      <w:r>
-        <w:t>=new</w:t>
-      </w:r>
-    </w:p>
-    <w:p>
-      <w:pPr>
-        <w:pStyle w:val="ListParagraph"/>
-        <w:numPr>
-          <w:ilvl w:val="0"/>
-          <w:numId w:val="12"/>
-        </w:numPr>
-      </w:pPr>
-      <w:r>
-        <w:t xml:space="preserve">5. </w:t>
-      </w:r>
-      <w:proofErr w:type="spellStart"/>
-      <w:r>
-        <w:t>xfer</w:t>
-      </w:r>
-      <w:proofErr w:type="spellEnd"/>
-      <w:r>
-        <w:t xml:space="preserve"> </w:t>
-      </w:r>
-      <w:proofErr w:type="spellStart"/>
-      <w:r>
-        <w:t>moves.sql</w:t>
-      </w:r>
-      <w:proofErr w:type="spellEnd"/>
-    </w:p>
-    <w:p>
-      <w:pPr>
-        <w:pStyle w:val="ListParagraph"/>
-        <w:numPr>
-          <w:ilvl w:val="1"/>
-          <w:numId w:val="12"/>
-        </w:numPr>
-        <w:rPr>
-          <w:color w:val="008000"/>
-        </w:rPr>
-      </w:pPr>
-      <w:r>
-        <w:rPr>
-          <w:color w:val="008000"/>
-        </w:rPr>
-        <w:t xml:space="preserve">update to support </w:t>
-      </w:r>
-      <w:proofErr w:type="spellStart"/>
-      <w:r>
-        <w:rPr>
-          <w:color w:val="008000"/>
-        </w:rPr>
-        <w:t>move_type</w:t>
-      </w:r>
-      <w:proofErr w:type="spellEnd"/>
-      <w:r>
-        <w:rPr>
-          <w:color w:val="008000"/>
-        </w:rPr>
-        <w:t xml:space="preserve">: change to </w:t>
-      </w:r>
-      <w:proofErr w:type="spellStart"/>
-      <w:r>
-        <w:rPr>
-          <w:color w:val="008000"/>
-        </w:rPr>
-        <w:t>src_out_change</w:t>
-      </w:r>
-      <w:proofErr w:type="spellEnd"/>
-      <w:r>
-        <w:rPr>
-          <w:color w:val="008000"/>
-        </w:rPr>
-        <w:t xml:space="preserve"> like 'move%'</w:t>
-      </w:r>
-    </w:p>
-    <w:p>
-      <w:pPr>
-        <w:pStyle w:val="ListParagraph"/>
-        <w:numPr>
-          <w:ilvl w:val="1"/>
-          <w:numId w:val="12"/>
-        </w:numPr>
-      </w:pPr>
-      <w:proofErr w:type="spellStart"/>
-      <w:r>
-        <w:t>transfering</w:t>
-      </w:r>
-      <w:proofErr w:type="spellEnd"/>
-      <w:r>
-        <w:t xml:space="preserve"> 52 </w:t>
-      </w:r>
-      <w:proofErr w:type="spellStart"/>
-      <w:r>
-        <w:t>src_out_change</w:t>
-      </w:r>
-      <w:proofErr w:type="spellEnd"/>
-      <w:r>
-        <w:t>=move</w:t>
-      </w:r>
-    </w:p>
-    <w:p>
-      <w:pPr>
-        <w:pStyle w:val="ListParagraph"/>
-        <w:numPr>
-          <w:ilvl w:val="1"/>
-          <w:numId w:val="12"/>
-        </w:numPr>
-      </w:pPr>
-      <w:proofErr w:type="spellStart"/>
-      <w:r>
-        <w:t>transfering</w:t>
-      </w:r>
-      <w:proofErr w:type="spellEnd"/>
-      <w:r>
-        <w:t xml:space="preserve"> 39 </w:t>
-      </w:r>
-      <w:proofErr w:type="spellStart"/>
-      <w:r>
-        <w:t>src_out_change</w:t>
-      </w:r>
-      <w:proofErr w:type="spellEnd"/>
-      <w:r>
-        <w:t>=</w:t>
-      </w:r>
-      <w:proofErr w:type="spellStart"/>
-      <w:r>
-        <w:t>move_rename</w:t>
-      </w:r>
-      <w:proofErr w:type="spellEnd"/>
-    </w:p>
-    <w:p>
-      <w:pPr>
-        <w:pStyle w:val="ListParagraph"/>
-        <w:numPr>
-          <w:ilvl w:val="1"/>
-          <w:numId w:val="12"/>
-        </w:numPr>
-      </w:pPr>
-      <w:proofErr w:type="spellStart"/>
-      <w:r>
-        <w:t>transfering</w:t>
-      </w:r>
-      <w:proofErr w:type="spellEnd"/>
-      <w:r>
-        <w:t xml:space="preserve"> 6 </w:t>
-      </w:r>
-      <w:proofErr w:type="spellStart"/>
-      <w:r>
-        <w:t>src_out_change</w:t>
-      </w:r>
-      <w:proofErr w:type="spellEnd"/>
-      <w:r>
-        <w:t>=</w:t>
-      </w:r>
-      <w:proofErr w:type="spellStart"/>
-      <w:r>
-        <w:t>move_type</w:t>
-      </w:r>
-      <w:proofErr w:type="spellEnd"/>
-    </w:p>
-    <w:p>
-      <w:pPr>
-        <w:pStyle w:val="ListParagraph"/>
-        <w:numPr>
-          <w:ilvl w:val="0"/>
-          <w:numId w:val="12"/>
-        </w:numPr>
-      </w:pPr>
-      <w:r>
-        <w:t xml:space="preserve">6a </w:t>
-      </w:r>
-      <w:proofErr w:type="spellStart"/>
-      <w:r>
-        <w:t>xfer</w:t>
-      </w:r>
-      <w:proofErr w:type="spellEnd"/>
-      <w:r>
-        <w:t xml:space="preserve"> merges</w:t>
-      </w:r>
-    </w:p>
-    <w:p>
-      <w:pPr>
-        <w:pStyle w:val="ListParagraph"/>
-        <w:numPr>
-          <w:ilvl w:val="0"/>
-          <w:numId w:val="12"/>
-        </w:numPr>
-      </w:pPr>
-      <w:r>
-        <w:t>6b. create new molecule types (move earlier</w:t>
-      </w:r>
-      <w:proofErr w:type="gramStart"/>
-      <w:r>
-        <w:t>? )</w:t>
-      </w:r>
-      <w:proofErr w:type="gramEnd"/>
-    </w:p>
-    <w:p>
-      <w:pPr>
-        <w:pStyle w:val="ListParagraph"/>
-        <w:numPr>
-          <w:ilvl w:val="0"/>
-          <w:numId w:val="12"/>
-        </w:numPr>
-        <w:rPr>
-          <w:lang w:val="fr-FR"/>
-        </w:rPr>
-      </w:pPr>
-      <w:r>
-        <w:rPr>
-          <w:lang w:val="fr-FR"/>
-        </w:rPr>
-        <w:t xml:space="preserve">6c. </w:t>
-      </w:r>
-      <w:proofErr w:type="spellStart"/>
-      <w:r>
-        <w:rPr>
-          <w:lang w:val="fr-FR"/>
-        </w:rPr>
-        <w:t>xfer</w:t>
-      </w:r>
-      <w:proofErr w:type="spellEnd"/>
-      <w:r>
-        <w:rPr>
-          <w:lang w:val="fr-FR"/>
-        </w:rPr>
-        <w:t xml:space="preserve"> </w:t>
-      </w:r>
-      <w:proofErr w:type="spellStart"/>
-      <w:r>
-        <w:rPr>
-          <w:lang w:val="fr-FR"/>
-        </w:rPr>
-        <w:t>metadata</w:t>
-      </w:r>
-      <w:proofErr w:type="spellEnd"/>
-      <w:r>
-        <w:rPr>
-          <w:lang w:val="fr-FR"/>
-        </w:rPr>
-        <w:t xml:space="preserve"> (</w:t>
-      </w:r>
-      <w:proofErr w:type="spellStart"/>
-      <w:r>
-        <w:rPr>
-          <w:lang w:val="fr-FR"/>
-        </w:rPr>
-        <w:t>isolates</w:t>
-      </w:r>
-      <w:proofErr w:type="spellEnd"/>
-      <w:r>
-        <w:rPr>
-          <w:lang w:val="fr-FR"/>
-        </w:rPr>
-        <w:t xml:space="preserve">, </w:t>
-      </w:r>
-      <w:proofErr w:type="spellStart"/>
-      <w:r>
-        <w:rPr>
-          <w:lang w:val="fr-FR"/>
-        </w:rPr>
-        <w:t>abbrevs</w:t>
-      </w:r>
-      <w:proofErr w:type="spellEnd"/>
-      <w:r>
-        <w:rPr>
-          <w:lang w:val="fr-FR"/>
-        </w:rPr>
-        <w:t xml:space="preserve">, accession, </w:t>
-      </w:r>
-      <w:proofErr w:type="spellStart"/>
-      <w:r>
-        <w:rPr>
-          <w:lang w:val="fr-FR"/>
-        </w:rPr>
-        <w:t>molecule_type</w:t>
-      </w:r>
-      <w:proofErr w:type="spellEnd"/>
-      <w:r>
-        <w:rPr>
-          <w:lang w:val="fr-FR"/>
-        </w:rPr>
-        <w:t>)</w:t>
-      </w:r>
-    </w:p>
-    <w:p>
-      <w:pPr>
-        <w:pStyle w:val="ListParagraph"/>
-        <w:numPr>
-          <w:ilvl w:val="0"/>
-          <w:numId w:val="12"/>
-        </w:numPr>
-      </w:pPr>
-      <w:r>
-        <w:t xml:space="preserve">7. </w:t>
-      </w:r>
-      <w:proofErr w:type="spellStart"/>
-      <w:r>
-        <w:t>fixups.sql</w:t>
-      </w:r>
-      <w:proofErr w:type="spellEnd"/>
-    </w:p>
-    <w:p>
-      <w:pPr>
-        <w:pStyle w:val="ListParagraph"/>
-        <w:numPr>
-          <w:ilvl w:val="1"/>
-          <w:numId w:val="12"/>
-        </w:numPr>
-      </w:pPr>
-      <w:r>
-        <w:t>set MSL notes</w:t>
-      </w:r>
-      <w:r>
-        <w:t xml:space="preserve"> - need to get text from Elliot- moved that script 2, and defined a place in the excel file. </w:t>
-      </w:r>
-    </w:p>
-    <w:p>
-      <w:pPr>
-        <w:pStyle w:val="ListParagraph"/>
-        <w:numPr>
-          <w:ilvl w:val="0"/>
-          <w:numId w:val="12"/>
-        </w:numPr>
-      </w:pPr>
-      <w:r>
-        <w:t>8a. check for duplicate taxa names</w:t>
-      </w:r>
-    </w:p>
-    <w:p>
-      <w:pPr>
-        <w:pStyle w:val="ListParagraph"/>
-        <w:numPr>
-          <w:ilvl w:val="0"/>
-          <w:numId w:val="12"/>
-        </w:numPr>
-      </w:pPr>
-      <w:r>
-        <w:t>8</w:t>
-      </w:r>
-      <w:r>
-        <w:t>b</w:t>
-      </w:r>
-      <w:r>
-        <w:t xml:space="preserve">a. build delta </w:t>
-      </w:r>
-      <w:proofErr w:type="spellStart"/>
-      <w:r>
-        <w:t>nodes.sql</w:t>
-      </w:r>
-      <w:proofErr w:type="spellEnd"/>
-    </w:p>
-    <w:p>
-      <w:pPr>
-        <w:pStyle w:val="ListParagraph"/>
-        <w:numPr>
-          <w:ilvl w:val="1"/>
-          <w:numId w:val="12"/>
-        </w:numPr>
-      </w:pPr>
-      <w:r>
-        <w:t>CONSIDER IF WE SHOULD USE SP [</w:t>
-      </w:r>
-      <w:proofErr w:type="spellStart"/>
-      <w:r>
-        <w:t>rebuild_delta_nodes</w:t>
-      </w:r>
-      <w:proofErr w:type="spellEnd"/>
-      <w:r>
-        <w:t>]</w:t>
-      </w:r>
-    </w:p>
-    <w:tbl>
-      <w:tblPr>
-        <w:tblStyle w:val="TableGrid"/>
-        <w:tblW w:w="0" w:type="auto"/>
-        <w:tblInd w:w="1440" w:type="dxa"/>
-        <w:tblLook w:val="04A0" w:firstRow="1" w:lastRow="0" w:firstColumn="1" w:lastColumn="0" w:noHBand="0" w:noVBand="1"/>
-      </w:tblPr>
-      <w:tblGrid>
-        <w:gridCol w:w="708"/>
-        <w:gridCol w:w="2757"/>
-        <w:gridCol w:w="1992"/>
-      </w:tblGrid>
-      <w:tr>
-        <w:tc>
-          <w:tcPr>
-            <w:tcW w:w="708" w:type="dxa"/>
-            <w:shd w:val="clear" w:color="auto" w:fill="A6A6A6" w:themeFill="background1" w:themeFillShade="A6"/>
-          </w:tcPr>
-          <w:p>
-            <w:r>
-              <w:t>MSL</w:t>
-            </w:r>
-          </w:p>
-        </w:tc>
-        <w:tc>
-          <w:tcPr>
-            <w:tcW w:w="2757" w:type="dxa"/>
-            <w:shd w:val="clear" w:color="auto" w:fill="A6A6A6" w:themeFill="background1" w:themeFillShade="A6"/>
-          </w:tcPr>
-          <w:p>
-            <w:proofErr w:type="spellStart"/>
-            <w:r>
-              <w:t>change_type</w:t>
-            </w:r>
-            <w:proofErr w:type="spellEnd"/>
-          </w:p>
-        </w:tc>
-        <w:tc>
-          <w:tcPr>
-            <w:tcW w:w="1992" w:type="dxa"/>
-            <w:shd w:val="clear" w:color="auto" w:fill="A6A6A6" w:themeFill="background1" w:themeFillShade="A6"/>
-          </w:tcPr>
-          <w:p>
-            <w:r>
-              <w:t>taxa count</w:t>
-            </w:r>
-          </w:p>
-        </w:tc>
-      </w:tr>
-      <w:tr>
-        <w:tc>
-          <w:tcPr>
-            <w:tcW w:w="708" w:type="dxa"/>
-          </w:tcPr>
-          <w:p>
-            <w:pPr>
-              <w:tabs>
-                <w:tab w:val="left" w:pos="1665"/>
-              </w:tabs>
-            </w:pPr>
-            <w:r>
-              <w:t>30</w:t>
-            </w:r>
-          </w:p>
-        </w:tc>
-        <w:tc>
-          <w:tcPr>
-            <w:tcW w:w="2757" w:type="dxa"/>
-          </w:tcPr>
-          <w:p>
-            <w:pPr>
-              <w:tabs>
-                <w:tab w:val="left" w:pos="1665"/>
-              </w:tabs>
-            </w:pPr>
-            <w:r>
-              <w:t>UNCHANGED</w:t>
-            </w:r>
-          </w:p>
-        </w:tc>
-        <w:tc>
-          <w:tcPr>
-            <w:tcW w:w="1992" w:type="dxa"/>
-          </w:tcPr>
-          <w:p>
-            <w:r>
-              <w:t>2782</w:t>
-            </w:r>
-          </w:p>
-        </w:tc>
-      </w:tr>
-      <w:tr>
-        <w:tc>
-          <w:tcPr>
-            <w:tcW w:w="708" w:type="dxa"/>
-          </w:tcPr>
-          <w:p>
-            <w:r>
-              <w:t>30</w:t>
-            </w:r>
-          </w:p>
-        </w:tc>
-        <w:tc>
-          <w:tcPr>
-            <w:tcW w:w="2757" w:type="dxa"/>
-          </w:tcPr>
-          <w:p>
-            <w:r>
-              <w:t>Abolished,</w:t>
-            </w:r>
-          </w:p>
-        </w:tc>
-        <w:tc>
-          <w:tcPr>
-            <w:tcW w:w="1992" w:type="dxa"/>
-          </w:tcPr>
-          <w:p>
-            <w:r>
-              <w:t>44</w:t>
-            </w:r>
-          </w:p>
-        </w:tc>
-      </w:tr>
-      <w:tr>
-        <w:tc>
-          <w:tcPr>
-            <w:tcW w:w="708" w:type="dxa"/>
-          </w:tcPr>
-          <w:p>
-            <w:r>
-              <w:t>30</w:t>
-            </w:r>
-          </w:p>
-        </w:tc>
-        <w:tc>
-          <w:tcPr>
-            <w:tcW w:w="2757" w:type="dxa"/>
-          </w:tcPr>
-          <w:p>
-            <w:proofErr w:type="spellStart"/>
-            <w:r>
-              <w:t>Merged,Moved</w:t>
-            </w:r>
-            <w:proofErr w:type="spellEnd"/>
-            <w:r>
-              <w:t>,</w:t>
-            </w:r>
-          </w:p>
-        </w:tc>
-        <w:tc>
-          <w:tcPr>
-            <w:tcW w:w="1992" w:type="dxa"/>
-          </w:tcPr>
-          <w:p>
-            <w:r>
-              <w:t>2</w:t>
-            </w:r>
-          </w:p>
-        </w:tc>
-      </w:tr>
-      <w:tr>
-        <w:tc>
-          <w:tcPr>
-            <w:tcW w:w="708" w:type="dxa"/>
-          </w:tcPr>
-          <w:p>
-            <w:r>
-              <w:t>30</w:t>
-            </w:r>
-          </w:p>
-        </w:tc>
-        <w:tc>
-          <w:tcPr>
-            <w:tcW w:w="2757" w:type="dxa"/>
-          </w:tcPr>
-          <w:p>
-            <w:r>
-              <w:t>Moved,</w:t>
-            </w:r>
-          </w:p>
-        </w:tc>
-        <w:tc>
-          <w:tcPr>
-            <w:tcW w:w="1992" w:type="dxa"/>
-          </w:tcPr>
-          <w:p>
-            <w:r>
-              <w:t>164</w:t>
-            </w:r>
-          </w:p>
-        </w:tc>
-      </w:tr>
-      <w:tr>
-        <w:tc>
-          <w:tcPr>
-            <w:tcW w:w="708" w:type="dxa"/>
-          </w:tcPr>
-          <w:p>
-            <w:r>
-              <w:t>30</w:t>
-            </w:r>
-          </w:p>
-        </w:tc>
-        <w:tc>
-          <w:tcPr>
-            <w:tcW w:w="2757" w:type="dxa"/>
-          </w:tcPr>
-          <w:p>
-            <w:r>
-              <w:t>New,</w:t>
-            </w:r>
-          </w:p>
-        </w:tc>
-        <w:tc>
-          <w:tcPr>
-            <w:tcW w:w="1992" w:type="dxa"/>
-          </w:tcPr>
-          <w:p>
-            <w:r>
-              <w:t>692</w:t>
-            </w:r>
-          </w:p>
-        </w:tc>
-      </w:tr>
-      <w:tr>
-        <w:tc>
-          <w:tcPr>
-            <w:tcW w:w="708" w:type="dxa"/>
-          </w:tcPr>
-          <w:p>
-            <w:r>
-              <w:t>30</w:t>
-            </w:r>
-          </w:p>
-        </w:tc>
-        <w:tc>
-          <w:tcPr>
-            <w:tcW w:w="2757" w:type="dxa"/>
-          </w:tcPr>
-          <w:p>
-            <w:r>
-              <w:t>Renamed,</w:t>
-            </w:r>
-          </w:p>
-        </w:tc>
-        <w:tc>
-          <w:tcPr>
-            <w:tcW w:w="1992" w:type="dxa"/>
-          </w:tcPr>
-          <w:p>
-            <w:r>
-              <w:t>417</w:t>
-            </w:r>
-          </w:p>
-        </w:tc>
-      </w:tr>
-      <w:tr>
-        <w:tc>
-          <w:tcPr>
-            <w:tcW w:w="708" w:type="dxa"/>
-          </w:tcPr>
-          <w:p>
-            <w:r>
-              <w:t>30</w:t>
-            </w:r>
-          </w:p>
-        </w:tc>
-        <w:tc>
-          <w:tcPr>
-            <w:tcW w:w="2757" w:type="dxa"/>
-          </w:tcPr>
-          <w:p>
-            <w:proofErr w:type="spellStart"/>
-            <w:r>
-              <w:t>Renamed,Moved</w:t>
-            </w:r>
-            <w:proofErr w:type="spellEnd"/>
-            <w:r>
-              <w:t>,</w:t>
-            </w:r>
-          </w:p>
-        </w:tc>
-        <w:tc>
-          <w:tcPr>
-            <w:tcW w:w="1992" w:type="dxa"/>
-          </w:tcPr>
-          <w:p>
-            <w:r>
-              <w:t>446</w:t>
-            </w:r>
-          </w:p>
-        </w:tc>
-      </w:tr>
-      <w:tr>
-        <w:tc>
-          <w:tcPr>
-            <w:tcW w:w="708" w:type="dxa"/>
-          </w:tcPr>
-          <w:p>
-            <w:r>
-              <w:t>30</w:t>
-            </w:r>
-          </w:p>
-        </w:tc>
-        <w:tc>
-          <w:tcPr>
-            <w:tcW w:w="2757" w:type="dxa"/>
-          </w:tcPr>
-          <w:p>
-            <w:proofErr w:type="spellStart"/>
-            <w:r>
-              <w:t>Renamed,Moved,Promoted</w:t>
-            </w:r>
-            <w:proofErr w:type="spellEnd"/>
-            <w:r>
-              <w:t>,</w:t>
-            </w:r>
-          </w:p>
-        </w:tc>
-        <w:tc>
-          <w:tcPr>
-            <w:tcW w:w="1992" w:type="dxa"/>
-          </w:tcPr>
-          <w:p>
-            <w:r>
-              <w:t>1</w:t>
-            </w:r>
-          </w:p>
-        </w:tc>
-      </w:tr>
-    </w:tbl>
-    <w:p>
-      <w:pPr>
-        <w:pStyle w:val="ListParagraph"/>
-        <w:numPr>
-          <w:ilvl w:val="0"/>
-          <w:numId w:val="12"/>
-        </w:numPr>
-      </w:pPr>
-      <w:r>
-        <w:t>8</w:t>
-      </w:r>
-      <w:r>
-        <w:t>b</w:t>
-      </w:r>
-      <w:r>
-        <w:t xml:space="preserve">b. rebuild merge-split </w:t>
-      </w:r>
-      <w:proofErr w:type="spellStart"/>
-      <w:r>
-        <w:t>table.sql</w:t>
-      </w:r>
-      <w:proofErr w:type="spellEnd"/>
-    </w:p>
-    <w:p>
-      <w:pPr>
-        <w:pStyle w:val="ListParagraph"/>
-        <w:numPr>
-          <w:ilvl w:val="1"/>
-          <w:numId w:val="12"/>
-        </w:numPr>
-      </w:pPr>
-      <w:r>
-        <w:t>CONSIDER IF WE SHOULD USE SP [</w:t>
-      </w:r>
-      <w:proofErr w:type="spellStart"/>
-      <w:r>
-        <w:t>rebuild_node_merge_split</w:t>
-      </w:r>
-      <w:proofErr w:type="spellEnd"/>
-      <w:r>
-        <w:t>]</w:t>
-      </w:r>
-    </w:p>
-    <w:p>
-      <w:pPr>
-        <w:pStyle w:val="ListParagraph"/>
-        <w:numPr>
-          <w:ilvl w:val="1"/>
-          <w:numId w:val="12"/>
-        </w:numPr>
-      </w:pPr>
-    </w:p>
-    <w:p>
-      <w:pPr>
-        <w:pStyle w:val="ListParagraph"/>
-        <w:numPr>
-          <w:ilvl w:val="0"/>
-          <w:numId w:val="12"/>
-        </w:numPr>
-      </w:pPr>
-      <w:r>
-        <w:t xml:space="preserve">9x. QC </w:t>
-      </w:r>
-      <w:proofErr w:type="spellStart"/>
-      <w:r>
-        <w:t>queries.sql</w:t>
-      </w:r>
-      <w:proofErr w:type="spellEnd"/>
-    </w:p>
-    <w:tbl>
-      <w:tblPr>
-        <w:tblStyle w:val="TableGrid"/>
-        <w:tblW w:w="13176" w:type="dxa"/>
-        <w:tblLayout w:type="fixed"/>
-        <w:tblLook w:val="04A0" w:firstRow="1" w:lastRow="0" w:firstColumn="1" w:lastColumn="0" w:noHBand="0" w:noVBand="1"/>
-      </w:tblPr>
-      <w:tblGrid>
-        <w:gridCol w:w="1149"/>
-        <w:gridCol w:w="1915"/>
-        <w:gridCol w:w="638"/>
-        <w:gridCol w:w="1198"/>
-        <w:gridCol w:w="1142"/>
-        <w:gridCol w:w="1186"/>
-        <w:gridCol w:w="1572"/>
-        <w:gridCol w:w="1369"/>
-        <w:gridCol w:w="3007"/>
-      </w:tblGrid>
-      <w:tr>
-        <w:tc>
-          <w:tcPr>
-            <w:tcW w:w="1149" w:type="dxa"/>
-            <w:shd w:val="clear" w:color="auto" w:fill="BFBFBF" w:themeFill="background1" w:themeFillShade="BF"/>
-          </w:tcPr>
-          <w:p>
-            <w:proofErr w:type="spellStart"/>
-            <w:r>
-              <w:lastRenderedPageBreak/>
-              <w:t>prev_msl</w:t>
-            </w:r>
-            <w:proofErr w:type="spellEnd"/>
-          </w:p>
-        </w:tc>
-        <w:tc>
-          <w:tcPr>
-            <w:tcW w:w="1915" w:type="dxa"/>
-            <w:shd w:val="clear" w:color="auto" w:fill="BFBFBF" w:themeFill="background1" w:themeFillShade="BF"/>
-          </w:tcPr>
-          <w:p>
-            <w:proofErr w:type="spellStart"/>
-            <w:r>
-              <w:t>prev_tags</w:t>
-            </w:r>
-            <w:proofErr w:type="spellEnd"/>
-          </w:p>
-        </w:tc>
-        <w:tc>
-          <w:tcPr>
-            <w:tcW w:w="638" w:type="dxa"/>
-            <w:shd w:val="clear" w:color="auto" w:fill="BFBFBF" w:themeFill="background1" w:themeFillShade="BF"/>
-          </w:tcPr>
-          <w:p>
-            <w:proofErr w:type="spellStart"/>
-            <w:r>
-              <w:t>msl</w:t>
-            </w:r>
-            <w:proofErr w:type="spellEnd"/>
-          </w:p>
-        </w:tc>
-        <w:tc>
-          <w:tcPr>
-            <w:tcW w:w="1198" w:type="dxa"/>
-            <w:shd w:val="clear" w:color="auto" w:fill="BFBFBF" w:themeFill="background1" w:themeFillShade="BF"/>
-          </w:tcPr>
-          <w:p>
-            <w:proofErr w:type="spellStart"/>
-            <w:r>
-              <w:t>next_tags</w:t>
-            </w:r>
-            <w:proofErr w:type="spellEnd"/>
-          </w:p>
-        </w:tc>
-        <w:tc>
-          <w:tcPr>
-            <w:tcW w:w="1142" w:type="dxa"/>
-            <w:shd w:val="clear" w:color="auto" w:fill="BFBFBF" w:themeFill="background1" w:themeFillShade="BF"/>
-          </w:tcPr>
-          <w:p>
-            <w:proofErr w:type="spellStart"/>
-            <w:r>
-              <w:t>next_msl</w:t>
-            </w:r>
-            <w:proofErr w:type="spellEnd"/>
-          </w:p>
-        </w:tc>
-        <w:tc>
-          <w:tcPr>
-            <w:tcW w:w="1186" w:type="dxa"/>
-            <w:shd w:val="clear" w:color="auto" w:fill="BFBFBF" w:themeFill="background1" w:themeFillShade="BF"/>
-          </w:tcPr>
-          <w:p>
-            <w:proofErr w:type="spellStart"/>
-            <w:r>
-              <w:t>viz_count</w:t>
-            </w:r>
-            <w:proofErr w:type="spellEnd"/>
-          </w:p>
-        </w:tc>
-        <w:tc>
-          <w:tcPr>
-            <w:tcW w:w="1572" w:type="dxa"/>
-            <w:shd w:val="clear" w:color="auto" w:fill="BFBFBF" w:themeFill="background1" w:themeFillShade="BF"/>
-          </w:tcPr>
-          <w:p>
-            <w:proofErr w:type="spellStart"/>
-            <w:r>
-              <w:t>hidden_count</w:t>
-            </w:r>
-            <w:proofErr w:type="spellEnd"/>
-          </w:p>
-        </w:tc>
-        <w:tc>
-          <w:tcPr>
-            <w:tcW w:w="1369" w:type="dxa"/>
-            <w:shd w:val="clear" w:color="auto" w:fill="BFBFBF" w:themeFill="background1" w:themeFillShade="BF"/>
-          </w:tcPr>
-          <w:p>
-            <w:proofErr w:type="spellStart"/>
-            <w:r>
-              <w:t>total_count</w:t>
-            </w:r>
-            <w:proofErr w:type="spellEnd"/>
-          </w:p>
-        </w:tc>
-        <w:tc>
-          <w:tcPr>
-            <w:tcW w:w="3007" w:type="dxa"/>
-            <w:shd w:val="clear" w:color="auto" w:fill="BFBFBF" w:themeFill="background1" w:themeFillShade="BF"/>
-          </w:tcPr>
-          <w:p>
-            <w:r>
-              <w:t>notes and errors</w:t>
-            </w:r>
-          </w:p>
-        </w:tc>
-      </w:tr>
-      <w:tr>
-        <w:tc>
-          <w:tcPr>
-            <w:tcW w:w="1149" w:type="dxa"/>
-          </w:tcPr>
-          <w:p>
-            <w:r>
-              <w:t>NULL</w:t>
-            </w:r>
-          </w:p>
-        </w:tc>
-        <w:tc>
-          <w:tcPr>
-            <w:tcW w:w="1915" w:type="dxa"/>
-          </w:tcPr>
-          <w:p>
-            <w:r>
-              <w:t>NULL</w:t>
-            </w:r>
-          </w:p>
-        </w:tc>
-        <w:tc>
-          <w:tcPr>
-            <w:tcW w:w="638" w:type="dxa"/>
-            <w:shd w:val="clear" w:color="auto" w:fill="BFBFBF" w:themeFill="background1" w:themeFillShade="BF"/>
-          </w:tcPr>
-          <w:p>
-            <w:r>
-              <w:t>30</w:t>
-            </w:r>
-          </w:p>
-        </w:tc>
-        <w:tc>
-          <w:tcPr>
-            <w:tcW w:w="1198" w:type="dxa"/>
-          </w:tcPr>
-          <w:p>
-            <w:r>
-              <w:t>NULL</w:t>
-            </w:r>
-          </w:p>
-        </w:tc>
-        <w:tc>
-          <w:tcPr>
-            <w:tcW w:w="1142" w:type="dxa"/>
-          </w:tcPr>
-          <w:p>
-            <w:r>
-              <w:t>NULL</w:t>
-            </w:r>
-          </w:p>
-        </w:tc>
-        <w:tc>
-          <w:tcPr>
-            <w:tcW w:w="1186" w:type="dxa"/>
-          </w:tcPr>
-          <w:p>
-            <w:r>
-              <w:t>0</w:t>
-            </w:r>
-          </w:p>
-        </w:tc>
-        <w:tc>
-          <w:tcPr>
-            <w:tcW w:w="1572" w:type="dxa"/>
-          </w:tcPr>
-          <w:p>
-            <w:r>
-              <w:t>101</w:t>
-            </w:r>
-          </w:p>
-        </w:tc>
-        <w:tc>
-          <w:tcPr>
-            <w:tcW w:w="1369" w:type="dxa"/>
-          </w:tcPr>
-          <w:p>
-            <w:r>
-              <w:t>101</w:t>
-            </w:r>
-          </w:p>
-        </w:tc>
-        <w:tc>
-          <w:tcPr>
-            <w:tcW w:w="3007" w:type="dxa"/>
-          </w:tcPr>
-          <w:p/>
-        </w:tc>
-      </w:tr>
-      <w:tr>
-        <w:tc>
-          <w:tcPr>
-            <w:tcW w:w="1149" w:type="dxa"/>
-          </w:tcPr>
-          <w:p>
-            <w:r>
-              <w:t>NULL</w:t>
-            </w:r>
-          </w:p>
-        </w:tc>
-        <w:tc>
-          <w:tcPr>
-            <w:tcW w:w="1915" w:type="dxa"/>
-          </w:tcPr>
-          <w:p>
-            <w:r>
-              <w:t>New,</w:t>
-            </w:r>
-          </w:p>
-        </w:tc>
-        <w:tc>
-          <w:tcPr>
-            <w:tcW w:w="638" w:type="dxa"/>
-            <w:shd w:val="clear" w:color="auto" w:fill="BFBFBF" w:themeFill="background1" w:themeFillShade="BF"/>
-          </w:tcPr>
-          <w:p>
-            <w:r>
-              <w:t>30</w:t>
-            </w:r>
-          </w:p>
-        </w:tc>
-        <w:tc>
-          <w:tcPr>
-            <w:tcW w:w="1198" w:type="dxa"/>
-          </w:tcPr>
-          <w:p>
-            <w:r>
-              <w:t>NULL</w:t>
-            </w:r>
-          </w:p>
-        </w:tc>
-        <w:tc>
-          <w:tcPr>
-            <w:tcW w:w="1142" w:type="dxa"/>
-          </w:tcPr>
-          <w:p>
-            <w:r>
-              <w:t>NULL</w:t>
-            </w:r>
-          </w:p>
-        </w:tc>
-        <w:tc>
-          <w:tcPr>
-            <w:tcW w:w="1186" w:type="dxa"/>
-          </w:tcPr>
-          <w:p>
-            <w:r>
-              <w:t>686</w:t>
-            </w:r>
-          </w:p>
-        </w:tc>
-        <w:tc>
-          <w:tcPr>
-            <w:tcW w:w="1572" w:type="dxa"/>
-          </w:tcPr>
-          <w:p>
-            <w:r>
-              <w:t>6</w:t>
-            </w:r>
-          </w:p>
-        </w:tc>
-        <w:tc>
-          <w:tcPr>
-            <w:tcW w:w="1369" w:type="dxa"/>
-          </w:tcPr>
-          <w:p>
-            <w:r>
-              <w:t>692</w:t>
-            </w:r>
-          </w:p>
-        </w:tc>
-        <w:tc>
-          <w:tcPr>
-            <w:tcW w:w="3007" w:type="dxa"/>
-          </w:tcPr>
-          <w:p/>
-        </w:tc>
-      </w:tr>
-      <w:tr>
-        <w:tc>
-          <w:tcPr>
-            <w:tcW w:w="1149" w:type="dxa"/>
-          </w:tcPr>
-          <w:p>
-            <w:r>
-              <w:t>29</w:t>
-            </w:r>
-          </w:p>
-        </w:tc>
-        <w:tc>
-          <w:tcPr>
-            <w:tcW w:w="1915" w:type="dxa"/>
-          </w:tcPr>
-          <w:p/>
-        </w:tc>
-        <w:tc>
-          <w:tcPr>
-            <w:tcW w:w="638" w:type="dxa"/>
-            <w:shd w:val="clear" w:color="auto" w:fill="BFBFBF" w:themeFill="background1" w:themeFillShade="BF"/>
-          </w:tcPr>
-          <w:p>
-            <w:r>
-              <w:t>30</w:t>
-            </w:r>
-          </w:p>
-        </w:tc>
-        <w:tc>
-          <w:tcPr>
-            <w:tcW w:w="1198" w:type="dxa"/>
-          </w:tcPr>
-          <w:p>
-            <w:r>
-              <w:t>NULL</w:t>
-            </w:r>
-          </w:p>
-        </w:tc>
-        <w:tc>
-          <w:tcPr>
-            <w:tcW w:w="1142" w:type="dxa"/>
-          </w:tcPr>
-          <w:p>
-            <w:r>
-              <w:t>NULL</w:t>
-            </w:r>
-          </w:p>
-        </w:tc>
-        <w:tc>
-          <w:tcPr>
-            <w:tcW w:w="1186" w:type="dxa"/>
-          </w:tcPr>
-          <w:p>
-            <w:r>
-              <w:t>2782</w:t>
-            </w:r>
-          </w:p>
-        </w:tc>
-        <w:tc>
-          <w:tcPr>
-            <w:tcW w:w="1572" w:type="dxa"/>
-          </w:tcPr>
-          <w:p>
-            <w:r>
-              <w:t>0</w:t>
-            </w:r>
-          </w:p>
-        </w:tc>
-        <w:tc>
-          <w:tcPr>
-            <w:tcW w:w="1369" w:type="dxa"/>
-          </w:tcPr>
-          <w:p>
-            <w:r>
-              <w:t>2782</w:t>
-            </w:r>
-          </w:p>
-        </w:tc>
-        <w:tc>
-          <w:tcPr>
-            <w:tcW w:w="3007" w:type="dxa"/>
-          </w:tcPr>
-          <w:p/>
-        </w:tc>
-      </w:tr>
-      <w:tr>
-        <w:tc>
-          <w:tcPr>
-            <w:tcW w:w="1149" w:type="dxa"/>
-          </w:tcPr>
-          <w:p>
-            <w:r>
-              <w:t>29</w:t>
-            </w:r>
-          </w:p>
-        </w:tc>
-        <w:tc>
-          <w:tcPr>
-            <w:tcW w:w="1915" w:type="dxa"/>
-          </w:tcPr>
-          <w:p>
-            <w:proofErr w:type="spellStart"/>
-            <w:r>
-              <w:t>Merged,Moved</w:t>
-            </w:r>
-            <w:proofErr w:type="spellEnd"/>
-            <w:r>
-              <w:t>,</w:t>
-            </w:r>
-          </w:p>
-        </w:tc>
-        <w:tc>
-          <w:tcPr>
-            <w:tcW w:w="638" w:type="dxa"/>
-            <w:shd w:val="clear" w:color="auto" w:fill="BFBFBF" w:themeFill="background1" w:themeFillShade="BF"/>
-          </w:tcPr>
-          <w:p>
-            <w:r>
-              <w:t>30</w:t>
-            </w:r>
-          </w:p>
-        </w:tc>
-        <w:tc>
-          <w:tcPr>
-            <w:tcW w:w="1198" w:type="dxa"/>
-          </w:tcPr>
-          <w:p>
-            <w:r>
-              <w:t>NULL</w:t>
-            </w:r>
-          </w:p>
-        </w:tc>
-        <w:tc>
-          <w:tcPr>
-            <w:tcW w:w="1142" w:type="dxa"/>
-          </w:tcPr>
-          <w:p>
-            <w:r>
-              <w:t>NULL</w:t>
-            </w:r>
-          </w:p>
-        </w:tc>
-        <w:tc>
-          <w:tcPr>
-            <w:tcW w:w="1186" w:type="dxa"/>
-          </w:tcPr>
-          <w:p>
-            <w:r>
-              <w:t>2</w:t>
-            </w:r>
-          </w:p>
-        </w:tc>
-        <w:tc>
-          <w:tcPr>
-            <w:tcW w:w="1572" w:type="dxa"/>
-          </w:tcPr>
-          <w:p>
-            <w:r>
-              <w:t>0</w:t>
-            </w:r>
-          </w:p>
-        </w:tc>
-        <w:tc>
-          <w:tcPr>
-            <w:tcW w:w="1369" w:type="dxa"/>
-          </w:tcPr>
-          <w:p>
-            <w:r>
-              <w:t>2</w:t>
-            </w:r>
-          </w:p>
-        </w:tc>
-        <w:tc>
-          <w:tcPr>
-            <w:tcW w:w="3007" w:type="dxa"/>
-          </w:tcPr>
-          <w:p/>
-        </w:tc>
-      </w:tr>
-      <w:tr>
-        <w:tc>
-          <w:tcPr>
-            <w:tcW w:w="1149" w:type="dxa"/>
-          </w:tcPr>
-          <w:p>
-            <w:r>
-              <w:t>29</w:t>
-            </w:r>
-          </w:p>
-        </w:tc>
-        <w:tc>
-          <w:tcPr>
-            <w:tcW w:w="1915" w:type="dxa"/>
-          </w:tcPr>
-          <w:p>
-            <w:r>
-              <w:t>Moved,</w:t>
-            </w:r>
-          </w:p>
-        </w:tc>
-        <w:tc>
-          <w:tcPr>
-            <w:tcW w:w="638" w:type="dxa"/>
-            <w:shd w:val="clear" w:color="auto" w:fill="BFBFBF" w:themeFill="background1" w:themeFillShade="BF"/>
-          </w:tcPr>
-          <w:p>
-            <w:r>
-              <w:t>30</w:t>
-            </w:r>
-          </w:p>
-        </w:tc>
-        <w:tc>
-          <w:tcPr>
-            <w:tcW w:w="1198" w:type="dxa"/>
-          </w:tcPr>
-          <w:p>
-            <w:r>
-              <w:t>NULL</w:t>
-            </w:r>
-          </w:p>
-        </w:tc>
-        <w:tc>
-          <w:tcPr>
-            <w:tcW w:w="1142" w:type="dxa"/>
-          </w:tcPr>
-          <w:p>
-            <w:r>
-              <w:t>NULL</w:t>
-            </w:r>
-          </w:p>
-        </w:tc>
-        <w:tc>
-          <w:tcPr>
-            <w:tcW w:w="1186" w:type="dxa"/>
-          </w:tcPr>
-          <w:p>
-            <w:r>
-              <w:t>164</w:t>
-            </w:r>
-          </w:p>
-        </w:tc>
-        <w:tc>
-          <w:tcPr>
-            <w:tcW w:w="1572" w:type="dxa"/>
-          </w:tcPr>
-          <w:p>
-            <w:r>
-              <w:t>0</w:t>
-            </w:r>
-          </w:p>
-        </w:tc>
-        <w:tc>
-          <w:tcPr>
-            <w:tcW w:w="1369" w:type="dxa"/>
-          </w:tcPr>
-          <w:p>
-            <w:r>
-              <w:t>164</w:t>
-            </w:r>
-          </w:p>
-        </w:tc>
-        <w:tc>
-          <w:tcPr>
-            <w:tcW w:w="3007" w:type="dxa"/>
-          </w:tcPr>
-          <w:p/>
-        </w:tc>
-      </w:tr>
-      <w:tr>
-        <w:tc>
-          <w:tcPr>
-            <w:tcW w:w="1149" w:type="dxa"/>
-          </w:tcPr>
-          <w:p>
-            <w:r>
-              <w:t>29</w:t>
-            </w:r>
-          </w:p>
-        </w:tc>
-        <w:tc>
-          <w:tcPr>
-            <w:tcW w:w="1915" w:type="dxa"/>
-          </w:tcPr>
-          <w:p>
-            <w:r>
-              <w:t>Renamed,</w:t>
-            </w:r>
-          </w:p>
-        </w:tc>
-        <w:tc>
-          <w:tcPr>
-            <w:tcW w:w="638" w:type="dxa"/>
-            <w:shd w:val="clear" w:color="auto" w:fill="BFBFBF" w:themeFill="background1" w:themeFillShade="BF"/>
-          </w:tcPr>
-          <w:p>
-            <w:r>
-              <w:t>30</w:t>
-            </w:r>
-          </w:p>
-        </w:tc>
-        <w:tc>
-          <w:tcPr>
-            <w:tcW w:w="1198" w:type="dxa"/>
-          </w:tcPr>
-          <w:p>
-            <w:r>
-              <w:t>NULL</w:t>
-            </w:r>
-          </w:p>
-        </w:tc>
-        <w:tc>
-          <w:tcPr>
-            <w:tcW w:w="1142" w:type="dxa"/>
-          </w:tcPr>
-          <w:p>
-            <w:r>
-              <w:t>NULL</w:t>
-            </w:r>
-          </w:p>
-        </w:tc>
-        <w:tc>
-          <w:tcPr>
-            <w:tcW w:w="1186" w:type="dxa"/>
-          </w:tcPr>
-          <w:p>
-            <w:r>
-              <w:t>416</w:t>
-            </w:r>
-          </w:p>
-        </w:tc>
-        <w:tc>
-          <w:tcPr>
-            <w:tcW w:w="1572" w:type="dxa"/>
-          </w:tcPr>
-          <w:p>
-            <w:r>
-              <w:t>1</w:t>
-            </w:r>
-          </w:p>
-        </w:tc>
-        <w:tc>
-          <w:tcPr>
-            <w:tcW w:w="1369" w:type="dxa"/>
-          </w:tcPr>
-          <w:p>
-            <w:r>
-              <w:t>417</w:t>
-            </w:r>
-          </w:p>
-        </w:tc>
-        <w:tc>
-          <w:tcPr>
-            <w:tcW w:w="3007" w:type="dxa"/>
-          </w:tcPr>
-          <w:p>
-            <w:r>
-              <w:t>OK: Tree root node is hidden and renamed</w:t>
-            </w:r>
-          </w:p>
-        </w:tc>
-      </w:tr>
-      <w:tr>
-        <w:tc>
-          <w:tcPr>
-            <w:tcW w:w="1149" w:type="dxa"/>
-          </w:tcPr>
-          <w:p>
-            <w:r>
-              <w:t>29</w:t>
-            </w:r>
-          </w:p>
-        </w:tc>
-        <w:tc>
-          <w:tcPr>
-            <w:tcW w:w="1915" w:type="dxa"/>
-          </w:tcPr>
-          <w:p>
-            <w:proofErr w:type="spellStart"/>
-            <w:r>
-              <w:t>Renamed,Moved</w:t>
-            </w:r>
-            <w:proofErr w:type="spellEnd"/>
-            <w:r>
-              <w:t>,</w:t>
-            </w:r>
-          </w:p>
-        </w:tc>
-        <w:tc>
-          <w:tcPr>
-            <w:tcW w:w="638" w:type="dxa"/>
-            <w:shd w:val="clear" w:color="auto" w:fill="BFBFBF" w:themeFill="background1" w:themeFillShade="BF"/>
-          </w:tcPr>
-          <w:p>
-            <w:r>
-              <w:t>30</w:t>
-            </w:r>
-          </w:p>
-        </w:tc>
-        <w:tc>
-          <w:tcPr>
-            <w:tcW w:w="1198" w:type="dxa"/>
-          </w:tcPr>
-          <w:p>
-            <w:r>
-              <w:t>NULL</w:t>
-            </w:r>
-          </w:p>
-        </w:tc>
-        <w:tc>
-          <w:tcPr>
-            <w:tcW w:w="1142" w:type="dxa"/>
-          </w:tcPr>
-          <w:p>
-            <w:r>
-              <w:t>NULL</w:t>
-            </w:r>
-          </w:p>
-        </w:tc>
-        <w:tc>
-          <w:tcPr>
-            <w:tcW w:w="1186" w:type="dxa"/>
-          </w:tcPr>
-          <w:p>
-            <w:r>
-              <w:t>446</w:t>
-            </w:r>
-          </w:p>
-        </w:tc>
-        <w:tc>
-          <w:tcPr>
-            <w:tcW w:w="1572" w:type="dxa"/>
-          </w:tcPr>
-          <w:p>
-            <w:r>
-              <w:t>0</w:t>
-            </w:r>
-          </w:p>
-        </w:tc>
-        <w:tc>
-          <w:tcPr>
-            <w:tcW w:w="1369" w:type="dxa"/>
-          </w:tcPr>
-          <w:p>
-            <w:r>
-              <w:t>446</w:t>
-            </w:r>
-          </w:p>
-        </w:tc>
-        <w:tc>
-          <w:tcPr>
-            <w:tcW w:w="3007" w:type="dxa"/>
-          </w:tcPr>
-          <w:p/>
-        </w:tc>
-      </w:tr>
-      <w:tr>
-        <w:tc>
-          <w:tcPr>
-            <w:tcW w:w="1149" w:type="dxa"/>
-          </w:tcPr>
-          <w:p>
-            <w:r>
-              <w:t>29</w:t>
-            </w:r>
-          </w:p>
-        </w:tc>
-        <w:tc>
-          <w:tcPr>
-            <w:tcW w:w="1915" w:type="dxa"/>
-          </w:tcPr>
-          <w:p>
-            <w:proofErr w:type="spellStart"/>
-            <w:r>
-              <w:t>Renamed,Moved,Promoted</w:t>
-            </w:r>
-            <w:proofErr w:type="spellEnd"/>
-            <w:r>
-              <w:t>,</w:t>
-            </w:r>
-          </w:p>
-        </w:tc>
-        <w:tc>
-          <w:tcPr>
-            <w:tcW w:w="638" w:type="dxa"/>
-            <w:shd w:val="clear" w:color="auto" w:fill="BFBFBF" w:themeFill="background1" w:themeFillShade="BF"/>
-          </w:tcPr>
-          <w:p>
-            <w:r>
-              <w:t>30</w:t>
-            </w:r>
-          </w:p>
-        </w:tc>
-        <w:tc>
-          <w:tcPr>
-            <w:tcW w:w="1198" w:type="dxa"/>
-          </w:tcPr>
-          <w:p>
-            <w:r>
-              <w:t>NULL</w:t>
-            </w:r>
-          </w:p>
-        </w:tc>
-        <w:tc>
-          <w:tcPr>
-            <w:tcW w:w="1142" w:type="dxa"/>
-          </w:tcPr>
-          <w:p>
-            <w:r>
-              <w:t>NULL</w:t>
-            </w:r>
-          </w:p>
-        </w:tc>
-        <w:tc>
-          <w:tcPr>
-            <w:tcW w:w="1186" w:type="dxa"/>
-          </w:tcPr>
-          <w:p>
-            <w:r>
-              <w:t>1</w:t>
-            </w:r>
-          </w:p>
-        </w:tc>
-        <w:tc>
-          <w:tcPr>
-            <w:tcW w:w="1572" w:type="dxa"/>
-          </w:tcPr>
-          <w:p>
-            <w:r>
-              <w:t>0</w:t>
-            </w:r>
-          </w:p>
-        </w:tc>
-        <w:tc>
-          <w:tcPr>
-            <w:tcW w:w="1369" w:type="dxa"/>
-          </w:tcPr>
-          <w:p>
-            <w:r>
-              <w:t>1</w:t>
-            </w:r>
-          </w:p>
-        </w:tc>
-        <w:tc>
-          <w:tcPr>
-            <w:tcW w:w="3007" w:type="dxa"/>
-          </w:tcPr>
-          <w:p/>
-        </w:tc>
-      </w:tr>
-    </w:tbl>
-    <w:p>
-      <w:pPr>
-        <w:pStyle w:val="NoSpacing"/>
-      </w:pPr>
-    </w:p>
-    <w:p>
-      <w:pPr>
-        <w:pStyle w:val="NoSpacing"/>
-        <w:rPr>
-          <w:i/>
-          <w:color w:val="00B050"/>
-        </w:rPr>
-      </w:pPr>
-      <w:r>
-        <w:rPr>
-          <w:i/>
-          <w:color w:val="00B050"/>
-        </w:rPr>
-        <w:t xml:space="preserve">these are correct in </w:t>
-      </w:r>
-      <w:proofErr w:type="spellStart"/>
-      <w:r>
-        <w:rPr>
-          <w:i/>
-          <w:color w:val="00B050"/>
-        </w:rPr>
-        <w:t>taxonomy_node_n</w:t>
-      </w:r>
-      <w:proofErr w:type="spellEnd"/>
-      <w:r>
-        <w:rPr>
-          <w:i/>
-          <w:color w:val="00B050"/>
-        </w:rPr>
-        <w:t xml:space="preserve"> (</w:t>
-      </w:r>
-      <w:proofErr w:type="spellStart"/>
-      <w:r>
-        <w:rPr>
-          <w:i/>
-          <w:color w:val="00B050"/>
-        </w:rPr>
-        <w:t>nvarchar</w:t>
-      </w:r>
-      <w:proofErr w:type="spellEnd"/>
-      <w:r>
-        <w:rPr>
-          <w:i/>
-          <w:color w:val="00B050"/>
-        </w:rPr>
-        <w:t>/</w:t>
-      </w:r>
-      <w:proofErr w:type="spellStart"/>
-      <w:r>
-        <w:rPr>
-          <w:i/>
-          <w:color w:val="00B050"/>
-        </w:rPr>
-        <w:t>ntexT</w:t>
-      </w:r>
-      <w:proofErr w:type="spellEnd"/>
-      <w:r>
-        <w:rPr>
-          <w:i/>
-          <w:color w:val="00B050"/>
-        </w:rPr>
-        <w:t>)</w:t>
-      </w:r>
-    </w:p>
-    <w:tbl>
-      <w:tblPr>
-        <w:tblStyle w:val="TableGrid"/>
-        <w:tblW w:w="0" w:type="auto"/>
-        <w:tblLook w:val="04A0" w:firstRow="1" w:lastRow="0" w:firstColumn="1" w:lastColumn="0" w:noHBand="0" w:noVBand="1"/>
-      </w:tblPr>
-      <w:tblGrid>
-        <w:gridCol w:w="1596"/>
-        <w:gridCol w:w="1911"/>
-        <w:gridCol w:w="2703"/>
-        <w:gridCol w:w="1990"/>
-      </w:tblGrid>
-      <w:tr>
-        <w:tc>
-          <w:tcPr>
-            <w:tcW w:w="1596" w:type="dxa"/>
-            <w:shd w:val="clear" w:color="auto" w:fill="BFBFBF" w:themeFill="background1" w:themeFillShade="BF"/>
-          </w:tcPr>
-          <w:p>
-            <w:r>
-              <w:t>title</w:t>
-            </w:r>
-          </w:p>
-        </w:tc>
-        <w:tc>
-          <w:tcPr>
-            <w:tcW w:w="1911" w:type="dxa"/>
-            <w:shd w:val="clear" w:color="auto" w:fill="BFBFBF" w:themeFill="background1" w:themeFillShade="BF"/>
-          </w:tcPr>
-          <w:p>
-            <w:proofErr w:type="spellStart"/>
-            <w:r>
-              <w:t>msl_release_num</w:t>
-            </w:r>
-            <w:proofErr w:type="spellEnd"/>
-          </w:p>
-        </w:tc>
-        <w:tc>
-          <w:tcPr>
-            <w:tcW w:w="2703" w:type="dxa"/>
-            <w:shd w:val="clear" w:color="auto" w:fill="BFBFBF" w:themeFill="background1" w:themeFillShade="BF"/>
-          </w:tcPr>
-          <w:p>
-            <w:proofErr w:type="spellStart"/>
-            <w:r>
-              <w:t>status_msg</w:t>
-            </w:r>
-            <w:proofErr w:type="spellEnd"/>
-          </w:p>
-        </w:tc>
-        <w:tc>
-          <w:tcPr>
-            <w:tcW w:w="1990" w:type="dxa"/>
-            <w:shd w:val="clear" w:color="auto" w:fill="BFBFBF" w:themeFill="background1" w:themeFillShade="BF"/>
-          </w:tcPr>
-          <w:p>
-            <w:r>
-              <w:t>count</w:t>
-            </w:r>
-          </w:p>
-        </w:tc>
-      </w:tr>
-      <w:tr>
-        <w:tc>
-          <w:tcPr>
-            <w:tcW w:w="1596" w:type="dxa"/>
-          </w:tcPr>
-          <w:p>
-            <w:proofErr w:type="spellStart"/>
-            <w:r>
-              <w:t>accent_check</w:t>
-            </w:r>
-            <w:proofErr w:type="spellEnd"/>
-            <w:r>
-              <w:t>:</w:t>
-            </w:r>
-          </w:p>
-        </w:tc>
-        <w:tc>
-          <w:tcPr>
-            <w:tcW w:w="1911" w:type="dxa"/>
-          </w:tcPr>
-          <w:p>
-            <w:r>
-              <w:t>30</w:t>
-            </w:r>
-          </w:p>
-        </w:tc>
-        <w:tc>
-          <w:tcPr>
-            <w:tcW w:w="2703" w:type="dxa"/>
-          </w:tcPr>
-          <w:p>
-            <w:r>
-              <w:t>ERROR: ǎ missing</w:t>
-            </w:r>
-          </w:p>
-        </w:tc>
-        <w:tc>
-          <w:tcPr>
-            <w:tcW w:w="1990" w:type="dxa"/>
-          </w:tcPr>
-          <w:p>
-            <w:r>
-              <w:t>1</w:t>
-            </w:r>
-          </w:p>
-        </w:tc>
-      </w:tr>
-      <w:tr>
-        <w:tc>
-          <w:tcPr>
-            <w:tcW w:w="1596" w:type="dxa"/>
-          </w:tcPr>
-          <w:p>
-            <w:proofErr w:type="spellStart"/>
-            <w:r>
-              <w:t>accent_check</w:t>
-            </w:r>
-            <w:proofErr w:type="spellEnd"/>
-            <w:r>
-              <w:t>:</w:t>
-            </w:r>
-          </w:p>
-        </w:tc>
-        <w:tc>
-          <w:tcPr>
-            <w:tcW w:w="1911" w:type="dxa"/>
-          </w:tcPr>
-          <w:p>
-            <w:r>
-              <w:t>30</w:t>
-            </w:r>
-          </w:p>
-        </w:tc>
-        <w:tc>
-          <w:tcPr>
-            <w:tcW w:w="2703" w:type="dxa"/>
-          </w:tcPr>
-          <w:p>
-            <w:r>
-              <w:t>ERROR: ā missing</w:t>
-            </w:r>
-          </w:p>
-        </w:tc>
-        <w:tc>
-          <w:tcPr>
-            <w:tcW w:w="1990" w:type="dxa"/>
-          </w:tcPr>
-          <w:p>
-            <w:r>
-              <w:t>1</w:t>
-            </w:r>
-          </w:p>
-        </w:tc>
-      </w:tr>
-      <w:tr>
-        <w:tc>
-          <w:tcPr>
-            <w:tcW w:w="1596" w:type="dxa"/>
-          </w:tcPr>
-          <w:p>
-            <w:proofErr w:type="spellStart"/>
-            <w:r>
-              <w:t>accent_check</w:t>
-            </w:r>
-            <w:proofErr w:type="spellEnd"/>
-            <w:r>
-              <w:t>:</w:t>
-            </w:r>
-          </w:p>
-        </w:tc>
-        <w:tc>
-          <w:tcPr>
-            <w:tcW w:w="1911" w:type="dxa"/>
-          </w:tcPr>
-          <w:p>
-            <w:r>
-              <w:t>30</w:t>
-            </w:r>
-          </w:p>
-        </w:tc>
-        <w:tc>
-          <w:tcPr>
-            <w:tcW w:w="2703" w:type="dxa"/>
-          </w:tcPr>
-          <w:p>
-            <w:r>
-              <w:t>ERROR: ē and/or ō missing</w:t>
-            </w:r>
-          </w:p>
-        </w:tc>
-        <w:tc>
-          <w:tcPr>
-            <w:tcW w:w="1990" w:type="dxa"/>
-          </w:tcPr>
-          <w:p>
-            <w:r>
-              <w:t>2</w:t>
-            </w:r>
-          </w:p>
-        </w:tc>
-      </w:tr>
-      <w:tr>
-        <w:tc>
-          <w:tcPr>
-            <w:tcW w:w="1596" w:type="dxa"/>
-          </w:tcPr>
-          <w:p>
-            <w:proofErr w:type="spellStart"/>
-            <w:r>
-              <w:t>accent_check</w:t>
-            </w:r>
-            <w:proofErr w:type="spellEnd"/>
-            <w:r>
-              <w:t>:</w:t>
-            </w:r>
-          </w:p>
-        </w:tc>
-        <w:tc>
-          <w:tcPr>
-            <w:tcW w:w="1911" w:type="dxa"/>
-          </w:tcPr>
-          <w:p>
-            <w:r>
-              <w:t>30</w:t>
-            </w:r>
-          </w:p>
-        </w:tc>
-        <w:tc>
-          <w:tcPr>
-            <w:tcW w:w="2703" w:type="dxa"/>
-          </w:tcPr>
-          <w:p>
-            <w:r>
-              <w:t>ERROR: ĭ and/or ì missing</w:t>
-            </w:r>
-          </w:p>
-        </w:tc>
-        <w:tc>
-          <w:tcPr>
-            <w:tcW w:w="1990" w:type="dxa"/>
-          </w:tcPr>
-          <w:p>
-            <w:r>
-              <w:t>1</w:t>
-            </w:r>
-          </w:p>
-        </w:tc>
-      </w:tr>
-      <w:tr>
-        <w:tc>
-          <w:tcPr>
-            <w:tcW w:w="1596" w:type="dxa"/>
-          </w:tcPr>
-          <w:p>
-            <w:proofErr w:type="spellStart"/>
-            <w:r>
-              <w:t>accent_check</w:t>
-            </w:r>
-            <w:proofErr w:type="spellEnd"/>
-            <w:r>
-              <w:t>:</w:t>
-            </w:r>
-          </w:p>
-        </w:tc>
-        <w:tc>
-          <w:tcPr>
-            <w:tcW w:w="1911" w:type="dxa"/>
-          </w:tcPr>
-          <w:p>
-            <w:r>
-              <w:t>30</w:t>
-            </w:r>
-          </w:p>
-        </w:tc>
-        <w:tc>
-          <w:tcPr>
-            <w:tcW w:w="2703" w:type="dxa"/>
-          </w:tcPr>
-          <w:p>
-            <w:r>
-              <w:t>ERROR: ī missing</w:t>
-            </w:r>
-          </w:p>
-        </w:tc>
-        <w:tc>
-          <w:tcPr>
-            <w:tcW w:w="1990" w:type="dxa"/>
-          </w:tcPr>
-          <w:p>
-            <w:r>
-              <w:t>1</w:t>
-            </w:r>
-          </w:p>
-        </w:tc>
-      </w:tr>
-      <w:tr>
-        <w:tc>
-          <w:tcPr>
-            <w:tcW w:w="1596" w:type="dxa"/>
-          </w:tcPr>
-          <w:p>
-            <w:proofErr w:type="spellStart"/>
-            <w:r>
-              <w:t>accent_check</w:t>
-            </w:r>
-            <w:proofErr w:type="spellEnd"/>
-            <w:r>
-              <w:t>:</w:t>
-            </w:r>
-          </w:p>
-        </w:tc>
-        <w:tc>
-          <w:tcPr>
-            <w:tcW w:w="1911" w:type="dxa"/>
-          </w:tcPr>
-          <w:p>
-            <w:r>
-              <w:t>30</w:t>
-            </w:r>
-          </w:p>
-        </w:tc>
-        <w:tc>
-          <w:tcPr>
-            <w:tcW w:w="2703" w:type="dxa"/>
-          </w:tcPr>
-          <w:p>
-            <w:r>
-              <w:t>OK: á</w:t>
-            </w:r>
-          </w:p>
-        </w:tc>
-        <w:tc>
-          <w:tcPr>
-            <w:tcW w:w="1990" w:type="dxa"/>
-          </w:tcPr>
-          <w:p>
-            <w:r>
-              <w:t>2</w:t>
-            </w:r>
-          </w:p>
-        </w:tc>
-      </w:tr>
-      <w:tr>
-        <w:tc>
-          <w:tcPr>
-            <w:tcW w:w="1596" w:type="dxa"/>
-          </w:tcPr>
-          <w:p>
-            <w:proofErr w:type="spellStart"/>
-            <w:r>
-              <w:t>accent_check</w:t>
-            </w:r>
-            <w:proofErr w:type="spellEnd"/>
-            <w:r>
-              <w:t>:</w:t>
-            </w:r>
-          </w:p>
-        </w:tc>
-        <w:tc>
-          <w:tcPr>
-            <w:tcW w:w="1911" w:type="dxa"/>
-          </w:tcPr>
-          <w:p>
-            <w:r>
-              <w:t>30</w:t>
-            </w:r>
-          </w:p>
-        </w:tc>
-        <w:tc>
-          <w:tcPr>
-            <w:tcW w:w="2703" w:type="dxa"/>
-          </w:tcPr>
-          <w:p>
-            <w:r>
-              <w:t>OK: ë</w:t>
-            </w:r>
-          </w:p>
-        </w:tc>
-        <w:tc>
-          <w:tcPr>
-            <w:tcW w:w="1990" w:type="dxa"/>
-          </w:tcPr>
-          <w:p>
-            <w:r>
-              <w:t>3</w:t>
-            </w:r>
-          </w:p>
-        </w:tc>
-      </w:tr>
-      <w:tr>
-        <w:tc>
-          <w:tcPr>
-            <w:tcW w:w="1596" w:type="dxa"/>
-          </w:tcPr>
-          <w:p>
-            <w:proofErr w:type="spellStart"/>
-            <w:r>
-              <w:t>accent_check</w:t>
-            </w:r>
-            <w:proofErr w:type="spellEnd"/>
-            <w:r>
-              <w:t>:</w:t>
-            </w:r>
-          </w:p>
-        </w:tc>
-        <w:tc>
-          <w:tcPr>
-            <w:tcW w:w="1911" w:type="dxa"/>
-          </w:tcPr>
-          <w:p>
-            <w:r>
-              <w:t>30</w:t>
-            </w:r>
-          </w:p>
-        </w:tc>
-        <w:tc>
-          <w:tcPr>
-            <w:tcW w:w="2703" w:type="dxa"/>
-          </w:tcPr>
-          <w:p>
-            <w:r>
-              <w:t>OK: í</w:t>
-            </w:r>
-          </w:p>
-        </w:tc>
-        <w:tc>
-          <w:tcPr>
-            <w:tcW w:w="1990" w:type="dxa"/>
-          </w:tcPr>
-          <w:p>
-            <w:r>
-              <w:t>2</w:t>
-            </w:r>
-          </w:p>
-        </w:tc>
-      </w:tr>
-    </w:tbl>
-    <w:p>
-      <w:pPr>
-        <w:pStyle w:val="NoSpacing"/>
-      </w:pPr>
+        <w:t>git</w:t>
+      </w:r>
+      <w:proofErr w:type="spellEnd"/>
     </w:p>
     <w:p>
       <w:pPr>
@@ -12178,256 +9534,1178 @@
     </w:p>
     <w:p>
       <w:pPr>
-        <w:pStyle w:val="ListParagraph"/>
+        <w:pStyle w:val="Heading1"/>
+      </w:pPr>
+      <w:r>
+        <w:t>Post Production fixes</w:t>
+      </w:r>
+    </w:p>
+    <w:p/>
+    <w:p>
+      <w:pPr>
+        <w:pStyle w:val="Heading2"/>
+      </w:pPr>
+      <w:r>
+        <w:rPr>
+          <w:lang w:val="fr-FR"/>
+        </w:rPr>
+        <w:t xml:space="preserve"> </w:t>
+      </w:r>
+      <w:r>
+        <w:t xml:space="preserve">BACKUP: </w:t>
+      </w:r>
+      <w:r>
+        <w:t>ICTVonline35.20200416.1731.step_9x_done.bak</w:t>
+      </w:r>
+    </w:p>
+    <w:p>
+      <w:pPr>
+        <w:pStyle w:val="Heading3"/>
+      </w:pPr>
+      <w:r>
+        <w:t>7e.QC_check_for_genera_with_type_species_issues.xFix_only_child_species.sql</w:t>
+      </w:r>
+    </w:p>
+    <w:p>
+      <w:pPr>
+        <w:pStyle w:val="NoSpacing"/>
+      </w:pPr>
+      <w:r>
+        <w:t xml:space="preserve">Set all only-child species to be type species. </w:t>
+      </w:r>
+    </w:p>
+    <w:p>
+      <w:pPr>
+        <w:pStyle w:val="NoSpacing"/>
+      </w:pPr>
+      <w:r>
+        <w:t xml:space="preserve">Send new report to Elliot. </w:t>
+      </w:r>
+    </w:p>
+    <w:p>
+      <w:pPr>
+        <w:pStyle w:val="NoSpacing"/>
+      </w:pPr>
+      <w:r>
+        <w:t>20200417.1700 Ran this on dev.ictvonline.org</w:t>
+      </w:r>
+    </w:p>
+    <w:p>
+      <w:pPr>
+        <w:pStyle w:val="Heading3"/>
+      </w:pPr>
+      <w:r>
+        <w:lastRenderedPageBreak/>
+        <w:t>7e.QC_check_for_genera_with_type_species_issues.xFix_designateTypeSpecies.sql</w:t>
+      </w:r>
+    </w:p>
+    <w:p>
+      <w:pPr>
+        <w:pStyle w:val="NoSpacing"/>
+      </w:pPr>
+      <w:r>
+        <w:t xml:space="preserve">For the </w:t>
+      </w:r>
+      <w:proofErr w:type="gramStart"/>
+      <w:r>
+        <w:t>3</w:t>
+      </w:r>
+      <w:proofErr w:type="gramEnd"/>
+      <w:r>
+        <w:t xml:space="preserve"> remaining MSL35 genera with multiple type species, Elliot specified the correct one. </w:t>
+      </w:r>
+    </w:p>
+    <w:p>
+      <w:pPr>
+        <w:pStyle w:val="NoSpacing"/>
+      </w:pPr>
+      <w:r>
+        <w:t xml:space="preserve">This script makes it so. </w:t>
+      </w:r>
+    </w:p>
+    <w:p>
+      <w:pPr>
+        <w:pStyle w:val="NoSpacing"/>
+      </w:pPr>
+      <w:r>
+        <w:t>20200417.2050 Ran this on dev.ictvonline.org</w:t>
+      </w:r>
+    </w:p>
+    <w:p>
+      <w:pPr>
+        <w:rPr>
+          <w:lang w:val="fr-FR"/>
+        </w:rPr>
+      </w:pPr>
+    </w:p>
+    <w:p>
+      <w:pPr>
+        <w:pStyle w:val="Heading3"/>
+      </w:pPr>
+      <w:r>
+        <w:t xml:space="preserve">Improve speed of initial taxonomy (pre-expand to family) query. </w:t>
+      </w:r>
+    </w:p>
+    <w:p>
+      <w:pPr>
+        <w:pStyle w:val="NoSpacing"/>
+      </w:pPr>
+      <w:r>
+        <w:t xml:space="preserve">Instead of computing child and descendant rank counts at query time, add that work to the </w:t>
+      </w:r>
+      <w:proofErr w:type="spellStart"/>
+      <w:r>
+        <w:t>taxonomy_node_compute_indices</w:t>
+      </w:r>
+      <w:proofErr w:type="spellEnd"/>
+      <w:r>
+        <w:t xml:space="preserve"> SP. </w:t>
+      </w:r>
+    </w:p>
+    <w:p>
+      <w:pPr>
+        <w:rPr>
+          <w:color w:val="1F497D"/>
+        </w:rPr>
+      </w:pPr>
+      <w:r>
+        <w:rPr>
+          <w:color w:val="1F497D"/>
+        </w:rPr>
+        <w:t xml:space="preserve">Columns added to </w:t>
+      </w:r>
+      <w:proofErr w:type="spellStart"/>
+      <w:r>
+        <w:rPr>
+          <w:color w:val="1F497D"/>
+        </w:rPr>
+        <w:t>taxonomy_node</w:t>
+      </w:r>
+      <w:proofErr w:type="spellEnd"/>
+      <w:r>
+        <w:rPr>
+          <w:color w:val="1F497D"/>
+        </w:rPr>
+        <w:t xml:space="preserve"> and computed by trigger/SP/UDF:</w:t>
+      </w:r>
+    </w:p>
+    <w:p>
+      <w:pPr>
+        <w:rPr>
+          <w:color w:val="1F497D"/>
+        </w:rPr>
+      </w:pPr>
+      <w:r>
+        <w:rPr>
+          <w:color w:val="1F497D"/>
+        </w:rPr>
+        <w:tab/>
+        <w:t>[</w:t>
+      </w:r>
+      <w:proofErr w:type="gramStart"/>
+      <w:r>
+        <w:rPr>
+          <w:color w:val="1F497D"/>
+        </w:rPr>
+        <w:t>rank</w:t>
+      </w:r>
+      <w:proofErr w:type="gramEnd"/>
+      <w:r>
+        <w:rPr>
+          <w:color w:val="1F497D"/>
+        </w:rPr>
+        <w:t>]_</w:t>
+      </w:r>
+      <w:proofErr w:type="spellStart"/>
+      <w:r>
+        <w:rPr>
+          <w:color w:val="1F497D"/>
+        </w:rPr>
+        <w:t>kid_ct</w:t>
+      </w:r>
+      <w:proofErr w:type="spellEnd"/>
+      <w:r>
+        <w:rPr>
+          <w:color w:val="1F497D"/>
+        </w:rPr>
+        <w:tab/>
+        <w:t>-- number of direct children of that rank</w:t>
+      </w:r>
+    </w:p>
+    <w:p>
+      <w:pPr>
+        <w:rPr>
+          <w:color w:val="1F497D"/>
+        </w:rPr>
+      </w:pPr>
+      <w:r>
+        <w:rPr>
+          <w:color w:val="1F497D"/>
+        </w:rPr>
+        <w:tab/>
+        <w:t>[</w:t>
+      </w:r>
+      <w:proofErr w:type="gramStart"/>
+      <w:r>
+        <w:rPr>
+          <w:color w:val="1F497D"/>
+        </w:rPr>
+        <w:t>rank</w:t>
+      </w:r>
+      <w:proofErr w:type="gramEnd"/>
+      <w:r>
+        <w:rPr>
+          <w:color w:val="1F497D"/>
+        </w:rPr>
+        <w:t>]_</w:t>
+      </w:r>
+      <w:proofErr w:type="spellStart"/>
+      <w:r>
+        <w:rPr>
+          <w:color w:val="1F497D"/>
+        </w:rPr>
+        <w:t>desc_ct</w:t>
+      </w:r>
+      <w:proofErr w:type="spellEnd"/>
+      <w:r>
+        <w:rPr>
+          <w:color w:val="1F497D"/>
+        </w:rPr>
+        <w:tab/>
+        <w:t>-- number of descendants (including direct children) of that rank</w:t>
+      </w:r>
+    </w:p>
+    <w:p>
+      <w:pPr>
+        <w:rPr>
+          <w:rFonts w:ascii="Consolas" w:hAnsi="Consolas" w:cs="Times New Roman"/>
+          <w:color w:val="008080"/>
+          <w:sz w:val="19"/>
+          <w:szCs w:val="19"/>
+        </w:rPr>
+      </w:pPr>
+      <w:r>
+        <w:rPr>
+          <w:color w:val="1F497D"/>
+        </w:rPr>
+        <w:tab/>
+      </w:r>
+      <w:proofErr w:type="spellStart"/>
+      <w:r>
+        <w:rPr>
+          <w:color w:val="1F497D"/>
+        </w:rPr>
+        <w:t>taxa_kid_cts</w:t>
+      </w:r>
+      <w:proofErr w:type="spellEnd"/>
+      <w:r>
+        <w:rPr>
+          <w:color w:val="1F497D"/>
+        </w:rPr>
+        <w:t xml:space="preserve"> </w:t>
+      </w:r>
+      <w:r>
+        <w:rPr>
+          <w:color w:val="1F497D"/>
+        </w:rPr>
+        <w:tab/>
+        <w:t xml:space="preserve">-- English string listing non-zero direct, visible sub-taxa, aka </w:t>
+      </w:r>
+      <w:proofErr w:type="spellStart"/>
+      <w:r>
+        <w:rPr>
+          <w:rFonts w:ascii="Consolas" w:hAnsi="Consolas"/>
+          <w:color w:val="008080"/>
+          <w:sz w:val="19"/>
+          <w:szCs w:val="19"/>
+        </w:rPr>
+        <w:t>udf_</w:t>
+      </w:r>
+      <w:proofErr w:type="gramStart"/>
+      <w:r>
+        <w:rPr>
+          <w:rFonts w:ascii="Consolas" w:hAnsi="Consolas"/>
+          <w:color w:val="008080"/>
+          <w:sz w:val="19"/>
+          <w:szCs w:val="19"/>
+        </w:rPr>
+        <w:t>getImmediateChildTaxaCounts</w:t>
+      </w:r>
+      <w:proofErr w:type="spellEnd"/>
+      <w:r>
+        <w:rPr>
+          <w:rFonts w:ascii="Consolas" w:hAnsi="Consolas"/>
+          <w:color w:val="008080"/>
+          <w:sz w:val="19"/>
+          <w:szCs w:val="19"/>
+        </w:rPr>
+        <w:t>()</w:t>
+      </w:r>
+      <w:proofErr w:type="gramEnd"/>
+    </w:p>
+    <w:p>
+      <w:pPr>
+        <w:rPr>
+          <w:rFonts w:ascii="Consolas" w:hAnsi="Consolas"/>
+          <w:color w:val="008080"/>
+          <w:sz w:val="19"/>
+          <w:szCs w:val="19"/>
+        </w:rPr>
+      </w:pPr>
+      <w:r>
+        <w:rPr>
+          <w:color w:val="1F497D"/>
+        </w:rPr>
+        <w:tab/>
+      </w:r>
+      <w:proofErr w:type="spellStart"/>
+      <w:r>
+        <w:rPr>
+          <w:color w:val="1F497D"/>
+        </w:rPr>
+        <w:t>taxa_desc_cts</w:t>
+      </w:r>
+      <w:proofErr w:type="spellEnd"/>
+      <w:r>
+        <w:rPr>
+          <w:color w:val="1F497D"/>
+        </w:rPr>
+        <w:t xml:space="preserve"> </w:t>
+      </w:r>
+      <w:r>
+        <w:rPr>
+          <w:color w:val="1F497D"/>
+        </w:rPr>
+        <w:tab/>
+        <w:t xml:space="preserve">-- English string listing non-zero visible sub-taxa, aka </w:t>
+      </w:r>
+      <w:proofErr w:type="spellStart"/>
+      <w:r>
+        <w:rPr>
+          <w:rFonts w:ascii="Consolas" w:hAnsi="Consolas"/>
+          <w:color w:val="008080"/>
+          <w:sz w:val="19"/>
+          <w:szCs w:val="19"/>
+        </w:rPr>
+        <w:t>udf_</w:t>
+      </w:r>
+      <w:proofErr w:type="gramStart"/>
+      <w:r>
+        <w:rPr>
+          <w:rFonts w:ascii="Consolas" w:hAnsi="Consolas"/>
+          <w:color w:val="008080"/>
+          <w:sz w:val="19"/>
+          <w:szCs w:val="19"/>
+        </w:rPr>
+        <w:t>getChildTaxaCounts</w:t>
+      </w:r>
+      <w:proofErr w:type="spellEnd"/>
+      <w:r>
+        <w:rPr>
+          <w:rFonts w:ascii="Consolas" w:hAnsi="Consolas"/>
+          <w:color w:val="008080"/>
+          <w:sz w:val="19"/>
+          <w:szCs w:val="19"/>
+        </w:rPr>
+        <w:t>()</w:t>
+      </w:r>
+      <w:proofErr w:type="gramEnd"/>
+    </w:p>
+    <w:p>
+      <w:pPr>
+        <w:rPr>
+          <w:rFonts w:ascii="Consolas" w:hAnsi="Consolas"/>
+          <w:color w:val="008080"/>
+          <w:sz w:val="19"/>
+          <w:szCs w:val="19"/>
+        </w:rPr>
+      </w:pPr>
+      <w:r>
+        <w:rPr>
+          <w:color w:val="1F497D"/>
+        </w:rPr>
+        <w:tab/>
+        <w:t>_</w:t>
+      </w:r>
+      <w:proofErr w:type="spellStart"/>
+      <w:r>
+        <w:rPr>
+          <w:color w:val="1F497D"/>
+        </w:rPr>
+        <w:t>numKids</w:t>
+      </w:r>
+      <w:proofErr w:type="spellEnd"/>
+      <w:r>
+        <w:rPr>
+          <w:color w:val="1F497D"/>
+        </w:rPr>
+        <w:tab/>
+        <w:t>-- total number of children of any type</w:t>
+      </w:r>
+    </w:p>
+    <w:p>
+      <w:pPr>
+        <w:rPr>
+          <w:color w:val="1F497D"/>
+        </w:rPr>
+      </w:pPr>
+      <w:r>
+        <w:rPr>
+          <w:color w:val="1F497D"/>
+        </w:rPr>
+        <w:t xml:space="preserve">To implement the counts-to-English conversion, I created a new UDF (and deleted the two above): </w:t>
+      </w:r>
+      <w:proofErr w:type="spellStart"/>
+      <w:r>
+        <w:rPr>
+          <w:rFonts w:ascii="Consolas" w:eastAsia="Times New Roman" w:hAnsi="Consolas" w:cs="Consolas"/>
+          <w:color w:val="00B050"/>
+          <w:sz w:val="19"/>
+          <w:szCs w:val="19"/>
+        </w:rPr>
+        <w:t>udf_</w:t>
+      </w:r>
+      <w:proofErr w:type="gramStart"/>
+      <w:r>
+        <w:rPr>
+          <w:rFonts w:ascii="Consolas" w:eastAsia="Times New Roman" w:hAnsi="Consolas" w:cs="Consolas"/>
+          <w:color w:val="00B050"/>
+          <w:sz w:val="19"/>
+          <w:szCs w:val="19"/>
+        </w:rPr>
+        <w:t>rankCountsToStringWithPurals</w:t>
+      </w:r>
+      <w:proofErr w:type="spellEnd"/>
+      <w:r>
+        <w:rPr>
+          <w:rFonts w:ascii="Consolas" w:eastAsia="Times New Roman" w:hAnsi="Consolas" w:cs="Consolas"/>
+          <w:color w:val="000000"/>
+          <w:sz w:val="19"/>
+          <w:szCs w:val="19"/>
+        </w:rPr>
+        <w:t>()</w:t>
+      </w:r>
+      <w:proofErr w:type="gramEnd"/>
+    </w:p>
+    <w:p>
+      <w:pPr>
+        <w:rPr>
+          <w:color w:val="1F497D"/>
+        </w:rPr>
+      </w:pPr>
+    </w:p>
+    <w:p>
+      <w:pPr>
+        <w:rPr>
+          <w:rFonts w:ascii="Consolas" w:eastAsia="Times New Roman" w:hAnsi="Consolas" w:cs="Consolas"/>
+          <w:color w:val="000000"/>
+          <w:sz w:val="19"/>
+          <w:szCs w:val="19"/>
+        </w:rPr>
+      </w:pPr>
+      <w:r>
+        <w:rPr>
+          <w:color w:val="1F497D"/>
+        </w:rPr>
+        <w:t xml:space="preserve">Finally, if we ever need to update that function, or the indexer, </w:t>
+      </w:r>
+      <w:proofErr w:type="gramStart"/>
+      <w:r>
+        <w:rPr>
+          <w:color w:val="1F497D"/>
+        </w:rPr>
+        <w:t>there’s</w:t>
+      </w:r>
+      <w:proofErr w:type="gramEnd"/>
+      <w:r>
+        <w:rPr>
+          <w:color w:val="1F497D"/>
+        </w:rPr>
+        <w:t xml:space="preserve"> a convenience SP to re-index all MSLs: EXEC </w:t>
+      </w:r>
+      <w:proofErr w:type="spellStart"/>
+      <w:r>
+        <w:rPr>
+          <w:rFonts w:ascii="Consolas" w:eastAsia="Times New Roman" w:hAnsi="Consolas" w:cs="Consolas"/>
+          <w:color w:val="000000"/>
+          <w:sz w:val="19"/>
+          <w:szCs w:val="19"/>
+        </w:rPr>
+        <w:t>taxonomy_node_compute_indexes_ALL_MSL</w:t>
+      </w:r>
+      <w:proofErr w:type="spellEnd"/>
+    </w:p>
+    <w:p>
+      <w:pPr>
+        <w:rPr>
+          <w:color w:val="1F497D"/>
+        </w:rPr>
+      </w:pPr>
+    </w:p>
+    <w:p>
+      <w:pPr>
+        <w:rPr>
+          <w:color w:val="1F497D"/>
+        </w:rPr>
+      </w:pPr>
+      <w:r>
+        <w:rPr>
+          <w:color w:val="1F497D"/>
+        </w:rPr>
+        <w:t xml:space="preserve">This means queries a MUCH faster and simpler, and this did not slow down insertion/updates noticeably (though the indexer code got a lot longer). </w:t>
+      </w:r>
+    </w:p>
+    <w:p>
+      <w:pPr>
+        <w:rPr>
+          <w:color w:val="1F497D"/>
+        </w:rPr>
+      </w:pPr>
+    </w:p>
+    <w:p>
+      <w:pPr>
+        <w:rPr>
+          <w:color w:val="1F497D"/>
+        </w:rPr>
+      </w:pPr>
+      <w:r>
+        <w:rPr>
+          <w:color w:val="1F497D"/>
+        </w:rPr>
+        <w:lastRenderedPageBreak/>
+        <w:t xml:space="preserve">It also means that one can generate the table of historic releases and their counts much more easily as well, as the “root” node for each MSL has the counts for the whole MSL, so the page </w:t>
+      </w:r>
+    </w:p>
+    <w:p>
+      <w:pPr>
+        <w:rPr>
+          <w:rFonts w:ascii="Times New Roman" w:hAnsi="Times New Roman" w:cs="Times New Roman"/>
+          <w:sz w:val="24"/>
+          <w:szCs w:val="24"/>
+        </w:rPr>
+      </w:pPr>
+      <w:r>
+        <w:rPr>
+          <w:color w:val="1F497D"/>
+        </w:rPr>
+        <w:tab/>
+      </w:r>
+      <w:hyperlink r:id="rId15" w:history="1">
+        <w:r>
+          <w:rPr>
+            <w:rStyle w:val="Hyperlink"/>
+          </w:rPr>
+          <w:t>https://talk.ictvonline.org/taxonomy/p/taxonomy_releases</w:t>
+        </w:r>
+      </w:hyperlink>
+    </w:p>
+    <w:p>
+      <w:pPr>
+        <w:rPr>
+          <w:color w:val="1F497D"/>
+        </w:rPr>
+      </w:pPr>
+      <w:proofErr w:type="gramStart"/>
+      <w:r>
+        <w:rPr>
+          <w:color w:val="1F497D"/>
+        </w:rPr>
+        <w:t>can</w:t>
+      </w:r>
+      <w:proofErr w:type="gramEnd"/>
+      <w:r>
+        <w:rPr>
+          <w:color w:val="1F497D"/>
+        </w:rPr>
+        <w:t xml:space="preserve"> be generated with the simple and FAST query (and yes, I checked every value for every MSL – it matches exactly with PROD):</w:t>
+      </w:r>
+    </w:p>
+    <w:p>
+      <w:pPr>
+        <w:autoSpaceDE w:val="0"/>
+        <w:autoSpaceDN w:val="0"/>
+        <w:adjustRightInd w:val="0"/>
+        <w:ind w:left="720"/>
+        <w:rPr>
+          <w:rFonts w:ascii="Consolas" w:eastAsia="Times New Roman" w:hAnsi="Consolas" w:cs="Consolas"/>
+          <w:color w:val="000000"/>
+          <w:sz w:val="19"/>
+          <w:szCs w:val="19"/>
+        </w:rPr>
+      </w:pPr>
+      <w:proofErr w:type="gramStart"/>
+      <w:r>
+        <w:rPr>
+          <w:rFonts w:ascii="Consolas" w:eastAsia="Times New Roman" w:hAnsi="Consolas" w:cs="Consolas"/>
+          <w:color w:val="008000"/>
+          <w:sz w:val="19"/>
+          <w:szCs w:val="19"/>
+        </w:rPr>
+        <w:t>select</w:t>
+      </w:r>
+      <w:proofErr w:type="gramEnd"/>
+      <w:r>
+        <w:rPr>
+          <w:rFonts w:ascii="Consolas" w:eastAsia="Times New Roman" w:hAnsi="Consolas" w:cs="Consolas"/>
+          <w:color w:val="008000"/>
+          <w:sz w:val="19"/>
+          <w:szCs w:val="19"/>
+        </w:rPr>
+        <w:t xml:space="preserve"> name, notes, </w:t>
+      </w:r>
+      <w:proofErr w:type="spellStart"/>
+      <w:r>
+        <w:rPr>
+          <w:rFonts w:ascii="Consolas" w:eastAsia="Times New Roman" w:hAnsi="Consolas" w:cs="Consolas"/>
+          <w:color w:val="008000"/>
+          <w:sz w:val="19"/>
+          <w:szCs w:val="19"/>
+        </w:rPr>
+        <w:t>order_desc_ct</w:t>
+      </w:r>
+      <w:proofErr w:type="spellEnd"/>
+      <w:r>
+        <w:rPr>
+          <w:rFonts w:ascii="Consolas" w:eastAsia="Times New Roman" w:hAnsi="Consolas" w:cs="Consolas"/>
+          <w:color w:val="008000"/>
+          <w:sz w:val="19"/>
+          <w:szCs w:val="19"/>
+        </w:rPr>
+        <w:t xml:space="preserve">, </w:t>
+      </w:r>
+      <w:proofErr w:type="spellStart"/>
+      <w:r>
+        <w:rPr>
+          <w:rFonts w:ascii="Consolas" w:eastAsia="Times New Roman" w:hAnsi="Consolas" w:cs="Consolas"/>
+          <w:color w:val="008000"/>
+          <w:sz w:val="19"/>
+          <w:szCs w:val="19"/>
+        </w:rPr>
+        <w:t>family_desc_ct</w:t>
+      </w:r>
+      <w:proofErr w:type="spellEnd"/>
+      <w:r>
+        <w:rPr>
+          <w:rFonts w:ascii="Consolas" w:eastAsia="Times New Roman" w:hAnsi="Consolas" w:cs="Consolas"/>
+          <w:color w:val="008000"/>
+          <w:sz w:val="19"/>
+          <w:szCs w:val="19"/>
+        </w:rPr>
+        <w:t xml:space="preserve">, </w:t>
+      </w:r>
+      <w:proofErr w:type="spellStart"/>
+      <w:r>
+        <w:rPr>
+          <w:rFonts w:ascii="Consolas" w:eastAsia="Times New Roman" w:hAnsi="Consolas" w:cs="Consolas"/>
+          <w:color w:val="008000"/>
+          <w:sz w:val="19"/>
+          <w:szCs w:val="19"/>
+        </w:rPr>
+        <w:t>subfamily_desc_ct</w:t>
+      </w:r>
+      <w:proofErr w:type="spellEnd"/>
+      <w:r>
+        <w:rPr>
+          <w:rFonts w:ascii="Consolas" w:eastAsia="Times New Roman" w:hAnsi="Consolas" w:cs="Consolas"/>
+          <w:color w:val="008000"/>
+          <w:sz w:val="19"/>
+          <w:szCs w:val="19"/>
+        </w:rPr>
+        <w:t xml:space="preserve">, </w:t>
+      </w:r>
+      <w:proofErr w:type="spellStart"/>
+      <w:r>
+        <w:rPr>
+          <w:rFonts w:ascii="Consolas" w:eastAsia="Times New Roman" w:hAnsi="Consolas" w:cs="Consolas"/>
+          <w:color w:val="008000"/>
+          <w:sz w:val="19"/>
+          <w:szCs w:val="19"/>
+        </w:rPr>
+        <w:t>genus_desc_ct</w:t>
+      </w:r>
+      <w:proofErr w:type="spellEnd"/>
+      <w:r>
+        <w:rPr>
+          <w:rFonts w:ascii="Consolas" w:eastAsia="Times New Roman" w:hAnsi="Consolas" w:cs="Consolas"/>
+          <w:color w:val="008000"/>
+          <w:sz w:val="19"/>
+          <w:szCs w:val="19"/>
+        </w:rPr>
+        <w:t xml:space="preserve">, </w:t>
+      </w:r>
+      <w:proofErr w:type="spellStart"/>
+      <w:r>
+        <w:rPr>
+          <w:rFonts w:ascii="Consolas" w:eastAsia="Times New Roman" w:hAnsi="Consolas" w:cs="Consolas"/>
+          <w:color w:val="008000"/>
+          <w:sz w:val="19"/>
+          <w:szCs w:val="19"/>
+        </w:rPr>
+        <w:t>species_desc_ct</w:t>
+      </w:r>
+      <w:proofErr w:type="spellEnd"/>
+    </w:p>
+    <w:p>
+      <w:pPr>
+        <w:autoSpaceDE w:val="0"/>
+        <w:autoSpaceDN w:val="0"/>
+        <w:adjustRightInd w:val="0"/>
+        <w:ind w:left="720"/>
+        <w:rPr>
+          <w:rFonts w:ascii="Consolas" w:eastAsia="Times New Roman" w:hAnsi="Consolas" w:cs="Consolas"/>
+          <w:color w:val="000000"/>
+          <w:sz w:val="19"/>
+          <w:szCs w:val="19"/>
+        </w:rPr>
+      </w:pPr>
+      <w:proofErr w:type="gramStart"/>
+      <w:r>
+        <w:rPr>
+          <w:rFonts w:ascii="Consolas" w:eastAsia="Times New Roman" w:hAnsi="Consolas" w:cs="Consolas"/>
+          <w:color w:val="008000"/>
+          <w:sz w:val="19"/>
+          <w:szCs w:val="19"/>
+        </w:rPr>
+        <w:t>from</w:t>
+      </w:r>
+      <w:proofErr w:type="gramEnd"/>
+      <w:r>
+        <w:rPr>
+          <w:rFonts w:ascii="Consolas" w:eastAsia="Times New Roman" w:hAnsi="Consolas" w:cs="Consolas"/>
+          <w:color w:val="008000"/>
+          <w:sz w:val="19"/>
+          <w:szCs w:val="19"/>
+        </w:rPr>
+        <w:t xml:space="preserve"> </w:t>
+      </w:r>
+      <w:proofErr w:type="spellStart"/>
+      <w:r>
+        <w:rPr>
+          <w:rFonts w:ascii="Consolas" w:eastAsia="Times New Roman" w:hAnsi="Consolas" w:cs="Consolas"/>
+          <w:color w:val="008000"/>
+          <w:sz w:val="19"/>
+          <w:szCs w:val="19"/>
+        </w:rPr>
+        <w:t>taxonomy_node</w:t>
+      </w:r>
+      <w:proofErr w:type="spellEnd"/>
+      <w:r>
+        <w:rPr>
+          <w:rFonts w:ascii="Consolas" w:eastAsia="Times New Roman" w:hAnsi="Consolas" w:cs="Consolas"/>
+          <w:color w:val="008000"/>
+          <w:sz w:val="19"/>
+          <w:szCs w:val="19"/>
+        </w:rPr>
+        <w:t xml:space="preserve"> </w:t>
+      </w:r>
+    </w:p>
+    <w:p>
+      <w:pPr>
+        <w:autoSpaceDE w:val="0"/>
+        <w:autoSpaceDN w:val="0"/>
+        <w:adjustRightInd w:val="0"/>
+        <w:ind w:left="720"/>
+        <w:rPr>
+          <w:rFonts w:ascii="Consolas" w:eastAsia="Times New Roman" w:hAnsi="Consolas" w:cs="Consolas"/>
+          <w:color w:val="000000"/>
+          <w:sz w:val="19"/>
+          <w:szCs w:val="19"/>
+        </w:rPr>
+      </w:pPr>
+      <w:proofErr w:type="gramStart"/>
+      <w:r>
+        <w:rPr>
+          <w:rFonts w:ascii="Consolas" w:eastAsia="Times New Roman" w:hAnsi="Consolas" w:cs="Consolas"/>
+          <w:color w:val="008000"/>
+          <w:sz w:val="19"/>
+          <w:szCs w:val="19"/>
+        </w:rPr>
+        <w:t>where</w:t>
+      </w:r>
+      <w:proofErr w:type="gramEnd"/>
+      <w:r>
+        <w:rPr>
+          <w:rFonts w:ascii="Consolas" w:eastAsia="Times New Roman" w:hAnsi="Consolas" w:cs="Consolas"/>
+          <w:color w:val="008000"/>
+          <w:sz w:val="19"/>
+          <w:szCs w:val="19"/>
+        </w:rPr>
+        <w:t xml:space="preserve"> </w:t>
+      </w:r>
+      <w:proofErr w:type="spellStart"/>
+      <w:r>
+        <w:rPr>
+          <w:rFonts w:ascii="Consolas" w:eastAsia="Times New Roman" w:hAnsi="Consolas" w:cs="Consolas"/>
+          <w:color w:val="008000"/>
+          <w:sz w:val="19"/>
+          <w:szCs w:val="19"/>
+        </w:rPr>
+        <w:t>msl_release_num</w:t>
+      </w:r>
+      <w:proofErr w:type="spellEnd"/>
+      <w:r>
+        <w:rPr>
+          <w:rFonts w:ascii="Consolas" w:eastAsia="Times New Roman" w:hAnsi="Consolas" w:cs="Consolas"/>
+          <w:color w:val="008000"/>
+          <w:sz w:val="19"/>
+          <w:szCs w:val="19"/>
+        </w:rPr>
+        <w:t xml:space="preserve"> is not null and </w:t>
+      </w:r>
+      <w:proofErr w:type="spellStart"/>
+      <w:r>
+        <w:rPr>
+          <w:rFonts w:ascii="Consolas" w:eastAsia="Times New Roman" w:hAnsi="Consolas" w:cs="Consolas"/>
+          <w:color w:val="008000"/>
+          <w:sz w:val="19"/>
+          <w:szCs w:val="19"/>
+        </w:rPr>
+        <w:t>level_id</w:t>
+      </w:r>
+      <w:proofErr w:type="spellEnd"/>
+      <w:r>
+        <w:rPr>
+          <w:rFonts w:ascii="Consolas" w:eastAsia="Times New Roman" w:hAnsi="Consolas" w:cs="Consolas"/>
+          <w:color w:val="008000"/>
+          <w:sz w:val="19"/>
+          <w:szCs w:val="19"/>
+        </w:rPr>
+        <w:t xml:space="preserve"> = 100</w:t>
+      </w:r>
+    </w:p>
+    <w:p>
+      <w:pPr>
+        <w:ind w:left="720"/>
+        <w:rPr>
+          <w:color w:val="1F497D"/>
+        </w:rPr>
+      </w:pPr>
+      <w:proofErr w:type="gramStart"/>
+      <w:r>
+        <w:rPr>
+          <w:rFonts w:ascii="Consolas" w:eastAsia="Times New Roman" w:hAnsi="Consolas" w:cs="Consolas"/>
+          <w:color w:val="008000"/>
+          <w:sz w:val="19"/>
+          <w:szCs w:val="19"/>
+        </w:rPr>
+        <w:t>order</w:t>
+      </w:r>
+      <w:proofErr w:type="gramEnd"/>
+      <w:r>
+        <w:rPr>
+          <w:rFonts w:ascii="Consolas" w:eastAsia="Times New Roman" w:hAnsi="Consolas" w:cs="Consolas"/>
+          <w:color w:val="008000"/>
+          <w:sz w:val="19"/>
+          <w:szCs w:val="19"/>
+        </w:rPr>
+        <w:t xml:space="preserve"> by </w:t>
+      </w:r>
+      <w:proofErr w:type="spellStart"/>
+      <w:r>
+        <w:rPr>
+          <w:rFonts w:ascii="Consolas" w:eastAsia="Times New Roman" w:hAnsi="Consolas" w:cs="Consolas"/>
+          <w:color w:val="008000"/>
+          <w:sz w:val="19"/>
+          <w:szCs w:val="19"/>
+        </w:rPr>
+        <w:t>tree_id</w:t>
+      </w:r>
+      <w:proofErr w:type="spellEnd"/>
+      <w:r>
+        <w:rPr>
+          <w:rFonts w:ascii="Consolas" w:eastAsia="Times New Roman" w:hAnsi="Consolas" w:cs="Consolas"/>
+          <w:color w:val="008000"/>
+          <w:sz w:val="19"/>
+          <w:szCs w:val="19"/>
+        </w:rPr>
+        <w:t xml:space="preserve"> </w:t>
+      </w:r>
+      <w:proofErr w:type="spellStart"/>
+      <w:r>
+        <w:rPr>
+          <w:rFonts w:ascii="Consolas" w:eastAsia="Times New Roman" w:hAnsi="Consolas" w:cs="Consolas"/>
+          <w:color w:val="008000"/>
+          <w:sz w:val="19"/>
+          <w:szCs w:val="19"/>
+        </w:rPr>
+        <w:t>desc</w:t>
+      </w:r>
+      <w:proofErr w:type="spellEnd"/>
+    </w:p>
+    <w:p>
+      <w:pPr>
+        <w:rPr>
+          <w:rFonts w:ascii="Times New Roman" w:hAnsi="Times New Roman" w:cs="Times New Roman"/>
+          <w:sz w:val="24"/>
+          <w:szCs w:val="24"/>
+        </w:rPr>
+      </w:pPr>
+    </w:p>
+    <w:p>
+      <w:pPr>
+        <w:rPr>
+          <w:color w:val="1F497D"/>
+        </w:rPr>
+      </w:pPr>
+      <w:proofErr w:type="gramStart"/>
+      <w:r>
+        <w:rPr>
+          <w:color w:val="1F497D"/>
+        </w:rPr>
+        <w:t>and</w:t>
+      </w:r>
+      <w:proofErr w:type="gramEnd"/>
+      <w:r>
+        <w:rPr>
+          <w:color w:val="1F497D"/>
+        </w:rPr>
+        <w:t xml:space="preserve"> finally, Don’s “show pre-expanded nodes query”, 2.0: </w:t>
+      </w:r>
+      <w:r>
+        <w:rPr>
+          <w:color w:val="1F497D"/>
+        </w:rPr>
+        <w:t>9yb2.ddempsey_show_expanded_nodes_v2.sql</w:t>
+      </w:r>
+    </w:p>
+    <w:p>
+      <w:pPr>
+        <w:pStyle w:val="Heading4"/>
+      </w:pPr>
+      <w:r>
+        <w:t xml:space="preserve">ALTER </w:t>
+      </w:r>
+      <w:proofErr w:type="spellStart"/>
+      <w:r>
+        <w:t>taxonomy_node</w:t>
+      </w:r>
+      <w:proofErr w:type="spellEnd"/>
+      <w:r>
+        <w:t xml:space="preserve"> [hand-edited in Design GUI]</w:t>
+      </w:r>
+    </w:p>
+    <w:p>
+      <w:pPr>
+        <w:pStyle w:val="Heading4"/>
+      </w:pPr>
+      <w:proofErr w:type="gramStart"/>
+      <w:r>
+        <w:t>0.b5.create</w:t>
+      </w:r>
+      <w:proofErr w:type="gramEnd"/>
+      <w:r>
+        <w:t>_udf_rankCountsToStringWithPurals.sql</w:t>
+      </w:r>
+    </w:p>
+    <w:p>
+      <w:pPr>
+        <w:pStyle w:val="Heading4"/>
+      </w:pPr>
+      <w:proofErr w:type="gramStart"/>
+      <w:r>
+        <w:t>0.b6.alter</w:t>
+      </w:r>
+      <w:proofErr w:type="gramEnd"/>
+      <w:r>
+        <w:t>_taxonomy_node_compute_indexes.sql</w:t>
+      </w:r>
+    </w:p>
+    <w:p>
+      <w:pPr>
+        <w:pStyle w:val="Heading4"/>
+        <w:rPr>
+          <w:rFonts w:asciiTheme="minorHAnsi" w:hAnsiTheme="minorHAnsi" w:cstheme="minorBidi"/>
+        </w:rPr>
+      </w:pPr>
+      <w:proofErr w:type="gramStart"/>
+      <w:r>
+        <w:t>0.b7.create</w:t>
+      </w:r>
+      <w:proofErr w:type="gramEnd"/>
+      <w:r>
+        <w:t>_taxonomy_node_compute_indexes_ALL_MSL.sql</w:t>
+      </w:r>
+    </w:p>
+    <w:p>
+      <w:pPr>
+        <w:pStyle w:val="Heading4"/>
+        <w:rPr>
+          <w:rFonts w:asciiTheme="minorHAnsi" w:hAnsiTheme="minorHAnsi" w:cstheme="minorBidi"/>
+        </w:rPr>
+      </w:pPr>
+      <w:r>
+        <w:t>9yb2.ddempsey_show_expanded_nodes_v2.sql</w:t>
+      </w:r>
+    </w:p>
+    <w:p>
+      <w:pPr>
+        <w:pStyle w:val="NoSpacing"/>
+      </w:pPr>
+    </w:p>
+    <w:p>
+      <w:pPr>
+        <w:pStyle w:val="Heading3"/>
+      </w:pPr>
+      <w:r>
+        <w:t xml:space="preserve">9ya1.patch - remove </w:t>
+      </w:r>
+      <w:proofErr w:type="spellStart"/>
+      <w:r>
+        <w:t>Unyawo</w:t>
+      </w:r>
+      <w:proofErr w:type="spellEnd"/>
+      <w:r>
+        <w:t xml:space="preserve"> genus and </w:t>
+      </w:r>
+      <w:proofErr w:type="spellStart"/>
+      <w:r>
+        <w:t>species.sql</w:t>
+      </w:r>
+      <w:proofErr w:type="spellEnd"/>
+    </w:p>
+    <w:p>
+      <w:pPr>
+        <w:pStyle w:val="NoSpacing"/>
+      </w:pPr>
+      <w:r>
+        <w:t xml:space="preserve">remove genus </w:t>
+      </w:r>
+      <w:proofErr w:type="spellStart"/>
+      <w:r>
+        <w:t>Unyawo</w:t>
+      </w:r>
+      <w:proofErr w:type="spellEnd"/>
+      <w:r>
+        <w:t xml:space="preserve"> &amp; species "</w:t>
+      </w:r>
+      <w:proofErr w:type="spellStart"/>
+      <w:r>
+        <w:t>Xylella</w:t>
+      </w:r>
+      <w:proofErr w:type="spellEnd"/>
+      <w:r>
+        <w:t xml:space="preserve"> virus Paz"</w:t>
+      </w:r>
+      <w:bookmarkStart w:id="0" w:name="_GoBack"/>
+      <w:bookmarkEnd w:id="0"/>
+    </w:p>
+    <w:p>
+      <w:pPr>
+        <w:pStyle w:val="Heading3"/>
+      </w:pPr>
+      <w:r>
+        <w:t>9yc1.patch_4genera_into_rhabdoviridae.sql</w:t>
+      </w:r>
+    </w:p>
+    <w:p>
+      <w:pPr>
+        <w:pStyle w:val="NoSpacing"/>
+        <w:rPr>
+          <w:color w:val="000000"/>
+        </w:rPr>
+      </w:pPr>
+      <w:proofErr w:type="gramStart"/>
+      <w:r>
+        <w:t>move</w:t>
+      </w:r>
+      <w:proofErr w:type="gramEnd"/>
+      <w:r>
+        <w:t xml:space="preserve"> 4 genera into family '</w:t>
+      </w:r>
+      <w:proofErr w:type="spellStart"/>
+      <w:r>
+        <w:t>Rhabdoviridae</w:t>
+      </w:r>
+      <w:proofErr w:type="spellEnd"/>
+      <w:r>
+        <w:t>'</w:t>
+      </w:r>
+    </w:p>
+    <w:p>
+      <w:pPr>
+        <w:pStyle w:val="NoSpacing"/>
         <w:numPr>
           <w:ilvl w:val="0"/>
           <w:numId w:val="12"/>
         </w:numPr>
-      </w:pPr>
-      <w:r>
-        <w:t>[</w:t>
-      </w:r>
-      <w:r>
-        <w:t>20180305</w:t>
-      </w:r>
-      <w:r>
-        <w:t xml:space="preserve">] </w:t>
-      </w:r>
-      <w:r>
-        <w:t>9za.export_MSL_extended_from_taxonomy_node</w:t>
-      </w:r>
-      <w:r>
-        <w:t>.sql</w:t>
-      </w:r>
-    </w:p>
-    <w:p>
-      <w:pPr>
-        <w:pStyle w:val="ListParagraph"/>
-        <w:numPr>
-          <w:ilvl w:val="1"/>
-          <w:numId w:val="12"/>
-        </w:numPr>
-      </w:pPr>
-      <w:r>
-        <w:t xml:space="preserve">open </w:t>
-      </w:r>
-      <w:r>
-        <w:t>“ICTV Master Species List 2016 v5</w:t>
-      </w:r>
-      <w:r>
-        <w:t>.xlsx</w:t>
-      </w:r>
-      <w:r>
-        <w:t>”</w:t>
-      </w:r>
-      <w:r>
-        <w:t xml:space="preserve"> in excel</w:t>
-      </w:r>
-    </w:p>
-    <w:p>
-      <w:pPr>
-        <w:pStyle w:val="ListParagraph"/>
-        <w:numPr>
-          <w:ilvl w:val="1"/>
-          <w:numId w:val="12"/>
-        </w:numPr>
-      </w:pPr>
-      <w:r>
-        <w:lastRenderedPageBreak/>
-        <w:t>Version tab - paste in results from first query (check dates!)</w:t>
-      </w:r>
-    </w:p>
-    <w:p>
-      <w:pPr>
-        <w:pStyle w:val="ListParagraph"/>
-        <w:numPr>
-          <w:ilvl w:val="1"/>
-          <w:numId w:val="12"/>
-        </w:numPr>
-      </w:pPr>
-      <w:r>
-        <w:t>taxonomy tab - rename</w:t>
-      </w:r>
-    </w:p>
-    <w:p>
-      <w:pPr>
-        <w:pStyle w:val="ListParagraph"/>
-        <w:numPr>
-          <w:ilvl w:val="1"/>
-          <w:numId w:val="12"/>
-        </w:numPr>
-      </w:pPr>
-      <w:r>
-        <w:t>taxonomy tab - Paste result from query</w:t>
-      </w:r>
-    </w:p>
-    <w:p>
-      <w:pPr>
-        <w:pStyle w:val="ListParagraph"/>
-        <w:numPr>
-          <w:ilvl w:val="1"/>
-          <w:numId w:val="12"/>
-        </w:numPr>
-      </w:pPr>
-      <w:r>
-        <w:t>re-select the version tab</w:t>
-      </w:r>
-    </w:p>
-    <w:p>
-      <w:pPr>
-        <w:pStyle w:val="ListParagraph"/>
-        <w:numPr>
-          <w:ilvl w:val="1"/>
-          <w:numId w:val="12"/>
-        </w:numPr>
-      </w:pPr>
-      <w:r>
-        <w:t xml:space="preserve">save as </w:t>
-      </w:r>
-      <w:r>
-        <w:t>“</w:t>
-      </w:r>
-      <w:r>
-        <w:t>ICTV Master Species List 2017 v1.xlsx</w:t>
-      </w:r>
-      <w:r>
-        <w:t>”</w:t>
-      </w:r>
-    </w:p>
-    <w:p>
-      <w:pPr>
-        <w:pStyle w:val="ListParagraph"/>
-        <w:numPr>
-          <w:ilvl w:val="1"/>
-          <w:numId w:val="12"/>
-        </w:numPr>
-      </w:pPr>
-      <w:r>
-        <w:t>email to elliotl@uab.edu</w:t>
-      </w:r>
-    </w:p>
-    <w:p>
-      <w:pPr>
-        <w:pStyle w:val="ListParagraph"/>
-        <w:numPr>
-          <w:ilvl w:val="1"/>
-          <w:numId w:val="12"/>
-        </w:numPr>
-      </w:pPr>
-      <w:r>
-        <w:t>delete old version from the folder</w:t>
-      </w:r>
-    </w:p>
-    <w:p>
-      <w:pPr>
-        <w:pStyle w:val="ListParagraph"/>
+        <w:rPr>
+          <w:color w:val="000000"/>
+        </w:rPr>
+      </w:pPr>
+      <w:proofErr w:type="spellStart"/>
+      <w:r>
+        <w:t>Barhavirus</w:t>
+      </w:r>
+      <w:proofErr w:type="spellEnd"/>
+    </w:p>
+    <w:p>
+      <w:pPr>
+        <w:pStyle w:val="NoSpacing"/>
         <w:numPr>
           <w:ilvl w:val="0"/>
           <w:numId w:val="12"/>
         </w:numPr>
-      </w:pPr>
-      <w:r>
-        <w:t xml:space="preserve">[20180306] </w:t>
-      </w:r>
-      <w:r>
-        <w:t xml:space="preserve">9zc. export terse diff </w:t>
-      </w:r>
-      <w:proofErr w:type="spellStart"/>
-      <w:r>
-        <w:t>list.sql</w:t>
-      </w:r>
-      <w:proofErr w:type="spellEnd"/>
-    </w:p>
-    <w:p>
-      <w:pPr>
-        <w:pStyle w:val="ListParagraph"/>
+        <w:rPr>
+          <w:color w:val="000000"/>
+        </w:rPr>
+      </w:pPr>
+      <w:proofErr w:type="spellStart"/>
+      <w:r>
+        <w:t>Lostrhavirus</w:t>
+      </w:r>
+      <w:proofErr w:type="spellEnd"/>
+    </w:p>
+    <w:p>
+      <w:pPr>
+        <w:pStyle w:val="NoSpacing"/>
         <w:numPr>
-          <w:ilvl w:val="1"/>
+          <w:ilvl w:val="0"/>
           <w:numId w:val="12"/>
         </w:numPr>
-      </w:pPr>
-      <w:r>
-        <w:t>open “DeltaReport_MSL30</w:t>
-      </w:r>
-      <w:r>
-        <w:t>.xlsx</w:t>
-      </w:r>
-      <w:r>
-        <w:t>” in excel</w:t>
-      </w:r>
-    </w:p>
-    <w:p>
-      <w:pPr>
-        <w:pStyle w:val="ListParagraph"/>
+        <w:rPr>
+          <w:color w:val="000000"/>
+        </w:rPr>
+      </w:pPr>
+      <w:proofErr w:type="spellStart"/>
+      <w:r>
+        <w:t>Sawgrhavirus</w:t>
+      </w:r>
+      <w:proofErr w:type="spellEnd"/>
+    </w:p>
+    <w:p>
+      <w:pPr>
+        <w:pStyle w:val="NoSpacing"/>
         <w:numPr>
-          <w:ilvl w:val="1"/>
+          <w:ilvl w:val="0"/>
           <w:numId w:val="12"/>
         </w:numPr>
-      </w:pPr>
-      <w:r>
-        <w:t>run query</w:t>
-      </w:r>
-    </w:p>
-    <w:p>
-      <w:pPr>
-        <w:pStyle w:val="ListParagraph"/>
-        <w:numPr>
-          <w:ilvl w:val="1"/>
-          <w:numId w:val="12"/>
-        </w:numPr>
-      </w:pPr>
-      <w:r>
-        <w:t>copy/paste data w/o headers</w:t>
-      </w:r>
-    </w:p>
-    <w:p>
-      <w:pPr>
-        <w:pStyle w:val="ListParagraph"/>
-        <w:numPr>
-          <w:ilvl w:val="1"/>
-          <w:numId w:val="12"/>
-        </w:numPr>
-      </w:pPr>
-      <w:r>
-        <w:t>save as “</w:t>
-      </w:r>
-      <w:r>
-        <w:t>DeltaReport_MSL32.xlsx</w:t>
-      </w:r>
-      <w:r>
-        <w:t>”</w:t>
-      </w:r>
-    </w:p>
-    <w:p>
-      <w:pPr>
-        <w:pStyle w:val="ListParagraph"/>
-        <w:numPr>
-          <w:ilvl w:val="1"/>
-          <w:numId w:val="12"/>
-        </w:numPr>
-      </w:pPr>
-      <w:r>
-        <w:t>delete old version from the folder</w:t>
-      </w:r>
-    </w:p>
-    <w:p>
-      <w:pPr>
-        <w:pStyle w:val="ListParagraph"/>
-        <w:numPr>
-          <w:ilvl w:val="1"/>
-          <w:numId w:val="12"/>
-        </w:numPr>
-      </w:pPr>
-      <w:r>
-        <w:t>email to Elliotl@uab.edu</w:t>
-      </w:r>
-    </w:p>
-    <w:p>
-      <w:pPr>
-        <w:pStyle w:val="Heading1"/>
-      </w:pPr>
-      <w:r>
-        <w:t>Post Production fixes</w:t>
+        <w:rPr>
+          <w:color w:val="000000"/>
+        </w:rPr>
+      </w:pPr>
+      <w:proofErr w:type="spellStart"/>
+      <w:r>
+        <w:t>Zarhavirus</w:t>
+      </w:r>
+      <w:proofErr w:type="spellEnd"/>
+    </w:p>
+    <w:p>
+      <w:pPr>
+        <w:pStyle w:val="NoSpacing"/>
+      </w:pPr>
+    </w:p>
+    <w:p>
+      <w:pPr>
+        <w:pStyle w:val="Heading2"/>
+      </w:pPr>
+      <w:r>
+        <w:t>BACKUP</w:t>
+      </w:r>
+      <w:r>
+        <w:t>:</w:t>
+      </w:r>
+      <w:r>
+        <w:t xml:space="preserve"> ICTVonline35.20200422.0133.step_9x_done.rank_cts.bak</w:t>
       </w:r>
     </w:p>
     <w:p>
@@ -12436,12 +10714,13 @@
           <w:lang w:val="fr-FR"/>
         </w:rPr>
       </w:pPr>
-      <w:r>
+    </w:p>
+    <w:p>
+      <w:pPr>
         <w:rPr>
           <w:lang w:val="fr-FR"/>
         </w:rPr>
-        <w:t xml:space="preserve"> </w:t>
-      </w:r>
+      </w:pPr>
     </w:p>
     <w:sectPr>
       <w:pgSz w:w="15840" w:h="12240" w:orient="landscape"/>
@@ -14590,7 +12869,7 @@
   <w:abstractNum w:abstractNumId="20" w15:restartNumberingAfterBreak="0">
     <w:nsid w:val="7CEC499B"/>
     <w:multiLevelType w:val="hybridMultilevel"/>
-    <w:tmpl w:val="3C4C7E0A"/>
+    <w:tmpl w:val="CCDEF6B8"/>
     <w:lvl w:ilvl="0" w:tplc="04090001">
       <w:start w:val="1"/>
       <w:numFmt w:val="bullet"/>

</xml_diff>

<commit_message>
Export schema for MSL35
</commit_message>
<xml_diff>
--- a/0.a.NOTEBOOK_ICTV_MSL35_2019.docx
+++ b/0.a.NOTEBOOK_ICTV_MSL35_2019.docx
@@ -10586,8 +10586,6 @@
       <w:r>
         <w:t xml:space="preserve"> virus Paz"</w:t>
       </w:r>
-      <w:bookmarkStart w:id="0" w:name="_GoBack"/>
-      <w:bookmarkEnd w:id="0"/>
     </w:p>
     <w:p>
       <w:pPr>
@@ -10699,10 +10697,7 @@
         <w:pStyle w:val="Heading2"/>
       </w:pPr>
       <w:r>
-        <w:t>BACKUP</w:t>
-      </w:r>
-      <w:r>
-        <w:t>:</w:t>
+        <w:t>BACKUP:</w:t>
       </w:r>
       <w:r>
         <w:t xml:space="preserve"> ICTVonline35.20200422.0133.step_9x_done.rank_cts.bak</w:t>
@@ -10721,6 +10716,525 @@
           <w:lang w:val="fr-FR"/>
         </w:rPr>
       </w:pPr>
+      <w:r>
+        <w:rPr>
+          <w:lang w:val="fr-FR"/>
+        </w:rPr>
+        <w:t xml:space="preserve">Script </w:t>
+      </w:r>
+      <w:proofErr w:type="spellStart"/>
+      <w:r>
+        <w:rPr>
+          <w:lang w:val="fr-FR"/>
+        </w:rPr>
+        <w:t>database</w:t>
+      </w:r>
+      <w:proofErr w:type="spellEnd"/>
+      <w:r>
+        <w:rPr>
+          <w:lang w:val="fr-FR"/>
+        </w:rPr>
+        <w:t xml:space="preserve"> </w:t>
+      </w:r>
+      <w:proofErr w:type="spellStart"/>
+      <w:r>
+        <w:rPr>
+          <w:lang w:val="fr-FR"/>
+        </w:rPr>
+        <w:t>into</w:t>
+      </w:r>
+      <w:proofErr w:type="spellEnd"/>
+      <w:r>
+        <w:rPr>
+          <w:lang w:val="fr-FR"/>
+        </w:rPr>
+        <w:t xml:space="preserve"> « </w:t>
+      </w:r>
+      <w:proofErr w:type="spellStart"/>
+      <w:r>
+        <w:rPr>
+          <w:lang w:val="fr-FR"/>
+        </w:rPr>
+        <w:t>schema</w:t>
+      </w:r>
+      <w:proofErr w:type="spellEnd"/>
+      <w:r>
+        <w:rPr>
+          <w:lang w:val="fr-FR"/>
+        </w:rPr>
+        <w:t>/ » directory</w:t>
+      </w:r>
+    </w:p>
+    <w:p>
+      <w:pPr>
+        <w:pStyle w:val="ListParagraph"/>
+        <w:numPr>
+          <w:ilvl w:val="1"/>
+          <w:numId w:val="24"/>
+        </w:numPr>
+        <w:rPr>
+          <w:lang w:val="fr-FR"/>
+        </w:rPr>
+      </w:pPr>
+      <w:proofErr w:type="spellStart"/>
+      <w:r>
+        <w:rPr>
+          <w:lang w:val="fr-FR"/>
+        </w:rPr>
+        <w:t>Databases</w:t>
+      </w:r>
+      <w:proofErr w:type="spellEnd"/>
+      <w:r>
+        <w:rPr>
+          <w:lang w:val="fr-FR"/>
+        </w:rPr>
+        <w:t xml:space="preserve"> &gt; ICTVonline35 &gt; </w:t>
+      </w:r>
+      <w:proofErr w:type="spellStart"/>
+      <w:r>
+        <w:rPr>
+          <w:lang w:val="fr-FR"/>
+        </w:rPr>
+        <w:t>Tasks</w:t>
+      </w:r>
+      <w:proofErr w:type="spellEnd"/>
+      <w:r>
+        <w:rPr>
+          <w:lang w:val="fr-FR"/>
+        </w:rPr>
+        <w:t xml:space="preserve"> &gt; </w:t>
+      </w:r>
+      <w:proofErr w:type="spellStart"/>
+      <w:r>
+        <w:rPr>
+          <w:lang w:val="fr-FR"/>
+        </w:rPr>
+        <w:t>Generate</w:t>
+      </w:r>
+      <w:proofErr w:type="spellEnd"/>
+      <w:r>
+        <w:rPr>
+          <w:lang w:val="fr-FR"/>
+        </w:rPr>
+        <w:t xml:space="preserve"> Scripts … </w:t>
+      </w:r>
+    </w:p>
+    <w:p>
+      <w:pPr>
+        <w:pStyle w:val="ListParagraph"/>
+        <w:numPr>
+          <w:ilvl w:val="1"/>
+          <w:numId w:val="24"/>
+        </w:numPr>
+        <w:rPr>
+          <w:lang w:val="fr-FR"/>
+        </w:rPr>
+      </w:pPr>
+      <w:proofErr w:type="spellStart"/>
+      <w:r>
+        <w:rPr>
+          <w:lang w:val="fr-FR"/>
+        </w:rPr>
+        <w:t>Choose</w:t>
+      </w:r>
+      <w:proofErr w:type="spellEnd"/>
+      <w:r>
+        <w:rPr>
+          <w:lang w:val="fr-FR"/>
+        </w:rPr>
+        <w:t xml:space="preserve"> all </w:t>
+      </w:r>
+      <w:proofErr w:type="spellStart"/>
+      <w:r>
+        <w:rPr>
+          <w:lang w:val="fr-FR"/>
+        </w:rPr>
+        <w:t>objects</w:t>
+      </w:r>
+      <w:proofErr w:type="spellEnd"/>
+      <w:r>
+        <w:rPr>
+          <w:lang w:val="fr-FR"/>
+        </w:rPr>
+        <w:t xml:space="preserve">, </w:t>
+      </w:r>
+      <w:proofErr w:type="spellStart"/>
+      <w:r>
+        <w:rPr>
+          <w:lang w:val="fr-FR"/>
+        </w:rPr>
+        <w:t>except</w:t>
+      </w:r>
+      <w:proofErr w:type="spellEnd"/>
+      <w:r>
+        <w:rPr>
+          <w:lang w:val="fr-FR"/>
+        </w:rPr>
+        <w:t xml:space="preserve"> </w:t>
+      </w:r>
+      <w:proofErr w:type="spellStart"/>
+      <w:r>
+        <w:rPr>
+          <w:lang w:val="fr-FR"/>
+        </w:rPr>
+        <w:t>users</w:t>
+      </w:r>
+      <w:proofErr w:type="spellEnd"/>
+    </w:p>
+    <w:p>
+      <w:pPr>
+        <w:pStyle w:val="ListParagraph"/>
+        <w:numPr>
+          <w:ilvl w:val="1"/>
+          <w:numId w:val="24"/>
+        </w:numPr>
+        <w:rPr>
+          <w:lang w:val="fr-FR"/>
+        </w:rPr>
+      </w:pPr>
+      <w:r>
+        <w:rPr>
+          <w:noProof/>
+        </w:rPr>
+        <w:drawing>
+          <wp:inline distT="0" distB="0" distL="0" distR="0" wp14:anchorId="26F412E6" wp14:editId="7C85C211">
+            <wp:extent cx="4467225" cy="1885950"/>
+            <wp:effectExtent l="0" t="0" r="9525" b="0"/>
+            <wp:docPr id="4" name="Picture 4"/>
+            <wp:cNvGraphicFramePr>
+              <a:graphicFrameLocks xmlns:a="http://schemas.openxmlformats.org/drawingml/2006/main" noChangeAspect="1"/>
+            </wp:cNvGraphicFramePr>
+            <a:graphic xmlns:a="http://schemas.openxmlformats.org/drawingml/2006/main">
+              <a:graphicData uri="http://schemas.openxmlformats.org/drawingml/2006/picture">
+                <pic:pic xmlns:pic="http://schemas.openxmlformats.org/drawingml/2006/picture">
+                  <pic:nvPicPr>
+                    <pic:cNvPr id="1" name=""/>
+                    <pic:cNvPicPr/>
+                  </pic:nvPicPr>
+                  <pic:blipFill>
+                    <a:blip r:embed="rId16"/>
+                    <a:stretch>
+                      <a:fillRect/>
+                    </a:stretch>
+                  </pic:blipFill>
+                  <pic:spPr>
+                    <a:xfrm>
+                      <a:off x="0" y="0"/>
+                      <a:ext cx="4467225" cy="1885950"/>
+                    </a:xfrm>
+                    <a:prstGeom prst="rect">
+                      <a:avLst/>
+                    </a:prstGeom>
+                  </pic:spPr>
+                </pic:pic>
+              </a:graphicData>
+            </a:graphic>
+          </wp:inline>
+        </w:drawing>
+      </w:r>
+    </w:p>
+    <w:p>
+      <w:pPr>
+        <w:pStyle w:val="ListParagraph"/>
+        <w:numPr>
+          <w:ilvl w:val="1"/>
+          <w:numId w:val="24"/>
+        </w:numPr>
+        <w:rPr>
+          <w:lang w:val="fr-FR"/>
+        </w:rPr>
+      </w:pPr>
+      <w:r>
+        <w:rPr>
+          <w:lang w:val="fr-FR"/>
+        </w:rPr>
+        <w:t xml:space="preserve">One file per </w:t>
+      </w:r>
+      <w:proofErr w:type="spellStart"/>
+      <w:r>
+        <w:rPr>
+          <w:lang w:val="fr-FR"/>
+        </w:rPr>
+        <w:t>object</w:t>
+      </w:r>
+      <w:proofErr w:type="spellEnd"/>
+      <w:r>
+        <w:rPr>
+          <w:lang w:val="fr-FR"/>
+        </w:rPr>
+        <w:t>, ANSI</w:t>
+      </w:r>
+    </w:p>
+    <w:p>
+      <w:pPr>
+        <w:pStyle w:val="ListParagraph"/>
+        <w:numPr>
+          <w:ilvl w:val="1"/>
+          <w:numId w:val="24"/>
+        </w:numPr>
+        <w:rPr>
+          <w:lang w:val="fr-FR"/>
+        </w:rPr>
+      </w:pPr>
+      <w:r>
+        <w:rPr>
+          <w:noProof/>
+        </w:rPr>
+        <w:lastRenderedPageBreak/>
+        <w:drawing>
+          <wp:inline distT="0" distB="0" distL="0" distR="0" wp14:anchorId="07200888" wp14:editId="72F41010">
+            <wp:extent cx="6248400" cy="2505075"/>
+            <wp:effectExtent l="0" t="0" r="0" b="9525"/>
+            <wp:docPr id="5" name="Picture 5"/>
+            <wp:cNvGraphicFramePr>
+              <a:graphicFrameLocks xmlns:a="http://schemas.openxmlformats.org/drawingml/2006/main" noChangeAspect="1"/>
+            </wp:cNvGraphicFramePr>
+            <a:graphic xmlns:a="http://schemas.openxmlformats.org/drawingml/2006/main">
+              <a:graphicData uri="http://schemas.openxmlformats.org/drawingml/2006/picture">
+                <pic:pic xmlns:pic="http://schemas.openxmlformats.org/drawingml/2006/picture">
+                  <pic:nvPicPr>
+                    <pic:cNvPr id="1" name=""/>
+                    <pic:cNvPicPr/>
+                  </pic:nvPicPr>
+                  <pic:blipFill>
+                    <a:blip r:embed="rId17"/>
+                    <a:stretch>
+                      <a:fillRect/>
+                    </a:stretch>
+                  </pic:blipFill>
+                  <pic:spPr>
+                    <a:xfrm>
+                      <a:off x="0" y="0"/>
+                      <a:ext cx="6248400" cy="2505075"/>
+                    </a:xfrm>
+                    <a:prstGeom prst="rect">
+                      <a:avLst/>
+                    </a:prstGeom>
+                  </pic:spPr>
+                </pic:pic>
+              </a:graphicData>
+            </a:graphic>
+          </wp:inline>
+        </w:drawing>
+      </w:r>
+    </w:p>
+    <w:p>
+      <w:pPr>
+        <w:pStyle w:val="ListParagraph"/>
+        <w:numPr>
+          <w:ilvl w:val="1"/>
+          <w:numId w:val="24"/>
+        </w:numPr>
+        <w:rPr>
+          <w:lang w:val="fr-FR"/>
+        </w:rPr>
+      </w:pPr>
+      <w:proofErr w:type="spellStart"/>
+      <w:r>
+        <w:rPr>
+          <w:lang w:val="fr-FR"/>
+        </w:rPr>
+        <w:t>Run</w:t>
+      </w:r>
+      <w:proofErr w:type="spellEnd"/>
+      <w:r>
+        <w:rPr>
+          <w:lang w:val="fr-FR"/>
+        </w:rPr>
+        <w:t xml:space="preserve"> </w:t>
+      </w:r>
+      <w:proofErr w:type="gramStart"/>
+      <w:r>
+        <w:rPr>
+          <w:lang w:val="fr-FR"/>
+        </w:rPr>
+        <w:t>schema/cleanup_sql.sh  to</w:t>
+      </w:r>
+      <w:proofErr w:type="gramEnd"/>
+      <w:r>
+        <w:rPr>
+          <w:lang w:val="fr-FR"/>
+        </w:rPr>
+        <w:t xml:space="preserve"> </w:t>
+      </w:r>
+      <w:proofErr w:type="spellStart"/>
+      <w:r>
+        <w:rPr>
+          <w:lang w:val="fr-FR"/>
+        </w:rPr>
+        <w:t>strip</w:t>
+      </w:r>
+      <w:proofErr w:type="spellEnd"/>
+      <w:r>
+        <w:rPr>
+          <w:lang w:val="fr-FR"/>
+        </w:rPr>
+        <w:t xml:space="preserve"> </w:t>
+      </w:r>
+      <w:proofErr w:type="spellStart"/>
+      <w:r>
+        <w:rPr>
+          <w:lang w:val="fr-FR"/>
+        </w:rPr>
+        <w:t>suffix</w:t>
+      </w:r>
+      <w:proofErr w:type="spellEnd"/>
+      <w:r>
+        <w:rPr>
+          <w:lang w:val="fr-FR"/>
+        </w:rPr>
+        <w:t xml:space="preserve"> </w:t>
+      </w:r>
+      <w:proofErr w:type="spellStart"/>
+      <w:r>
+        <w:rPr>
+          <w:lang w:val="fr-FR"/>
+        </w:rPr>
+        <w:t>from</w:t>
+      </w:r>
+      <w:proofErr w:type="spellEnd"/>
+      <w:r>
+        <w:rPr>
+          <w:lang w:val="fr-FR"/>
+        </w:rPr>
+        <w:t xml:space="preserve"> DB </w:t>
+      </w:r>
+      <w:proofErr w:type="spellStart"/>
+      <w:r>
+        <w:rPr>
+          <w:lang w:val="fr-FR"/>
+        </w:rPr>
+        <w:t>names</w:t>
+      </w:r>
+      <w:proofErr w:type="spellEnd"/>
+      <w:r>
+        <w:rPr>
+          <w:lang w:val="fr-FR"/>
+        </w:rPr>
+        <w:t> : [ICTVonline35] -&gt; [</w:t>
+      </w:r>
+      <w:proofErr w:type="spellStart"/>
+      <w:r>
+        <w:rPr>
+          <w:lang w:val="fr-FR"/>
+        </w:rPr>
+        <w:t>ICTVonline</w:t>
+      </w:r>
+      <w:proofErr w:type="spellEnd"/>
+      <w:r>
+        <w:rPr>
+          <w:lang w:val="fr-FR"/>
+        </w:rPr>
+        <w:t xml:space="preserve">], to </w:t>
+      </w:r>
+      <w:proofErr w:type="spellStart"/>
+      <w:r>
+        <w:rPr>
+          <w:lang w:val="fr-FR"/>
+        </w:rPr>
+        <w:t>avoid</w:t>
+      </w:r>
+      <w:proofErr w:type="spellEnd"/>
+      <w:r>
+        <w:rPr>
+          <w:lang w:val="fr-FR"/>
+        </w:rPr>
+        <w:t xml:space="preserve"> </w:t>
+      </w:r>
+      <w:proofErr w:type="spellStart"/>
+      <w:r>
+        <w:rPr>
+          <w:lang w:val="fr-FR"/>
+        </w:rPr>
+        <w:t>uninteresting</w:t>
+      </w:r>
+      <w:proofErr w:type="spellEnd"/>
+      <w:r>
+        <w:rPr>
+          <w:lang w:val="fr-FR"/>
+        </w:rPr>
+        <w:t xml:space="preserve"> </w:t>
+      </w:r>
+      <w:proofErr w:type="spellStart"/>
+      <w:r>
+        <w:rPr>
+          <w:lang w:val="fr-FR"/>
+        </w:rPr>
+        <w:t>diff</w:t>
+      </w:r>
+      <w:proofErr w:type="spellEnd"/>
+      <w:r>
+        <w:rPr>
+          <w:lang w:val="fr-FR"/>
+        </w:rPr>
+        <w:t xml:space="preserve"> noise.</w:t>
+      </w:r>
+    </w:p>
+    <w:p>
+      <w:pPr>
+        <w:pStyle w:val="ListParagraph"/>
+        <w:numPr>
+          <w:ilvl w:val="2"/>
+          <w:numId w:val="24"/>
+        </w:numPr>
+        <w:rPr>
+          <w:rFonts w:ascii="Courier New" w:hAnsi="Courier New" w:cs="Courier New"/>
+          <w:lang w:val="fr-FR"/>
+        </w:rPr>
+      </w:pPr>
+      <w:proofErr w:type="gramStart"/>
+      <w:r>
+        <w:rPr>
+          <w:rFonts w:ascii="Courier New" w:hAnsi="Courier New" w:cs="Courier New"/>
+          <w:lang w:val="fr-FR"/>
+        </w:rPr>
+        <w:t>cd</w:t>
+      </w:r>
+      <w:proofErr w:type="gramEnd"/>
+      <w:r>
+        <w:rPr>
+          <w:rFonts w:ascii="Courier New" w:hAnsi="Courier New" w:cs="Courier New"/>
+          <w:lang w:val="fr-FR"/>
+        </w:rPr>
+        <w:t xml:space="preserve"> </w:t>
+      </w:r>
+      <w:proofErr w:type="spellStart"/>
+      <w:r>
+        <w:rPr>
+          <w:rFonts w:ascii="Courier New" w:hAnsi="Courier New" w:cs="Courier New"/>
+          <w:lang w:val="fr-FR"/>
+        </w:rPr>
+        <w:t>schema</w:t>
+      </w:r>
+      <w:proofErr w:type="spellEnd"/>
+    </w:p>
+    <w:p>
+      <w:pPr>
+        <w:pStyle w:val="ListParagraph"/>
+        <w:numPr>
+          <w:ilvl w:val="2"/>
+          <w:numId w:val="24"/>
+        </w:numPr>
+        <w:rPr>
+          <w:lang w:val="fr-FR"/>
+        </w:rPr>
+      </w:pPr>
+      <w:r>
+        <w:rPr>
+          <w:rFonts w:ascii="Courier New" w:hAnsi="Courier New" w:cs="Courier New"/>
+          <w:lang w:val="fr-FR"/>
+        </w:rPr>
+        <w:t>./cleanup_sql.sh</w:t>
+      </w:r>
+    </w:p>
+    <w:p>
+      <w:pPr>
+        <w:rPr>
+          <w:lang w:val="fr-FR"/>
+        </w:rPr>
+      </w:pPr>
+      <w:bookmarkStart w:id="0" w:name="_GoBack"/>
+      <w:bookmarkEnd w:id="0"/>
     </w:p>
     <w:sectPr>
       <w:pgSz w:w="15840" w:h="12240" w:orient="landscape"/>
@@ -12665,6 +13179,119 @@
     </w:lvl>
   </w:abstractNum>
   <w:abstractNum w:abstractNumId="18" w15:restartNumberingAfterBreak="0">
+    <w:nsid w:val="68833267"/>
+    <w:multiLevelType w:val="hybridMultilevel"/>
+    <w:tmpl w:val="A2643F14"/>
+    <w:lvl w:ilvl="0" w:tplc="04090001">
+      <w:start w:val="1"/>
+      <w:numFmt w:val="bullet"/>
+      <w:lvlText w:val=""/>
+      <w:lvlJc w:val="left"/>
+      <w:pPr>
+        <w:ind w:left="720" w:hanging="360"/>
+      </w:pPr>
+      <w:rPr>
+        <w:rFonts w:ascii="Symbol" w:hAnsi="Symbol" w:hint="default"/>
+      </w:rPr>
+    </w:lvl>
+    <w:lvl w:ilvl="1" w:tplc="04090003">
+      <w:start w:val="1"/>
+      <w:numFmt w:val="bullet"/>
+      <w:lvlText w:val="o"/>
+      <w:lvlJc w:val="left"/>
+      <w:pPr>
+        <w:ind w:left="1440" w:hanging="360"/>
+      </w:pPr>
+      <w:rPr>
+        <w:rFonts w:ascii="Courier New" w:hAnsi="Courier New" w:cs="Courier New" w:hint="default"/>
+      </w:rPr>
+    </w:lvl>
+    <w:lvl w:ilvl="2" w:tplc="04090005">
+      <w:start w:val="1"/>
+      <w:numFmt w:val="bullet"/>
+      <w:lvlText w:val=""/>
+      <w:lvlJc w:val="left"/>
+      <w:pPr>
+        <w:ind w:left="2160" w:hanging="360"/>
+      </w:pPr>
+      <w:rPr>
+        <w:rFonts w:ascii="Wingdings" w:hAnsi="Wingdings" w:hint="default"/>
+      </w:rPr>
+    </w:lvl>
+    <w:lvl w:ilvl="3" w:tplc="04090001" w:tentative="1">
+      <w:start w:val="1"/>
+      <w:numFmt w:val="bullet"/>
+      <w:lvlText w:val=""/>
+      <w:lvlJc w:val="left"/>
+      <w:pPr>
+        <w:ind w:left="2880" w:hanging="360"/>
+      </w:pPr>
+      <w:rPr>
+        <w:rFonts w:ascii="Symbol" w:hAnsi="Symbol" w:hint="default"/>
+      </w:rPr>
+    </w:lvl>
+    <w:lvl w:ilvl="4" w:tplc="04090003" w:tentative="1">
+      <w:start w:val="1"/>
+      <w:numFmt w:val="bullet"/>
+      <w:lvlText w:val="o"/>
+      <w:lvlJc w:val="left"/>
+      <w:pPr>
+        <w:ind w:left="3600" w:hanging="360"/>
+      </w:pPr>
+      <w:rPr>
+        <w:rFonts w:ascii="Courier New" w:hAnsi="Courier New" w:cs="Courier New" w:hint="default"/>
+      </w:rPr>
+    </w:lvl>
+    <w:lvl w:ilvl="5" w:tplc="04090005" w:tentative="1">
+      <w:start w:val="1"/>
+      <w:numFmt w:val="bullet"/>
+      <w:lvlText w:val=""/>
+      <w:lvlJc w:val="left"/>
+      <w:pPr>
+        <w:ind w:left="4320" w:hanging="360"/>
+      </w:pPr>
+      <w:rPr>
+        <w:rFonts w:ascii="Wingdings" w:hAnsi="Wingdings" w:hint="default"/>
+      </w:rPr>
+    </w:lvl>
+    <w:lvl w:ilvl="6" w:tplc="04090001" w:tentative="1">
+      <w:start w:val="1"/>
+      <w:numFmt w:val="bullet"/>
+      <w:lvlText w:val=""/>
+      <w:lvlJc w:val="left"/>
+      <w:pPr>
+        <w:ind w:left="5040" w:hanging="360"/>
+      </w:pPr>
+      <w:rPr>
+        <w:rFonts w:ascii="Symbol" w:hAnsi="Symbol" w:hint="default"/>
+      </w:rPr>
+    </w:lvl>
+    <w:lvl w:ilvl="7" w:tplc="04090003" w:tentative="1">
+      <w:start w:val="1"/>
+      <w:numFmt w:val="bullet"/>
+      <w:lvlText w:val="o"/>
+      <w:lvlJc w:val="left"/>
+      <w:pPr>
+        <w:ind w:left="5760" w:hanging="360"/>
+      </w:pPr>
+      <w:rPr>
+        <w:rFonts w:ascii="Courier New" w:hAnsi="Courier New" w:cs="Courier New" w:hint="default"/>
+      </w:rPr>
+    </w:lvl>
+    <w:lvl w:ilvl="8" w:tplc="04090005" w:tentative="1">
+      <w:start w:val="1"/>
+      <w:numFmt w:val="bullet"/>
+      <w:lvlText w:val=""/>
+      <w:lvlJc w:val="left"/>
+      <w:pPr>
+        <w:ind w:left="6480" w:hanging="360"/>
+      </w:pPr>
+      <w:rPr>
+        <w:rFonts w:ascii="Wingdings" w:hAnsi="Wingdings" w:hint="default"/>
+      </w:rPr>
+    </w:lvl>
+  </w:abstractNum>
+  <w:abstractNum w:abstractNumId="19" w15:restartNumberingAfterBreak="0">
     <w:nsid w:val="736C3B1F"/>
     <w:multiLevelType w:val="hybridMultilevel"/>
     <w:tmpl w:val="71A8A0A0"/>
@@ -12777,7 +13404,7 @@
       </w:rPr>
     </w:lvl>
   </w:abstractNum>
-  <w:abstractNum w:abstractNumId="19" w15:restartNumberingAfterBreak="0">
+  <w:abstractNum w:abstractNumId="20" w15:restartNumberingAfterBreak="0">
     <w:nsid w:val="7C49533D"/>
     <w:multiLevelType w:val="hybridMultilevel"/>
     <w:tmpl w:val="AD5C1C74"/>
@@ -12866,7 +13493,7 @@
       </w:pPr>
     </w:lvl>
   </w:abstractNum>
-  <w:abstractNum w:abstractNumId="20" w15:restartNumberingAfterBreak="0">
+  <w:abstractNum w:abstractNumId="21" w15:restartNumberingAfterBreak="0">
     <w:nsid w:val="7CEC499B"/>
     <w:multiLevelType w:val="hybridMultilevel"/>
     <w:tmpl w:val="CCDEF6B8"/>
@@ -12979,7 +13606,7 @@
       </w:rPr>
     </w:lvl>
   </w:abstractNum>
-  <w:abstractNum w:abstractNumId="21" w15:restartNumberingAfterBreak="0">
+  <w:abstractNum w:abstractNumId="22" w15:restartNumberingAfterBreak="0">
     <w:nsid w:val="7EF608CA"/>
     <w:multiLevelType w:val="hybridMultilevel"/>
     <w:tmpl w:val="BA26D6B2"/>
@@ -13092,7 +13719,7 @@
       </w:rPr>
     </w:lvl>
   </w:abstractNum>
-  <w:abstractNum w:abstractNumId="22" w15:restartNumberingAfterBreak="0">
+  <w:abstractNum w:abstractNumId="23" w15:restartNumberingAfterBreak="0">
     <w:nsid w:val="7FA94FBB"/>
     <w:multiLevelType w:val="hybridMultilevel"/>
     <w:tmpl w:val="04B63DDC"/>
@@ -13182,7 +13809,7 @@
     </w:lvl>
   </w:abstractNum>
   <w:num w:numId="1">
-    <w:abstractNumId w:val="21"/>
+    <w:abstractNumId w:val="22"/>
   </w:num>
   <w:num w:numId="2">
     <w:abstractNumId w:val="12"/>
@@ -13191,7 +13818,7 @@
     <w:abstractNumId w:val="8"/>
   </w:num>
   <w:num w:numId="4">
-    <w:abstractNumId w:val="18"/>
+    <w:abstractNumId w:val="19"/>
   </w:num>
   <w:num w:numId="5">
     <w:abstractNumId w:val="11"/>
@@ -13206,7 +13833,7 @@
     <w:abstractNumId w:val="7"/>
   </w:num>
   <w:num w:numId="9">
-    <w:abstractNumId w:val="19"/>
+    <w:abstractNumId w:val="20"/>
   </w:num>
   <w:num w:numId="10">
     <w:abstractNumId w:val="6"/>
@@ -13215,7 +13842,7 @@
     <w:abstractNumId w:val="0"/>
   </w:num>
   <w:num w:numId="12">
-    <w:abstractNumId w:val="20"/>
+    <w:abstractNumId w:val="21"/>
   </w:num>
   <w:num w:numId="13">
     <w:abstractNumId w:val="13"/>
@@ -13263,7 +13890,7 @@
     <w:abstractNumId w:val="5"/>
   </w:num>
   <w:num w:numId="19">
-    <w:abstractNumId w:val="22"/>
+    <w:abstractNumId w:val="23"/>
   </w:num>
   <w:num w:numId="20">
     <w:abstractNumId w:val="9"/>
@@ -13276,6 +13903,9 @@
   </w:num>
   <w:num w:numId="23">
     <w:abstractNumId w:val="17"/>
+  </w:num>
+  <w:num w:numId="24">
+    <w:abstractNumId w:val="18"/>
   </w:num>
 </w:numbering>
 </file>

</xml_diff>